<commit_message>
2 execution clean table
</commit_message>
<xml_diff>
--- a/Trabajo DataMining.docx
+++ b/Trabajo DataMining.docx
@@ -35,7 +35,69 @@
         <w:t xml:space="preserve">Hoy en día, las enfermedades mentales siguen siendo tema tabú en la sociedad, sobre todo en el entorno laboral. Mediante este proyecto quiero investigar si fuera posible saber si una persona tiene una enfermedad mental dependiendo de las respuestas que da a ciertas preguntas sobre cómo es el ambiente en el trabajo respecto a la salud mental. </w:t>
       </w:r>
     </w:p>
-    <w:p/>
+    <w:p>
+      <w:pPr>
+        <w:pStyle w:val="Ttulo4"/>
+      </w:pPr>
+      <w:r>
+        <w:t>Recursos utilizados</w:t>
+      </w:r>
+    </w:p>
+    <w:p>
+      <w:r>
+        <w:t>Para las partes que he necesitado escribir código, por ejemplo, la adecuación de la base de datos y la transformación de estos, he usado el lenguaje de programación Python. Los scripts que he escrito están adjuntos a este proyecto, y explicados brevemente más adelante.</w:t>
+      </w:r>
+    </w:p>
+    <w:p>
+      <w:r>
+        <w:t xml:space="preserve">También he modificado un programa con el algoritmo KNN para adaptarlo a mi </w:t>
+      </w:r>
+      <w:proofErr w:type="spellStart"/>
+      <w:r>
+        <w:t>dataset</w:t>
+      </w:r>
+      <w:proofErr w:type="spellEnd"/>
+      <w:r>
+        <w:t>, igualmente en Python.</w:t>
+      </w:r>
+    </w:p>
+    <w:p>
+      <w:r>
+        <w:t xml:space="preserve">Una vez pasada la fase de transformación, decidí usar una página web, </w:t>
+      </w:r>
+      <w:proofErr w:type="spellStart"/>
+      <w:r>
+        <w:t>BigML</w:t>
+      </w:r>
+      <w:proofErr w:type="spellEnd"/>
+      <w:r>
+        <w:t xml:space="preserve">, para realizar todo el proceso de Data </w:t>
+      </w:r>
+      <w:proofErr w:type="spellStart"/>
+      <w:r>
+        <w:t>Mining</w:t>
+      </w:r>
+      <w:proofErr w:type="spellEnd"/>
+      <w:r>
+        <w:t>. Esta página me ha permitido lanzar varios modelos y evaluarlos rápidamente</w:t>
+      </w:r>
+      <w:r>
+        <w:t xml:space="preserve">, para ver cuál de ellos es el que mejor se adapta a mi </w:t>
+      </w:r>
+      <w:proofErr w:type="spellStart"/>
+      <w:r>
+        <w:t>dataset</w:t>
+      </w:r>
+      <w:proofErr w:type="spellEnd"/>
+      <w:r>
+        <w:t>.</w:t>
+      </w:r>
+    </w:p>
+    <w:p>
+      <w:r>
+        <w:t>Además cuenta con una serie de gráficos que facilitan mucho la tarea de interpretar los datos y decidir qué hacer, si fuera necesaria, en la siguiente iteración del proceso KDD.</w:t>
+      </w:r>
+    </w:p>
     <w:p>
       <w:pPr>
         <w:pStyle w:val="Ttulo1"/>
@@ -69,6 +131,7 @@
       <w:r>
         <w:t xml:space="preserve">Al ser una base de datos de </w:t>
       </w:r>
+      <w:proofErr w:type="spellStart"/>
       <w:r>
         <w:rPr>
           <w:i/>
@@ -76,6 +139,7 @@
         </w:rPr>
         <w:t>Kaggle</w:t>
       </w:r>
+      <w:proofErr w:type="spellEnd"/>
       <w:r>
         <w:t>, no es necesario convertir su formato ni realizar una tarjeta de datos, por lo que podemos comenzar a trabajar en la segunda fase inmediatamente.</w:t>
       </w:r>
@@ -84,6 +148,13 @@
       <w:r>
         <w:t>A continuación se procede a explicar la base de datos y el trabajo que se realizará sobre ella.</w:t>
       </w:r>
+    </w:p>
+    <w:p>
+      <w:r>
+        <w:t xml:space="preserve">Esta base de datos contiene 63 preguntas realizadas a </w:t>
+      </w:r>
+      <w:bookmarkStart w:id="0" w:name="_GoBack"/>
+      <w:bookmarkEnd w:id="0"/>
     </w:p>
     <w:p/>
     <w:p>
@@ -175,7 +246,21 @@
               <w:rPr>
                 <w:color w:val="000000" w:themeColor="text1"/>
               </w:rPr>
-              <w:t>Columna que contiene el dataset final</w:t>
+              <w:t xml:space="preserve">Columna que contiene el </w:t>
+            </w:r>
+            <w:proofErr w:type="spellStart"/>
+            <w:r>
+              <w:rPr>
+                <w:color w:val="000000" w:themeColor="text1"/>
+              </w:rPr>
+              <w:t>dataset</w:t>
+            </w:r>
+            <w:proofErr w:type="spellEnd"/>
+            <w:r>
+              <w:rPr>
+                <w:color w:val="000000" w:themeColor="text1"/>
+              </w:rPr>
+              <w:t xml:space="preserve"> final</w:t>
             </w:r>
           </w:p>
         </w:tc>
@@ -217,6 +302,7 @@
         <w:rPr>
           <w:lang w:val="en-US"/>
         </w:rPr>
+        <w:lastRenderedPageBreak/>
         <w:t>How many employees does your company or organization have?</w:t>
       </w:r>
     </w:p>
@@ -383,411 +469,411 @@
         <w:rPr>
           <w:lang w:val="en-US"/>
         </w:rPr>
+        <w:t>Do you think that discussing a mental health disorder with your employer would have negative consequences?</w:t>
+      </w:r>
+    </w:p>
+    <w:p>
+      <w:pPr>
+        <w:pStyle w:val="Prrafodelista"/>
+        <w:numPr>
+          <w:ilvl w:val="0"/>
+          <w:numId w:val="3"/>
+        </w:numPr>
+        <w:rPr>
+          <w:lang w:val="en-US"/>
+        </w:rPr>
+      </w:pPr>
+      <w:r>
+        <w:rPr>
+          <w:lang w:val="en-US"/>
+        </w:rPr>
+        <w:t>Do you think that discussing a physical health issue with your employer would have negative consequences?</w:t>
+      </w:r>
+    </w:p>
+    <w:p>
+      <w:pPr>
+        <w:pStyle w:val="Prrafodelista"/>
+        <w:numPr>
+          <w:ilvl w:val="0"/>
+          <w:numId w:val="3"/>
+        </w:numPr>
+        <w:rPr>
+          <w:lang w:val="en-US"/>
+        </w:rPr>
+      </w:pPr>
+      <w:r>
+        <w:rPr>
+          <w:lang w:val="en-US"/>
+        </w:rPr>
+        <w:t>Would you feel comfortable discussing a mental health disorder with your coworkers?</w:t>
+      </w:r>
+    </w:p>
+    <w:p>
+      <w:pPr>
+        <w:pStyle w:val="Prrafodelista"/>
+        <w:numPr>
+          <w:ilvl w:val="0"/>
+          <w:numId w:val="3"/>
+        </w:numPr>
+        <w:rPr>
+          <w:lang w:val="en-US"/>
+        </w:rPr>
+      </w:pPr>
+      <w:r>
+        <w:rPr>
+          <w:lang w:val="en-US"/>
+        </w:rPr>
+        <w:t>Would you feel comfortable discussing a mental health disorder with your direct supervisor(s)?</w:t>
+      </w:r>
+    </w:p>
+    <w:p>
+      <w:pPr>
+        <w:pStyle w:val="Prrafodelista"/>
+        <w:numPr>
+          <w:ilvl w:val="0"/>
+          <w:numId w:val="3"/>
+        </w:numPr>
+        <w:rPr>
+          <w:lang w:val="en-US"/>
+        </w:rPr>
+      </w:pPr>
+      <w:r>
+        <w:rPr>
+          <w:lang w:val="en-US"/>
+        </w:rPr>
+        <w:t>Do you feel that your employer takes mental health as seriously as physical health?</w:t>
+      </w:r>
+    </w:p>
+    <w:p>
+      <w:pPr>
+        <w:pStyle w:val="Prrafodelista"/>
+        <w:numPr>
+          <w:ilvl w:val="0"/>
+          <w:numId w:val="3"/>
+        </w:numPr>
+        <w:rPr>
+          <w:lang w:val="en-US"/>
+        </w:rPr>
+      </w:pPr>
+      <w:r>
+        <w:rPr>
+          <w:lang w:val="en-US"/>
+        </w:rPr>
+        <w:t>Have you heard of or observed negative consequences for co-workers who have been open about mental health issues in your workplace?</w:t>
+      </w:r>
+    </w:p>
+    <w:p>
+      <w:pPr>
+        <w:pStyle w:val="Prrafodelista"/>
+        <w:numPr>
+          <w:ilvl w:val="0"/>
+          <w:numId w:val="3"/>
+        </w:numPr>
+        <w:rPr>
+          <w:color w:val="FF0000"/>
+          <w:lang w:val="en-US"/>
+        </w:rPr>
+      </w:pPr>
+      <w:r>
+        <w:rPr>
+          <w:color w:val="FF0000"/>
+          <w:lang w:val="en-US"/>
+        </w:rPr>
+        <w:t>Do you have medical coverage (private insurance or state-provide</w:t>
+      </w:r>
+      <w:r>
+        <w:rPr>
+          <w:color w:val="FF0000"/>
+          <w:lang w:val="en-US"/>
+        </w:rPr>
+        <w:t xml:space="preserve">d) which includes treatment of </w:t>
+      </w:r>
+      <w:r>
+        <w:rPr>
+          <w:color w:val="FF0000"/>
+          <w:lang w:val="en-US"/>
+        </w:rPr>
+        <w:t>mental health issues?</w:t>
+      </w:r>
+    </w:p>
+    <w:p>
+      <w:pPr>
+        <w:pStyle w:val="Prrafodelista"/>
+        <w:numPr>
+          <w:ilvl w:val="0"/>
+          <w:numId w:val="3"/>
+        </w:numPr>
+        <w:rPr>
+          <w:color w:val="FF0000"/>
+          <w:lang w:val="en-US"/>
+        </w:rPr>
+      </w:pPr>
+      <w:r>
+        <w:rPr>
+          <w:color w:val="FF0000"/>
+          <w:lang w:val="en-US"/>
+        </w:rPr>
+        <w:t>Do you know local or online resources to seek help for a mental health disorder?</w:t>
+      </w:r>
+    </w:p>
+    <w:p>
+      <w:pPr>
+        <w:pStyle w:val="Prrafodelista"/>
+        <w:numPr>
+          <w:ilvl w:val="0"/>
+          <w:numId w:val="3"/>
+        </w:numPr>
+        <w:rPr>
+          <w:color w:val="FF0000"/>
+          <w:lang w:val="en-US"/>
+        </w:rPr>
+      </w:pPr>
+      <w:r>
+        <w:rPr>
+          <w:color w:val="FF0000"/>
+          <w:lang w:val="en-US"/>
+        </w:rPr>
+        <w:t>If you have been diagnosed or treated for a mental health disorder, do you ever reveal this to clients or business contacts?</w:t>
+      </w:r>
+    </w:p>
+    <w:p>
+      <w:pPr>
+        <w:pStyle w:val="Prrafodelista"/>
+        <w:numPr>
+          <w:ilvl w:val="0"/>
+          <w:numId w:val="3"/>
+        </w:numPr>
+        <w:rPr>
+          <w:color w:val="FF0000"/>
+          <w:lang w:val="en-US"/>
+        </w:rPr>
+      </w:pPr>
+      <w:r>
+        <w:rPr>
+          <w:color w:val="FF0000"/>
+          <w:lang w:val="en-US"/>
+        </w:rPr>
+        <w:t>If you have revealed a mental health issue to a client or business contact, do you believe this has impacted you negatively?</w:t>
+      </w:r>
+    </w:p>
+    <w:p>
+      <w:pPr>
+        <w:pStyle w:val="Prrafodelista"/>
+        <w:numPr>
+          <w:ilvl w:val="0"/>
+          <w:numId w:val="3"/>
+        </w:numPr>
+        <w:rPr>
+          <w:color w:val="FF0000"/>
+          <w:lang w:val="en-US"/>
+        </w:rPr>
+      </w:pPr>
+      <w:r>
+        <w:rPr>
+          <w:color w:val="FF0000"/>
+          <w:lang w:val="en-US"/>
+        </w:rPr>
+        <w:t>If you have been diagnosed or treated for a mental health disorder, do you ever reveal this to coworkers or employees?</w:t>
+      </w:r>
+    </w:p>
+    <w:p>
+      <w:pPr>
+        <w:pStyle w:val="Prrafodelista"/>
+        <w:numPr>
+          <w:ilvl w:val="0"/>
+          <w:numId w:val="3"/>
+        </w:numPr>
+        <w:rPr>
+          <w:color w:val="FF0000"/>
+          <w:lang w:val="en-US"/>
+        </w:rPr>
+      </w:pPr>
+      <w:r>
+        <w:rPr>
+          <w:color w:val="FF0000"/>
+          <w:lang w:val="en-US"/>
+        </w:rPr>
+        <w:t>If you have revealed a mental health issue to a coworker or employee, do you believe this has impacted you negatively?</w:t>
+      </w:r>
+    </w:p>
+    <w:p>
+      <w:pPr>
+        <w:pStyle w:val="Prrafodelista"/>
+        <w:numPr>
+          <w:ilvl w:val="0"/>
+          <w:numId w:val="3"/>
+        </w:numPr>
+        <w:rPr>
+          <w:color w:val="FF0000"/>
+          <w:lang w:val="en-US"/>
+        </w:rPr>
+      </w:pPr>
+      <w:r>
+        <w:rPr>
+          <w:color w:val="FF0000"/>
+          <w:lang w:val="en-US"/>
+        </w:rPr>
+        <w:t>Do you believe your productivity is ever affected by a mental health issue?</w:t>
+      </w:r>
+    </w:p>
+    <w:p>
+      <w:pPr>
+        <w:pStyle w:val="Prrafodelista"/>
+        <w:numPr>
+          <w:ilvl w:val="0"/>
+          <w:numId w:val="3"/>
+        </w:numPr>
+        <w:rPr>
+          <w:color w:val="FF0000"/>
+          <w:lang w:val="en-US"/>
+        </w:rPr>
+      </w:pPr>
+      <w:r>
+        <w:rPr>
+          <w:color w:val="FF0000"/>
+          <w:lang w:val="en-US"/>
+        </w:rPr>
+        <w:t>If yes, what percentage of your work time (time performing primary or secondary job functions) is affected by a mental health issue?</w:t>
+      </w:r>
+    </w:p>
+    <w:p>
+      <w:pPr>
+        <w:pStyle w:val="Prrafodelista"/>
+        <w:numPr>
+          <w:ilvl w:val="0"/>
+          <w:numId w:val="3"/>
+        </w:numPr>
+        <w:rPr>
+          <w:color w:val="FF0000"/>
+          <w:lang w:val="en-US"/>
+        </w:rPr>
+      </w:pPr>
+      <w:r>
+        <w:rPr>
+          <w:color w:val="FF0000"/>
+          <w:lang w:val="en-US"/>
+        </w:rPr>
+        <w:t>Do you have previous employers?</w:t>
+      </w:r>
+    </w:p>
+    <w:p>
+      <w:pPr>
+        <w:pStyle w:val="Prrafodelista"/>
+        <w:numPr>
+          <w:ilvl w:val="0"/>
+          <w:numId w:val="3"/>
+        </w:numPr>
+        <w:rPr>
+          <w:color w:val="FF0000"/>
+          <w:lang w:val="en-US"/>
+        </w:rPr>
+      </w:pPr>
+      <w:r>
+        <w:rPr>
+          <w:color w:val="FF0000"/>
+          <w:lang w:val="en-US"/>
+        </w:rPr>
+        <w:t>Have your previous employers provided mental health benefits?</w:t>
+      </w:r>
+    </w:p>
+    <w:p>
+      <w:pPr>
+        <w:pStyle w:val="Prrafodelista"/>
+        <w:numPr>
+          <w:ilvl w:val="0"/>
+          <w:numId w:val="3"/>
+        </w:numPr>
+        <w:rPr>
+          <w:color w:val="FF0000"/>
+          <w:lang w:val="en-US"/>
+        </w:rPr>
+      </w:pPr>
+      <w:r>
+        <w:rPr>
+          <w:color w:val="FF0000"/>
+          <w:lang w:val="en-US"/>
+        </w:rPr>
+        <w:t>Were you aware of the options for mental health care provided by your previous employers?</w:t>
+      </w:r>
+    </w:p>
+    <w:p>
+      <w:pPr>
+        <w:pStyle w:val="Prrafodelista"/>
+        <w:numPr>
+          <w:ilvl w:val="0"/>
+          <w:numId w:val="3"/>
+        </w:numPr>
+        <w:rPr>
+          <w:color w:val="FF0000"/>
+          <w:lang w:val="en-US"/>
+        </w:rPr>
+      </w:pPr>
+      <w:r>
+        <w:rPr>
+          <w:color w:val="FF0000"/>
+          <w:lang w:val="en-US"/>
+        </w:rPr>
+        <w:t>Did your previous employers ever formally discuss mental health (as part of a wellness campaign or other official communication)?</w:t>
+      </w:r>
+    </w:p>
+    <w:p>
+      <w:pPr>
+        <w:pStyle w:val="Prrafodelista"/>
+        <w:numPr>
+          <w:ilvl w:val="0"/>
+          <w:numId w:val="3"/>
+        </w:numPr>
+        <w:rPr>
+          <w:color w:val="FF0000"/>
+          <w:lang w:val="en-US"/>
+        </w:rPr>
+      </w:pPr>
+      <w:r>
+        <w:rPr>
+          <w:color w:val="FF0000"/>
+          <w:lang w:val="en-US"/>
+        </w:rPr>
+        <w:t>Did your previous employers provide resources to learn more about mental health issues and how to seek help?</w:t>
+      </w:r>
+    </w:p>
+    <w:p>
+      <w:pPr>
+        <w:pStyle w:val="Prrafodelista"/>
+        <w:numPr>
+          <w:ilvl w:val="0"/>
+          <w:numId w:val="3"/>
+        </w:numPr>
+        <w:rPr>
+          <w:color w:val="FF0000"/>
+          <w:lang w:val="en-US"/>
+        </w:rPr>
+      </w:pPr>
+      <w:r>
+        <w:rPr>
+          <w:color w:val="FF0000"/>
+          <w:lang w:val="en-US"/>
+        </w:rPr>
+        <w:t>Was your anonymity protected if you chose to take advantage of mental health or substance abuse treatment resources with previous employers?</w:t>
+      </w:r>
+    </w:p>
+    <w:p>
+      <w:pPr>
+        <w:pStyle w:val="Prrafodelista"/>
+        <w:numPr>
+          <w:ilvl w:val="0"/>
+          <w:numId w:val="3"/>
+        </w:numPr>
+        <w:rPr>
+          <w:color w:val="FF0000"/>
+          <w:lang w:val="en-US"/>
+        </w:rPr>
+      </w:pPr>
+      <w:r>
+        <w:rPr>
+          <w:color w:val="FF0000"/>
+          <w:lang w:val="en-US"/>
+        </w:rPr>
         <w:lastRenderedPageBreak/>
-        <w:t>Do you think that discussing a mental health disorder with your employer would have negative consequences?</w:t>
-      </w:r>
-    </w:p>
-    <w:p>
-      <w:pPr>
-        <w:pStyle w:val="Prrafodelista"/>
-        <w:numPr>
-          <w:ilvl w:val="0"/>
-          <w:numId w:val="3"/>
-        </w:numPr>
-        <w:rPr>
-          <w:lang w:val="en-US"/>
-        </w:rPr>
-      </w:pPr>
-      <w:r>
-        <w:rPr>
-          <w:lang w:val="en-US"/>
-        </w:rPr>
-        <w:t>Do you think that discussing a physical health issue with your employer would have negative consequences?</w:t>
-      </w:r>
-    </w:p>
-    <w:p>
-      <w:pPr>
-        <w:pStyle w:val="Prrafodelista"/>
-        <w:numPr>
-          <w:ilvl w:val="0"/>
-          <w:numId w:val="3"/>
-        </w:numPr>
-        <w:rPr>
-          <w:lang w:val="en-US"/>
-        </w:rPr>
-      </w:pPr>
-      <w:r>
-        <w:rPr>
-          <w:lang w:val="en-US"/>
-        </w:rPr>
-        <w:t>Would you feel comfortable discussing a mental health disorder with your coworkers?</w:t>
-      </w:r>
-    </w:p>
-    <w:p>
-      <w:pPr>
-        <w:pStyle w:val="Prrafodelista"/>
-        <w:numPr>
-          <w:ilvl w:val="0"/>
-          <w:numId w:val="3"/>
-        </w:numPr>
-        <w:rPr>
-          <w:lang w:val="en-US"/>
-        </w:rPr>
-      </w:pPr>
-      <w:r>
-        <w:rPr>
-          <w:lang w:val="en-US"/>
-        </w:rPr>
-        <w:t>Would you feel comfortable discussing a mental health disorder with your direct supervisor(s)?</w:t>
-      </w:r>
-    </w:p>
-    <w:p>
-      <w:pPr>
-        <w:pStyle w:val="Prrafodelista"/>
-        <w:numPr>
-          <w:ilvl w:val="0"/>
-          <w:numId w:val="3"/>
-        </w:numPr>
-        <w:rPr>
-          <w:lang w:val="en-US"/>
-        </w:rPr>
-      </w:pPr>
-      <w:r>
-        <w:rPr>
-          <w:lang w:val="en-US"/>
-        </w:rPr>
-        <w:t>Do you feel that your employer takes mental health as seriously as physical health?</w:t>
-      </w:r>
-    </w:p>
-    <w:p>
-      <w:pPr>
-        <w:pStyle w:val="Prrafodelista"/>
-        <w:numPr>
-          <w:ilvl w:val="0"/>
-          <w:numId w:val="3"/>
-        </w:numPr>
-        <w:rPr>
-          <w:lang w:val="en-US"/>
-        </w:rPr>
-      </w:pPr>
-      <w:r>
-        <w:rPr>
-          <w:lang w:val="en-US"/>
-        </w:rPr>
-        <w:t>Have you heard of or observed negative consequences for co-workers who have been open about mental health issues in your workplace?</w:t>
-      </w:r>
-    </w:p>
-    <w:p>
-      <w:pPr>
-        <w:pStyle w:val="Prrafodelista"/>
-        <w:numPr>
-          <w:ilvl w:val="0"/>
-          <w:numId w:val="3"/>
-        </w:numPr>
-        <w:rPr>
-          <w:color w:val="FF0000"/>
-          <w:lang w:val="en-US"/>
-        </w:rPr>
-      </w:pPr>
-      <w:r>
-        <w:rPr>
-          <w:color w:val="FF0000"/>
-          <w:lang w:val="en-US"/>
-        </w:rPr>
-        <w:t>Do you have medical coverage (private insurance or state-provide</w:t>
-      </w:r>
-      <w:r>
-        <w:rPr>
-          <w:color w:val="FF0000"/>
-          <w:lang w:val="en-US"/>
-        </w:rPr>
-        <w:t xml:space="preserve">d) which includes treatment of </w:t>
-      </w:r>
-      <w:r>
-        <w:rPr>
-          <w:color w:val="FF0000"/>
-          <w:lang w:val="en-US"/>
-        </w:rPr>
-        <w:t>mental health issues?</w:t>
-      </w:r>
-    </w:p>
-    <w:p>
-      <w:pPr>
-        <w:pStyle w:val="Prrafodelista"/>
-        <w:numPr>
-          <w:ilvl w:val="0"/>
-          <w:numId w:val="3"/>
-        </w:numPr>
-        <w:rPr>
-          <w:color w:val="FF0000"/>
-          <w:lang w:val="en-US"/>
-        </w:rPr>
-      </w:pPr>
-      <w:r>
-        <w:rPr>
-          <w:color w:val="FF0000"/>
-          <w:lang w:val="en-US"/>
-        </w:rPr>
-        <w:t>Do you know local or online resources to seek help for a mental health disorder?</w:t>
-      </w:r>
-    </w:p>
-    <w:p>
-      <w:pPr>
-        <w:pStyle w:val="Prrafodelista"/>
-        <w:numPr>
-          <w:ilvl w:val="0"/>
-          <w:numId w:val="3"/>
-        </w:numPr>
-        <w:rPr>
-          <w:color w:val="FF0000"/>
-          <w:lang w:val="en-US"/>
-        </w:rPr>
-      </w:pPr>
-      <w:r>
-        <w:rPr>
-          <w:color w:val="FF0000"/>
-          <w:lang w:val="en-US"/>
-        </w:rPr>
-        <w:t>If you have been diagnosed or treated for a mental health disorder, do you ever reveal this to clients or business contacts?</w:t>
-      </w:r>
-    </w:p>
-    <w:p>
-      <w:pPr>
-        <w:pStyle w:val="Prrafodelista"/>
-        <w:numPr>
-          <w:ilvl w:val="0"/>
-          <w:numId w:val="3"/>
-        </w:numPr>
-        <w:rPr>
-          <w:color w:val="FF0000"/>
-          <w:lang w:val="en-US"/>
-        </w:rPr>
-      </w:pPr>
-      <w:r>
-        <w:rPr>
-          <w:color w:val="FF0000"/>
-          <w:lang w:val="en-US"/>
-        </w:rPr>
-        <w:t>If you have revealed a mental health issue to a client or business contact, do you believe this has impacted you negatively?</w:t>
-      </w:r>
-    </w:p>
-    <w:p>
-      <w:pPr>
-        <w:pStyle w:val="Prrafodelista"/>
-        <w:numPr>
-          <w:ilvl w:val="0"/>
-          <w:numId w:val="3"/>
-        </w:numPr>
-        <w:rPr>
-          <w:color w:val="FF0000"/>
-          <w:lang w:val="en-US"/>
-        </w:rPr>
-      </w:pPr>
-      <w:r>
-        <w:rPr>
-          <w:color w:val="FF0000"/>
-          <w:lang w:val="en-US"/>
-        </w:rPr>
-        <w:t>If you have been diagnosed or treated for a mental health disorder, do you ever reveal this to coworkers or employees?</w:t>
-      </w:r>
-    </w:p>
-    <w:p>
-      <w:pPr>
-        <w:pStyle w:val="Prrafodelista"/>
-        <w:numPr>
-          <w:ilvl w:val="0"/>
-          <w:numId w:val="3"/>
-        </w:numPr>
-        <w:rPr>
-          <w:color w:val="FF0000"/>
-          <w:lang w:val="en-US"/>
-        </w:rPr>
-      </w:pPr>
-      <w:r>
-        <w:rPr>
-          <w:color w:val="FF0000"/>
-          <w:lang w:val="en-US"/>
-        </w:rPr>
-        <w:t>If you have revealed a mental health issue to a coworker or employee, do you believe this has impacted you negatively?</w:t>
-      </w:r>
-    </w:p>
-    <w:p>
-      <w:pPr>
-        <w:pStyle w:val="Prrafodelista"/>
-        <w:numPr>
-          <w:ilvl w:val="0"/>
-          <w:numId w:val="3"/>
-        </w:numPr>
-        <w:rPr>
-          <w:color w:val="FF0000"/>
-          <w:lang w:val="en-US"/>
-        </w:rPr>
-      </w:pPr>
-      <w:r>
-        <w:rPr>
-          <w:color w:val="FF0000"/>
-          <w:lang w:val="en-US"/>
-        </w:rPr>
-        <w:t>Do you believe your productivity is ever affected by a mental health issue?</w:t>
-      </w:r>
-    </w:p>
-    <w:p>
-      <w:pPr>
-        <w:pStyle w:val="Prrafodelista"/>
-        <w:numPr>
-          <w:ilvl w:val="0"/>
-          <w:numId w:val="3"/>
-        </w:numPr>
-        <w:rPr>
-          <w:color w:val="FF0000"/>
-          <w:lang w:val="en-US"/>
-        </w:rPr>
-      </w:pPr>
-      <w:r>
-        <w:rPr>
-          <w:color w:val="FF0000"/>
-          <w:lang w:val="en-US"/>
-        </w:rPr>
-        <w:t>If yes, what percentage of your work time (time performing primary or secondary job functions) is affected by a mental health issue?</w:t>
-      </w:r>
-    </w:p>
-    <w:p>
-      <w:pPr>
-        <w:pStyle w:val="Prrafodelista"/>
-        <w:numPr>
-          <w:ilvl w:val="0"/>
-          <w:numId w:val="3"/>
-        </w:numPr>
-        <w:rPr>
-          <w:color w:val="FF0000"/>
-          <w:lang w:val="en-US"/>
-        </w:rPr>
-      </w:pPr>
-      <w:r>
-        <w:rPr>
-          <w:color w:val="FF0000"/>
-          <w:lang w:val="en-US"/>
-        </w:rPr>
-        <w:t>Do you have previous employers?</w:t>
-      </w:r>
-    </w:p>
-    <w:p>
-      <w:pPr>
-        <w:pStyle w:val="Prrafodelista"/>
-        <w:numPr>
-          <w:ilvl w:val="0"/>
-          <w:numId w:val="3"/>
-        </w:numPr>
-        <w:rPr>
-          <w:color w:val="FF0000"/>
-          <w:lang w:val="en-US"/>
-        </w:rPr>
-      </w:pPr>
-      <w:r>
-        <w:rPr>
-          <w:color w:val="FF0000"/>
-          <w:lang w:val="en-US"/>
-        </w:rPr>
-        <w:t>Have your previous employers provided mental health benefits?</w:t>
-      </w:r>
-    </w:p>
-    <w:p>
-      <w:pPr>
-        <w:pStyle w:val="Prrafodelista"/>
-        <w:numPr>
-          <w:ilvl w:val="0"/>
-          <w:numId w:val="3"/>
-        </w:numPr>
-        <w:rPr>
-          <w:color w:val="FF0000"/>
-          <w:lang w:val="en-US"/>
-        </w:rPr>
-      </w:pPr>
-      <w:r>
-        <w:rPr>
-          <w:color w:val="FF0000"/>
-          <w:lang w:val="en-US"/>
-        </w:rPr>
-        <w:t>Were you aware of the options for mental health care provided by your previous employers?</w:t>
-      </w:r>
-    </w:p>
-    <w:p>
-      <w:pPr>
-        <w:pStyle w:val="Prrafodelista"/>
-        <w:numPr>
-          <w:ilvl w:val="0"/>
-          <w:numId w:val="3"/>
-        </w:numPr>
-        <w:rPr>
-          <w:color w:val="FF0000"/>
-          <w:lang w:val="en-US"/>
-        </w:rPr>
-      </w:pPr>
-      <w:r>
-        <w:rPr>
-          <w:color w:val="FF0000"/>
-          <w:lang w:val="en-US"/>
-        </w:rPr>
-        <w:t>Did your previous employers ever formally discuss mental health (as part of a wellness campaign or other official communication)?</w:t>
-      </w:r>
-    </w:p>
-    <w:p>
-      <w:pPr>
-        <w:pStyle w:val="Prrafodelista"/>
-        <w:numPr>
-          <w:ilvl w:val="0"/>
-          <w:numId w:val="3"/>
-        </w:numPr>
-        <w:rPr>
-          <w:color w:val="FF0000"/>
-          <w:lang w:val="en-US"/>
-        </w:rPr>
-      </w:pPr>
-      <w:r>
-        <w:rPr>
-          <w:color w:val="FF0000"/>
-          <w:lang w:val="en-US"/>
-        </w:rPr>
-        <w:t>Did your previous employers provide resources to learn more about mental health issues and how to seek help?</w:t>
-      </w:r>
-    </w:p>
-    <w:p>
-      <w:pPr>
-        <w:pStyle w:val="Prrafodelista"/>
-        <w:numPr>
-          <w:ilvl w:val="0"/>
-          <w:numId w:val="3"/>
-        </w:numPr>
-        <w:rPr>
-          <w:color w:val="FF0000"/>
-          <w:lang w:val="en-US"/>
-        </w:rPr>
-      </w:pPr>
-      <w:r>
-        <w:rPr>
-          <w:color w:val="FF0000"/>
-          <w:lang w:val="en-US"/>
-        </w:rPr>
-        <w:t>Was your anonymity protected if you chose to take advantage of mental health or substance abuse treatment resources with previous employers?</w:t>
-      </w:r>
-    </w:p>
-    <w:p>
-      <w:pPr>
-        <w:pStyle w:val="Prrafodelista"/>
-        <w:numPr>
-          <w:ilvl w:val="0"/>
-          <w:numId w:val="3"/>
-        </w:numPr>
-        <w:rPr>
-          <w:color w:val="FF0000"/>
-          <w:lang w:val="en-US"/>
-        </w:rPr>
-      </w:pPr>
-      <w:r>
-        <w:rPr>
-          <w:color w:val="FF0000"/>
-          <w:lang w:val="en-US"/>
-        </w:rPr>
         <w:t>Do you think that discussing a mental health disorder with previous employers would have negative consequences?</w:t>
       </w:r>
     </w:p>
@@ -926,482 +1012,498 @@
           <w:color w:val="FF0000"/>
           <w:lang w:val="en-US"/>
         </w:rPr>
+        <w:t>Why or why not?</w:t>
+      </w:r>
+    </w:p>
+    <w:p>
+      <w:pPr>
+        <w:pStyle w:val="Prrafodelista"/>
+        <w:numPr>
+          <w:ilvl w:val="0"/>
+          <w:numId w:val="3"/>
+        </w:numPr>
+        <w:rPr>
+          <w:lang w:val="en-US"/>
+        </w:rPr>
+      </w:pPr>
+      <w:r>
+        <w:rPr>
+          <w:lang w:val="en-US"/>
+        </w:rPr>
+        <w:t>Would you bring up a mental health issue with a potential employer in an interview?</w:t>
+      </w:r>
+    </w:p>
+    <w:p>
+      <w:pPr>
+        <w:pStyle w:val="Prrafodelista"/>
+        <w:numPr>
+          <w:ilvl w:val="0"/>
+          <w:numId w:val="3"/>
+        </w:numPr>
+        <w:rPr>
+          <w:color w:val="FF0000"/>
+          <w:lang w:val="en-US"/>
+        </w:rPr>
+      </w:pPr>
+      <w:r>
+        <w:rPr>
+          <w:color w:val="FF0000"/>
+          <w:lang w:val="en-US"/>
+        </w:rPr>
+        <w:t>Why or why not?</w:t>
+      </w:r>
+    </w:p>
+    <w:p>
+      <w:pPr>
+        <w:pStyle w:val="Prrafodelista"/>
+        <w:numPr>
+          <w:ilvl w:val="0"/>
+          <w:numId w:val="3"/>
+        </w:numPr>
+        <w:rPr>
+          <w:lang w:val="en-US"/>
+        </w:rPr>
+      </w:pPr>
+      <w:r>
+        <w:rPr>
+          <w:lang w:val="en-US"/>
+        </w:rPr>
+        <w:t>Do you feel that being identified as a person with a mental health issue would hurt your career?</w:t>
+      </w:r>
+    </w:p>
+    <w:p>
+      <w:pPr>
+        <w:pStyle w:val="Prrafodelista"/>
+        <w:numPr>
+          <w:ilvl w:val="0"/>
+          <w:numId w:val="3"/>
+        </w:numPr>
+        <w:rPr>
+          <w:lang w:val="en-US"/>
+        </w:rPr>
+      </w:pPr>
+      <w:r>
+        <w:rPr>
+          <w:lang w:val="en-US"/>
+        </w:rPr>
+        <w:t>Do you think that team members/co-workers would view you more negatively if they knew you suffered from a mental health issue?</w:t>
+      </w:r>
+    </w:p>
+    <w:p>
+      <w:pPr>
+        <w:pStyle w:val="Prrafodelista"/>
+        <w:numPr>
+          <w:ilvl w:val="0"/>
+          <w:numId w:val="3"/>
+        </w:numPr>
+        <w:rPr>
+          <w:color w:val="FF0000"/>
+          <w:lang w:val="en-US"/>
+        </w:rPr>
+      </w:pPr>
+      <w:r>
+        <w:rPr>
+          <w:color w:val="FF0000"/>
+          <w:lang w:val="en-US"/>
+        </w:rPr>
+        <w:t>How willing would you be to share with friends and family that you have a mental illness?</w:t>
+      </w:r>
+    </w:p>
+    <w:p>
+      <w:pPr>
+        <w:pStyle w:val="Prrafodelista"/>
+        <w:numPr>
+          <w:ilvl w:val="0"/>
+          <w:numId w:val="3"/>
+        </w:numPr>
+        <w:rPr>
+          <w:lang w:val="en-US"/>
+        </w:rPr>
+      </w:pPr>
+      <w:r>
+        <w:rPr>
+          <w:lang w:val="en-US"/>
+        </w:rPr>
+        <w:t>Have you observed or experienced an unsupportive or badly handled response to a mental health issue in your current or previous workplace?</w:t>
+      </w:r>
+    </w:p>
+    <w:p>
+      <w:pPr>
+        <w:pStyle w:val="Prrafodelista"/>
+        <w:numPr>
+          <w:ilvl w:val="0"/>
+          <w:numId w:val="3"/>
+        </w:numPr>
+        <w:rPr>
+          <w:lang w:val="en-US"/>
+        </w:rPr>
+      </w:pPr>
+      <w:r>
+        <w:rPr>
+          <w:lang w:val="en-US"/>
+        </w:rPr>
+        <w:t>Have your observations of how another individual who discussed a mental health disorder made you less likely to reveal a mental health issue yourself in your current workplace?</w:t>
+      </w:r>
+    </w:p>
+    <w:p>
+      <w:pPr>
+        <w:pStyle w:val="Prrafodelista"/>
+        <w:numPr>
+          <w:ilvl w:val="0"/>
+          <w:numId w:val="3"/>
+        </w:numPr>
+        <w:rPr>
+          <w:color w:val="FF0000"/>
+          <w:lang w:val="en-US"/>
+        </w:rPr>
+      </w:pPr>
+      <w:r>
+        <w:rPr>
+          <w:color w:val="FF0000"/>
+          <w:lang w:val="en-US"/>
+        </w:rPr>
+        <w:t>Do you have a family history of mental illness?</w:t>
+      </w:r>
+    </w:p>
+    <w:p>
+      <w:pPr>
+        <w:pStyle w:val="Prrafodelista"/>
+        <w:numPr>
+          <w:ilvl w:val="0"/>
+          <w:numId w:val="3"/>
+        </w:numPr>
+        <w:rPr>
+          <w:color w:val="FF0000"/>
+          <w:lang w:val="en-US"/>
+        </w:rPr>
+      </w:pPr>
+      <w:r>
+        <w:rPr>
+          <w:color w:val="FF0000"/>
+          <w:lang w:val="en-US"/>
+        </w:rPr>
+        <w:t>Have you had a mental health disorder in the past?</w:t>
+      </w:r>
+    </w:p>
+    <w:p>
+      <w:pPr>
+        <w:pStyle w:val="Prrafodelista"/>
+        <w:numPr>
+          <w:ilvl w:val="0"/>
+          <w:numId w:val="3"/>
+        </w:numPr>
+        <w:rPr>
+          <w:color w:val="70AD47" w:themeColor="accent6"/>
+          <w:lang w:val="en-US"/>
+        </w:rPr>
+      </w:pPr>
+      <w:r>
+        <w:rPr>
+          <w:color w:val="70AD47" w:themeColor="accent6"/>
+          <w:lang w:val="en-US"/>
+        </w:rPr>
+        <w:t>Do you currently have a mental health disorder?</w:t>
+      </w:r>
+    </w:p>
+    <w:p>
+      <w:pPr>
+        <w:pStyle w:val="Prrafodelista"/>
+        <w:numPr>
+          <w:ilvl w:val="0"/>
+          <w:numId w:val="3"/>
+        </w:numPr>
+        <w:rPr>
+          <w:color w:val="00B0F0"/>
+          <w:lang w:val="en-US"/>
+        </w:rPr>
+      </w:pPr>
+      <w:r>
+        <w:rPr>
+          <w:color w:val="00B0F0"/>
+          <w:lang w:val="en-US"/>
+        </w:rPr>
+        <w:t>If yes, what condition(s) have you been diagnosed with?</w:t>
+      </w:r>
+    </w:p>
+    <w:p>
+      <w:pPr>
+        <w:pStyle w:val="Prrafodelista"/>
+        <w:numPr>
+          <w:ilvl w:val="0"/>
+          <w:numId w:val="3"/>
+        </w:numPr>
+        <w:rPr>
+          <w:color w:val="FF0000"/>
+          <w:lang w:val="en-US"/>
+        </w:rPr>
+      </w:pPr>
+      <w:r>
+        <w:rPr>
+          <w:color w:val="FF0000"/>
+          <w:lang w:val="en-US"/>
+        </w:rPr>
+        <w:t>If maybe, what condition(s) do you believe you have?</w:t>
+      </w:r>
+    </w:p>
+    <w:p>
+      <w:pPr>
+        <w:pStyle w:val="Prrafodelista"/>
+        <w:numPr>
+          <w:ilvl w:val="0"/>
+          <w:numId w:val="3"/>
+        </w:numPr>
+        <w:rPr>
+          <w:color w:val="FF0000"/>
+          <w:lang w:val="en-US"/>
+        </w:rPr>
+      </w:pPr>
+      <w:r>
+        <w:rPr>
+          <w:color w:val="FF0000"/>
+          <w:lang w:val="en-US"/>
+        </w:rPr>
+        <w:t>Have you been diagnosed with a mental health condition by a medical professional?</w:t>
+      </w:r>
+    </w:p>
+    <w:p>
+      <w:pPr>
+        <w:pStyle w:val="Prrafodelista"/>
+        <w:numPr>
+          <w:ilvl w:val="0"/>
+          <w:numId w:val="3"/>
+        </w:numPr>
+        <w:rPr>
+          <w:color w:val="FF0000"/>
+          <w:lang w:val="en-US"/>
+        </w:rPr>
+      </w:pPr>
+      <w:r>
+        <w:rPr>
+          <w:color w:val="FF0000"/>
+          <w:lang w:val="en-US"/>
+        </w:rPr>
+        <w:t>If so, what condition(s) were you diagnosed with?</w:t>
+      </w:r>
+    </w:p>
+    <w:p>
+      <w:pPr>
+        <w:pStyle w:val="Prrafodelista"/>
+        <w:numPr>
+          <w:ilvl w:val="0"/>
+          <w:numId w:val="3"/>
+        </w:numPr>
+        <w:rPr>
+          <w:color w:val="FF0000"/>
+          <w:lang w:val="en-US"/>
+        </w:rPr>
+      </w:pPr>
+      <w:r>
+        <w:rPr>
+          <w:color w:val="FF0000"/>
+          <w:lang w:val="en-US"/>
+        </w:rPr>
+        <w:t>Have you ever sought treatment for a mental health issue from a mental health professional?</w:t>
+      </w:r>
+    </w:p>
+    <w:p>
+      <w:pPr>
+        <w:pStyle w:val="Prrafodelista"/>
+        <w:numPr>
+          <w:ilvl w:val="0"/>
+          <w:numId w:val="3"/>
+        </w:numPr>
+        <w:rPr>
+          <w:lang w:val="en-US"/>
+        </w:rPr>
+      </w:pPr>
+      <w:r>
+        <w:rPr>
+          <w:lang w:val="en-US"/>
+        </w:rPr>
+        <w:t>If you have a mental health issue, do you feel that it interferes with your work when being treated effectively?</w:t>
+      </w:r>
+    </w:p>
+    <w:p>
+      <w:pPr>
+        <w:pStyle w:val="Prrafodelista"/>
+        <w:numPr>
+          <w:ilvl w:val="0"/>
+          <w:numId w:val="3"/>
+        </w:numPr>
+        <w:rPr>
+          <w:lang w:val="en-US"/>
+        </w:rPr>
+      </w:pPr>
+      <w:r>
+        <w:rPr>
+          <w:lang w:val="en-US"/>
+        </w:rPr>
+        <w:t>If you have a mental health issue, do you feel that it interferes with your work when NOT being treated effectively?</w:t>
+      </w:r>
+    </w:p>
+    <w:p>
+      <w:pPr>
+        <w:pStyle w:val="Prrafodelista"/>
+        <w:numPr>
+          <w:ilvl w:val="0"/>
+          <w:numId w:val="3"/>
+        </w:numPr>
+        <w:rPr>
+          <w:lang w:val="en-US"/>
+        </w:rPr>
+      </w:pPr>
+      <w:r>
+        <w:rPr>
+          <w:lang w:val="en-US"/>
+        </w:rPr>
+        <w:t>What is your age?</w:t>
+      </w:r>
+    </w:p>
+    <w:p>
+      <w:pPr>
+        <w:pStyle w:val="Prrafodelista"/>
+        <w:numPr>
+          <w:ilvl w:val="0"/>
+          <w:numId w:val="3"/>
+        </w:numPr>
+        <w:rPr>
+          <w:lang w:val="en-US"/>
+        </w:rPr>
+      </w:pPr>
+      <w:r>
+        <w:rPr>
+          <w:lang w:val="en-US"/>
+        </w:rPr>
+        <w:t>What is your gender?</w:t>
+      </w:r>
+    </w:p>
+    <w:p>
+      <w:pPr>
+        <w:pStyle w:val="Prrafodelista"/>
+        <w:numPr>
+          <w:ilvl w:val="0"/>
+          <w:numId w:val="3"/>
+        </w:numPr>
+        <w:rPr>
+          <w:color w:val="FF0000"/>
+          <w:lang w:val="en-US"/>
+        </w:rPr>
+      </w:pPr>
+      <w:r>
+        <w:rPr>
+          <w:color w:val="FF0000"/>
+          <w:lang w:val="en-US"/>
+        </w:rPr>
+        <w:t>What country do you live in?</w:t>
+      </w:r>
+    </w:p>
+    <w:p>
+      <w:pPr>
+        <w:pStyle w:val="Prrafodelista"/>
+        <w:numPr>
+          <w:ilvl w:val="0"/>
+          <w:numId w:val="3"/>
+        </w:numPr>
+        <w:rPr>
+          <w:color w:val="FF0000"/>
+          <w:lang w:val="en-US"/>
+        </w:rPr>
+      </w:pPr>
+      <w:r>
+        <w:rPr>
+          <w:color w:val="FF0000"/>
+          <w:lang w:val="en-US"/>
+        </w:rPr>
+        <w:t>What US state or territory do you live in?</w:t>
+      </w:r>
+    </w:p>
+    <w:p>
+      <w:pPr>
+        <w:pStyle w:val="Prrafodelista"/>
+        <w:numPr>
+          <w:ilvl w:val="0"/>
+          <w:numId w:val="3"/>
+        </w:numPr>
+        <w:rPr>
+          <w:color w:val="FF0000"/>
+          <w:lang w:val="en-US"/>
+        </w:rPr>
+      </w:pPr>
+      <w:r>
+        <w:rPr>
+          <w:color w:val="FF0000"/>
+          <w:lang w:val="en-US"/>
+        </w:rPr>
+        <w:t>What country do you work in?</w:t>
+      </w:r>
+    </w:p>
+    <w:p>
+      <w:pPr>
+        <w:pStyle w:val="Prrafodelista"/>
+        <w:numPr>
+          <w:ilvl w:val="0"/>
+          <w:numId w:val="3"/>
+        </w:numPr>
+        <w:rPr>
+          <w:color w:val="FF0000"/>
+          <w:lang w:val="en-US"/>
+        </w:rPr>
+      </w:pPr>
+      <w:r>
+        <w:rPr>
+          <w:color w:val="FF0000"/>
+          <w:lang w:val="en-US"/>
+        </w:rPr>
+        <w:t>What US state or territory do you work in?</w:t>
+      </w:r>
+    </w:p>
+    <w:p>
+      <w:pPr>
+        <w:pStyle w:val="Prrafodelista"/>
+        <w:numPr>
+          <w:ilvl w:val="0"/>
+          <w:numId w:val="3"/>
+        </w:numPr>
+        <w:rPr>
+          <w:color w:val="FF0000"/>
+          <w:lang w:val="en-US"/>
+        </w:rPr>
+      </w:pPr>
+      <w:r>
+        <w:rPr>
+          <w:color w:val="FF0000"/>
+          <w:lang w:val="en-US"/>
+        </w:rPr>
+        <w:t>Which of the following best describes your work position?</w:t>
+      </w:r>
+    </w:p>
+    <w:p>
+      <w:pPr>
+        <w:pStyle w:val="Prrafodelista"/>
+        <w:numPr>
+          <w:ilvl w:val="0"/>
+          <w:numId w:val="3"/>
+        </w:numPr>
+      </w:pPr>
+      <w:r>
         <w:lastRenderedPageBreak/>
-        <w:t>Why or why not?</w:t>
-      </w:r>
-    </w:p>
-    <w:p>
-      <w:pPr>
-        <w:pStyle w:val="Prrafodelista"/>
-        <w:numPr>
-          <w:ilvl w:val="0"/>
-          <w:numId w:val="3"/>
-        </w:numPr>
-        <w:rPr>
-          <w:lang w:val="en-US"/>
-        </w:rPr>
-      </w:pPr>
-      <w:r>
-        <w:rPr>
-          <w:lang w:val="en-US"/>
-        </w:rPr>
-        <w:t>Would you bring up a mental health issue with a potential employer in an interview?</w:t>
-      </w:r>
-    </w:p>
-    <w:p>
-      <w:pPr>
-        <w:pStyle w:val="Prrafodelista"/>
-        <w:numPr>
-          <w:ilvl w:val="0"/>
-          <w:numId w:val="3"/>
-        </w:numPr>
-        <w:rPr>
-          <w:color w:val="FF0000"/>
-          <w:lang w:val="en-US"/>
-        </w:rPr>
-      </w:pPr>
-      <w:r>
-        <w:rPr>
-          <w:color w:val="FF0000"/>
-          <w:lang w:val="en-US"/>
-        </w:rPr>
-        <w:t>Why or why not?</w:t>
-      </w:r>
-    </w:p>
-    <w:p>
-      <w:pPr>
-        <w:pStyle w:val="Prrafodelista"/>
-        <w:numPr>
-          <w:ilvl w:val="0"/>
-          <w:numId w:val="3"/>
-        </w:numPr>
-        <w:rPr>
-          <w:lang w:val="en-US"/>
-        </w:rPr>
-      </w:pPr>
-      <w:r>
-        <w:rPr>
-          <w:lang w:val="en-US"/>
-        </w:rPr>
-        <w:t>Do you feel that being identified as a person with a mental health issue would hurt your career?</w:t>
-      </w:r>
-    </w:p>
-    <w:p>
-      <w:pPr>
-        <w:pStyle w:val="Prrafodelista"/>
-        <w:numPr>
-          <w:ilvl w:val="0"/>
-          <w:numId w:val="3"/>
-        </w:numPr>
-        <w:rPr>
-          <w:lang w:val="en-US"/>
-        </w:rPr>
-      </w:pPr>
-      <w:r>
-        <w:rPr>
-          <w:lang w:val="en-US"/>
-        </w:rPr>
-        <w:t>Do you think that team members/co-workers would view you more negatively if they knew you suffered from a mental health issue?</w:t>
-      </w:r>
-    </w:p>
-    <w:p>
-      <w:pPr>
-        <w:pStyle w:val="Prrafodelista"/>
-        <w:numPr>
-          <w:ilvl w:val="0"/>
-          <w:numId w:val="3"/>
-        </w:numPr>
-        <w:rPr>
-          <w:color w:val="FF0000"/>
-          <w:lang w:val="en-US"/>
-        </w:rPr>
-      </w:pPr>
-      <w:r>
-        <w:rPr>
-          <w:color w:val="FF0000"/>
-          <w:lang w:val="en-US"/>
-        </w:rPr>
-        <w:t>How willing would you be to share with friends and family that you have a mental illness?</w:t>
-      </w:r>
-    </w:p>
-    <w:p>
-      <w:pPr>
-        <w:pStyle w:val="Prrafodelista"/>
-        <w:numPr>
-          <w:ilvl w:val="0"/>
-          <w:numId w:val="3"/>
-        </w:numPr>
-        <w:rPr>
-          <w:lang w:val="en-US"/>
-        </w:rPr>
-      </w:pPr>
-      <w:r>
-        <w:rPr>
-          <w:lang w:val="en-US"/>
-        </w:rPr>
-        <w:t>Have you observed or experienced an unsupportive or badly handled response to a mental health issue in your current or previous workplace?</w:t>
-      </w:r>
-    </w:p>
-    <w:p>
-      <w:pPr>
-        <w:pStyle w:val="Prrafodelista"/>
-        <w:numPr>
-          <w:ilvl w:val="0"/>
-          <w:numId w:val="3"/>
-        </w:numPr>
-        <w:rPr>
-          <w:lang w:val="en-US"/>
-        </w:rPr>
-      </w:pPr>
-      <w:r>
-        <w:rPr>
-          <w:lang w:val="en-US"/>
-        </w:rPr>
-        <w:t>Have your observations of how another individual who discussed a mental health disorder made you less likely to reveal a mental health issue yourself in your current workplace?</w:t>
-      </w:r>
-    </w:p>
-    <w:p>
-      <w:pPr>
-        <w:pStyle w:val="Prrafodelista"/>
-        <w:numPr>
-          <w:ilvl w:val="0"/>
-          <w:numId w:val="3"/>
-        </w:numPr>
-        <w:rPr>
-          <w:color w:val="FF0000"/>
-          <w:lang w:val="en-US"/>
-        </w:rPr>
-      </w:pPr>
-      <w:r>
-        <w:rPr>
-          <w:color w:val="FF0000"/>
-          <w:lang w:val="en-US"/>
-        </w:rPr>
-        <w:t>Do you have a family history of mental illness?</w:t>
-      </w:r>
-    </w:p>
-    <w:p>
-      <w:pPr>
-        <w:pStyle w:val="Prrafodelista"/>
-        <w:numPr>
-          <w:ilvl w:val="0"/>
-          <w:numId w:val="3"/>
-        </w:numPr>
-        <w:rPr>
-          <w:color w:val="FF0000"/>
-          <w:lang w:val="en-US"/>
-        </w:rPr>
-      </w:pPr>
-      <w:r>
-        <w:rPr>
-          <w:color w:val="FF0000"/>
-          <w:lang w:val="en-US"/>
-        </w:rPr>
-        <w:t>Have you had a mental health disorder in the past?</w:t>
-      </w:r>
-    </w:p>
-    <w:p>
-      <w:pPr>
-        <w:pStyle w:val="Prrafodelista"/>
-        <w:numPr>
-          <w:ilvl w:val="0"/>
-          <w:numId w:val="3"/>
-        </w:numPr>
-        <w:rPr>
-          <w:color w:val="70AD47" w:themeColor="accent6"/>
-          <w:lang w:val="en-US"/>
-        </w:rPr>
-      </w:pPr>
-      <w:r>
-        <w:rPr>
-          <w:color w:val="70AD47" w:themeColor="accent6"/>
-          <w:lang w:val="en-US"/>
-        </w:rPr>
-        <w:t>Do you currently have a mental health disorder?</w:t>
-      </w:r>
-    </w:p>
-    <w:p>
-      <w:pPr>
-        <w:pStyle w:val="Prrafodelista"/>
-        <w:numPr>
-          <w:ilvl w:val="0"/>
-          <w:numId w:val="3"/>
-        </w:numPr>
-        <w:rPr>
-          <w:color w:val="00B0F0"/>
-          <w:lang w:val="en-US"/>
-        </w:rPr>
-      </w:pPr>
-      <w:r>
-        <w:rPr>
-          <w:color w:val="00B0F0"/>
-          <w:lang w:val="en-US"/>
-        </w:rPr>
-        <w:t>If yes, what condition(s) have you been diagnosed with?</w:t>
-      </w:r>
-    </w:p>
-    <w:p>
-      <w:pPr>
-        <w:pStyle w:val="Prrafodelista"/>
-        <w:numPr>
-          <w:ilvl w:val="0"/>
-          <w:numId w:val="3"/>
-        </w:numPr>
-        <w:rPr>
-          <w:color w:val="FF0000"/>
-          <w:lang w:val="en-US"/>
-        </w:rPr>
-      </w:pPr>
-      <w:r>
-        <w:rPr>
-          <w:color w:val="FF0000"/>
-          <w:lang w:val="en-US"/>
-        </w:rPr>
-        <w:t>If maybe, what condition(s) do you believe you have?</w:t>
-      </w:r>
-    </w:p>
-    <w:p>
-      <w:pPr>
-        <w:pStyle w:val="Prrafodelista"/>
-        <w:numPr>
-          <w:ilvl w:val="0"/>
-          <w:numId w:val="3"/>
-        </w:numPr>
-        <w:rPr>
-          <w:color w:val="FF0000"/>
-          <w:lang w:val="en-US"/>
-        </w:rPr>
-      </w:pPr>
-      <w:r>
-        <w:rPr>
-          <w:color w:val="FF0000"/>
-          <w:lang w:val="en-US"/>
-        </w:rPr>
-        <w:t>Have you been diagnosed with a mental health condition by a medical professional?</w:t>
-      </w:r>
-    </w:p>
-    <w:p>
-      <w:pPr>
-        <w:pStyle w:val="Prrafodelista"/>
-        <w:numPr>
-          <w:ilvl w:val="0"/>
-          <w:numId w:val="3"/>
-        </w:numPr>
-        <w:rPr>
-          <w:color w:val="FF0000"/>
-          <w:lang w:val="en-US"/>
-        </w:rPr>
-      </w:pPr>
-      <w:r>
-        <w:rPr>
-          <w:color w:val="FF0000"/>
-          <w:lang w:val="en-US"/>
-        </w:rPr>
-        <w:t>If so, what condition(s) were you diagnosed with?</w:t>
-      </w:r>
-    </w:p>
-    <w:p>
-      <w:pPr>
-        <w:pStyle w:val="Prrafodelista"/>
-        <w:numPr>
-          <w:ilvl w:val="0"/>
-          <w:numId w:val="3"/>
-        </w:numPr>
-        <w:rPr>
-          <w:color w:val="FF0000"/>
-          <w:lang w:val="en-US"/>
-        </w:rPr>
-      </w:pPr>
-      <w:r>
-        <w:rPr>
-          <w:color w:val="FF0000"/>
-          <w:lang w:val="en-US"/>
-        </w:rPr>
-        <w:t>Have you ever sought treatment for a mental health issue from a mental health professional?</w:t>
-      </w:r>
-    </w:p>
-    <w:p>
-      <w:pPr>
-        <w:pStyle w:val="Prrafodelista"/>
-        <w:numPr>
-          <w:ilvl w:val="0"/>
-          <w:numId w:val="3"/>
-        </w:numPr>
-        <w:rPr>
-          <w:lang w:val="en-US"/>
-        </w:rPr>
-      </w:pPr>
-      <w:r>
-        <w:rPr>
-          <w:lang w:val="en-US"/>
-        </w:rPr>
-        <w:t>If you have a mental health issue, do you feel that it interferes with your work when being treated effectively?</w:t>
-      </w:r>
-    </w:p>
-    <w:p>
-      <w:pPr>
-        <w:pStyle w:val="Prrafodelista"/>
-        <w:numPr>
-          <w:ilvl w:val="0"/>
-          <w:numId w:val="3"/>
-        </w:numPr>
-        <w:rPr>
-          <w:lang w:val="en-US"/>
-        </w:rPr>
-      </w:pPr>
-      <w:r>
-        <w:rPr>
-          <w:lang w:val="en-US"/>
-        </w:rPr>
-        <w:t>If you have a mental health issue, do you feel that it interferes with your work when NOT being treated effectively?</w:t>
-      </w:r>
-    </w:p>
-    <w:p>
-      <w:pPr>
-        <w:pStyle w:val="Prrafodelista"/>
-        <w:numPr>
-          <w:ilvl w:val="0"/>
-          <w:numId w:val="3"/>
-        </w:numPr>
-        <w:rPr>
-          <w:lang w:val="en-US"/>
-        </w:rPr>
-      </w:pPr>
-      <w:r>
-        <w:rPr>
-          <w:lang w:val="en-US"/>
-        </w:rPr>
-        <w:t>What is your age?</w:t>
-      </w:r>
-    </w:p>
-    <w:p>
-      <w:pPr>
-        <w:pStyle w:val="Prrafodelista"/>
-        <w:numPr>
-          <w:ilvl w:val="0"/>
-          <w:numId w:val="3"/>
-        </w:numPr>
-        <w:rPr>
-          <w:lang w:val="en-US"/>
-        </w:rPr>
-      </w:pPr>
-      <w:r>
-        <w:rPr>
-          <w:lang w:val="en-US"/>
-        </w:rPr>
-        <w:t>What is your gender?</w:t>
-      </w:r>
-    </w:p>
-    <w:p>
-      <w:pPr>
-        <w:pStyle w:val="Prrafodelista"/>
-        <w:numPr>
-          <w:ilvl w:val="0"/>
-          <w:numId w:val="3"/>
-        </w:numPr>
-        <w:rPr>
-          <w:color w:val="FF0000"/>
-          <w:lang w:val="en-US"/>
-        </w:rPr>
-      </w:pPr>
-      <w:r>
-        <w:rPr>
-          <w:color w:val="FF0000"/>
-          <w:lang w:val="en-US"/>
-        </w:rPr>
-        <w:t>What country do you live in?</w:t>
-      </w:r>
-    </w:p>
-    <w:p>
-      <w:pPr>
-        <w:pStyle w:val="Prrafodelista"/>
-        <w:numPr>
-          <w:ilvl w:val="0"/>
-          <w:numId w:val="3"/>
-        </w:numPr>
-        <w:rPr>
-          <w:color w:val="FF0000"/>
-          <w:lang w:val="en-US"/>
-        </w:rPr>
-      </w:pPr>
-      <w:r>
-        <w:rPr>
-          <w:color w:val="FF0000"/>
-          <w:lang w:val="en-US"/>
-        </w:rPr>
-        <w:t>What US state or territory do you live in?</w:t>
-      </w:r>
-    </w:p>
-    <w:p>
-      <w:pPr>
-        <w:pStyle w:val="Prrafodelista"/>
-        <w:numPr>
-          <w:ilvl w:val="0"/>
-          <w:numId w:val="3"/>
-        </w:numPr>
-        <w:rPr>
-          <w:color w:val="FF0000"/>
-          <w:lang w:val="en-US"/>
-        </w:rPr>
-      </w:pPr>
-      <w:r>
-        <w:rPr>
-          <w:color w:val="FF0000"/>
-          <w:lang w:val="en-US"/>
-        </w:rPr>
-        <w:t>What country do you work in?</w:t>
-      </w:r>
-    </w:p>
-    <w:p>
-      <w:pPr>
-        <w:pStyle w:val="Prrafodelista"/>
-        <w:numPr>
-          <w:ilvl w:val="0"/>
-          <w:numId w:val="3"/>
-        </w:numPr>
-        <w:rPr>
-          <w:color w:val="FF0000"/>
-          <w:lang w:val="en-US"/>
-        </w:rPr>
-      </w:pPr>
-      <w:r>
-        <w:rPr>
-          <w:color w:val="FF0000"/>
-          <w:lang w:val="en-US"/>
-        </w:rPr>
-        <w:t>What US state or territory do you work in?</w:t>
-      </w:r>
-    </w:p>
-    <w:p>
-      <w:pPr>
-        <w:pStyle w:val="Prrafodelista"/>
-        <w:numPr>
-          <w:ilvl w:val="0"/>
-          <w:numId w:val="3"/>
-        </w:numPr>
-        <w:rPr>
-          <w:color w:val="FF0000"/>
-          <w:lang w:val="en-US"/>
-        </w:rPr>
-      </w:pPr>
-      <w:r>
-        <w:rPr>
-          <w:color w:val="FF0000"/>
-          <w:lang w:val="en-US"/>
-        </w:rPr>
-        <w:t>Which of the following best describes your work position?</w:t>
-      </w:r>
-    </w:p>
-    <w:p>
-      <w:pPr>
-        <w:pStyle w:val="Prrafodelista"/>
-        <w:numPr>
-          <w:ilvl w:val="0"/>
-          <w:numId w:val="3"/>
-        </w:numPr>
-      </w:pPr>
-      <w:r>
-        <w:t>Do you work remotely?</w:t>
+        <w:t xml:space="preserve">Do you </w:t>
+      </w:r>
+      <w:proofErr w:type="spellStart"/>
+      <w:r>
+        <w:t>work</w:t>
+      </w:r>
+      <w:proofErr w:type="spellEnd"/>
+      <w:r>
+        <w:t xml:space="preserve"> </w:t>
+      </w:r>
+      <w:proofErr w:type="spellStart"/>
+      <w:r>
+        <w:t>remotely</w:t>
+      </w:r>
+      <w:proofErr w:type="spellEnd"/>
+      <w:r>
+        <w:t>?</w:t>
       </w:r>
     </w:p>
     <w:p>
@@ -1449,13 +1551,131 @@
         </w:rPr>
         <w:t>(“</w:t>
       </w:r>
+      <w:proofErr w:type="spellStart"/>
       <w:r>
         <w:rPr>
           <w:rFonts w:cstheme="minorHAnsi"/>
           <w:i/>
           <w:shd w:val="clear" w:color="auto" w:fill="FFFFFF"/>
         </w:rPr>
-        <w:t>Is your employer primarily a tech company/organization?”</w:t>
+        <w:t>Is</w:t>
+      </w:r>
+      <w:proofErr w:type="spellEnd"/>
+      <w:r>
+        <w:rPr>
+          <w:rFonts w:cstheme="minorHAnsi"/>
+          <w:i/>
+          <w:shd w:val="clear" w:color="auto" w:fill="FFFFFF"/>
+        </w:rPr>
+        <w:t xml:space="preserve"> </w:t>
+      </w:r>
+      <w:proofErr w:type="spellStart"/>
+      <w:r>
+        <w:rPr>
+          <w:rFonts w:cstheme="minorHAnsi"/>
+          <w:i/>
+          <w:shd w:val="clear" w:color="auto" w:fill="FFFFFF"/>
+        </w:rPr>
+        <w:t>your</w:t>
+      </w:r>
+      <w:proofErr w:type="spellEnd"/>
+      <w:r>
+        <w:rPr>
+          <w:rFonts w:cstheme="minorHAnsi"/>
+          <w:i/>
+          <w:shd w:val="clear" w:color="auto" w:fill="FFFFFF"/>
+        </w:rPr>
+        <w:t xml:space="preserve"> </w:t>
+      </w:r>
+      <w:proofErr w:type="spellStart"/>
+      <w:r>
+        <w:rPr>
+          <w:rFonts w:cstheme="minorHAnsi"/>
+          <w:i/>
+          <w:shd w:val="clear" w:color="auto" w:fill="FFFFFF"/>
+        </w:rPr>
+        <w:t>employer</w:t>
+      </w:r>
+      <w:proofErr w:type="spellEnd"/>
+      <w:r>
+        <w:rPr>
+          <w:rFonts w:cstheme="minorHAnsi"/>
+          <w:i/>
+          <w:shd w:val="clear" w:color="auto" w:fill="FFFFFF"/>
+        </w:rPr>
+        <w:t xml:space="preserve"> </w:t>
+      </w:r>
+      <w:proofErr w:type="spellStart"/>
+      <w:r>
+        <w:rPr>
+          <w:rFonts w:cstheme="minorHAnsi"/>
+          <w:i/>
+          <w:shd w:val="clear" w:color="auto" w:fill="FFFFFF"/>
+        </w:rPr>
+        <w:t>primarily</w:t>
+      </w:r>
+      <w:proofErr w:type="spellEnd"/>
+      <w:r>
+        <w:rPr>
+          <w:rFonts w:cstheme="minorHAnsi"/>
+          <w:i/>
+          <w:shd w:val="clear" w:color="auto" w:fill="FFFFFF"/>
+        </w:rPr>
+        <w:t xml:space="preserve"> a </w:t>
+      </w:r>
+      <w:proofErr w:type="spellStart"/>
+      <w:r>
+        <w:rPr>
+          <w:rFonts w:cstheme="minorHAnsi"/>
+          <w:i/>
+          <w:shd w:val="clear" w:color="auto" w:fill="FFFFFF"/>
+        </w:rPr>
+        <w:t>tech</w:t>
+      </w:r>
+      <w:proofErr w:type="spellEnd"/>
+      <w:r>
+        <w:rPr>
+          <w:rFonts w:cstheme="minorHAnsi"/>
+          <w:i/>
+          <w:shd w:val="clear" w:color="auto" w:fill="FFFFFF"/>
+        </w:rPr>
+        <w:t xml:space="preserve"> </w:t>
+      </w:r>
+      <w:proofErr w:type="spellStart"/>
+      <w:r>
+        <w:rPr>
+          <w:rFonts w:cstheme="minorHAnsi"/>
+          <w:i/>
+          <w:shd w:val="clear" w:color="auto" w:fill="FFFFFF"/>
+        </w:rPr>
+        <w:t>company</w:t>
+      </w:r>
+      <w:proofErr w:type="spellEnd"/>
+      <w:r>
+        <w:rPr>
+          <w:rFonts w:cstheme="minorHAnsi"/>
+          <w:i/>
+          <w:shd w:val="clear" w:color="auto" w:fill="FFFFFF"/>
+        </w:rPr>
+        <w:t>/</w:t>
+      </w:r>
+      <w:proofErr w:type="spellStart"/>
+      <w:r>
+        <w:rPr>
+          <w:rFonts w:cstheme="minorHAnsi"/>
+          <w:i/>
+          <w:shd w:val="clear" w:color="auto" w:fill="FFFFFF"/>
+        </w:rPr>
+        <w:t>organization</w:t>
+      </w:r>
+      <w:proofErr w:type="spellEnd"/>
+      <w:r>
+        <w:rPr>
+          <w:rFonts w:cstheme="minorHAnsi"/>
+          <w:i/>
+          <w:shd w:val="clear" w:color="auto" w:fill="FFFFFF"/>
+        </w:rPr>
+        <w:t>?”</w:t>
       </w:r>
       <w:r>
         <w:rPr>
@@ -1507,7 +1727,23 @@
           <w:rFonts w:cstheme="minorHAnsi"/>
           <w:shd w:val="clear" w:color="auto" w:fill="FFFFFF"/>
         </w:rPr>
-        <w:t>son de texto libre, y aparte de la imposibilidad de interpretarlas para Data Mining, no interesan para este ejercicio.</w:t>
+        <w:t xml:space="preserve">son de texto libre, y aparte de la imposibilidad de interpretarlas para Data </w:t>
+      </w:r>
+      <w:proofErr w:type="spellStart"/>
+      <w:r>
+        <w:rPr>
+          <w:rFonts w:cstheme="minorHAnsi"/>
+          <w:shd w:val="clear" w:color="auto" w:fill="FFFFFF"/>
+        </w:rPr>
+        <w:t>Mining</w:t>
+      </w:r>
+      <w:proofErr w:type="spellEnd"/>
+      <w:r>
+        <w:rPr>
+          <w:rFonts w:cstheme="minorHAnsi"/>
+          <w:shd w:val="clear" w:color="auto" w:fill="FFFFFF"/>
+        </w:rPr>
+        <w:t>, no interesan para este ejercicio.</w:t>
       </w:r>
     </w:p>
     <w:p>
@@ -1558,8 +1794,584 @@
     </w:p>
     <w:p>
       <w:r>
+        <w:t>Hay algunas columnas que, a pesar de parecer a primera vista que no tienen relación con el tema principal, puede ser interesante tenerlas en cuenta. Estas columnas son:</w:t>
+      </w:r>
+    </w:p>
+    <w:p>
+      <w:pPr>
+        <w:pStyle w:val="Prrafodelista"/>
+        <w:numPr>
+          <w:ilvl w:val="0"/>
+          <w:numId w:val="6"/>
+        </w:numPr>
+      </w:pPr>
+      <w:r>
+        <w:rPr>
+          <w:rStyle w:val="nfasisintenso"/>
+        </w:rPr>
+        <w:t>Teletrabajo</w:t>
+      </w:r>
+      <w:r>
+        <w:t xml:space="preserve">. </w:t>
+      </w:r>
+      <w:r>
+        <w:t>Pienso que el hecho de trabajar remotamente puede tener impacto en el ambiente de trabajo (en este caso, si trabajaría esa persona sola o en la oficina), y</w:t>
+      </w:r>
+      <w:r>
+        <w:t xml:space="preserve"> me gustaría ver si tiene consecuencias en el hecho de pensar que tiene una enfermedad mental.</w:t>
+      </w:r>
+    </w:p>
+    <w:p>
+      <w:pPr>
+        <w:pStyle w:val="Prrafodelista"/>
+        <w:numPr>
+          <w:ilvl w:val="0"/>
+          <w:numId w:val="6"/>
+        </w:numPr>
+      </w:pPr>
+      <w:r>
+        <w:rPr>
+          <w:rStyle w:val="nfasisintenso"/>
+        </w:rPr>
+        <w:t>Edad y género</w:t>
+      </w:r>
+      <w:r>
+        <w:t>. Por mera estadística, creo que estas dos columnas pueden ser útiles al final, sobre todo la de edad.</w:t>
+      </w:r>
+      <w:r>
+        <w:t xml:space="preserve"> </w:t>
+      </w:r>
+    </w:p>
+    <w:p>
+      <w:pPr>
+        <w:pStyle w:val="Prrafodelista"/>
+        <w:numPr>
+          <w:ilvl w:val="0"/>
+          <w:numId w:val="6"/>
+        </w:numPr>
+      </w:pPr>
+      <w:r>
+        <w:rPr>
+          <w:rStyle w:val="nfasisintenso"/>
+        </w:rPr>
+        <w:t>Número de empleados de la compañía</w:t>
+      </w:r>
+      <w:r>
+        <w:t>.</w:t>
+      </w:r>
+      <w:r>
+        <w:t xml:space="preserve"> creo que es interesante saber lo que piensa la persona del ambiente en la compañía dependiendo de los empleados que tenga.</w:t>
+      </w:r>
+    </w:p>
+    <w:p>
+      <w:r>
+        <w:t xml:space="preserve"> </w:t>
+      </w:r>
+    </w:p>
+    <w:p>
+      <w:pPr>
+        <w:pStyle w:val="Ttulo2"/>
+      </w:pPr>
+      <w:r>
+        <w:t>Transformación</w:t>
+      </w:r>
+    </w:p>
+    <w:p>
+      <w:pPr>
+        <w:pStyle w:val="Ttulo4"/>
+      </w:pPr>
+      <w:r>
+        <w:t xml:space="preserve">Tratamiento de datos nulos, blancos y </w:t>
+      </w:r>
+      <w:proofErr w:type="spellStart"/>
+      <w:r>
+        <w:rPr>
+          <w:i w:val="0"/>
+        </w:rPr>
+        <w:t>outliers</w:t>
+      </w:r>
+      <w:proofErr w:type="spellEnd"/>
+    </w:p>
+    <w:p>
+      <w:r>
+        <w:t xml:space="preserve">Aquí se </w:t>
+      </w:r>
+      <w:r>
+        <w:t>limpia, ordena y se prepara la base de datos para su posterior utilización por el algoritmo. Hay tres puntos básicos que voy a tratar:</w:t>
+      </w:r>
+    </w:p>
+    <w:p>
+      <w:pPr>
+        <w:pStyle w:val="Prrafodelista"/>
+        <w:numPr>
+          <w:ilvl w:val="0"/>
+          <w:numId w:val="2"/>
+        </w:numPr>
+      </w:pPr>
+      <w:r>
+        <w:t>Conversión del formato de la base de datos</w:t>
+      </w:r>
+    </w:p>
+    <w:p>
+      <w:r>
+        <w:t xml:space="preserve">Dado que </w:t>
+      </w:r>
+      <w:proofErr w:type="spellStart"/>
+      <w:r>
+        <w:t>Kaggle</w:t>
+      </w:r>
+      <w:proofErr w:type="spellEnd"/>
+      <w:r>
+        <w:t xml:space="preserve"> me ha permitido descargar la base de datos en formato </w:t>
+      </w:r>
+      <w:proofErr w:type="spellStart"/>
+      <w:r>
+        <w:rPr>
+          <w:rFonts w:ascii="Courier New" w:hAnsi="Courier New" w:cs="Courier New"/>
+        </w:rPr>
+        <w:t>csv</w:t>
+      </w:r>
+      <w:proofErr w:type="spellEnd"/>
+      <w:r>
+        <w:t xml:space="preserve">, no he tenido que </w:t>
+      </w:r>
+      <w:r>
+        <w:t>convertir la base de datos.</w:t>
+      </w:r>
+    </w:p>
+    <w:p>
+      <w:pPr>
+        <w:pStyle w:val="Prrafodelista"/>
+        <w:numPr>
+          <w:ilvl w:val="0"/>
+          <w:numId w:val="2"/>
+        </w:numPr>
+      </w:pPr>
+      <w:r>
+        <w:t>Datos en blanco</w:t>
+      </w:r>
+    </w:p>
+    <w:p>
+      <w:r>
+        <w:t xml:space="preserve">Los datos en blanco del </w:t>
+      </w:r>
+      <w:proofErr w:type="spellStart"/>
+      <w:r>
+        <w:t>dataset</w:t>
+      </w:r>
+      <w:proofErr w:type="spellEnd"/>
+      <w:r>
+        <w:t xml:space="preserve"> se han convertido en datos nulos</w:t>
+      </w:r>
+      <w:r>
+        <w:t xml:space="preserve"> al pasarlo a Python</w:t>
+      </w:r>
+      <w:r>
+        <w:t xml:space="preserve">. Estos datos son respuestas de la encuesta que se han dejado en blanco. En la mayoría de los casos, las he decidido interpretar dependiendo del contexto de la pregunta, asignándoles el valor “quizá”, puesto que he considerado que si se deja una pregunta de sí/no en blanco en una encuesta es porque la respuesta sería “quizá”. Sin embargo, en algunos casos he decidido borrar directamente las entradas con datos en blanco, si no eran muchos. </w:t>
+      </w:r>
+    </w:p>
+    <w:p>
+      <w:pPr>
+        <w:pStyle w:val="Prrafodelista"/>
+        <w:numPr>
+          <w:ilvl w:val="0"/>
+          <w:numId w:val="2"/>
+        </w:numPr>
+      </w:pPr>
+      <w:r>
+        <w:t>Datos nulos, o que se salen de los parámetros</w:t>
+      </w:r>
+    </w:p>
+    <w:p>
+      <w:pPr>
+        <w:rPr>
+          <w:shd w:val="clear" w:color="auto" w:fill="FFFFFF"/>
+        </w:rPr>
+      </w:pPr>
+      <w:r>
+        <w:rPr>
+          <w:shd w:val="clear" w:color="auto" w:fill="FFFFFF"/>
+        </w:rPr>
+        <w:t xml:space="preserve">He filtrado toda la tabla dependiendo de la primera columna, </w:t>
+      </w:r>
+      <w:r>
+        <w:rPr>
+          <w:i/>
+          <w:shd w:val="clear" w:color="auto" w:fill="FFFFFF"/>
+        </w:rPr>
+        <w:t xml:space="preserve">“Are you </w:t>
+      </w:r>
+      <w:proofErr w:type="spellStart"/>
+      <w:r>
+        <w:rPr>
+          <w:i/>
+          <w:shd w:val="clear" w:color="auto" w:fill="FFFFFF"/>
+        </w:rPr>
+        <w:t>self-employed</w:t>
+      </w:r>
+      <w:proofErr w:type="spellEnd"/>
+      <w:r>
+        <w:rPr>
+          <w:i/>
+          <w:shd w:val="clear" w:color="auto" w:fill="FFFFFF"/>
+        </w:rPr>
+        <w:t>?”,</w:t>
+      </w:r>
+      <w:r>
+        <w:rPr>
+          <w:shd w:val="clear" w:color="auto" w:fill="FFFFFF"/>
+        </w:rPr>
+        <w:t xml:space="preserve"> porque si el empleado no pertenece a una empresa, su encuesta es inútil para el ejercicio.</w:t>
+      </w:r>
+    </w:p>
+    <w:p>
+      <w:r>
         <w:lastRenderedPageBreak/>
-        <w:t>Hay algunas columnas que, a pesar de parecer a primera vista que no tienen relación con el tema principal, puede ser interesante tenerlas en cuenta. Estas columnas son:</w:t>
+        <w:t>Dado que es una encuesta y la mayoría de respuestas son binarias o están dentro de ciertos grupos cerrados, solo he encontrado un par de “</w:t>
+      </w:r>
+      <w:proofErr w:type="spellStart"/>
+      <w:r>
+        <w:t>outliers</w:t>
+      </w:r>
+      <w:proofErr w:type="spellEnd"/>
+      <w:r>
+        <w:t>”. Estos son, por ejemplo, los valores “3”, “323” y “99”</w:t>
+      </w:r>
+      <w:r>
+        <w:t xml:space="preserve"> en el campo de edad. He decidido borrar las entradas enteras de la base de datos, porque es imposible saber la edad real de esas personas.</w:t>
+      </w:r>
+    </w:p>
+    <w:p>
+      <w:r>
+        <w:t xml:space="preserve">En el caso de la pregunta </w:t>
+      </w:r>
+      <w:r>
+        <w:rPr>
+          <w:i/>
+        </w:rPr>
+        <w:t>“</w:t>
+      </w:r>
+      <w:proofErr w:type="spellStart"/>
+      <w:r>
+        <w:rPr>
+          <w:i/>
+        </w:rPr>
+        <w:t>Have</w:t>
+      </w:r>
+      <w:proofErr w:type="spellEnd"/>
+      <w:r>
+        <w:rPr>
+          <w:i/>
+        </w:rPr>
+        <w:t xml:space="preserve"> </w:t>
+      </w:r>
+      <w:proofErr w:type="spellStart"/>
+      <w:r>
+        <w:rPr>
+          <w:i/>
+        </w:rPr>
+        <w:t>your</w:t>
+      </w:r>
+      <w:proofErr w:type="spellEnd"/>
+      <w:r>
+        <w:rPr>
+          <w:i/>
+        </w:rPr>
+        <w:t xml:space="preserve"> </w:t>
+      </w:r>
+      <w:proofErr w:type="spellStart"/>
+      <w:r>
+        <w:rPr>
+          <w:i/>
+        </w:rPr>
+        <w:t>observations</w:t>
+      </w:r>
+      <w:proofErr w:type="spellEnd"/>
+      <w:r>
+        <w:rPr>
+          <w:i/>
+        </w:rPr>
+        <w:t xml:space="preserve"> </w:t>
+      </w:r>
+      <w:proofErr w:type="spellStart"/>
+      <w:r>
+        <w:rPr>
+          <w:i/>
+        </w:rPr>
+        <w:t>of</w:t>
+      </w:r>
+      <w:proofErr w:type="spellEnd"/>
+      <w:r>
+        <w:rPr>
+          <w:i/>
+        </w:rPr>
+        <w:t xml:space="preserve"> </w:t>
+      </w:r>
+      <w:proofErr w:type="spellStart"/>
+      <w:r>
+        <w:rPr>
+          <w:i/>
+        </w:rPr>
+        <w:t>how</w:t>
+      </w:r>
+      <w:proofErr w:type="spellEnd"/>
+      <w:r>
+        <w:rPr>
+          <w:i/>
+        </w:rPr>
+        <w:t xml:space="preserve"> </w:t>
+      </w:r>
+      <w:proofErr w:type="spellStart"/>
+      <w:r>
+        <w:rPr>
+          <w:i/>
+        </w:rPr>
+        <w:t>another</w:t>
+      </w:r>
+      <w:proofErr w:type="spellEnd"/>
+      <w:r>
+        <w:rPr>
+          <w:i/>
+        </w:rPr>
+        <w:t xml:space="preserve"> individual </w:t>
+      </w:r>
+      <w:proofErr w:type="spellStart"/>
+      <w:r>
+        <w:rPr>
+          <w:i/>
+        </w:rPr>
+        <w:t>who</w:t>
+      </w:r>
+      <w:proofErr w:type="spellEnd"/>
+      <w:r>
+        <w:rPr>
+          <w:i/>
+        </w:rPr>
+        <w:t xml:space="preserve"> </w:t>
+      </w:r>
+      <w:proofErr w:type="spellStart"/>
+      <w:r>
+        <w:rPr>
+          <w:i/>
+        </w:rPr>
+        <w:t>discussed</w:t>
+      </w:r>
+      <w:proofErr w:type="spellEnd"/>
+      <w:r>
+        <w:rPr>
+          <w:i/>
+        </w:rPr>
+        <w:t xml:space="preserve"> a mental </w:t>
+      </w:r>
+      <w:proofErr w:type="spellStart"/>
+      <w:r>
+        <w:rPr>
+          <w:i/>
+        </w:rPr>
+        <w:t>health</w:t>
+      </w:r>
+      <w:proofErr w:type="spellEnd"/>
+      <w:r>
+        <w:rPr>
+          <w:i/>
+        </w:rPr>
+        <w:t xml:space="preserve"> </w:t>
+      </w:r>
+      <w:proofErr w:type="spellStart"/>
+      <w:r>
+        <w:rPr>
+          <w:i/>
+        </w:rPr>
+        <w:t>disorder</w:t>
+      </w:r>
+      <w:proofErr w:type="spellEnd"/>
+      <w:r>
+        <w:rPr>
+          <w:i/>
+        </w:rPr>
+        <w:t xml:space="preserve"> </w:t>
+      </w:r>
+      <w:proofErr w:type="spellStart"/>
+      <w:r>
+        <w:rPr>
+          <w:i/>
+        </w:rPr>
+        <w:t>made</w:t>
+      </w:r>
+      <w:proofErr w:type="spellEnd"/>
+      <w:r>
+        <w:rPr>
+          <w:i/>
+        </w:rPr>
+        <w:t xml:space="preserve"> you </w:t>
+      </w:r>
+      <w:proofErr w:type="spellStart"/>
+      <w:r>
+        <w:rPr>
+          <w:i/>
+        </w:rPr>
+        <w:t>less</w:t>
+      </w:r>
+      <w:proofErr w:type="spellEnd"/>
+      <w:r>
+        <w:rPr>
+          <w:i/>
+        </w:rPr>
+        <w:t xml:space="preserve"> </w:t>
+      </w:r>
+      <w:proofErr w:type="spellStart"/>
+      <w:r>
+        <w:rPr>
+          <w:i/>
+        </w:rPr>
+        <w:t>likely</w:t>
+      </w:r>
+      <w:proofErr w:type="spellEnd"/>
+      <w:r>
+        <w:rPr>
+          <w:i/>
+        </w:rPr>
+        <w:t xml:space="preserve"> </w:t>
+      </w:r>
+      <w:proofErr w:type="spellStart"/>
+      <w:r>
+        <w:rPr>
+          <w:i/>
+        </w:rPr>
+        <w:t>to</w:t>
+      </w:r>
+      <w:proofErr w:type="spellEnd"/>
+      <w:r>
+        <w:rPr>
+          <w:i/>
+        </w:rPr>
+        <w:t xml:space="preserve"> </w:t>
+      </w:r>
+      <w:proofErr w:type="spellStart"/>
+      <w:r>
+        <w:rPr>
+          <w:i/>
+        </w:rPr>
+        <w:t>reveal</w:t>
+      </w:r>
+      <w:proofErr w:type="spellEnd"/>
+      <w:r>
+        <w:rPr>
+          <w:i/>
+        </w:rPr>
+        <w:t xml:space="preserve"> a mental </w:t>
+      </w:r>
+      <w:proofErr w:type="spellStart"/>
+      <w:r>
+        <w:rPr>
+          <w:i/>
+        </w:rPr>
+        <w:t>health</w:t>
+      </w:r>
+      <w:proofErr w:type="spellEnd"/>
+      <w:r>
+        <w:rPr>
+          <w:i/>
+        </w:rPr>
+        <w:t xml:space="preserve"> </w:t>
+      </w:r>
+      <w:proofErr w:type="spellStart"/>
+      <w:r>
+        <w:rPr>
+          <w:i/>
+        </w:rPr>
+        <w:t>issue</w:t>
+      </w:r>
+      <w:proofErr w:type="spellEnd"/>
+      <w:r>
+        <w:rPr>
+          <w:i/>
+        </w:rPr>
+        <w:t xml:space="preserve"> </w:t>
+      </w:r>
+      <w:proofErr w:type="spellStart"/>
+      <w:r>
+        <w:rPr>
+          <w:i/>
+        </w:rPr>
+        <w:t>yourself</w:t>
+      </w:r>
+      <w:proofErr w:type="spellEnd"/>
+      <w:r>
+        <w:rPr>
+          <w:i/>
+        </w:rPr>
+        <w:t xml:space="preserve"> in </w:t>
+      </w:r>
+      <w:proofErr w:type="spellStart"/>
+      <w:r>
+        <w:rPr>
+          <w:i/>
+        </w:rPr>
+        <w:t>your</w:t>
+      </w:r>
+      <w:proofErr w:type="spellEnd"/>
+      <w:r>
+        <w:rPr>
+          <w:i/>
+        </w:rPr>
+        <w:t xml:space="preserve"> </w:t>
+      </w:r>
+      <w:proofErr w:type="spellStart"/>
+      <w:r>
+        <w:rPr>
+          <w:i/>
+        </w:rPr>
+        <w:t>current</w:t>
+      </w:r>
+      <w:proofErr w:type="spellEnd"/>
+      <w:r>
+        <w:rPr>
+          <w:i/>
+        </w:rPr>
+        <w:t xml:space="preserve"> </w:t>
+      </w:r>
+      <w:proofErr w:type="spellStart"/>
+      <w:r>
+        <w:rPr>
+          <w:i/>
+        </w:rPr>
+        <w:t>workplace</w:t>
+      </w:r>
+      <w:proofErr w:type="spellEnd"/>
+      <w:r>
+        <w:rPr>
+          <w:i/>
+        </w:rPr>
+        <w:t xml:space="preserve">?”, </w:t>
+      </w:r>
+      <w:r>
+        <w:t xml:space="preserve">los datos nulos los he tratado como “no aplica”, porque si no han contestado es probable que sea porque no han </w:t>
+      </w:r>
+      <w:r>
+        <w:t>observado nada aplicable a esa pregunta.</w:t>
+      </w:r>
+    </w:p>
+    <w:p>
+      <w:pPr>
+        <w:pStyle w:val="Prrafodelista"/>
+        <w:numPr>
+          <w:ilvl w:val="0"/>
+          <w:numId w:val="2"/>
+        </w:numPr>
+      </w:pPr>
+      <w:r>
+        <w:t>Datos mal escritos</w:t>
+      </w:r>
+    </w:p>
+    <w:p>
+      <w:r>
+        <w:t>En esta sección explicaré cómo he tenido que modificar la tabla para poder pasarla por los scripts de Python.</w:t>
+      </w:r>
+    </w:p>
+    <w:p>
+      <w:r>
+        <w:t>He tenido varios problemas:</w:t>
       </w:r>
     </w:p>
     <w:p>
@@ -1571,19 +2383,7 @@
         </w:numPr>
       </w:pPr>
       <w:r>
-        <w:rPr>
-          <w:rStyle w:val="nfasisintenso"/>
-        </w:rPr>
-        <w:t>Teletrabajo</w:t>
-      </w:r>
-      <w:r>
-        <w:t xml:space="preserve">. </w:t>
-      </w:r>
-      <w:r>
-        <w:t>Pienso que el hecho de trabajar remotamente puede tener impacto en el ambiente de trabajo (en este caso, si trabajaría esa persona sola o en la oficina), y</w:t>
-      </w:r>
-      <w:r>
-        <w:t xml:space="preserve"> me gustaría ver si tiene consecuencias en el hecho de pensar que tiene una enfermedad mental.</w:t>
+        <w:t>Los nombres de las columnas estaban entre comillas… Pero no todos. He solucionado este problema quitando las comillas dobles a toda la tabla.</w:t>
       </w:r>
     </w:p>
     <w:p>
@@ -1595,17 +2395,265 @@
         </w:numPr>
       </w:pPr>
       <w:r>
-        <w:rPr>
-          <w:rStyle w:val="nfasisintenso"/>
-        </w:rPr>
-        <w:t>Edad y género</w:t>
-      </w:r>
-      <w:r>
-        <w:t>. Por mera estadística, creo que estas dos columnas pueden ser útiles al final, sobre todo la de edad.</w:t>
-      </w:r>
-      <w:r>
+        <w:t xml:space="preserve">En los nombres de algunas columnas había comas. </w:t>
+      </w:r>
+      <w:r>
+        <w:t xml:space="preserve">Por ejemplo, en la pregunta </w:t>
+      </w:r>
+      <w:r>
+        <w:rPr>
+          <w:i/>
+        </w:rPr>
+        <w:t>“</w:t>
+      </w:r>
+      <w:proofErr w:type="spellStart"/>
+      <w:r>
+        <w:rPr>
+          <w:i/>
+        </w:rPr>
+        <w:t>If</w:t>
+      </w:r>
+      <w:proofErr w:type="spellEnd"/>
+      <w:r>
+        <w:rPr>
+          <w:i/>
+        </w:rPr>
+        <w:t xml:space="preserve"> you </w:t>
+      </w:r>
+      <w:proofErr w:type="spellStart"/>
+      <w:r>
+        <w:rPr>
+          <w:i/>
+        </w:rPr>
+        <w:t>have</w:t>
+      </w:r>
+      <w:proofErr w:type="spellEnd"/>
+      <w:r>
+        <w:rPr>
+          <w:i/>
+        </w:rPr>
+        <w:t xml:space="preserve"> a mental </w:t>
+      </w:r>
+      <w:proofErr w:type="spellStart"/>
+      <w:r>
+        <w:rPr>
+          <w:i/>
+        </w:rPr>
+        <w:t>health</w:t>
+      </w:r>
+      <w:proofErr w:type="spellEnd"/>
+      <w:r>
+        <w:rPr>
+          <w:i/>
+        </w:rPr>
         <w:t xml:space="preserve"> </w:t>
       </w:r>
+      <w:proofErr w:type="spellStart"/>
+      <w:r>
+        <w:rPr>
+          <w:i/>
+        </w:rPr>
+        <w:t>issue</w:t>
+      </w:r>
+      <w:proofErr w:type="spellEnd"/>
+      <w:r>
+        <w:rPr>
+          <w:i/>
+        </w:rPr>
+        <w:t xml:space="preserve">, do you </w:t>
+      </w:r>
+      <w:proofErr w:type="spellStart"/>
+      <w:r>
+        <w:rPr>
+          <w:i/>
+        </w:rPr>
+        <w:t>feel</w:t>
+      </w:r>
+      <w:proofErr w:type="spellEnd"/>
+      <w:r>
+        <w:rPr>
+          <w:i/>
+        </w:rPr>
+        <w:t xml:space="preserve"> </w:t>
+      </w:r>
+      <w:proofErr w:type="spellStart"/>
+      <w:r>
+        <w:rPr>
+          <w:i/>
+        </w:rPr>
+        <w:t>that</w:t>
+      </w:r>
+      <w:proofErr w:type="spellEnd"/>
+      <w:r>
+        <w:rPr>
+          <w:i/>
+        </w:rPr>
+        <w:t xml:space="preserve"> </w:t>
+      </w:r>
+      <w:proofErr w:type="spellStart"/>
+      <w:r>
+        <w:rPr>
+          <w:i/>
+        </w:rPr>
+        <w:t>it</w:t>
+      </w:r>
+      <w:proofErr w:type="spellEnd"/>
+      <w:r>
+        <w:rPr>
+          <w:i/>
+        </w:rPr>
+        <w:t xml:space="preserve"> </w:t>
+      </w:r>
+      <w:proofErr w:type="spellStart"/>
+      <w:r>
+        <w:rPr>
+          <w:i/>
+        </w:rPr>
+        <w:t>interferes</w:t>
+      </w:r>
+      <w:proofErr w:type="spellEnd"/>
+      <w:r>
+        <w:rPr>
+          <w:i/>
+        </w:rPr>
+        <w:t xml:space="preserve"> </w:t>
+      </w:r>
+      <w:proofErr w:type="spellStart"/>
+      <w:r>
+        <w:rPr>
+          <w:i/>
+        </w:rPr>
+        <w:t>with</w:t>
+      </w:r>
+      <w:proofErr w:type="spellEnd"/>
+      <w:r>
+        <w:rPr>
+          <w:i/>
+        </w:rPr>
+        <w:t xml:space="preserve"> </w:t>
+      </w:r>
+      <w:proofErr w:type="spellStart"/>
+      <w:r>
+        <w:rPr>
+          <w:i/>
+        </w:rPr>
+        <w:t>your</w:t>
+      </w:r>
+      <w:proofErr w:type="spellEnd"/>
+      <w:r>
+        <w:rPr>
+          <w:i/>
+        </w:rPr>
+        <w:t xml:space="preserve"> </w:t>
+      </w:r>
+      <w:proofErr w:type="spellStart"/>
+      <w:r>
+        <w:rPr>
+          <w:i/>
+        </w:rPr>
+        <w:t>work</w:t>
+      </w:r>
+      <w:proofErr w:type="spellEnd"/>
+      <w:r>
+        <w:rPr>
+          <w:i/>
+        </w:rPr>
+        <w:t xml:space="preserve"> </w:t>
+      </w:r>
+      <w:proofErr w:type="spellStart"/>
+      <w:r>
+        <w:rPr>
+          <w:i/>
+        </w:rPr>
+        <w:t>when</w:t>
+      </w:r>
+      <w:proofErr w:type="spellEnd"/>
+      <w:r>
+        <w:rPr>
+          <w:i/>
+        </w:rPr>
+        <w:t xml:space="preserve"> </w:t>
+      </w:r>
+      <w:proofErr w:type="spellStart"/>
+      <w:r>
+        <w:rPr>
+          <w:i/>
+        </w:rPr>
+        <w:t>being</w:t>
+      </w:r>
+      <w:proofErr w:type="spellEnd"/>
+      <w:r>
+        <w:rPr>
+          <w:i/>
+        </w:rPr>
+        <w:t xml:space="preserve"> </w:t>
+      </w:r>
+      <w:proofErr w:type="spellStart"/>
+      <w:r>
+        <w:rPr>
+          <w:i/>
+        </w:rPr>
+        <w:t>treated</w:t>
+      </w:r>
+      <w:proofErr w:type="spellEnd"/>
+      <w:r>
+        <w:rPr>
+          <w:i/>
+        </w:rPr>
+        <w:t xml:space="preserve"> </w:t>
+      </w:r>
+      <w:proofErr w:type="spellStart"/>
+      <w:r>
+        <w:rPr>
+          <w:i/>
+        </w:rPr>
+        <w:t>effectively</w:t>
+      </w:r>
+      <w:proofErr w:type="spellEnd"/>
+      <w:r>
+        <w:rPr>
+          <w:i/>
+        </w:rPr>
+        <w:t xml:space="preserve">?” </w:t>
+      </w:r>
+      <w:r>
+        <w:t xml:space="preserve">hay una coma, lo que genera una nueva columna al </w:t>
+      </w:r>
+      <w:r>
+        <w:t xml:space="preserve">ser el </w:t>
+      </w:r>
+      <w:proofErr w:type="spellStart"/>
+      <w:r>
+        <w:rPr>
+          <w:rFonts w:ascii="Courier New" w:hAnsi="Courier New" w:cs="Courier New"/>
+        </w:rPr>
+        <w:t>csv</w:t>
+      </w:r>
+      <w:proofErr w:type="spellEnd"/>
+      <w:r>
+        <w:t xml:space="preserve"> un archivo delimitado por comas. Para ello he decidido reemplazar en uno de los scripts los nombres de esas columnas por el mismo nombre, pero sin coma.</w:t>
+      </w:r>
+    </w:p>
+    <w:p>
+      <w:pPr>
+        <w:pStyle w:val="Ttulo4"/>
+      </w:pPr>
+    </w:p>
+    <w:p>
+      <w:pPr>
+        <w:pStyle w:val="Ttulo4"/>
+      </w:pPr>
+      <w:r>
+        <w:t>Scripts en Python</w:t>
+      </w:r>
+    </w:p>
+    <w:p>
+      <w:r>
+        <w:t>Para poder realizar t</w:t>
+      </w:r>
+      <w:r>
+        <w:t>odo lo anteriormente mencionado, he escrito unos scripts en Python que hay que ejecutar para adecuar la base de datos para el siguiente paso. Estos son los archivos:</w:t>
+      </w:r>
     </w:p>
     <w:p>
       <w:pPr>
@@ -1616,365 +2664,121 @@
         </w:numPr>
       </w:pPr>
       <w:r>
-        <w:rPr>
-          <w:rStyle w:val="nfasisintenso"/>
-        </w:rPr>
-        <w:t>Número de empleados de la compañía</w:t>
-      </w:r>
-      <w:r>
-        <w:t>.</w:t>
-      </w:r>
-      <w:r>
-        <w:t xml:space="preserve"> creo que es interesante saber lo que piensa la persona del ambiente en la compañía dependiendo de los empleados que tenga.</w:t>
-      </w:r>
-    </w:p>
-    <w:p>
-      <w:r>
-        <w:t xml:space="preserve"> </w:t>
-      </w:r>
-    </w:p>
-    <w:p>
-      <w:pPr>
-        <w:pStyle w:val="Ttulo2"/>
-      </w:pPr>
-      <w:r>
-        <w:t>Transformación</w:t>
-      </w:r>
-    </w:p>
-    <w:p>
-      <w:pPr>
-        <w:pStyle w:val="Ttulo4"/>
-      </w:pPr>
-      <w:r>
-        <w:t xml:space="preserve">Tratamiento de datos nulos, blancos y </w:t>
-      </w:r>
-      <w:r>
-        <w:rPr>
-          <w:i w:val="0"/>
-        </w:rPr>
+        <w:t xml:space="preserve">Archivo </w:t>
+      </w:r>
+      <w:proofErr w:type="spellStart"/>
+      <w:r>
+        <w:rPr>
+          <w:rFonts w:ascii="Courier New" w:hAnsi="Courier New" w:cs="Courier New"/>
+        </w:rPr>
+        <w:t>quitarColumnas</w:t>
+      </w:r>
+      <w:proofErr w:type="spellEnd"/>
+    </w:p>
+    <w:p>
+      <w:r>
+        <w:t>Este archivo contiene las columnas que se van a quitar de la base de datos. Es el primero que debe ejecutarse.</w:t>
+      </w:r>
+    </w:p>
+    <w:p>
+      <w:r>
+        <w:t>Aquí soluciono también el problema del carácter extraño ‘Â’, que no fue muy complicado ya que la columna que lo contenía, igualmente, había que borrarla en el proceso de selección. Para esto, simplemente he copiado y pegado el nombre de la columna en el archivo que las borra.</w:t>
+      </w:r>
+    </w:p>
+    <w:p>
+      <w:pPr>
+        <w:pStyle w:val="Prrafodelista"/>
+        <w:numPr>
+          <w:ilvl w:val="0"/>
+          <w:numId w:val="6"/>
+        </w:numPr>
+      </w:pPr>
+      <w:r>
+        <w:t xml:space="preserve">Archivo </w:t>
+      </w:r>
+      <w:proofErr w:type="spellStart"/>
+      <w:r>
+        <w:rPr>
+          <w:rFonts w:ascii="Courier New" w:hAnsi="Courier New" w:cs="Courier New"/>
+        </w:rPr>
+        <w:t>quitarComillas</w:t>
+      </w:r>
+      <w:proofErr w:type="spellEnd"/>
+    </w:p>
+    <w:p>
+      <w:r>
+        <w:t xml:space="preserve">El archivo </w:t>
+      </w:r>
+      <w:proofErr w:type="spellStart"/>
+      <w:r>
+        <w:rPr>
+          <w:rFonts w:ascii="Courier New" w:hAnsi="Courier New" w:cs="Courier New"/>
+        </w:rPr>
+        <w:t>csv</w:t>
+      </w:r>
+      <w:proofErr w:type="spellEnd"/>
+      <w:r>
+        <w:t xml:space="preserve"> tenía dentro varios errores de escritura en los identificadores de las columnas: un carácter extraño (‘Â’) y dos comillas dobles ‘ “ ‘ al final de una de las cadenas. Para solucionar esto, he escrito un script en Python para quitar todas las comillas de los identificadores de las columnas.</w:t>
+      </w:r>
+    </w:p>
+    <w:p>
+      <w:r>
+        <w:t xml:space="preserve">En este script también se suprimen las comas dentro de los nombres de las columnas que generaban más columnas de la cuenta. </w:t>
+      </w:r>
+    </w:p>
+    <w:p>
+      <w:pPr>
+        <w:pStyle w:val="Prrafodelista"/>
+        <w:numPr>
+          <w:ilvl w:val="0"/>
+          <w:numId w:val="6"/>
+        </w:numPr>
+      </w:pPr>
+      <w:r>
+        <w:t xml:space="preserve">Archivo </w:t>
+      </w:r>
+      <w:proofErr w:type="spellStart"/>
+      <w:r>
+        <w:rPr>
+          <w:rFonts w:ascii="Courier New" w:hAnsi="Courier New" w:cs="Courier New"/>
+        </w:rPr>
+        <w:t>limpiarFilas</w:t>
+      </w:r>
+      <w:proofErr w:type="spellEnd"/>
+    </w:p>
+    <w:p>
+      <w:r>
+        <w:t xml:space="preserve">Este archivo quita de la base de datos las filas con los </w:t>
+      </w:r>
+      <w:proofErr w:type="spellStart"/>
+      <w:r>
         <w:t>outliers</w:t>
       </w:r>
-    </w:p>
-    <w:p>
-      <w:r>
-        <w:t xml:space="preserve">Aquí se </w:t>
-      </w:r>
-      <w:r>
-        <w:t>limpia, ordena y se prepara la base de datos para su posterior utilización por el algoritmo. Hay tres puntos básicos que voy a tratar:</w:t>
-      </w:r>
-    </w:p>
-    <w:p>
-      <w:pPr>
-        <w:pStyle w:val="Prrafodelista"/>
-        <w:numPr>
-          <w:ilvl w:val="0"/>
-          <w:numId w:val="2"/>
-        </w:numPr>
-      </w:pPr>
-      <w:r>
-        <w:t>Conversión del formato de la base de datos</w:t>
-      </w:r>
-    </w:p>
-    <w:p>
-      <w:r>
-        <w:t xml:space="preserve">Dado que Kaggle me ha permitido descargar la base de datos en formato </w:t>
-      </w:r>
+      <w:proofErr w:type="spellEnd"/>
+      <w:r>
+        <w:t xml:space="preserve"> y los datos nulos que no se han podido rellenar.</w:t>
+      </w:r>
+    </w:p>
+    <w:p>
+      <w:pPr>
+        <w:pStyle w:val="Prrafodelista"/>
+        <w:numPr>
+          <w:ilvl w:val="0"/>
+          <w:numId w:val="6"/>
+        </w:numPr>
+      </w:pPr>
+      <w:r>
+        <w:lastRenderedPageBreak/>
+        <w:t xml:space="preserve">Archivo </w:t>
+      </w:r>
+      <w:proofErr w:type="spellStart"/>
       <w:r>
         <w:rPr>
           <w:rFonts w:ascii="Courier New" w:hAnsi="Courier New" w:cs="Courier New"/>
         </w:rPr>
-        <w:t>csv</w:t>
-      </w:r>
-      <w:r>
-        <w:t xml:space="preserve">, no he tenido que </w:t>
-      </w:r>
-      <w:r>
-        <w:t>convertir la base de datos.</w:t>
-      </w:r>
-    </w:p>
-    <w:p>
-      <w:pPr>
-        <w:pStyle w:val="Prrafodelista"/>
-        <w:numPr>
-          <w:ilvl w:val="0"/>
-          <w:numId w:val="2"/>
-        </w:numPr>
-      </w:pPr>
-      <w:r>
-        <w:t>Datos en blanco</w:t>
-      </w:r>
-    </w:p>
-    <w:p>
-      <w:r>
-        <w:t>Los datos en blanco del dataset se han convertido en datos nulos</w:t>
-      </w:r>
-      <w:r>
-        <w:t xml:space="preserve"> al pasarlo a Python</w:t>
-      </w:r>
-      <w:r>
-        <w:t xml:space="preserve">. Estos datos son respuestas de la encuesta que se han dejado en blanco. En la mayoría de los casos, las he decidido interpretar dependiendo del contexto de la pregunta, asignándoles el valor “quizá”, puesto que he considerado que si se deja una pregunta de sí/no en blanco en una encuesta es porque la respuesta sería “quizá”. Sin embargo, en algunos casos he decidido borrar directamente las entradas con datos en blanco, si no eran muchos. </w:t>
-      </w:r>
-    </w:p>
-    <w:p>
-      <w:pPr>
-        <w:pStyle w:val="Prrafodelista"/>
-        <w:numPr>
-          <w:ilvl w:val="0"/>
-          <w:numId w:val="2"/>
-        </w:numPr>
-      </w:pPr>
-      <w:r>
-        <w:t>Datos nulos, o que se salen de los parámetros</w:t>
-      </w:r>
-    </w:p>
-    <w:p>
-      <w:pPr>
-        <w:rPr>
-          <w:shd w:val="clear" w:color="auto" w:fill="FFFFFF"/>
-        </w:rPr>
-      </w:pPr>
-      <w:r>
-        <w:rPr>
-          <w:shd w:val="clear" w:color="auto" w:fill="FFFFFF"/>
-        </w:rPr>
-        <w:t xml:space="preserve">He filtrado toda la tabla dependiendo de la primera columna, </w:t>
-      </w:r>
-      <w:r>
-        <w:rPr>
-          <w:i/>
-          <w:shd w:val="clear" w:color="auto" w:fill="FFFFFF"/>
-        </w:rPr>
-        <w:t>“Are you self-employed?”,</w:t>
-      </w:r>
-      <w:r>
-        <w:rPr>
-          <w:shd w:val="clear" w:color="auto" w:fill="FFFFFF"/>
-        </w:rPr>
-        <w:t xml:space="preserve"> porque si el empleado no pertenece a una empresa, su encuesta es inútil para el ejercicio.</w:t>
-      </w:r>
-    </w:p>
-    <w:p>
-      <w:r>
-        <w:t>Dado que es una encuesta y la mayoría de respuestas son binarias o están dentro de ciertos grupos cerrados, solo he encontrado un par de “outliers”. Estos son, por ejemplo, los valores “3”, “323” y “99”</w:t>
-      </w:r>
-      <w:r>
-        <w:t xml:space="preserve"> en el campo de edad. He decidido borrar las entradas enteras de la base de datos, porque es imposible saber la edad real de esas personas.</w:t>
-      </w:r>
-    </w:p>
-    <w:p>
-      <w:r>
-        <w:t xml:space="preserve">En el caso de la pregunta </w:t>
-      </w:r>
-      <w:r>
-        <w:rPr>
-          <w:i/>
-        </w:rPr>
-        <w:t xml:space="preserve">“Have your observations of how another individual who discussed a mental health disorder made you less likely to reveal a mental health issue yourself in your current workplace?”, </w:t>
-      </w:r>
-      <w:r>
-        <w:t xml:space="preserve">los datos nulos los he tratado como “no aplica”, porque si no han contestado es probable que sea porque no han </w:t>
-      </w:r>
-      <w:r>
-        <w:t>observado nada aplicable a esa pregunta.</w:t>
-      </w:r>
-    </w:p>
-    <w:p>
-      <w:pPr>
-        <w:pStyle w:val="Prrafodelista"/>
-        <w:numPr>
-          <w:ilvl w:val="0"/>
-          <w:numId w:val="2"/>
-        </w:numPr>
-      </w:pPr>
-      <w:r>
-        <w:t>Datos mal escritos</w:t>
-      </w:r>
-    </w:p>
-    <w:p>
-      <w:r>
-        <w:t>En esta sección explicaré cómo he tenido que modificar la tabla para poder pasarla por los scripts de Python.</w:t>
-      </w:r>
-    </w:p>
-    <w:p>
-      <w:r>
-        <w:t>He tenido varios problemas:</w:t>
-      </w:r>
-    </w:p>
-    <w:p>
-      <w:pPr>
-        <w:pStyle w:val="Prrafodelista"/>
-        <w:numPr>
-          <w:ilvl w:val="0"/>
-          <w:numId w:val="6"/>
-        </w:numPr>
-      </w:pPr>
-      <w:r>
-        <w:lastRenderedPageBreak/>
-        <w:t>Los nombres de las columnas estaban entre comillas… Pero no todos. He solucionado este problema quitando las comillas dobles a toda la tabla.</w:t>
-      </w:r>
-    </w:p>
-    <w:p>
-      <w:pPr>
-        <w:pStyle w:val="Prrafodelista"/>
-        <w:numPr>
-          <w:ilvl w:val="0"/>
-          <w:numId w:val="6"/>
-        </w:numPr>
-      </w:pPr>
-      <w:r>
-        <w:t xml:space="preserve">En los nombres de algunas columnas había comas. </w:t>
-      </w:r>
-      <w:r>
-        <w:t xml:space="preserve">Por ejemplo, en la pregunta </w:t>
-      </w:r>
-      <w:r>
-        <w:rPr>
-          <w:i/>
-        </w:rPr>
-        <w:t xml:space="preserve">“If you have a mental health issue, do you feel that it interferes with your work when being treated effectively?” </w:t>
-      </w:r>
-      <w:r>
-        <w:t xml:space="preserve">hay una coma, lo que genera una nueva columna al </w:t>
-      </w:r>
-      <w:r>
-        <w:t xml:space="preserve">ser el </w:t>
-      </w:r>
-      <w:r>
-        <w:rPr>
-          <w:rFonts w:ascii="Courier New" w:hAnsi="Courier New" w:cs="Courier New"/>
-        </w:rPr>
-        <w:t>csv</w:t>
-      </w:r>
-      <w:r>
-        <w:t xml:space="preserve"> un archivo delimitado por comas. Para ello he decidido reemplazar en uno de los scripts los nombres de esas columnas por el mismo nombre, pero sin coma.</w:t>
-      </w:r>
-    </w:p>
-    <w:p>
-      <w:pPr>
-        <w:pStyle w:val="Ttulo4"/>
-      </w:pPr>
-    </w:p>
-    <w:p>
-      <w:pPr>
-        <w:pStyle w:val="Ttulo4"/>
-      </w:pPr>
-      <w:r>
-        <w:t>Scripts en Python</w:t>
-      </w:r>
-    </w:p>
-    <w:p>
-      <w:r>
-        <w:t>Para poder realizar t</w:t>
-      </w:r>
-      <w:r>
-        <w:t>odo lo anteriormente mencionado, he escrito unos scripts en Python que hay que ejecutar para adecuar la base de datos para el siguiente paso. Estos son los archivos:</w:t>
-      </w:r>
-    </w:p>
-    <w:p>
-      <w:pPr>
-        <w:pStyle w:val="Prrafodelista"/>
-        <w:numPr>
-          <w:ilvl w:val="0"/>
-          <w:numId w:val="6"/>
-        </w:numPr>
-      </w:pPr>
-      <w:r>
-        <w:t xml:space="preserve">Archivo </w:t>
-      </w:r>
-      <w:r>
-        <w:rPr>
-          <w:rFonts w:ascii="Courier New" w:hAnsi="Courier New" w:cs="Courier New"/>
-        </w:rPr>
-        <w:t>quitarColumnas</w:t>
-      </w:r>
-    </w:p>
-    <w:p>
-      <w:r>
-        <w:t>Este archivo contiene las columnas que se van a quitar de la base de datos. Es el primero que debe ejecutarse.</w:t>
-      </w:r>
-    </w:p>
-    <w:p>
-      <w:r>
-        <w:t>Aquí soluciono también el problema del carácter extraño ‘Â’, que no fue muy complicado ya que la columna que lo contenía, igualmente, había que borrarla en el proceso de selección. Para esto, simplemente he copiado y pegado el nombre de la columna en el archivo que las borra.</w:t>
-      </w:r>
-    </w:p>
-    <w:p>
-      <w:pPr>
-        <w:pStyle w:val="Prrafodelista"/>
-        <w:numPr>
-          <w:ilvl w:val="0"/>
-          <w:numId w:val="6"/>
-        </w:numPr>
-      </w:pPr>
-      <w:r>
-        <w:t xml:space="preserve">Archivo </w:t>
-      </w:r>
-      <w:r>
-        <w:rPr>
-          <w:rFonts w:ascii="Courier New" w:hAnsi="Courier New" w:cs="Courier New"/>
-        </w:rPr>
-        <w:t>quitarComillas</w:t>
-      </w:r>
-    </w:p>
-    <w:p>
-      <w:r>
-        <w:t xml:space="preserve">El archivo </w:t>
-      </w:r>
-      <w:r>
-        <w:rPr>
-          <w:rFonts w:ascii="Courier New" w:hAnsi="Courier New" w:cs="Courier New"/>
-        </w:rPr>
-        <w:t>csv</w:t>
-      </w:r>
-      <w:r>
-        <w:t xml:space="preserve"> tenía dentro varios errores de escritura en los identificadores de las columnas: un carácter extraño (‘Â’) y dos comillas dobles ‘ “ ‘ al final de una de las cadenas. Para solucionar esto, he escrito un script en Python para quitar todas las comillas de los identificadores de las columnas.</w:t>
-      </w:r>
-    </w:p>
-    <w:p>
-      <w:r>
-        <w:t xml:space="preserve">En este script también se suprimen las comas dentro de los nombres de las columnas que generaban más columnas de la cuenta. </w:t>
-      </w:r>
-    </w:p>
-    <w:p>
-      <w:pPr>
-        <w:pStyle w:val="Prrafodelista"/>
-        <w:numPr>
-          <w:ilvl w:val="0"/>
-          <w:numId w:val="6"/>
-        </w:numPr>
-      </w:pPr>
-      <w:r>
-        <w:t xml:space="preserve">Archivo </w:t>
-      </w:r>
-      <w:r>
-        <w:rPr>
-          <w:rFonts w:ascii="Courier New" w:hAnsi="Courier New" w:cs="Courier New"/>
-        </w:rPr>
-        <w:t>limpiarFilas</w:t>
-      </w:r>
-    </w:p>
-    <w:p>
-      <w:r>
-        <w:t>Este archivo quita de la base de datos las filas con los outliers y los datos nulos que no se han podido rellenar.</w:t>
-      </w:r>
-    </w:p>
-    <w:p>
-      <w:pPr>
-        <w:pStyle w:val="Prrafodelista"/>
-        <w:numPr>
-          <w:ilvl w:val="0"/>
-          <w:numId w:val="6"/>
-        </w:numPr>
-      </w:pPr>
-      <w:r>
-        <w:t xml:space="preserve">Archivo </w:t>
-      </w:r>
-      <w:r>
-        <w:rPr>
-          <w:rFonts w:ascii="Courier New" w:hAnsi="Courier New" w:cs="Courier New"/>
-        </w:rPr>
         <w:t>reemplazarColumnas</w:t>
       </w:r>
+      <w:proofErr w:type="spellEnd"/>
     </w:p>
     <w:p>
       <w:r>
@@ -1984,8 +2788,13 @@
         <w:t xml:space="preserve">grupos los datos de la encuesta, para posterior interpretación por el algoritmo de </w:t>
       </w:r>
       <w:r>
-        <w:t>Data Mining</w:t>
-      </w:r>
+        <w:t xml:space="preserve">Data </w:t>
+      </w:r>
+      <w:proofErr w:type="spellStart"/>
+      <w:r>
+        <w:t>Mining</w:t>
+      </w:r>
+      <w:proofErr w:type="spellEnd"/>
       <w:r>
         <w:t>.</w:t>
       </w:r>
@@ -1996,9 +2805,11 @@
       <w:pPr>
         <w:pStyle w:val="Ttulo4"/>
       </w:pPr>
+      <w:proofErr w:type="spellStart"/>
       <w:r>
         <w:t>BigML</w:t>
       </w:r>
+      <w:proofErr w:type="spellEnd"/>
     </w:p>
     <w:p>
       <w:pPr>
@@ -2009,7 +2820,15 @@
         </w:numPr>
       </w:pPr>
       <w:r>
-        <w:t>Cargar el csv en la página</w:t>
+        <w:t xml:space="preserve">Cargar el </w:t>
+      </w:r>
+      <w:proofErr w:type="spellStart"/>
+      <w:r>
+        <w:t>csv</w:t>
+      </w:r>
+      <w:proofErr w:type="spellEnd"/>
+      <w:r>
+        <w:t xml:space="preserve"> en la página</w:t>
       </w:r>
     </w:p>
     <w:p>
@@ -2033,8 +2852,13 @@
         </w:numPr>
       </w:pPr>
       <w:r>
-        <w:t>Renombrar la columna label</w:t>
-      </w:r>
+        <w:t xml:space="preserve">Renombrar la columna </w:t>
+      </w:r>
+      <w:proofErr w:type="spellStart"/>
+      <w:r>
+        <w:t>label</w:t>
+      </w:r>
+      <w:proofErr w:type="spellEnd"/>
     </w:p>
     <w:p>
       <w:pPr>
@@ -2045,8 +2869,13 @@
         </w:numPr>
       </w:pPr>
       <w:r>
-        <w:t>Apartar los datos para entrenamiento/testing</w:t>
-      </w:r>
+        <w:t>Apartar los datos para entrenamiento/</w:t>
+      </w:r>
+      <w:proofErr w:type="spellStart"/>
+      <w:r>
+        <w:t>testing</w:t>
+      </w:r>
+      <w:proofErr w:type="spellEnd"/>
     </w:p>
     <w:p>
       <w:pPr>
@@ -2069,7 +2898,6 @@
         </w:numPr>
       </w:pPr>
       <w:r>
-        <w:lastRenderedPageBreak/>
         <w:t>Evaluar árbol</w:t>
       </w:r>
     </w:p>
@@ -2091,8 +2919,21 @@
         <w:sym w:font="Wingdings" w:char="F0E0"/>
       </w:r>
       <w:r>
-        <w:t xml:space="preserve"> Random forest</w:t>
-      </w:r>
+        <w:t xml:space="preserve"> </w:t>
+      </w:r>
+      <w:proofErr w:type="spellStart"/>
+      <w:r>
+        <w:t>Random</w:t>
+      </w:r>
+      <w:proofErr w:type="spellEnd"/>
+      <w:r>
+        <w:t xml:space="preserve"> </w:t>
+      </w:r>
+      <w:proofErr w:type="spellStart"/>
+      <w:r>
+        <w:t>forest</w:t>
+      </w:r>
+      <w:proofErr w:type="spellEnd"/>
     </w:p>
     <w:p>
       <w:pPr>
@@ -2176,9 +3017,11 @@
       <w:pPr>
         <w:pStyle w:val="Ttulo4"/>
       </w:pPr>
+      <w:proofErr w:type="spellStart"/>
       <w:r>
         <w:t>DataMining</w:t>
       </w:r>
+      <w:proofErr w:type="spellEnd"/>
     </w:p>
     <w:p>
       <w:r>
@@ -2189,8 +3032,6 @@
       <w:r>
         <w:t>Gráfica de ejecutar el modelo con diferentes números de vecinos para un algoritmo KNN.</w:t>
       </w:r>
-      <w:bookmarkStart w:id="0" w:name="_GoBack"/>
-      <w:bookmarkEnd w:id="0"/>
     </w:p>
     <w:p/>
     <w:p/>
@@ -2206,6 +3047,7 @@
         <w:rPr>
           <w:noProof/>
         </w:rPr>
+        <w:lastRenderedPageBreak/>
         <w:drawing>
           <wp:inline distT="0" distB="0" distL="0" distR="0" wp14:anchorId="6AD63835" wp14:editId="3737371A">
             <wp:extent cx="2628900" cy="733425"/>
@@ -3094,6 +3936,7 @@
     <w:lsdException w:name="HTML Sample" w:semiHidden="1" w:unhideWhenUsed="1"/>
     <w:lsdException w:name="HTML Typewriter" w:semiHidden="1" w:unhideWhenUsed="1"/>
     <w:lsdException w:name="HTML Variable" w:semiHidden="1" w:unhideWhenUsed="1"/>
+    <w:lsdException w:name="Normal Table" w:semiHidden="1" w:unhideWhenUsed="1"/>
     <w:lsdException w:name="annotation subject" w:semiHidden="1" w:unhideWhenUsed="1"/>
     <w:lsdException w:name="No List" w:semiHidden="1" w:unhideWhenUsed="1"/>
     <w:lsdException w:name="Outline List 1" w:semiHidden="1" w:unhideWhenUsed="1"/>
@@ -3136,8 +3979,11 @@
     <w:lsdException w:name="Table Contemporary" w:semiHidden="1" w:unhideWhenUsed="1"/>
     <w:lsdException w:name="Table Elegant" w:semiHidden="1" w:unhideWhenUsed="1"/>
     <w:lsdException w:name="Table Professional" w:semiHidden="1" w:unhideWhenUsed="1"/>
+    <w:lsdException w:name="Table Subtle 1" w:semiHidden="1" w:unhideWhenUsed="1"/>
     <w:lsdException w:name="Table Subtle 2" w:semiHidden="1" w:unhideWhenUsed="1"/>
     <w:lsdException w:name="Table Web 1" w:semiHidden="1" w:unhideWhenUsed="1"/>
+    <w:lsdException w:name="Table Web 2" w:semiHidden="1" w:unhideWhenUsed="1"/>
+    <w:lsdException w:name="Table Web 3" w:semiHidden="1" w:unhideWhenUsed="1"/>
     <w:lsdException w:name="Balloon Text" w:semiHidden="1" w:unhideWhenUsed="1"/>
     <w:lsdException w:name="Table Grid" w:uiPriority="39"/>
     <w:lsdException w:name="Table Theme" w:semiHidden="1" w:unhideWhenUsed="1"/>

</xml_diff>

<commit_message>
updated doc + added .exe for 3 execution
Changes also in BigML
</commit_message>
<xml_diff>
--- a/Trabajo DataMining.docx
+++ b/Trabajo DataMining.docx
@@ -1,77 +1,123 @@
 
 <file path=word/document.xml><?xml version="1.0" encoding="utf-8"?>
-<w:document xmlns:wpc="http://schemas.microsoft.com/office/word/2010/wordprocessingCanvas" xmlns:cx="http://schemas.microsoft.com/office/drawing/2014/chartex" xmlns:cx1="http://schemas.microsoft.com/office/drawing/2015/9/8/chartex" xmlns:cx2="http://schemas.microsoft.com/office/drawing/2015/10/21/chartex" xmlns:cx3="http://schemas.microsoft.com/office/drawing/2016/5/9/chartex" xmlns:cx4="http://schemas.microsoft.com/office/drawing/2016/5/10/chartex" xmlns:cx5="http://schemas.microsoft.com/office/drawing/2016/5/11/chartex" xmlns:cx6="http://schemas.microsoft.com/office/drawing/2016/5/12/chartex" xmlns:cx7="http://schemas.microsoft.com/office/drawing/2016/5/13/chartex" xmlns:cx8="http://schemas.microsoft.com/office/drawing/2016/5/14/chartex" xmlns:mc="http://schemas.openxmlformats.org/markup-compatibility/2006" xmlns:aink="http://schemas.microsoft.com/office/drawing/2016/ink" xmlns:am3d="http://schemas.microsoft.com/office/drawing/2017/model3d" xmlns:o="urn:schemas-microsoft-com:office:office" xmlns:r="http://schemas.openxmlformats.org/officeDocument/2006/relationships" xmlns:m="http://schemas.openxmlformats.org/officeDocument/2006/math" xmlns:v="urn:schemas-microsoft-com:vml" xmlns:wp14="http://schemas.microsoft.com/office/word/2010/wordprocessingDrawing" xmlns:wp="http://schemas.openxmlformats.org/drawingml/2006/wordprocessingDrawing" xmlns:w10="urn:schemas-microsoft-com:office:word" xmlns:w="http://schemas.openxmlformats.org/wordprocessingml/2006/main" xmlns:w14="http://schemas.microsoft.com/office/word/2010/wordml" xmlns:w15="http://schemas.microsoft.com/office/word/2012/wordml" xmlns:w16cid="http://schemas.microsoft.com/office/word/2016/wordml/cid" xmlns:w16se="http://schemas.microsoft.com/office/word/2015/wordml/symex" xmlns:wpg="http://schemas.microsoft.com/office/word/2010/wordprocessingGroup" xmlns:wpi="http://schemas.microsoft.com/office/word/2010/wordprocessingInk" xmlns:wne="http://schemas.microsoft.com/office/word/2006/wordml" xmlns:wps="http://schemas.microsoft.com/office/word/2010/wordprocessingShape" mc:Ignorable="w14 w15 w16se w16cid wp14">
+<w:document xmlns:wpc="http://schemas.microsoft.com/office/word/2010/wordprocessingCanvas" xmlns:cx="http://schemas.microsoft.com/office/drawing/2014/chartex" xmlns:cx1="http://schemas.microsoft.com/office/drawing/2015/9/8/chartex" xmlns:mc="http://schemas.openxmlformats.org/markup-compatibility/2006" xmlns:o="urn:schemas-microsoft-com:office:office" xmlns:r="http://schemas.openxmlformats.org/officeDocument/2006/relationships" xmlns:m="http://schemas.openxmlformats.org/officeDocument/2006/math" xmlns:v="urn:schemas-microsoft-com:vml" xmlns:wp14="http://schemas.microsoft.com/office/word/2010/wordprocessingDrawing" xmlns:wp="http://schemas.openxmlformats.org/drawingml/2006/wordprocessingDrawing" xmlns:w10="urn:schemas-microsoft-com:office:word" xmlns:w="http://schemas.openxmlformats.org/wordprocessingml/2006/main" xmlns:w14="http://schemas.microsoft.com/office/word/2010/wordml" xmlns:w15="http://schemas.microsoft.com/office/word/2012/wordml" xmlns:w16se="http://schemas.microsoft.com/office/word/2015/wordml/symex" xmlns:wpg="http://schemas.microsoft.com/office/word/2010/wordprocessingGroup" xmlns:wpi="http://schemas.microsoft.com/office/word/2010/wordprocessingInk" xmlns:wne="http://schemas.microsoft.com/office/word/2006/wordml" xmlns:wps="http://schemas.microsoft.com/office/word/2010/wordprocessingShape" mc:Ignorable="w14 w15 w16se wp14">
   <w:body>
     <w:p>
       <w:pPr>
+        <w:pStyle w:val="Ttulo"/>
+      </w:pPr>
+      <w:r>
+        <w:t>Introducción</w:t>
+      </w:r>
+    </w:p>
+    <w:p>
+      <w:r>
+        <w:t xml:space="preserve">En este trabajo se pretende desarrollar, mediante el proceso KDD, un patrón que permita averiguar si un empleado </w:t>
+      </w:r>
+      <w:r>
+        <w:t xml:space="preserve">cualquiera </w:t>
+      </w:r>
+      <w:r>
+        <w:t>de una compañía</w:t>
+      </w:r>
+      <w:r>
+        <w:t xml:space="preserve"> tiene una enfermedad mental</w:t>
+      </w:r>
+      <w:r>
+        <w:t xml:space="preserve"> a partir de una serie de preguntas sobre </w:t>
+      </w:r>
+      <w:r>
+        <w:t>cómo lleva la empresa el trato de las enfermedades mentales.</w:t>
+      </w:r>
+    </w:p>
+    <w:p>
+      <w:r>
+        <w:t xml:space="preserve">Hoy en día, las enfermedades mentales siguen siendo tema tabú en la sociedad, sobre todo en el entorno laboral. Mediante este proyecto quiero investigar si fuera posible saber si una persona tiene una enfermedad mental dependiendo de las respuestas que da a ciertas preguntas sobre cómo es el ambiente en el trabajo respecto a la salud mental. </w:t>
+      </w:r>
+    </w:p>
+    <w:p>
+      <w:pPr>
+        <w:pStyle w:val="Ttulo4"/>
+      </w:pPr>
+      <w:r>
+        <w:t>Recursos utilizados</w:t>
+      </w:r>
+    </w:p>
+    <w:p>
+      <w:r>
+        <w:t>Para las partes que he necesitado escribir código, por ejemplo, la adecuación de la base de datos y la transformación de estos, he usado el lenguaje de programación Python. Los scripts que he escrito están adjuntos a este proyecto, y explicados brevemente más adelante.</w:t>
+      </w:r>
+    </w:p>
+    <w:p>
+      <w:r>
+        <w:t xml:space="preserve">También he modificado un programa con el algoritmo KNN para adaptarlo a mi </w:t>
+      </w:r>
+      <w:proofErr w:type="spellStart"/>
+      <w:r>
+        <w:t>dataset</w:t>
+      </w:r>
+      <w:proofErr w:type="spellEnd"/>
+      <w:r>
+        <w:t>, igualmente en Python.</w:t>
+      </w:r>
+    </w:p>
+    <w:p>
+      <w:r>
+        <w:t xml:space="preserve">Una vez pasada la fase de transformación, decidí usar una página web, </w:t>
+      </w:r>
+      <w:proofErr w:type="spellStart"/>
+      <w:r>
+        <w:t>BigML</w:t>
+      </w:r>
+      <w:proofErr w:type="spellEnd"/>
+      <w:r>
+        <w:t xml:space="preserve">, para realizar todo el proceso de Data </w:t>
+      </w:r>
+      <w:proofErr w:type="spellStart"/>
+      <w:r>
+        <w:t>Mining</w:t>
+      </w:r>
+      <w:proofErr w:type="spellEnd"/>
+      <w:r>
+        <w:t>. Esta página me ha permitido lanzar varios modelos y evaluarlos rápidamente</w:t>
+      </w:r>
+      <w:r>
+        <w:t xml:space="preserve">, para ver cuál de ellos es el que mejor se adapta a mi </w:t>
+      </w:r>
+      <w:proofErr w:type="spellStart"/>
+      <w:r>
+        <w:t>dataset</w:t>
+      </w:r>
+      <w:proofErr w:type="spellEnd"/>
+      <w:r>
+        <w:t>.</w:t>
+      </w:r>
+    </w:p>
+    <w:p>
+      <w:r>
+        <w:t>Además</w:t>
+      </w:r>
+      <w:r>
+        <w:t>,</w:t>
+      </w:r>
+      <w:r>
+        <w:t xml:space="preserve"> cuenta con una serie de gráficos que facilitan mucho la tarea de interpretar los datos y decidir qué hacer, si fuera necesaria, en la siguiente iteración del proceso KDD.</w:t>
+      </w:r>
+    </w:p>
+    <w:p>
+      <w:pPr>
+        <w:pStyle w:val="Ttulo"/>
+      </w:pPr>
+      <w:r>
+        <w:t>Proceso KDD</w:t>
+      </w:r>
+    </w:p>
+    <w:p>
+      <w:pPr>
         <w:pStyle w:val="Ttulo1"/>
       </w:pPr>
       <w:r>
-        <w:t>Introducción</w:t>
-      </w:r>
-    </w:p>
-    <w:p>
-      <w:r>
-        <w:t xml:space="preserve">En este trabajo se pretende desarrollar, mediante el proceso KDD, un patrón que permita averiguar si un empleado </w:t>
-      </w:r>
-      <w:r>
-        <w:t xml:space="preserve">cualquiera </w:t>
-      </w:r>
-      <w:r>
-        <w:t>de una compañía</w:t>
-      </w:r>
-      <w:r>
-        <w:t xml:space="preserve"> tiene una enfermedad mental</w:t>
-      </w:r>
-      <w:r>
-        <w:t xml:space="preserve"> a partir de una serie de preguntas sobre </w:t>
-      </w:r>
-      <w:r>
-        <w:t>cómo lleva la empresa el trato de las enfermedades mentales.</w:t>
-      </w:r>
-    </w:p>
-    <w:p>
-      <w:r>
-        <w:t xml:space="preserve">Hoy en día, las enfermedades mentales siguen siendo tema tabú en la sociedad, sobre todo en el entorno laboral. Mediante este proyecto quiero investigar si fuera posible saber si una persona tiene una enfermedad mental dependiendo de las respuestas que da a ciertas preguntas sobre cómo es el ambiente en el trabajo respecto a la salud mental. </w:t>
-      </w:r>
-    </w:p>
-    <w:p>
-      <w:pPr>
-        <w:pStyle w:val="Ttulo4"/>
-      </w:pPr>
-      <w:r>
-        <w:t>Recursos utilizados</w:t>
-      </w:r>
-    </w:p>
-    <w:p>
-      <w:r>
-        <w:t>Para las partes que he necesitado escribir código, por ejemplo, la adecuación de la base de datos y la transformación de estos, he usado el lenguaje de programación Python. Los scripts que he escrito están adjuntos a este proyecto, y explicados brevemente más adelante.</w:t>
-      </w:r>
-    </w:p>
-    <w:p>
-      <w:r>
-        <w:t>También he modificado un programa con el algoritmo KNN para adaptarlo a mi dataset, igualmente en Python.</w:t>
-      </w:r>
-    </w:p>
-    <w:p>
-      <w:r>
-        <w:t>Una vez pasada la fase de transformación, decidí usar una página web, BigML, para realizar todo el proceso de Data Mining. Esta página me ha permitido lanzar varios modelos y evaluarlos rápidamente</w:t>
-      </w:r>
-      <w:r>
-        <w:t>, para ver cuál de ellos es el que mejor se adapta a mi dataset.</w:t>
-      </w:r>
-    </w:p>
-    <w:p>
-      <w:r>
-        <w:t>Además cuenta con una serie de gráficos que facilitan mucho la tarea de interpretar los datos y decidir qué hacer, si fuera necesaria, en la siguiente iteración del proceso KDD.</w:t>
-      </w:r>
-    </w:p>
-    <w:p>
-      <w:pPr>
-        <w:pStyle w:val="Ttulo1"/>
-      </w:pPr>
-      <w:r>
-        <w:t>Proceso KDD</w:t>
+        <w:t>Primera iteración</w:t>
       </w:r>
     </w:p>
     <w:p>
@@ -99,6 +145,7 @@
       <w:r>
         <w:t xml:space="preserve">Al ser una base de datos de </w:t>
       </w:r>
+      <w:proofErr w:type="spellStart"/>
       <w:r>
         <w:rPr>
           <w:i/>
@@ -106,13 +153,20 @@
         </w:rPr>
         <w:t>Kaggle</w:t>
       </w:r>
+      <w:proofErr w:type="spellEnd"/>
       <w:r>
         <w:t>, no es necesario convertir su formato ni realizar una tarjeta de datos, por lo que podemos comenzar a trabajar en la segunda fase inmediatamente.</w:t>
       </w:r>
     </w:p>
     <w:p>
       <w:r>
-        <w:t>A continuación se procede a explicar la base de datos y el trabajo que se realizará sobre ella.</w:t>
+        <w:t>A continuación</w:t>
+      </w:r>
+      <w:r>
+        <w:t>,</w:t>
+      </w:r>
+      <w:r>
+        <w:t xml:space="preserve"> se procede a explicar la base de datos y el trabajo que se realizará sobre ella.</w:t>
       </w:r>
     </w:p>
     <w:p>
@@ -123,12 +177,6 @@
         <w:t>1433 personas sobre cómo son tratadas las enfermedades mentales en su empresa, cómo creen que reaccionarían los compañeros de trabajo ante una enfermedad mental y si ellos tienen una enfermedad mental, entre otras preguntas del mismo estilo.</w:t>
       </w:r>
     </w:p>
-    <w:p>
-      <w:r>
-        <w:t>A continuación voy a mostrar unos histogramas que darán una visión general del contenido de la base de datos.</w:t>
-      </w:r>
-    </w:p>
-    <w:p/>
     <w:p/>
     <w:p>
       <w:pPr>
@@ -220,7 +268,21 @@
               <w:rPr>
                 <w:color w:val="000000" w:themeColor="text1"/>
               </w:rPr>
-              <w:t>Columna que contiene el dataset final</w:t>
+              <w:t xml:space="preserve">Columna que contiene el </w:t>
+            </w:r>
+            <w:proofErr w:type="spellStart"/>
+            <w:r>
+              <w:rPr>
+                <w:color w:val="000000" w:themeColor="text1"/>
+              </w:rPr>
+              <w:t>dataset</w:t>
+            </w:r>
+            <w:proofErr w:type="spellEnd"/>
+            <w:r>
+              <w:rPr>
+                <w:color w:val="000000" w:themeColor="text1"/>
+              </w:rPr>
+              <w:t xml:space="preserve"> final</w:t>
             </w:r>
           </w:p>
         </w:tc>
@@ -297,12 +359,21 @@
           <w:lang w:val="en-US"/>
         </w:rPr>
       </w:pPr>
-      <w:r>
-        <w:rPr>
-          <w:color w:val="FF0000"/>
-          <w:lang w:val="en-US"/>
-        </w:rPr>
-        <w:t>Is your primary role within your company related to tech/IT?</w:t>
+      <w:proofErr w:type="gramStart"/>
+      <w:r>
+        <w:rPr>
+          <w:color w:val="FF0000"/>
+          <w:lang w:val="en-US"/>
+        </w:rPr>
+        <w:t>Is your primary role within your company related</w:t>
+      </w:r>
+      <w:proofErr w:type="gramEnd"/>
+      <w:r>
+        <w:rPr>
+          <w:color w:val="FF0000"/>
+          <w:lang w:val="en-US"/>
+        </w:rPr>
+        <w:t xml:space="preserve"> to tech/IT?</w:t>
       </w:r>
     </w:p>
     <w:p>
@@ -388,11 +459,19 @@
           <w:lang w:val="en-US"/>
         </w:rPr>
       </w:pPr>
-      <w:r>
-        <w:rPr>
-          <w:lang w:val="en-US"/>
-        </w:rPr>
-        <w:t>Is your anonymity protected if you choose to take advantage of mental health or substance abuse treatment resources provided by your employer?</w:t>
+      <w:proofErr w:type="gramStart"/>
+      <w:r>
+        <w:rPr>
+          <w:lang w:val="en-US"/>
+        </w:rPr>
+        <w:t>Is your anonymity protected</w:t>
+      </w:r>
+      <w:proofErr w:type="gramEnd"/>
+      <w:r>
+        <w:rPr>
+          <w:lang w:val="en-US"/>
+        </w:rPr>
+        <w:t xml:space="preserve"> if you choose to take advantage of mental health or substance abuse treatment resources provided by your employer?</w:t>
       </w:r>
     </w:p>
     <w:p>
@@ -592,107 +671,189 @@
           <w:color w:val="FF0000"/>
           <w:lang w:val="en-US"/>
         </w:rPr>
-        <w:t>If you have been diagnosed or treated for a mental health disorder, do you ever reveal this to clients or business contacts?</w:t>
-      </w:r>
-    </w:p>
-    <w:p>
-      <w:pPr>
-        <w:pStyle w:val="Prrafodelista"/>
-        <w:numPr>
-          <w:ilvl w:val="0"/>
-          <w:numId w:val="3"/>
-        </w:numPr>
-        <w:rPr>
-          <w:color w:val="FF0000"/>
-          <w:lang w:val="en-US"/>
-        </w:rPr>
-      </w:pPr>
-      <w:r>
-        <w:rPr>
-          <w:color w:val="FF0000"/>
-          <w:lang w:val="en-US"/>
-        </w:rPr>
-        <w:t>If you have revealed a mental health issue to a client or business contact, do you believe this has impacted you negatively?</w:t>
-      </w:r>
-    </w:p>
-    <w:p>
-      <w:pPr>
-        <w:pStyle w:val="Prrafodelista"/>
-        <w:numPr>
-          <w:ilvl w:val="0"/>
-          <w:numId w:val="3"/>
-        </w:numPr>
-        <w:rPr>
-          <w:color w:val="FF0000"/>
-          <w:lang w:val="en-US"/>
-        </w:rPr>
-      </w:pPr>
-      <w:r>
-        <w:rPr>
-          <w:color w:val="FF0000"/>
-          <w:lang w:val="en-US"/>
-        </w:rPr>
-        <w:t>If you have been diagnosed or treated for a mental health disorder, do you ever reveal this to coworkers or employees?</w:t>
-      </w:r>
-    </w:p>
-    <w:p>
-      <w:pPr>
-        <w:pStyle w:val="Prrafodelista"/>
-        <w:numPr>
-          <w:ilvl w:val="0"/>
-          <w:numId w:val="3"/>
-        </w:numPr>
-        <w:rPr>
-          <w:color w:val="FF0000"/>
-          <w:lang w:val="en-US"/>
-        </w:rPr>
-      </w:pPr>
-      <w:r>
-        <w:rPr>
-          <w:color w:val="FF0000"/>
-          <w:lang w:val="en-US"/>
-        </w:rPr>
-        <w:t>If you have revealed a mental health issue to a coworker or employee, do you believe this has impacted you negatively?</w:t>
-      </w:r>
-    </w:p>
-    <w:p>
-      <w:pPr>
-        <w:pStyle w:val="Prrafodelista"/>
-        <w:numPr>
-          <w:ilvl w:val="0"/>
-          <w:numId w:val="3"/>
-        </w:numPr>
-        <w:rPr>
-          <w:color w:val="FF0000"/>
-          <w:lang w:val="en-US"/>
-        </w:rPr>
-      </w:pPr>
-      <w:r>
-        <w:rPr>
-          <w:color w:val="FF0000"/>
-          <w:lang w:val="en-US"/>
-        </w:rPr>
-        <w:t>Do you believe your productivity is ever affected by a mental health issue?</w:t>
-      </w:r>
-    </w:p>
-    <w:p>
-      <w:pPr>
-        <w:pStyle w:val="Prrafodelista"/>
-        <w:numPr>
-          <w:ilvl w:val="0"/>
-          <w:numId w:val="3"/>
-        </w:numPr>
-        <w:rPr>
-          <w:color w:val="FF0000"/>
-          <w:lang w:val="en-US"/>
-        </w:rPr>
-      </w:pPr>
-      <w:r>
-        <w:rPr>
-          <w:color w:val="FF0000"/>
-          <w:lang w:val="en-US"/>
-        </w:rPr>
-        <w:t>If yes, what percentage of your work time (time performing primary or secondary job functions) is affected by a mental health issue?</w:t>
+        <w:t xml:space="preserve">If you have been diagnosed or treated for a mental health disorder, do you ever reveal this to clients or business </w:t>
+      </w:r>
+      <w:proofErr w:type="gramStart"/>
+      <w:r>
+        <w:rPr>
+          <w:color w:val="FF0000"/>
+          <w:lang w:val="en-US"/>
+        </w:rPr>
+        <w:t>contacts?</w:t>
+      </w:r>
+      <w:proofErr w:type="gramEnd"/>
+    </w:p>
+    <w:p>
+      <w:pPr>
+        <w:pStyle w:val="Prrafodelista"/>
+        <w:numPr>
+          <w:ilvl w:val="0"/>
+          <w:numId w:val="3"/>
+        </w:numPr>
+        <w:rPr>
+          <w:color w:val="FF0000"/>
+          <w:lang w:val="en-US"/>
+        </w:rPr>
+      </w:pPr>
+      <w:r>
+        <w:rPr>
+          <w:color w:val="FF0000"/>
+          <w:lang w:val="en-US"/>
+        </w:rPr>
+        <w:t xml:space="preserve">If you have revealed a mental health issue to a client or business contact, do you believe this has </w:t>
+      </w:r>
+      <w:proofErr w:type="gramStart"/>
+      <w:r>
+        <w:rPr>
+          <w:color w:val="FF0000"/>
+          <w:lang w:val="en-US"/>
+        </w:rPr>
+        <w:t>impacted</w:t>
+      </w:r>
+      <w:proofErr w:type="gramEnd"/>
+      <w:r>
+        <w:rPr>
+          <w:color w:val="FF0000"/>
+          <w:lang w:val="en-US"/>
+        </w:rPr>
+        <w:t xml:space="preserve"> you negatively?</w:t>
+      </w:r>
+    </w:p>
+    <w:p>
+      <w:pPr>
+        <w:pStyle w:val="Prrafodelista"/>
+        <w:numPr>
+          <w:ilvl w:val="0"/>
+          <w:numId w:val="3"/>
+        </w:numPr>
+        <w:rPr>
+          <w:color w:val="FF0000"/>
+          <w:lang w:val="en-US"/>
+        </w:rPr>
+      </w:pPr>
+      <w:r>
+        <w:rPr>
+          <w:color w:val="FF0000"/>
+          <w:lang w:val="en-US"/>
+        </w:rPr>
+        <w:t xml:space="preserve">If you have been diagnosed or treated for a mental health disorder, do you ever reveal this to coworkers or </w:t>
+      </w:r>
+      <w:proofErr w:type="gramStart"/>
+      <w:r>
+        <w:rPr>
+          <w:color w:val="FF0000"/>
+          <w:lang w:val="en-US"/>
+        </w:rPr>
+        <w:t>employees?</w:t>
+      </w:r>
+      <w:proofErr w:type="gramEnd"/>
+    </w:p>
+    <w:p>
+      <w:pPr>
+        <w:pStyle w:val="Prrafodelista"/>
+        <w:numPr>
+          <w:ilvl w:val="0"/>
+          <w:numId w:val="3"/>
+        </w:numPr>
+        <w:rPr>
+          <w:color w:val="FF0000"/>
+          <w:lang w:val="en-US"/>
+        </w:rPr>
+      </w:pPr>
+      <w:r>
+        <w:rPr>
+          <w:color w:val="FF0000"/>
+          <w:lang w:val="en-US"/>
+        </w:rPr>
+        <w:t xml:space="preserve">If you have revealed a mental health issue to a coworker or employee, do you believe this has </w:t>
+      </w:r>
+      <w:proofErr w:type="gramStart"/>
+      <w:r>
+        <w:rPr>
+          <w:color w:val="FF0000"/>
+          <w:lang w:val="en-US"/>
+        </w:rPr>
+        <w:t>impacted</w:t>
+      </w:r>
+      <w:proofErr w:type="gramEnd"/>
+      <w:r>
+        <w:rPr>
+          <w:color w:val="FF0000"/>
+          <w:lang w:val="en-US"/>
+        </w:rPr>
+        <w:t xml:space="preserve"> you negatively?</w:t>
+      </w:r>
+    </w:p>
+    <w:p>
+      <w:pPr>
+        <w:pStyle w:val="Prrafodelista"/>
+        <w:numPr>
+          <w:ilvl w:val="0"/>
+          <w:numId w:val="3"/>
+        </w:numPr>
+        <w:rPr>
+          <w:color w:val="FF0000"/>
+          <w:lang w:val="en-US"/>
+        </w:rPr>
+      </w:pPr>
+      <w:r>
+        <w:rPr>
+          <w:color w:val="FF0000"/>
+          <w:lang w:val="en-US"/>
+        </w:rPr>
+        <w:t xml:space="preserve">Do you believe your productivity </w:t>
+      </w:r>
+      <w:proofErr w:type="gramStart"/>
+      <w:r>
+        <w:rPr>
+          <w:color w:val="FF0000"/>
+          <w:lang w:val="en-US"/>
+        </w:rPr>
+        <w:t>is ever affected</w:t>
+      </w:r>
+      <w:proofErr w:type="gramEnd"/>
+      <w:r>
+        <w:rPr>
+          <w:color w:val="FF0000"/>
+          <w:lang w:val="en-US"/>
+        </w:rPr>
+        <w:t xml:space="preserve"> by a mental health issue?</w:t>
+      </w:r>
+    </w:p>
+    <w:p>
+      <w:pPr>
+        <w:pStyle w:val="Prrafodelista"/>
+        <w:numPr>
+          <w:ilvl w:val="0"/>
+          <w:numId w:val="3"/>
+        </w:numPr>
+        <w:rPr>
+          <w:color w:val="FF0000"/>
+          <w:lang w:val="en-US"/>
+        </w:rPr>
+      </w:pPr>
+      <w:r>
+        <w:rPr>
+          <w:color w:val="FF0000"/>
+          <w:lang w:val="en-US"/>
+        </w:rPr>
+        <w:t xml:space="preserve">If yes, what percentage of your work time (time performing primary or secondary job functions) </w:t>
+      </w:r>
+      <w:proofErr w:type="gramStart"/>
+      <w:r>
+        <w:rPr>
+          <w:color w:val="FF0000"/>
+          <w:lang w:val="en-US"/>
+        </w:rPr>
+        <w:t>is affected</w:t>
+      </w:r>
+      <w:proofErr w:type="gramEnd"/>
+      <w:r>
+        <w:rPr>
+          <w:color w:val="FF0000"/>
+          <w:lang w:val="en-US"/>
+        </w:rPr>
+        <w:t xml:space="preserve"> by a mental health issue?</w:t>
       </w:r>
     </w:p>
     <w:p>
@@ -793,27 +954,52 @@
           <w:color w:val="FF0000"/>
           <w:lang w:val="en-US"/>
         </w:rPr>
-        <w:t>Did your previous employers provide resources to learn more about mental health issues and how to seek help?</w:t>
-      </w:r>
-    </w:p>
-    <w:p>
-      <w:pPr>
-        <w:pStyle w:val="Prrafodelista"/>
-        <w:numPr>
-          <w:ilvl w:val="0"/>
-          <w:numId w:val="3"/>
-        </w:numPr>
-        <w:rPr>
-          <w:color w:val="FF0000"/>
-          <w:lang w:val="en-US"/>
-        </w:rPr>
-      </w:pPr>
-      <w:r>
-        <w:rPr>
-          <w:color w:val="FF0000"/>
-          <w:lang w:val="en-US"/>
-        </w:rPr>
-        <w:t>Was your anonymity protected if you chose to take advantage of mental health or substance abuse treatment resources with previous employers?</w:t>
+        <w:t xml:space="preserve">Did your previous employers provide resources to learn more about </w:t>
+      </w:r>
+      <w:proofErr w:type="gramStart"/>
+      <w:r>
+        <w:rPr>
+          <w:color w:val="FF0000"/>
+          <w:lang w:val="en-US"/>
+        </w:rPr>
+        <w:t>mental health issues and how to seek help</w:t>
+      </w:r>
+      <w:proofErr w:type="gramEnd"/>
+      <w:r>
+        <w:rPr>
+          <w:color w:val="FF0000"/>
+          <w:lang w:val="en-US"/>
+        </w:rPr>
+        <w:t>?</w:t>
+      </w:r>
+    </w:p>
+    <w:p>
+      <w:pPr>
+        <w:pStyle w:val="Prrafodelista"/>
+        <w:numPr>
+          <w:ilvl w:val="0"/>
+          <w:numId w:val="3"/>
+        </w:numPr>
+        <w:rPr>
+          <w:color w:val="FF0000"/>
+          <w:lang w:val="en-US"/>
+        </w:rPr>
+      </w:pPr>
+      <w:proofErr w:type="gramStart"/>
+      <w:r>
+        <w:rPr>
+          <w:color w:val="FF0000"/>
+          <w:lang w:val="en-US"/>
+        </w:rPr>
+        <w:t>Was your anonymity protected</w:t>
+      </w:r>
+      <w:proofErr w:type="gramEnd"/>
+      <w:r>
+        <w:rPr>
+          <w:color w:val="FF0000"/>
+          <w:lang w:val="en-US"/>
+        </w:rPr>
+        <w:t xml:space="preserve"> if you chose to take advantage of mental health or substance abuse treatment resources with previous employers?</w:t>
       </w:r>
     </w:p>
     <w:p>
@@ -1027,7 +1213,21 @@
         <w:rPr>
           <w:lang w:val="en-US"/>
         </w:rPr>
-        <w:t>Do you feel that being identified as a person with a mental health issue would hurt your career?</w:t>
+        <w:t xml:space="preserve">Do you feel that being </w:t>
+      </w:r>
+      <w:proofErr w:type="gramStart"/>
+      <w:r>
+        <w:rPr>
+          <w:lang w:val="en-US"/>
+        </w:rPr>
+        <w:t>identified</w:t>
+      </w:r>
+      <w:proofErr w:type="gramEnd"/>
+      <w:r>
+        <w:rPr>
+          <w:lang w:val="en-US"/>
+        </w:rPr>
+        <w:t xml:space="preserve"> as a person with a mental health issue would hurt your career?</w:t>
       </w:r>
     </w:p>
     <w:p>
@@ -1181,7 +1381,23 @@
           <w:color w:val="00B0F0"/>
           <w:lang w:val="en-US"/>
         </w:rPr>
-        <w:t>If yes, what condition(s) have you been diagnosed with?</w:t>
+        <w:t xml:space="preserve">If yes, what condition(s) </w:t>
+      </w:r>
+      <w:proofErr w:type="gramStart"/>
+      <w:r>
+        <w:rPr>
+          <w:color w:val="00B0F0"/>
+          <w:lang w:val="en-US"/>
+        </w:rPr>
+        <w:t>have you been diagnosed</w:t>
+      </w:r>
+      <w:proofErr w:type="gramEnd"/>
+      <w:r>
+        <w:rPr>
+          <w:color w:val="00B0F0"/>
+          <w:lang w:val="en-US"/>
+        </w:rPr>
+        <w:t xml:space="preserve"> with?</w:t>
       </w:r>
     </w:p>
     <w:p>
@@ -1216,33 +1432,51 @@
           <w:lang w:val="en-US"/>
         </w:rPr>
       </w:pPr>
-      <w:r>
-        <w:rPr>
-          <w:color w:val="FF0000"/>
-          <w:lang w:val="en-US"/>
-        </w:rPr>
-        <w:t>Have you been diagnosed with a mental health condition by a medical professional?</w:t>
-      </w:r>
-    </w:p>
-    <w:p>
-      <w:pPr>
-        <w:pStyle w:val="Prrafodelista"/>
-        <w:numPr>
-          <w:ilvl w:val="0"/>
-          <w:numId w:val="3"/>
-        </w:numPr>
-        <w:rPr>
-          <w:color w:val="FF0000"/>
-          <w:lang w:val="en-US"/>
-        </w:rPr>
-      </w:pPr>
-      <w:r>
-        <w:rPr>
-          <w:color w:val="FF0000"/>
-          <w:lang w:val="en-US"/>
-        </w:rPr>
-        <w:t>If so, what condition(s) were you diagnosed with?</w:t>
-      </w:r>
+      <w:proofErr w:type="gramStart"/>
+      <w:r>
+        <w:rPr>
+          <w:color w:val="FF0000"/>
+          <w:lang w:val="en-US"/>
+        </w:rPr>
+        <w:t>Have you been diagnosed with a mental health condition by a medical professional</w:t>
+      </w:r>
+      <w:proofErr w:type="gramEnd"/>
+      <w:r>
+        <w:rPr>
+          <w:color w:val="FF0000"/>
+          <w:lang w:val="en-US"/>
+        </w:rPr>
+        <w:t>?</w:t>
+      </w:r>
+    </w:p>
+    <w:p>
+      <w:pPr>
+        <w:pStyle w:val="Prrafodelista"/>
+        <w:numPr>
+          <w:ilvl w:val="0"/>
+          <w:numId w:val="3"/>
+        </w:numPr>
+        <w:rPr>
+          <w:color w:val="FF0000"/>
+          <w:lang w:val="en-US"/>
+        </w:rPr>
+      </w:pPr>
+      <w:r>
+        <w:rPr>
+          <w:color w:val="FF0000"/>
+          <w:lang w:val="en-US"/>
+        </w:rPr>
+        <w:t xml:space="preserve">If so, what condition(s) were you diagnosed </w:t>
+      </w:r>
+      <w:proofErr w:type="gramStart"/>
+      <w:r>
+        <w:rPr>
+          <w:color w:val="FF0000"/>
+          <w:lang w:val="en-US"/>
+        </w:rPr>
+        <w:t>with?</w:t>
+      </w:r>
+      <w:proofErr w:type="gramEnd"/>
     </w:p>
     <w:p>
       <w:pPr>
@@ -1445,9 +1679,35 @@
           <w:numId w:val="3"/>
         </w:numPr>
       </w:pPr>
-      <w:r>
-        <w:t>Do you work remotely?</w:t>
-      </w:r>
+      <w:proofErr w:type="gramStart"/>
+      <w:r>
+        <w:t xml:space="preserve">Do </w:t>
+      </w:r>
+      <w:proofErr w:type="spellStart"/>
+      <w:r>
+        <w:t>you</w:t>
+      </w:r>
+      <w:proofErr w:type="spellEnd"/>
+      <w:r>
+        <w:t xml:space="preserve"> </w:t>
+      </w:r>
+      <w:proofErr w:type="spellStart"/>
+      <w:r>
+        <w:t>work</w:t>
+      </w:r>
+      <w:proofErr w:type="spellEnd"/>
+      <w:r>
+        <w:t xml:space="preserve"> </w:t>
+      </w:r>
+      <w:proofErr w:type="spellStart"/>
+      <w:r>
+        <w:t>remotely</w:t>
+      </w:r>
+      <w:proofErr w:type="spellEnd"/>
+      <w:r>
+        <w:t>?</w:t>
+      </w:r>
+      <w:proofErr w:type="gramEnd"/>
     </w:p>
     <w:p>
       <w:r>
@@ -1494,13 +1754,131 @@
         </w:rPr>
         <w:t>(“</w:t>
       </w:r>
+      <w:proofErr w:type="spellStart"/>
       <w:r>
         <w:rPr>
           <w:rFonts w:cstheme="minorHAnsi"/>
           <w:i/>
           <w:shd w:val="clear" w:color="auto" w:fill="FFFFFF"/>
         </w:rPr>
-        <w:t>Is your employer primarily a tech company/organization?”</w:t>
+        <w:t>Is</w:t>
+      </w:r>
+      <w:proofErr w:type="spellEnd"/>
+      <w:r>
+        <w:rPr>
+          <w:rFonts w:cstheme="minorHAnsi"/>
+          <w:i/>
+          <w:shd w:val="clear" w:color="auto" w:fill="FFFFFF"/>
+        </w:rPr>
+        <w:t xml:space="preserve"> </w:t>
+      </w:r>
+      <w:proofErr w:type="spellStart"/>
+      <w:r>
+        <w:rPr>
+          <w:rFonts w:cstheme="minorHAnsi"/>
+          <w:i/>
+          <w:shd w:val="clear" w:color="auto" w:fill="FFFFFF"/>
+        </w:rPr>
+        <w:t>your</w:t>
+      </w:r>
+      <w:proofErr w:type="spellEnd"/>
+      <w:r>
+        <w:rPr>
+          <w:rFonts w:cstheme="minorHAnsi"/>
+          <w:i/>
+          <w:shd w:val="clear" w:color="auto" w:fill="FFFFFF"/>
+        </w:rPr>
+        <w:t xml:space="preserve"> </w:t>
+      </w:r>
+      <w:proofErr w:type="spellStart"/>
+      <w:r>
+        <w:rPr>
+          <w:rFonts w:cstheme="minorHAnsi"/>
+          <w:i/>
+          <w:shd w:val="clear" w:color="auto" w:fill="FFFFFF"/>
+        </w:rPr>
+        <w:t>employer</w:t>
+      </w:r>
+      <w:proofErr w:type="spellEnd"/>
+      <w:r>
+        <w:rPr>
+          <w:rFonts w:cstheme="minorHAnsi"/>
+          <w:i/>
+          <w:shd w:val="clear" w:color="auto" w:fill="FFFFFF"/>
+        </w:rPr>
+        <w:t xml:space="preserve"> </w:t>
+      </w:r>
+      <w:proofErr w:type="spellStart"/>
+      <w:r>
+        <w:rPr>
+          <w:rFonts w:cstheme="minorHAnsi"/>
+          <w:i/>
+          <w:shd w:val="clear" w:color="auto" w:fill="FFFFFF"/>
+        </w:rPr>
+        <w:t>primarily</w:t>
+      </w:r>
+      <w:proofErr w:type="spellEnd"/>
+      <w:r>
+        <w:rPr>
+          <w:rFonts w:cstheme="minorHAnsi"/>
+          <w:i/>
+          <w:shd w:val="clear" w:color="auto" w:fill="FFFFFF"/>
+        </w:rPr>
+        <w:t xml:space="preserve"> a </w:t>
+      </w:r>
+      <w:proofErr w:type="spellStart"/>
+      <w:r>
+        <w:rPr>
+          <w:rFonts w:cstheme="minorHAnsi"/>
+          <w:i/>
+          <w:shd w:val="clear" w:color="auto" w:fill="FFFFFF"/>
+        </w:rPr>
+        <w:t>tech</w:t>
+      </w:r>
+      <w:proofErr w:type="spellEnd"/>
+      <w:r>
+        <w:rPr>
+          <w:rFonts w:cstheme="minorHAnsi"/>
+          <w:i/>
+          <w:shd w:val="clear" w:color="auto" w:fill="FFFFFF"/>
+        </w:rPr>
+        <w:t xml:space="preserve"> </w:t>
+      </w:r>
+      <w:proofErr w:type="spellStart"/>
+      <w:r>
+        <w:rPr>
+          <w:rFonts w:cstheme="minorHAnsi"/>
+          <w:i/>
+          <w:shd w:val="clear" w:color="auto" w:fill="FFFFFF"/>
+        </w:rPr>
+        <w:t>company</w:t>
+      </w:r>
+      <w:proofErr w:type="spellEnd"/>
+      <w:r>
+        <w:rPr>
+          <w:rFonts w:cstheme="minorHAnsi"/>
+          <w:i/>
+          <w:shd w:val="clear" w:color="auto" w:fill="FFFFFF"/>
+        </w:rPr>
+        <w:t>/</w:t>
+      </w:r>
+      <w:proofErr w:type="spellStart"/>
+      <w:r>
+        <w:rPr>
+          <w:rFonts w:cstheme="minorHAnsi"/>
+          <w:i/>
+          <w:shd w:val="clear" w:color="auto" w:fill="FFFFFF"/>
+        </w:rPr>
+        <w:t>organization</w:t>
+      </w:r>
+      <w:proofErr w:type="spellEnd"/>
+      <w:r>
+        <w:rPr>
+          <w:rFonts w:cstheme="minorHAnsi"/>
+          <w:i/>
+          <w:shd w:val="clear" w:color="auto" w:fill="FFFFFF"/>
+        </w:rPr>
+        <w:t>?”</w:t>
       </w:r>
       <w:r>
         <w:rPr>
@@ -1552,7 +1930,23 @@
           <w:rFonts w:cstheme="minorHAnsi"/>
           <w:shd w:val="clear" w:color="auto" w:fill="FFFFFF"/>
         </w:rPr>
-        <w:t>son de texto libre, y aparte de la imposibilidad de interpretarlas para Data Mining, no interesan para este ejercicio.</w:t>
+        <w:t xml:space="preserve">son de texto libre, y aparte de la imposibilidad de interpretarlas para Data </w:t>
+      </w:r>
+      <w:proofErr w:type="spellStart"/>
+      <w:r>
+        <w:rPr>
+          <w:rFonts w:cstheme="minorHAnsi"/>
+          <w:shd w:val="clear" w:color="auto" w:fill="FFFFFF"/>
+        </w:rPr>
+        <w:t>Mining</w:t>
+      </w:r>
+      <w:proofErr w:type="spellEnd"/>
+      <w:r>
+        <w:rPr>
+          <w:rFonts w:cstheme="minorHAnsi"/>
+          <w:shd w:val="clear" w:color="auto" w:fill="FFFFFF"/>
+        </w:rPr>
+        <w:t>, no interesan para este ejercicio.</w:t>
       </w:r>
     </w:p>
     <w:p>
@@ -1676,13 +2070,16 @@
       <w:r>
         <w:t xml:space="preserve"> </w:t>
       </w:r>
+      <w:r>
+        <w:t>Obtengo la tarjeta de datos en esta fase.</w:t>
+      </w:r>
     </w:p>
     <w:p>
       <w:pPr>
         <w:pStyle w:val="Ttulo2"/>
       </w:pPr>
       <w:r>
-        <w:t>Transformación</w:t>
+        <w:t>Pre-procesamiento</w:t>
       </w:r>
     </w:p>
     <w:p>
@@ -1692,12 +2089,14 @@
       <w:r>
         <w:t xml:space="preserve">Tratamiento de datos nulos, blancos y </w:t>
       </w:r>
+      <w:proofErr w:type="spellStart"/>
       <w:r>
         <w:rPr>
           <w:i w:val="0"/>
         </w:rPr>
         <w:t>outliers</w:t>
       </w:r>
+      <w:proofErr w:type="spellEnd"/>
     </w:p>
     <w:p>
       <w:r>
@@ -1721,14 +2120,24 @@
     </w:p>
     <w:p>
       <w:r>
-        <w:t xml:space="preserve">Dado que Kaggle me ha permitido descargar la base de datos en formato </w:t>
-      </w:r>
+        <w:t xml:space="preserve">Dado que </w:t>
+      </w:r>
+      <w:proofErr w:type="spellStart"/>
+      <w:r>
+        <w:t>Kaggle</w:t>
+      </w:r>
+      <w:proofErr w:type="spellEnd"/>
+      <w:r>
+        <w:t xml:space="preserve"> me ha permitido descargar la base de datos en formato </w:t>
+      </w:r>
+      <w:proofErr w:type="spellStart"/>
       <w:r>
         <w:rPr>
           <w:rFonts w:ascii="Courier New" w:hAnsi="Courier New" w:cs="Courier New"/>
         </w:rPr>
         <w:t>csv</w:t>
       </w:r>
+      <w:proofErr w:type="spellEnd"/>
       <w:r>
         <w:t xml:space="preserve">, no he tenido que </w:t>
       </w:r>
@@ -1750,7 +2159,15 @@
     </w:p>
     <w:p>
       <w:r>
-        <w:t>Los datos en blanco del dataset se han convertido en datos nulos</w:t>
+        <w:t xml:space="preserve">Los datos en blanco del </w:t>
+      </w:r>
+      <w:proofErr w:type="spellStart"/>
+      <w:r>
+        <w:t>dataset</w:t>
+      </w:r>
+      <w:proofErr w:type="spellEnd"/>
+      <w:r>
+        <w:t xml:space="preserve"> se han convertido en datos nulos</w:t>
       </w:r>
       <w:r>
         <w:t xml:space="preserve"> al pasarlo a Python</w:t>
@@ -1781,6 +2198,7 @@
           <w:shd w:val="clear" w:color="auto" w:fill="FFFFFF"/>
         </w:rPr>
       </w:pPr>
+      <w:proofErr w:type="gramStart"/>
       <w:r>
         <w:rPr>
           <w:shd w:val="clear" w:color="auto" w:fill="FFFFFF"/>
@@ -1792,24 +2210,73 @@
           <w:i/>
           <w:shd w:val="clear" w:color="auto" w:fill="FFFFFF"/>
         </w:rPr>
-        <w:t>“Are you self-employed?”,</w:t>
-      </w:r>
-      <w:r>
-        <w:rPr>
+        <w:t xml:space="preserve">“Are </w:t>
+      </w:r>
+      <w:proofErr w:type="spellStart"/>
+      <w:r>
+        <w:rPr>
+          <w:i/>
           <w:shd w:val="clear" w:color="auto" w:fill="FFFFFF"/>
         </w:rPr>
+        <w:t>you</w:t>
+      </w:r>
+      <w:proofErr w:type="spellEnd"/>
+      <w:r>
+        <w:rPr>
+          <w:i/>
+          <w:shd w:val="clear" w:color="auto" w:fill="FFFFFF"/>
+        </w:rPr>
+        <w:t xml:space="preserve"> </w:t>
+      </w:r>
+      <w:proofErr w:type="spellStart"/>
+      <w:r>
+        <w:rPr>
+          <w:i/>
+          <w:shd w:val="clear" w:color="auto" w:fill="FFFFFF"/>
+        </w:rPr>
+        <w:t>self-employed</w:t>
+      </w:r>
+      <w:proofErr w:type="spellEnd"/>
+      <w:r>
+        <w:rPr>
+          <w:i/>
+          <w:shd w:val="clear" w:color="auto" w:fill="FFFFFF"/>
+        </w:rPr>
+        <w:t>?</w:t>
+      </w:r>
+      <w:proofErr w:type="gramEnd"/>
+      <w:r>
+        <w:rPr>
+          <w:i/>
+          <w:shd w:val="clear" w:color="auto" w:fill="FFFFFF"/>
+        </w:rPr>
+        <w:t>”,</w:t>
+      </w:r>
+      <w:r>
+        <w:rPr>
+          <w:shd w:val="clear" w:color="auto" w:fill="FFFFFF"/>
+        </w:rPr>
         <w:t xml:space="preserve"> porque si el empleado no pertenece a una empresa, su encuesta es inútil para el ejercicio.</w:t>
       </w:r>
     </w:p>
     <w:p>
       <w:r>
-        <w:t>Dado que es una encuesta y la mayoría de respuestas son binarias o están dentro de ciertos grupos cerrados, solo he encontrado un par de “outliers”. Estos son, por ejemplo, los valores “3”, “323” y “99”</w:t>
+        <w:t>Dado que es una encuesta y la mayoría de respuestas son binarias o están dentro de ciertos grupos cerrados, solo he encontrado un par de “</w:t>
+      </w:r>
+      <w:proofErr w:type="spellStart"/>
+      <w:r>
+        <w:t>outliers</w:t>
+      </w:r>
+      <w:proofErr w:type="spellEnd"/>
+      <w:r>
+        <w:t>”. Estos son, por ejemplo, los valores “3”, “323” y “99”</w:t>
       </w:r>
       <w:r>
         <w:t xml:space="preserve"> en el campo de edad. He decidido borrar las entradas enteras de la base de datos, porque es imposible saber la edad real de esas personas.</w:t>
       </w:r>
     </w:p>
     <w:p>
+      <w:proofErr w:type="gramStart"/>
       <w:r>
         <w:t xml:space="preserve">En el caso de la pregunta </w:t>
       </w:r>
@@ -1817,7 +2284,294 @@
         <w:rPr>
           <w:i/>
         </w:rPr>
-        <w:t xml:space="preserve">“Have your observations of how another individual who discussed a mental health disorder made you less likely to reveal a mental health issue yourself in your current workplace?”, </w:t>
+        <w:t>“</w:t>
+      </w:r>
+      <w:proofErr w:type="spellStart"/>
+      <w:r>
+        <w:rPr>
+          <w:i/>
+        </w:rPr>
+        <w:t>Have</w:t>
+      </w:r>
+      <w:proofErr w:type="spellEnd"/>
+      <w:r>
+        <w:rPr>
+          <w:i/>
+        </w:rPr>
+        <w:t xml:space="preserve"> </w:t>
+      </w:r>
+      <w:proofErr w:type="spellStart"/>
+      <w:r>
+        <w:rPr>
+          <w:i/>
+        </w:rPr>
+        <w:t>your</w:t>
+      </w:r>
+      <w:proofErr w:type="spellEnd"/>
+      <w:r>
+        <w:rPr>
+          <w:i/>
+        </w:rPr>
+        <w:t xml:space="preserve"> </w:t>
+      </w:r>
+      <w:proofErr w:type="spellStart"/>
+      <w:r>
+        <w:rPr>
+          <w:i/>
+        </w:rPr>
+        <w:t>observations</w:t>
+      </w:r>
+      <w:proofErr w:type="spellEnd"/>
+      <w:r>
+        <w:rPr>
+          <w:i/>
+        </w:rPr>
+        <w:t xml:space="preserve"> of </w:t>
+      </w:r>
+      <w:proofErr w:type="spellStart"/>
+      <w:r>
+        <w:rPr>
+          <w:i/>
+        </w:rPr>
+        <w:t>how</w:t>
+      </w:r>
+      <w:proofErr w:type="spellEnd"/>
+      <w:r>
+        <w:rPr>
+          <w:i/>
+        </w:rPr>
+        <w:t xml:space="preserve"> </w:t>
+      </w:r>
+      <w:proofErr w:type="spellStart"/>
+      <w:r>
+        <w:rPr>
+          <w:i/>
+        </w:rPr>
+        <w:t>another</w:t>
+      </w:r>
+      <w:proofErr w:type="spellEnd"/>
+      <w:r>
+        <w:rPr>
+          <w:i/>
+        </w:rPr>
+        <w:t xml:space="preserve"> individual </w:t>
+      </w:r>
+      <w:proofErr w:type="spellStart"/>
+      <w:r>
+        <w:rPr>
+          <w:i/>
+        </w:rPr>
+        <w:t>who</w:t>
+      </w:r>
+      <w:proofErr w:type="spellEnd"/>
+      <w:r>
+        <w:rPr>
+          <w:i/>
+        </w:rPr>
+        <w:t xml:space="preserve"> </w:t>
+      </w:r>
+      <w:proofErr w:type="spellStart"/>
+      <w:r>
+        <w:rPr>
+          <w:i/>
+        </w:rPr>
+        <w:t>discussed</w:t>
+      </w:r>
+      <w:proofErr w:type="spellEnd"/>
+      <w:r>
+        <w:rPr>
+          <w:i/>
+        </w:rPr>
+        <w:t xml:space="preserve"> a mental </w:t>
+      </w:r>
+      <w:proofErr w:type="spellStart"/>
+      <w:r>
+        <w:rPr>
+          <w:i/>
+        </w:rPr>
+        <w:t>health</w:t>
+      </w:r>
+      <w:proofErr w:type="spellEnd"/>
+      <w:r>
+        <w:rPr>
+          <w:i/>
+        </w:rPr>
+        <w:t xml:space="preserve"> </w:t>
+      </w:r>
+      <w:proofErr w:type="spellStart"/>
+      <w:r>
+        <w:rPr>
+          <w:i/>
+        </w:rPr>
+        <w:t>disorder</w:t>
+      </w:r>
+      <w:proofErr w:type="spellEnd"/>
+      <w:r>
+        <w:rPr>
+          <w:i/>
+        </w:rPr>
+        <w:t xml:space="preserve"> </w:t>
+      </w:r>
+      <w:proofErr w:type="spellStart"/>
+      <w:r>
+        <w:rPr>
+          <w:i/>
+        </w:rPr>
+        <w:t>made</w:t>
+      </w:r>
+      <w:proofErr w:type="spellEnd"/>
+      <w:r>
+        <w:rPr>
+          <w:i/>
+        </w:rPr>
+        <w:t xml:space="preserve"> </w:t>
+      </w:r>
+      <w:proofErr w:type="spellStart"/>
+      <w:r>
+        <w:rPr>
+          <w:i/>
+        </w:rPr>
+        <w:t>you</w:t>
+      </w:r>
+      <w:proofErr w:type="spellEnd"/>
+      <w:r>
+        <w:rPr>
+          <w:i/>
+        </w:rPr>
+        <w:t xml:space="preserve"> </w:t>
+      </w:r>
+      <w:proofErr w:type="spellStart"/>
+      <w:r>
+        <w:rPr>
+          <w:i/>
+        </w:rPr>
+        <w:t>less</w:t>
+      </w:r>
+      <w:proofErr w:type="spellEnd"/>
+      <w:r>
+        <w:rPr>
+          <w:i/>
+        </w:rPr>
+        <w:t xml:space="preserve"> </w:t>
+      </w:r>
+      <w:proofErr w:type="spellStart"/>
+      <w:r>
+        <w:rPr>
+          <w:i/>
+        </w:rPr>
+        <w:t>likely</w:t>
+      </w:r>
+      <w:proofErr w:type="spellEnd"/>
+      <w:r>
+        <w:rPr>
+          <w:i/>
+        </w:rPr>
+        <w:t xml:space="preserve"> to </w:t>
+      </w:r>
+      <w:proofErr w:type="spellStart"/>
+      <w:r>
+        <w:rPr>
+          <w:i/>
+        </w:rPr>
+        <w:t>reveal</w:t>
+      </w:r>
+      <w:proofErr w:type="spellEnd"/>
+      <w:r>
+        <w:rPr>
+          <w:i/>
+        </w:rPr>
+        <w:t xml:space="preserve"> a mental </w:t>
+      </w:r>
+      <w:proofErr w:type="spellStart"/>
+      <w:r>
+        <w:rPr>
+          <w:i/>
+        </w:rPr>
+        <w:t>health</w:t>
+      </w:r>
+      <w:proofErr w:type="spellEnd"/>
+      <w:r>
+        <w:rPr>
+          <w:i/>
+        </w:rPr>
+        <w:t xml:space="preserve"> </w:t>
+      </w:r>
+      <w:proofErr w:type="spellStart"/>
+      <w:r>
+        <w:rPr>
+          <w:i/>
+        </w:rPr>
+        <w:t>issue</w:t>
+      </w:r>
+      <w:proofErr w:type="spellEnd"/>
+      <w:r>
+        <w:rPr>
+          <w:i/>
+        </w:rPr>
+        <w:t xml:space="preserve"> </w:t>
+      </w:r>
+      <w:proofErr w:type="spellStart"/>
+      <w:r>
+        <w:rPr>
+          <w:i/>
+        </w:rPr>
+        <w:t>yourself</w:t>
+      </w:r>
+      <w:proofErr w:type="spellEnd"/>
+      <w:r>
+        <w:rPr>
+          <w:i/>
+        </w:rPr>
+        <w:t xml:space="preserve"> in </w:t>
+      </w:r>
+      <w:proofErr w:type="spellStart"/>
+      <w:r>
+        <w:rPr>
+          <w:i/>
+        </w:rPr>
+        <w:t>your</w:t>
+      </w:r>
+      <w:proofErr w:type="spellEnd"/>
+      <w:r>
+        <w:rPr>
+          <w:i/>
+        </w:rPr>
+        <w:t xml:space="preserve"> </w:t>
+      </w:r>
+      <w:proofErr w:type="spellStart"/>
+      <w:r>
+        <w:rPr>
+          <w:i/>
+        </w:rPr>
+        <w:t>current</w:t>
+      </w:r>
+      <w:proofErr w:type="spellEnd"/>
+      <w:r>
+        <w:rPr>
+          <w:i/>
+        </w:rPr>
+        <w:t xml:space="preserve"> </w:t>
+      </w:r>
+      <w:proofErr w:type="spellStart"/>
+      <w:r>
+        <w:rPr>
+          <w:i/>
+        </w:rPr>
+        <w:t>workplace</w:t>
+      </w:r>
+      <w:proofErr w:type="spellEnd"/>
+      <w:r>
+        <w:rPr>
+          <w:i/>
+        </w:rPr>
+        <w:t>?</w:t>
+      </w:r>
+      <w:proofErr w:type="gramEnd"/>
+      <w:r>
+        <w:rPr>
+          <w:i/>
+        </w:rPr>
+        <w:t xml:space="preserve">”, </w:t>
       </w:r>
       <w:r>
         <w:t xml:space="preserve">los datos nulos los he tratado como “no aplica”, porque si no han contestado es probable que sea porque no han </w:t>
@@ -1871,6 +2625,7 @@
       <w:r>
         <w:t xml:space="preserve">En los nombres de algunas columnas había comas. </w:t>
       </w:r>
+      <w:proofErr w:type="gramStart"/>
       <w:r>
         <w:t xml:space="preserve">Por ejemplo, en la pregunta </w:t>
       </w:r>
@@ -1878,7 +2633,252 @@
         <w:rPr>
           <w:i/>
         </w:rPr>
-        <w:t xml:space="preserve">“If you have a mental health issue, do you feel that it interferes with your work when being treated effectively?” </w:t>
+        <w:t>“</w:t>
+      </w:r>
+      <w:proofErr w:type="spellStart"/>
+      <w:r>
+        <w:rPr>
+          <w:i/>
+        </w:rPr>
+        <w:t>If</w:t>
+      </w:r>
+      <w:proofErr w:type="spellEnd"/>
+      <w:r>
+        <w:rPr>
+          <w:i/>
+        </w:rPr>
+        <w:t xml:space="preserve"> </w:t>
+      </w:r>
+      <w:proofErr w:type="spellStart"/>
+      <w:r>
+        <w:rPr>
+          <w:i/>
+        </w:rPr>
+        <w:t>you</w:t>
+      </w:r>
+      <w:proofErr w:type="spellEnd"/>
+      <w:r>
+        <w:rPr>
+          <w:i/>
+        </w:rPr>
+        <w:t xml:space="preserve"> </w:t>
+      </w:r>
+      <w:proofErr w:type="spellStart"/>
+      <w:r>
+        <w:rPr>
+          <w:i/>
+        </w:rPr>
+        <w:t>have</w:t>
+      </w:r>
+      <w:proofErr w:type="spellEnd"/>
+      <w:r>
+        <w:rPr>
+          <w:i/>
+        </w:rPr>
+        <w:t xml:space="preserve"> a mental </w:t>
+      </w:r>
+      <w:proofErr w:type="spellStart"/>
+      <w:r>
+        <w:rPr>
+          <w:i/>
+        </w:rPr>
+        <w:t>health</w:t>
+      </w:r>
+      <w:proofErr w:type="spellEnd"/>
+      <w:r>
+        <w:rPr>
+          <w:i/>
+        </w:rPr>
+        <w:t xml:space="preserve"> </w:t>
+      </w:r>
+      <w:proofErr w:type="spellStart"/>
+      <w:r>
+        <w:rPr>
+          <w:i/>
+        </w:rPr>
+        <w:t>issue</w:t>
+      </w:r>
+      <w:proofErr w:type="spellEnd"/>
+      <w:r>
+        <w:rPr>
+          <w:i/>
+        </w:rPr>
+        <w:t xml:space="preserve">, do </w:t>
+      </w:r>
+      <w:proofErr w:type="spellStart"/>
+      <w:r>
+        <w:rPr>
+          <w:i/>
+        </w:rPr>
+        <w:t>you</w:t>
+      </w:r>
+      <w:proofErr w:type="spellEnd"/>
+      <w:r>
+        <w:rPr>
+          <w:i/>
+        </w:rPr>
+        <w:t xml:space="preserve"> </w:t>
+      </w:r>
+      <w:proofErr w:type="spellStart"/>
+      <w:r>
+        <w:rPr>
+          <w:i/>
+        </w:rPr>
+        <w:t>feel</w:t>
+      </w:r>
+      <w:proofErr w:type="spellEnd"/>
+      <w:r>
+        <w:rPr>
+          <w:i/>
+        </w:rPr>
+        <w:t xml:space="preserve"> </w:t>
+      </w:r>
+      <w:proofErr w:type="spellStart"/>
+      <w:r>
+        <w:rPr>
+          <w:i/>
+        </w:rPr>
+        <w:t>that</w:t>
+      </w:r>
+      <w:proofErr w:type="spellEnd"/>
+      <w:r>
+        <w:rPr>
+          <w:i/>
+        </w:rPr>
+        <w:t xml:space="preserve"> </w:t>
+      </w:r>
+      <w:proofErr w:type="spellStart"/>
+      <w:r>
+        <w:rPr>
+          <w:i/>
+        </w:rPr>
+        <w:t>it</w:t>
+      </w:r>
+      <w:proofErr w:type="spellEnd"/>
+      <w:r>
+        <w:rPr>
+          <w:i/>
+        </w:rPr>
+        <w:t xml:space="preserve"> </w:t>
+      </w:r>
+      <w:proofErr w:type="spellStart"/>
+      <w:r>
+        <w:rPr>
+          <w:i/>
+        </w:rPr>
+        <w:t>interferes</w:t>
+      </w:r>
+      <w:proofErr w:type="spellEnd"/>
+      <w:r>
+        <w:rPr>
+          <w:i/>
+        </w:rPr>
+        <w:t xml:space="preserve"> </w:t>
+      </w:r>
+      <w:proofErr w:type="spellStart"/>
+      <w:r>
+        <w:rPr>
+          <w:i/>
+        </w:rPr>
+        <w:t>with</w:t>
+      </w:r>
+      <w:proofErr w:type="spellEnd"/>
+      <w:r>
+        <w:rPr>
+          <w:i/>
+        </w:rPr>
+        <w:t xml:space="preserve"> </w:t>
+      </w:r>
+      <w:proofErr w:type="spellStart"/>
+      <w:r>
+        <w:rPr>
+          <w:i/>
+        </w:rPr>
+        <w:t>your</w:t>
+      </w:r>
+      <w:proofErr w:type="spellEnd"/>
+      <w:r>
+        <w:rPr>
+          <w:i/>
+        </w:rPr>
+        <w:t xml:space="preserve"> </w:t>
+      </w:r>
+      <w:proofErr w:type="spellStart"/>
+      <w:r>
+        <w:rPr>
+          <w:i/>
+        </w:rPr>
+        <w:t>work</w:t>
+      </w:r>
+      <w:proofErr w:type="spellEnd"/>
+      <w:r>
+        <w:rPr>
+          <w:i/>
+        </w:rPr>
+        <w:t xml:space="preserve"> </w:t>
+      </w:r>
+      <w:proofErr w:type="spellStart"/>
+      <w:r>
+        <w:rPr>
+          <w:i/>
+        </w:rPr>
+        <w:t>when</w:t>
+      </w:r>
+      <w:proofErr w:type="spellEnd"/>
+      <w:r>
+        <w:rPr>
+          <w:i/>
+        </w:rPr>
+        <w:t xml:space="preserve"> </w:t>
+      </w:r>
+      <w:proofErr w:type="spellStart"/>
+      <w:r>
+        <w:rPr>
+          <w:i/>
+        </w:rPr>
+        <w:t>being</w:t>
+      </w:r>
+      <w:proofErr w:type="spellEnd"/>
+      <w:r>
+        <w:rPr>
+          <w:i/>
+        </w:rPr>
+        <w:t xml:space="preserve"> </w:t>
+      </w:r>
+      <w:proofErr w:type="spellStart"/>
+      <w:r>
+        <w:rPr>
+          <w:i/>
+        </w:rPr>
+        <w:t>treated</w:t>
+      </w:r>
+      <w:proofErr w:type="spellEnd"/>
+      <w:r>
+        <w:rPr>
+          <w:i/>
+        </w:rPr>
+        <w:t xml:space="preserve"> </w:t>
+      </w:r>
+      <w:proofErr w:type="spellStart"/>
+      <w:r>
+        <w:rPr>
+          <w:i/>
+        </w:rPr>
+        <w:t>effectively</w:t>
+      </w:r>
+      <w:proofErr w:type="spellEnd"/>
+      <w:r>
+        <w:rPr>
+          <w:i/>
+        </w:rPr>
+        <w:t>?</w:t>
+      </w:r>
+      <w:proofErr w:type="gramEnd"/>
+      <w:r>
+        <w:rPr>
+          <w:i/>
+        </w:rPr>
+        <w:t xml:space="preserve">” </w:t>
       </w:r>
       <w:r>
         <w:t xml:space="preserve">hay una coma, lo que genera una nueva columna al </w:t>
@@ -1886,12 +2886,14 @@
       <w:r>
         <w:t xml:space="preserve">ser el </w:t>
       </w:r>
+      <w:proofErr w:type="spellStart"/>
       <w:r>
         <w:rPr>
           <w:rFonts w:ascii="Courier New" w:hAnsi="Courier New" w:cs="Courier New"/>
         </w:rPr>
         <w:t>csv</w:t>
       </w:r>
+      <w:proofErr w:type="spellEnd"/>
       <w:r>
         <w:t xml:space="preserve"> un archivo delimitado por comas. Para ello he decidido reemplazar en uno de los scripts los nombres de esas columnas por el mismo nombre, pero sin coma.</w:t>
       </w:r>
@@ -1928,12 +2930,14 @@
       <w:r>
         <w:t xml:space="preserve">Archivo </w:t>
       </w:r>
+      <w:proofErr w:type="spellStart"/>
       <w:r>
         <w:rPr>
           <w:rFonts w:ascii="Courier New" w:hAnsi="Courier New" w:cs="Courier New"/>
         </w:rPr>
         <w:t>quitarColumnas</w:t>
       </w:r>
+      <w:proofErr w:type="spellEnd"/>
     </w:p>
     <w:p>
       <w:r>
@@ -1956,25 +2960,37 @@
       <w:r>
         <w:t xml:space="preserve">Archivo </w:t>
       </w:r>
+      <w:proofErr w:type="spellStart"/>
       <w:r>
         <w:rPr>
           <w:rFonts w:ascii="Courier New" w:hAnsi="Courier New" w:cs="Courier New"/>
         </w:rPr>
         <w:t>quitarComillas</w:t>
       </w:r>
+      <w:proofErr w:type="spellEnd"/>
     </w:p>
     <w:p>
       <w:r>
         <w:t xml:space="preserve">El archivo </w:t>
       </w:r>
+      <w:proofErr w:type="spellStart"/>
       <w:r>
         <w:rPr>
           <w:rFonts w:ascii="Courier New" w:hAnsi="Courier New" w:cs="Courier New"/>
         </w:rPr>
         <w:t>csv</w:t>
       </w:r>
-      <w:r>
-        <w:t xml:space="preserve"> tenía dentro varios errores de escritura en los identificadores de las columnas: un carácter extraño (‘Â’) y dos comillas dobles ‘ “ ‘ al final de una de las cadenas. Para solucionar esto, he escrito un script en Python para quitar todas las comillas de los identificadores de las columnas.</w:t>
+      <w:proofErr w:type="spellEnd"/>
+      <w:r>
+        <w:t xml:space="preserve"> tenía dentro varios errores de escritura en los identificadores de las columnas: un carácter extraño (‘Â’) y dos comillas dobles </w:t>
+      </w:r>
+      <w:proofErr w:type="gramStart"/>
+      <w:r>
+        <w:t>‘ “</w:t>
+      </w:r>
+      <w:proofErr w:type="gramEnd"/>
+      <w:r>
+        <w:t xml:space="preserve"> ‘ al final de una de las cadenas. Para solucionar esto, he escrito un script en Python para quitar todas las comillas de los identificadores de las columnas.</w:t>
       </w:r>
     </w:p>
     <w:p>
@@ -1994,16 +3010,26 @@
       <w:r>
         <w:t xml:space="preserve">Archivo </w:t>
       </w:r>
+      <w:proofErr w:type="spellStart"/>
       <w:r>
         <w:rPr>
           <w:rFonts w:ascii="Courier New" w:hAnsi="Courier New" w:cs="Courier New"/>
         </w:rPr>
         <w:t>limpiarFilas</w:t>
       </w:r>
-    </w:p>
-    <w:p>
-      <w:r>
-        <w:t>Este archivo quita de la base de datos las filas con los outliers y los datos nulos que no se han podido rellenar.</w:t>
+      <w:proofErr w:type="spellEnd"/>
+    </w:p>
+    <w:p>
+      <w:r>
+        <w:t xml:space="preserve">Este archivo quita de la base de datos las filas con los </w:t>
+      </w:r>
+      <w:proofErr w:type="spellStart"/>
+      <w:r>
+        <w:t>outliers</w:t>
+      </w:r>
+      <w:proofErr w:type="spellEnd"/>
+      <w:r>
+        <w:t xml:space="preserve"> y los datos nulos que no se han podido rellenar.</w:t>
       </w:r>
     </w:p>
     <w:p>
@@ -2017,12 +3043,14 @@
       <w:r>
         <w:t xml:space="preserve">Archivo </w:t>
       </w:r>
+      <w:proofErr w:type="spellStart"/>
       <w:r>
         <w:rPr>
           <w:rFonts w:ascii="Courier New" w:hAnsi="Courier New" w:cs="Courier New"/>
         </w:rPr>
         <w:t>reemplazarColumnas</w:t>
       </w:r>
+      <w:proofErr w:type="spellEnd"/>
     </w:p>
     <w:p>
       <w:r>
@@ -2032,148 +3060,44 @@
         <w:t xml:space="preserve">grupos los datos de la encuesta, para posterior interpretación por el algoritmo de </w:t>
       </w:r>
       <w:r>
-        <w:t>Data Mining</w:t>
-      </w:r>
+        <w:t xml:space="preserve">Data </w:t>
+      </w:r>
+      <w:proofErr w:type="spellStart"/>
+      <w:r>
+        <w:t>Mining</w:t>
+      </w:r>
+      <w:proofErr w:type="spellEnd"/>
       <w:r>
         <w:t>.</w:t>
       </w:r>
     </w:p>
-    <w:p/>
-    <w:p/>
-    <w:p>
-      <w:pPr>
-        <w:pStyle w:val="Ttulo4"/>
-      </w:pPr>
-      <w:r>
-        <w:t>BigML</w:t>
-      </w:r>
-    </w:p>
-    <w:p>
-      <w:pPr>
-        <w:pStyle w:val="Prrafodelista"/>
-        <w:numPr>
-          <w:ilvl w:val="0"/>
-          <w:numId w:val="6"/>
-        </w:numPr>
-      </w:pPr>
-      <w:r>
-        <w:t>Cargar el csv en la página</w:t>
-      </w:r>
-    </w:p>
-    <w:p>
-      <w:pPr>
-        <w:pStyle w:val="Prrafodelista"/>
-        <w:numPr>
-          <w:ilvl w:val="0"/>
-          <w:numId w:val="6"/>
-        </w:numPr>
-      </w:pPr>
-      <w:r>
-        <w:t>Cambiar el tipo de datos de las columnas</w:t>
-      </w:r>
-    </w:p>
-    <w:p>
-      <w:pPr>
-        <w:pStyle w:val="Prrafodelista"/>
-        <w:numPr>
-          <w:ilvl w:val="0"/>
-          <w:numId w:val="6"/>
-        </w:numPr>
-      </w:pPr>
-      <w:r>
-        <w:t>Renombrar la columna label</w:t>
-      </w:r>
-    </w:p>
-    <w:p>
-      <w:pPr>
-        <w:pStyle w:val="Prrafodelista"/>
-        <w:numPr>
-          <w:ilvl w:val="0"/>
-          <w:numId w:val="6"/>
-        </w:numPr>
-      </w:pPr>
-      <w:r>
-        <w:t>Apartar los datos para entrenamiento/testing</w:t>
-      </w:r>
-    </w:p>
-    <w:p>
-      <w:pPr>
-        <w:pStyle w:val="Prrafodelista"/>
-        <w:numPr>
-          <w:ilvl w:val="1"/>
-          <w:numId w:val="6"/>
-        </w:numPr>
-      </w:pPr>
-      <w:r>
-        <w:t>Crear modelo del árbol de decisión con entrenamiento</w:t>
-      </w:r>
-    </w:p>
-    <w:p>
-      <w:pPr>
-        <w:pStyle w:val="Prrafodelista"/>
-        <w:numPr>
-          <w:ilvl w:val="1"/>
-          <w:numId w:val="6"/>
-        </w:numPr>
-      </w:pPr>
-      <w:r>
-        <w:t>Evaluar árbol</w:t>
-      </w:r>
-    </w:p>
-    <w:p>
-      <w:pPr>
-        <w:pStyle w:val="Prrafodelista"/>
-        <w:numPr>
-          <w:ilvl w:val="0"/>
-          <w:numId w:val="6"/>
-        </w:numPr>
-      </w:pPr>
-      <w:r>
-        <w:t>Hacer otro modelo</w:t>
-      </w:r>
-      <w:r>
-        <w:t xml:space="preserve"> </w:t>
-      </w:r>
-      <w:r>
-        <w:sym w:font="Wingdings" w:char="F0E0"/>
-      </w:r>
-      <w:r>
-        <w:t xml:space="preserve"> Random forest</w:t>
-      </w:r>
-    </w:p>
-    <w:p>
-      <w:pPr>
-        <w:pStyle w:val="Prrafodelista"/>
-        <w:numPr>
-          <w:ilvl w:val="0"/>
-          <w:numId w:val="6"/>
-        </w:numPr>
-      </w:pPr>
+    <w:p>
+      <w:r>
+        <w:t xml:space="preserve">Tras el pre-procesado, la columna </w:t>
+      </w:r>
+      <w:proofErr w:type="spellStart"/>
+      <w:r>
+        <w:rPr>
+          <w:i/>
+        </w:rPr>
+        <w:t>label</w:t>
+      </w:r>
+      <w:proofErr w:type="spellEnd"/>
+      <w:r>
+        <w:t xml:space="preserve"> se ha quedado así:</w:t>
+      </w:r>
+    </w:p>
+    <w:p>
       <w:r>
         <w:rPr>
           <w:noProof/>
+          <w:lang w:eastAsia="es-ES"/>
         </w:rPr>
         <w:drawing>
-          <wp:anchor distT="0" distB="0" distL="114300" distR="114300" simplePos="0" relativeHeight="251658240" behindDoc="1" locked="0" layoutInCell="1" allowOverlap="1" wp14:anchorId="38980BA4" wp14:editId="446CAAB1">
-            <wp:simplePos x="0" y="0"/>
-            <wp:positionH relativeFrom="margin">
-              <wp:align>center</wp:align>
-            </wp:positionH>
-            <wp:positionV relativeFrom="paragraph">
-              <wp:posOffset>1599029</wp:posOffset>
-            </wp:positionV>
-            <wp:extent cx="4979035" cy="3150235"/>
-            <wp:effectExtent l="0" t="0" r="0" b="0"/>
-            <wp:wrapTight wrapText="bothSides">
-              <wp:wrapPolygon edited="0">
-                <wp:start x="0" y="0"/>
-                <wp:lineTo x="0" y="21421"/>
-                <wp:lineTo x="21487" y="21421"/>
-                <wp:lineTo x="21487" y="0"/>
-                <wp:lineTo x="0" y="0"/>
-              </wp:wrapPolygon>
-            </wp:wrapTight>
-            <wp:docPr id="2" name="Imagen 2"/>
+          <wp:inline distT="0" distB="0" distL="0" distR="0" wp14:anchorId="7A551CA9" wp14:editId="319820AE">
+            <wp:extent cx="5397500" cy="3592830"/>
+            <wp:effectExtent l="0" t="0" r="0" b="7620"/>
+            <wp:docPr id="3" name="Imagen 3" descr="C:\Users\lcalzado\Downloads\chart.png"/>
             <wp:cNvGraphicFramePr>
               <a:graphicFrameLocks xmlns:a="http://schemas.openxmlformats.org/drawingml/2006/main" noChangeAspect="1"/>
             </wp:cNvGraphicFramePr>
@@ -2181,8 +3105,10 @@
               <a:graphicData uri="http://schemas.openxmlformats.org/drawingml/2006/picture">
                 <pic:pic xmlns:pic="http://schemas.openxmlformats.org/drawingml/2006/picture">
                   <pic:nvPicPr>
-                    <pic:cNvPr id="1" name=""/>
-                    <pic:cNvPicPr/>
+                    <pic:cNvPr id="0" name="Picture 1" descr="C:\Users\lcalzado\Downloads\chart.png"/>
+                    <pic:cNvPicPr>
+                      <a:picLocks noChangeAspect="1" noChangeArrowheads="1"/>
+                    </pic:cNvPicPr>
                   </pic:nvPicPr>
                   <pic:blipFill>
                     <a:blip r:embed="rId6">
@@ -2192,70 +3118,296 @@
                         </a:ext>
                       </a:extLst>
                     </a:blip>
+                    <a:srcRect/>
                     <a:stretch>
                       <a:fillRect/>
                     </a:stretch>
                   </pic:blipFill>
-                  <pic:spPr>
+                  <pic:spPr bwMode="auto">
                     <a:xfrm>
                       <a:off x="0" y="0"/>
-                      <a:ext cx="4979035" cy="3150235"/>
+                      <a:ext cx="5397500" cy="3592830"/>
                     </a:xfrm>
                     <a:prstGeom prst="rect">
                       <a:avLst/>
                     </a:prstGeom>
+                    <a:noFill/>
+                    <a:ln>
+                      <a:noFill/>
+                    </a:ln>
                   </pic:spPr>
                 </pic:pic>
               </a:graphicData>
             </a:graphic>
-          </wp:anchor>
+          </wp:inline>
         </w:drawing>
       </w:r>
+    </w:p>
+    <w:p/>
+    <w:p>
+      <w:pPr>
+        <w:pStyle w:val="Ttulo2"/>
+      </w:pPr>
+      <w:r>
+        <w:t xml:space="preserve">Data </w:t>
+      </w:r>
+      <w:proofErr w:type="spellStart"/>
+      <w:r>
+        <w:t>Mining</w:t>
+      </w:r>
+      <w:proofErr w:type="spellEnd"/>
+    </w:p>
+    <w:p>
+      <w:r>
+        <w:t xml:space="preserve">Para realizar esta fase he decidido hacer uso de la página </w:t>
+      </w:r>
+      <w:proofErr w:type="spellStart"/>
+      <w:r>
+        <w:t>BigML</w:t>
+      </w:r>
+      <w:proofErr w:type="spellEnd"/>
+      <w:r>
+        <w:t xml:space="preserve">. Esta herramienta me permite subir mi base de datos limpia y transformada, y evaluar diferentes modelos en ella. </w:t>
+      </w:r>
+    </w:p>
+    <w:p>
+      <w:pPr>
+        <w:rPr>
+          <w:color w:val="FF0000"/>
+        </w:rPr>
+      </w:pPr>
+      <w:r>
+        <w:t xml:space="preserve">Lo primero que hice fue cargar el </w:t>
+      </w:r>
+      <w:proofErr w:type="spellStart"/>
+      <w:r>
+        <w:t>dataset</w:t>
+      </w:r>
+      <w:proofErr w:type="spellEnd"/>
+      <w:r>
+        <w:t xml:space="preserve"> y apartar los datos para entrenamiento y </w:t>
+      </w:r>
+      <w:proofErr w:type="spellStart"/>
+      <w:r>
+        <w:t>testing</w:t>
+      </w:r>
+      <w:proofErr w:type="spellEnd"/>
+      <w:r>
+        <w:t xml:space="preserve">, en proporción de 90% / 10%. Ahora, para los datos de entrenamiento, elegí un modelo supervisado </w:t>
+      </w:r>
+      <w:r>
+        <w:rPr>
+          <w:color w:val="FF0000"/>
+        </w:rPr>
+        <w:t>PORQUEEEEEE……………………</w:t>
+      </w:r>
+    </w:p>
+    <w:p>
+      <w:pPr>
+        <w:pStyle w:val="Ttulo4"/>
+      </w:pPr>
+      <w:r>
+        <w:t>Modelos y evaluaciones</w:t>
+      </w:r>
+    </w:p>
+    <w:p>
+      <w:r>
+        <w:t>He realizado cuatro modelos diferentes para esta iteración, a fin de encontrar el que mejor resultados diera:</w:t>
+      </w:r>
+    </w:p>
+    <w:p>
+      <w:pPr>
+        <w:pStyle w:val="Prrafodelista"/>
+        <w:numPr>
+          <w:ilvl w:val="0"/>
+          <w:numId w:val="7"/>
+        </w:numPr>
+      </w:pPr>
+      <w:r>
+        <w:t>Árbol de decisión</w:t>
+      </w:r>
+    </w:p>
+    <w:p>
+      <w:r>
+        <w:rPr>
+          <w:lang w:val="en-US"/>
+        </w:rPr>
+        <w:lastRenderedPageBreak/>
+        <w:t xml:space="preserve">El </w:t>
+      </w:r>
+      <w:proofErr w:type="spellStart"/>
+      <w:r>
+        <w:rPr>
+          <w:lang w:val="en-US"/>
+        </w:rPr>
+        <w:t>árbol</w:t>
+      </w:r>
+      <w:proofErr w:type="spellEnd"/>
+      <w:r>
+        <w:rPr>
+          <w:lang w:val="en-US"/>
+        </w:rPr>
+        <w:t xml:space="preserve"> </w:t>
+      </w:r>
+      <w:proofErr w:type="spellStart"/>
+      <w:r>
+        <w:rPr>
+          <w:lang w:val="en-US"/>
+        </w:rPr>
+        <w:t>mostró</w:t>
+      </w:r>
+      <w:proofErr w:type="spellEnd"/>
+      <w:r>
+        <w:rPr>
+          <w:lang w:val="en-US"/>
+        </w:rPr>
+        <w:t xml:space="preserve"> la </w:t>
+      </w:r>
+      <w:proofErr w:type="spellStart"/>
+      <w:r>
+        <w:rPr>
+          <w:lang w:val="en-US"/>
+        </w:rPr>
+        <w:t>pregunta</w:t>
+      </w:r>
+      <w:proofErr w:type="spellEnd"/>
+      <w:r>
+        <w:rPr>
+          <w:lang w:val="en-US"/>
+        </w:rPr>
+        <w:t xml:space="preserve"> </w:t>
+      </w:r>
+      <w:proofErr w:type="spellStart"/>
+      <w:r>
+        <w:rPr>
+          <w:lang w:val="en-US"/>
+        </w:rPr>
+        <w:t>más</w:t>
+      </w:r>
+      <w:proofErr w:type="spellEnd"/>
+      <w:r>
+        <w:rPr>
+          <w:lang w:val="en-US"/>
+        </w:rPr>
+        <w:t xml:space="preserve"> </w:t>
+      </w:r>
+      <w:proofErr w:type="spellStart"/>
+      <w:r>
+        <w:rPr>
+          <w:lang w:val="en-US"/>
+        </w:rPr>
+        <w:t>decisiva</w:t>
+      </w:r>
+      <w:proofErr w:type="spellEnd"/>
+      <w:r>
+        <w:rPr>
+          <w:lang w:val="en-US"/>
+        </w:rPr>
+        <w:t xml:space="preserve"> para la </w:t>
+      </w:r>
+      <w:proofErr w:type="spellStart"/>
+      <w:r>
+        <w:rPr>
+          <w:lang w:val="en-US"/>
+        </w:rPr>
+        <w:t>clasificación</w:t>
+      </w:r>
+      <w:proofErr w:type="spellEnd"/>
+      <w:r>
+        <w:rPr>
+          <w:lang w:val="en-US"/>
+        </w:rPr>
+        <w:t xml:space="preserve">: </w:t>
+      </w:r>
+      <w:r>
+        <w:rPr>
+          <w:i/>
+          <w:lang w:val="en-US"/>
+        </w:rPr>
+        <w:t>“If you have a mental health issue do you feel that it interferes with your work when NOT being treated effectively?</w:t>
+      </w:r>
+      <w:proofErr w:type="gramStart"/>
+      <w:r>
+        <w:rPr>
+          <w:i/>
+          <w:lang w:val="en-US"/>
+        </w:rPr>
+        <w:t>”,</w:t>
+      </w:r>
+      <w:proofErr w:type="gramEnd"/>
+      <w:r>
+        <w:rPr>
+          <w:lang w:val="en-US"/>
+        </w:rPr>
+        <w:t xml:space="preserve"> </w:t>
+      </w:r>
+      <w:proofErr w:type="spellStart"/>
+      <w:r>
+        <w:rPr>
+          <w:lang w:val="en-US"/>
+        </w:rPr>
+        <w:t>seguida</w:t>
+      </w:r>
+      <w:proofErr w:type="spellEnd"/>
+      <w:r>
+        <w:rPr>
+          <w:lang w:val="en-US"/>
+        </w:rPr>
+        <w:t xml:space="preserve"> </w:t>
+      </w:r>
+      <w:proofErr w:type="spellStart"/>
+      <w:r>
+        <w:rPr>
+          <w:lang w:val="en-US"/>
+        </w:rPr>
+        <w:t>por</w:t>
+      </w:r>
+      <w:proofErr w:type="spellEnd"/>
+      <w:r>
+        <w:rPr>
+          <w:lang w:val="en-US"/>
+        </w:rPr>
+        <w:t xml:space="preserve"> </w:t>
+      </w:r>
+      <w:r>
+        <w:rPr>
+          <w:i/>
+          <w:lang w:val="en-US"/>
+        </w:rPr>
+        <w:t>“If you have a mental health issue do you feel that it interferes with your work when being treated effectively?”.</w:t>
+      </w:r>
+      <w:r>
+        <w:rPr>
+          <w:lang w:val="en-US"/>
+        </w:rPr>
+        <w:t xml:space="preserve"> </w:t>
+      </w:r>
+      <w:r>
+        <w:t>Estas dos preguntas son importantes, porque muestran la importancia que la gente da a las enfe</w:t>
+      </w:r>
+      <w:r>
+        <w:t>rmedades mentales en su trabajo, y la respuesta que den podría denotar la experiencia que tienen con enfermedades mentales.</w:t>
+      </w:r>
+      <w:r>
+        <w:t xml:space="preserve"> </w:t>
+      </w:r>
+    </w:p>
+    <w:p>
+      <w:r>
+        <w:t>Al evaluar el árbol, he obtenido los siguientes resultados:</w:t>
+      </w:r>
+    </w:p>
+    <w:p>
       <w:r>
         <w:rPr>
           <w:noProof/>
-        </w:rPr>
-        <w:t xml:space="preserve"> </w:t>
-      </w:r>
-    </w:p>
-    <w:p/>
-    <w:p>
-      <w:pPr>
-        <w:pStyle w:val="Ttulo4"/>
-      </w:pPr>
-      <w:r>
-        <w:t>DataMining</w:t>
-      </w:r>
-    </w:p>
-    <w:p>
-      <w:r>
-        <w:t>Primera iteración del KDD:</w:t>
-      </w:r>
-    </w:p>
-    <w:p>
-      <w:r>
-        <w:t>Gráfica de ejecutar el modelo con diferentes números de vecinos para un algoritmo KNN.</w:t>
-      </w:r>
-    </w:p>
-    <w:p/>
-    <w:p/>
-    <w:p/>
-    <w:p>
-      <w:r>
-        <w:t>3 clases (0, 1 y 2)</w:t>
-      </w:r>
-    </w:p>
-    <w:p/>
-    <w:p>
-      <w:r>
-        <w:rPr>
-          <w:noProof/>
+          <w:lang w:eastAsia="es-ES"/>
         </w:rPr>
         <w:drawing>
-          <wp:inline distT="0" distB="0" distL="0" distR="0" wp14:anchorId="6AD63835" wp14:editId="3737371A">
-            <wp:extent cx="2628900" cy="733425"/>
-            <wp:effectExtent l="0" t="0" r="0" b="9525"/>
-            <wp:docPr id="1" name="Imagen 1"/>
+          <wp:inline distT="0" distB="0" distL="0" distR="0" wp14:anchorId="4C7C35F5" wp14:editId="6A1E19A5">
+            <wp:extent cx="5400040" cy="2592705"/>
+            <wp:effectExtent l="0" t="0" r="0" b="0"/>
+            <wp:docPr id="7" name="Imagen 7"/>
             <wp:cNvGraphicFramePr>
               <a:graphicFrameLocks xmlns:a="http://schemas.openxmlformats.org/drawingml/2006/main" noChangeAspect="1"/>
             </wp:cNvGraphicFramePr>
@@ -2275,7 +3427,7 @@
                   <pic:spPr>
                     <a:xfrm>
                       <a:off x="0" y="0"/>
-                      <a:ext cx="2628900" cy="733425"/>
+                      <a:ext cx="5400040" cy="2592705"/>
                     </a:xfrm>
                     <a:prstGeom prst="rect">
                       <a:avLst/>
@@ -2288,38 +3440,71 @@
         </w:drawing>
       </w:r>
     </w:p>
-    <w:p/>
-    <w:p/>
-    <w:p/>
-    <w:p/>
-    <w:p/>
-    <w:p/>
-    <w:p/>
-    <w:p>
-      <w:r>
-        <w:t xml:space="preserve">Iteración 2 del KDD: </w:t>
-      </w:r>
-    </w:p>
-    <w:p>
-      <w:r>
-        <w:t>Fusionar el 1 y el 2 en la misma columna a ver qué pasa</w:t>
-      </w:r>
-    </w:p>
-    <w:p>
-      <w:r>
-        <w:t>Gráfica</w:t>
-      </w:r>
-    </w:p>
-    <w:p>
-      <w:r>
+    <w:p>
+      <w:r>
+        <w:t xml:space="preserve">Muestran un </w:t>
+      </w:r>
+      <w:r>
+        <w:t>51.3</w:t>
+      </w:r>
+      <w:r>
+        <w:t>% de precisión del modelo escogido.</w:t>
+      </w:r>
+    </w:p>
+    <w:p>
+      <w:pPr>
+        <w:pStyle w:val="Prrafodelista"/>
+        <w:numPr>
+          <w:ilvl w:val="0"/>
+          <w:numId w:val="7"/>
+        </w:numPr>
+      </w:pPr>
+      <w:r>
+        <w:t>Algoritmo KNN</w:t>
+      </w:r>
+    </w:p>
+    <w:p>
+      <w:r>
+        <w:t>También realicé el algoritmo KNN c</w:t>
+      </w:r>
+      <w:r>
+        <w:t>on este conjunto de datos. Estos son el gráfico y la matriz de confusión que salieron:</w:t>
+      </w:r>
+    </w:p>
+    <w:p>
+      <w:pPr>
         <w:rPr>
           <w:noProof/>
+          <w:color w:val="FF0000"/>
+          <w:lang w:eastAsia="es-ES"/>
+        </w:rPr>
+      </w:pPr>
+      <w:r>
+        <w:rPr>
+          <w:noProof/>
+          <w:lang w:eastAsia="es-ES"/>
         </w:rPr>
         <w:drawing>
-          <wp:inline distT="0" distB="0" distL="0" distR="0" wp14:anchorId="2EFF8C9E" wp14:editId="1CC25DFF">
-            <wp:extent cx="4979534" cy="3150318"/>
-            <wp:effectExtent l="0" t="0" r="0" b="0"/>
-            <wp:docPr id="5" name="Imagen 5"/>
+          <wp:anchor distT="0" distB="0" distL="114300" distR="114300" simplePos="0" relativeHeight="251658240" behindDoc="1" locked="0" layoutInCell="1" allowOverlap="1" wp14:anchorId="1710B18F" wp14:editId="62AA17FA">
+            <wp:simplePos x="0" y="0"/>
+            <wp:positionH relativeFrom="column">
+              <wp:posOffset>-554092</wp:posOffset>
+            </wp:positionH>
+            <wp:positionV relativeFrom="paragraph">
+              <wp:posOffset>7213</wp:posOffset>
+            </wp:positionV>
+            <wp:extent cx="3422015" cy="2164715"/>
+            <wp:effectExtent l="0" t="0" r="6985" b="6985"/>
+            <wp:wrapTight wrapText="bothSides">
+              <wp:wrapPolygon edited="0">
+                <wp:start x="0" y="0"/>
+                <wp:lineTo x="0" y="21480"/>
+                <wp:lineTo x="21524" y="21480"/>
+                <wp:lineTo x="21524" y="0"/>
+                <wp:lineTo x="0" y="0"/>
+              </wp:wrapPolygon>
+            </wp:wrapTight>
+            <wp:docPr id="9" name="Imagen 9"/>
             <wp:cNvGraphicFramePr>
               <a:graphicFrameLocks xmlns:a="http://schemas.openxmlformats.org/drawingml/2006/main" noChangeAspect="1"/>
             </wp:cNvGraphicFramePr>
@@ -2331,7 +3516,13 @@
                     <pic:cNvPicPr/>
                   </pic:nvPicPr>
                   <pic:blipFill>
-                    <a:blip r:embed="rId8"/>
+                    <a:blip r:embed="rId8">
+                      <a:extLst>
+                        <a:ext uri="{28A0092B-C50C-407E-A947-70E740481C1C}">
+                          <a14:useLocalDpi xmlns:a14="http://schemas.microsoft.com/office/drawing/2010/main" val="0"/>
+                        </a:ext>
+                      </a:extLst>
+                    </a:blip>
                     <a:stretch>
                       <a:fillRect/>
                     </a:stretch>
@@ -2339,7 +3530,7 @@
                   <pic:spPr>
                     <a:xfrm>
                       <a:off x="0" y="0"/>
-                      <a:ext cx="4979534" cy="3150318"/>
+                      <a:ext cx="3422015" cy="2164715"/>
                     </a:xfrm>
                     <a:prstGeom prst="rect">
                       <a:avLst/>
@@ -2348,28 +3539,59 @@
                 </pic:pic>
               </a:graphicData>
             </a:graphic>
-          </wp:inline>
+            <wp14:sizeRelH relativeFrom="margin">
+              <wp14:pctWidth>0</wp14:pctWidth>
+            </wp14:sizeRelH>
+            <wp14:sizeRelV relativeFrom="margin">
+              <wp14:pctHeight>0</wp14:pctHeight>
+            </wp14:sizeRelV>
+          </wp:anchor>
         </w:drawing>
       </w:r>
     </w:p>
     <w:p>
-      <w:r>
-        <w:t>2 clases (0 y 1)</w:t>
-      </w:r>
-      <w:r>
-        <w:t xml:space="preserve"> – maybe está en yes</w:t>
-      </w:r>
-    </w:p>
-    <w:p>
-      <w:r>
+      <w:pPr>
         <w:rPr>
           <w:noProof/>
+          <w:color w:val="FF0000"/>
+          <w:lang w:eastAsia="es-ES"/>
+        </w:rPr>
+      </w:pPr>
+    </w:p>
+    <w:p>
+      <w:pPr>
+        <w:rPr>
+          <w:noProof/>
+          <w:color w:val="FF0000"/>
+          <w:lang w:eastAsia="es-ES"/>
+        </w:rPr>
+      </w:pPr>
+      <w:r>
+        <w:rPr>
+          <w:noProof/>
+          <w:lang w:eastAsia="es-ES"/>
         </w:rPr>
         <w:drawing>
-          <wp:inline distT="0" distB="0" distL="0" distR="0" wp14:anchorId="711E1C77" wp14:editId="2B36F479">
-            <wp:extent cx="2162175" cy="438150"/>
-            <wp:effectExtent l="0" t="0" r="9525" b="0"/>
-            <wp:docPr id="6" name="Imagen 6"/>
+          <wp:anchor distT="0" distB="0" distL="114300" distR="114300" simplePos="0" relativeHeight="251659264" behindDoc="1" locked="0" layoutInCell="1" allowOverlap="1" wp14:anchorId="3CEEFE66" wp14:editId="6ED27D84">
+            <wp:simplePos x="0" y="0"/>
+            <wp:positionH relativeFrom="page">
+              <wp:posOffset>4036599</wp:posOffset>
+            </wp:positionH>
+            <wp:positionV relativeFrom="paragraph">
+              <wp:posOffset>205453</wp:posOffset>
+            </wp:positionV>
+            <wp:extent cx="3277870" cy="793750"/>
+            <wp:effectExtent l="0" t="0" r="0" b="6350"/>
+            <wp:wrapTight wrapText="bothSides">
+              <wp:wrapPolygon edited="0">
+                <wp:start x="0" y="0"/>
+                <wp:lineTo x="0" y="21254"/>
+                <wp:lineTo x="21466" y="21254"/>
+                <wp:lineTo x="21466" y="0"/>
+                <wp:lineTo x="0" y="0"/>
+              </wp:wrapPolygon>
+            </wp:wrapTight>
+            <wp:docPr id="10" name="Imagen 10"/>
             <wp:cNvGraphicFramePr>
               <a:graphicFrameLocks xmlns:a="http://schemas.openxmlformats.org/drawingml/2006/main" noChangeAspect="1"/>
             </wp:cNvGraphicFramePr>
@@ -2381,7 +3603,13 @@
                     <pic:cNvPicPr/>
                   </pic:nvPicPr>
                   <pic:blipFill>
-                    <a:blip r:embed="rId9"/>
+                    <a:blip r:embed="rId9">
+                      <a:extLst>
+                        <a:ext uri="{28A0092B-C50C-407E-A947-70E740481C1C}">
+                          <a14:useLocalDpi xmlns:a14="http://schemas.microsoft.com/office/drawing/2010/main" val="0"/>
+                        </a:ext>
+                      </a:extLst>
+                    </a:blip>
                     <a:stretch>
                       <a:fillRect/>
                     </a:stretch>
@@ -2389,7 +3617,161 @@
                   <pic:spPr>
                     <a:xfrm>
                       <a:off x="0" y="0"/>
-                      <a:ext cx="2162175" cy="438150"/>
+                      <a:ext cx="3277870" cy="793750"/>
+                    </a:xfrm>
+                    <a:prstGeom prst="rect">
+                      <a:avLst/>
+                    </a:prstGeom>
+                  </pic:spPr>
+                </pic:pic>
+              </a:graphicData>
+            </a:graphic>
+            <wp14:sizeRelH relativeFrom="margin">
+              <wp14:pctWidth>0</wp14:pctWidth>
+            </wp14:sizeRelH>
+            <wp14:sizeRelV relativeFrom="margin">
+              <wp14:pctHeight>0</wp14:pctHeight>
+            </wp14:sizeRelV>
+          </wp:anchor>
+        </w:drawing>
+      </w:r>
+    </w:p>
+    <w:p>
+      <w:pPr>
+        <w:rPr>
+          <w:noProof/>
+          <w:color w:val="FF0000"/>
+          <w:lang w:eastAsia="es-ES"/>
+        </w:rPr>
+      </w:pPr>
+    </w:p>
+    <w:p>
+      <w:pPr>
+        <w:rPr>
+          <w:noProof/>
+          <w:color w:val="FF0000"/>
+          <w:lang w:eastAsia="es-ES"/>
+        </w:rPr>
+      </w:pPr>
+    </w:p>
+    <w:p>
+      <w:pPr>
+        <w:rPr>
+          <w:noProof/>
+          <w:color w:val="FF0000"/>
+          <w:lang w:eastAsia="es-ES"/>
+        </w:rPr>
+      </w:pPr>
+    </w:p>
+    <w:p>
+      <w:pPr>
+        <w:rPr>
+          <w:noProof/>
+          <w:color w:val="FF0000"/>
+          <w:lang w:eastAsia="es-ES"/>
+        </w:rPr>
+      </w:pPr>
+    </w:p>
+    <w:p>
+      <w:pPr>
+        <w:rPr>
+          <w:noProof/>
+          <w:color w:val="FF0000"/>
+          <w:lang w:eastAsia="es-ES"/>
+        </w:rPr>
+      </w:pPr>
+    </w:p>
+    <w:p>
+      <w:pPr>
+        <w:rPr>
+          <w:noProof/>
+          <w:color w:val="FF0000"/>
+          <w:lang w:eastAsia="es-ES"/>
+        </w:rPr>
+      </w:pPr>
+    </w:p>
+    <w:p>
+      <w:pPr>
+        <w:rPr>
+          <w:noProof/>
+          <w:color w:val="FF0000"/>
+          <w:lang w:eastAsia="es-ES"/>
+        </w:rPr>
+      </w:pPr>
+    </w:p>
+    <w:p>
+      <w:pPr>
+        <w:pStyle w:val="Prrafodelista"/>
+        <w:numPr>
+          <w:ilvl w:val="0"/>
+          <w:numId w:val="7"/>
+        </w:numPr>
+        <w:rPr>
+          <w:noProof/>
+          <w:lang w:eastAsia="es-ES"/>
+        </w:rPr>
+      </w:pPr>
+      <w:r>
+        <w:rPr>
+          <w:noProof/>
+          <w:lang w:eastAsia="es-ES"/>
+        </w:rPr>
+        <w:lastRenderedPageBreak/>
+        <w:t>Random forest</w:t>
+      </w:r>
+    </w:p>
+    <w:p>
+      <w:pPr>
+        <w:rPr>
+          <w:noProof/>
+          <w:lang w:eastAsia="es-ES"/>
+        </w:rPr>
+      </w:pPr>
+      <w:r>
+        <w:rPr>
+          <w:noProof/>
+          <w:lang w:eastAsia="es-ES"/>
+        </w:rPr>
+        <w:t>Los resultados del random forest fueron ligeramente mejores que los del árbol de decisión, con una precisión del 54.8%.</w:t>
+      </w:r>
+    </w:p>
+    <w:p>
+      <w:pPr>
+        <w:rPr>
+          <w:noProof/>
+          <w:lang w:eastAsia="es-ES"/>
+        </w:rPr>
+      </w:pPr>
+      <w:r>
+        <w:rPr>
+          <w:noProof/>
+          <w:lang w:eastAsia="es-ES"/>
+        </w:rPr>
+        <w:drawing>
+          <wp:inline distT="0" distB="0" distL="0" distR="0" wp14:anchorId="683E16AB" wp14:editId="485241DB">
+            <wp:extent cx="5400040" cy="2595880"/>
+            <wp:effectExtent l="0" t="0" r="0" b="0"/>
+            <wp:docPr id="1" name="Imagen 1"/>
+            <wp:cNvGraphicFramePr>
+              <a:graphicFrameLocks xmlns:a="http://schemas.openxmlformats.org/drawingml/2006/main" noChangeAspect="1"/>
+            </wp:cNvGraphicFramePr>
+            <a:graphic xmlns:a="http://schemas.openxmlformats.org/drawingml/2006/main">
+              <a:graphicData uri="http://schemas.openxmlformats.org/drawingml/2006/picture">
+                <pic:pic xmlns:pic="http://schemas.openxmlformats.org/drawingml/2006/picture">
+                  <pic:nvPicPr>
+                    <pic:cNvPr id="1" name=""/>
+                    <pic:cNvPicPr/>
+                  </pic:nvPicPr>
+                  <pic:blipFill>
+                    <a:blip r:embed="rId10"/>
+                    <a:stretch>
+                      <a:fillRect/>
+                    </a:stretch>
+                  </pic:blipFill>
+                  <pic:spPr>
+                    <a:xfrm>
+                      <a:off x="0" y="0"/>
+                      <a:ext cx="5400040" cy="2595880"/>
                     </a:xfrm>
                     <a:prstGeom prst="rect">
                       <a:avLst/>
@@ -2403,8 +3785,464 @@
       </w:r>
     </w:p>
     <w:p>
+      <w:pPr>
+        <w:rPr>
+          <w:noProof/>
+          <w:lang w:eastAsia="es-ES"/>
+        </w:rPr>
+      </w:pPr>
+      <w:r>
+        <w:rPr>
+          <w:noProof/>
+          <w:lang w:eastAsia="es-ES"/>
+        </w:rPr>
+        <w:t>En este modelo se puede observar una reducción general de los fallos en la predicción de la clase 0 (el “No”), pero un aumento considerable de los fallos al evaluar la clase 2 (“Sí”) como clase 1 (“Quizás”).</w:t>
+      </w:r>
+    </w:p>
+    <w:p/>
+    <w:p>
+      <w:pPr>
+        <w:pStyle w:val="Prrafodelista"/>
+        <w:numPr>
+          <w:ilvl w:val="0"/>
+          <w:numId w:val="7"/>
+        </w:numPr>
+      </w:pPr>
+      <w:r>
+        <w:t>Regresión logística</w:t>
+      </w:r>
+    </w:p>
+    <w:p>
+      <w:proofErr w:type="spellStart"/>
+      <w:r>
+        <w:t>BigML</w:t>
+      </w:r>
+      <w:proofErr w:type="spellEnd"/>
+      <w:r>
+        <w:t xml:space="preserve"> tiene la opción de evaluar </w:t>
+      </w:r>
+      <w:r>
+        <w:t xml:space="preserve">el </w:t>
+      </w:r>
+      <w:proofErr w:type="spellStart"/>
+      <w:r>
+        <w:t>dataset</w:t>
+      </w:r>
+      <w:proofErr w:type="spellEnd"/>
+      <w:r>
+        <w:t xml:space="preserve"> con todos los algoritmos que ofrece, y mostrar el que ha tenido mejores resultados. El mejor modelo para mi </w:t>
+      </w:r>
+      <w:proofErr w:type="spellStart"/>
+      <w:r>
+        <w:t>dataset</w:t>
+      </w:r>
+      <w:proofErr w:type="spellEnd"/>
+      <w:r>
+        <w:t xml:space="preserve"> fue el de regresión logística:</w:t>
+      </w:r>
+    </w:p>
+    <w:p>
+      <w:r>
+        <w:rPr>
+          <w:noProof/>
+          <w:lang w:eastAsia="es-ES"/>
+        </w:rPr>
+        <w:drawing>
+          <wp:inline distT="0" distB="0" distL="0" distR="0" wp14:anchorId="37E601D8" wp14:editId="496F09D4">
+            <wp:extent cx="5400040" cy="2616200"/>
+            <wp:effectExtent l="0" t="0" r="0" b="0"/>
+            <wp:docPr id="8" name="Imagen 8"/>
+            <wp:cNvGraphicFramePr>
+              <a:graphicFrameLocks xmlns:a="http://schemas.openxmlformats.org/drawingml/2006/main" noChangeAspect="1"/>
+            </wp:cNvGraphicFramePr>
+            <a:graphic xmlns:a="http://schemas.openxmlformats.org/drawingml/2006/main">
+              <a:graphicData uri="http://schemas.openxmlformats.org/drawingml/2006/picture">
+                <pic:pic xmlns:pic="http://schemas.openxmlformats.org/drawingml/2006/picture">
+                  <pic:nvPicPr>
+                    <pic:cNvPr id="1" name=""/>
+                    <pic:cNvPicPr/>
+                  </pic:nvPicPr>
+                  <pic:blipFill>
+                    <a:blip r:embed="rId11"/>
+                    <a:stretch>
+                      <a:fillRect/>
+                    </a:stretch>
+                  </pic:blipFill>
+                  <pic:spPr>
+                    <a:xfrm>
+                      <a:off x="0" y="0"/>
+                      <a:ext cx="5400040" cy="2616200"/>
+                    </a:xfrm>
+                    <a:prstGeom prst="rect">
+                      <a:avLst/>
+                    </a:prstGeom>
+                  </pic:spPr>
+                </pic:pic>
+              </a:graphicData>
+            </a:graphic>
+          </wp:inline>
+        </w:drawing>
+      </w:r>
+    </w:p>
+    <w:p/>
+    <w:p/>
+    <w:p/>
+    <w:p>
       <w:r>
         <w:lastRenderedPageBreak/>
+        <w:t>Al ver estos resultados me di cuenta de lo siguiente: el modelo ha fallado demasiado prediciendo como “quizás” las personas respondieron que “Sí” creen que tienen una enfermedad mental (clase 2 predicha como clase 1). Esto me hizo reflexionar sobre la propia pregunta de la encuesta: si a una persona se le pregunta “¿Crees que tienes una enfermedad mental?” y responde “quizás”, es que siente que la tiene, pero no está completamente segura. Considero entonces que el algoritmo, al predecir los “sí” como “quizás”, no se ha equivocado del todo, porque una persona completamente sana siempre responderá rotundamente “no”, pero si ve que tiene algunos síntomas y no está segura de ello dirá que “quizás”.</w:t>
+      </w:r>
+    </w:p>
+    <w:p>
+      <w:r>
+        <w:t>Decidí entonces hacer otra iteración del KDD, juntando los valores de “Sí” y “Quizás” en un solo valor: el 1, que ahora representaría a las personas que, mentalmente, no se encuentran sanas.</w:t>
+      </w:r>
+    </w:p>
+    <w:p/>
+    <w:p>
+      <w:pPr>
+        <w:pStyle w:val="Ttulo1"/>
+      </w:pPr>
+      <w:r>
+        <w:t>Segunda iteración</w:t>
+      </w:r>
+    </w:p>
+    <w:p>
+      <w:r>
+        <w:t>El cambio propuesto</w:t>
+      </w:r>
+      <w:r>
+        <w:t xml:space="preserve"> para esta segunda iteración son los siguientes:</w:t>
+      </w:r>
+    </w:p>
+    <w:p>
+      <w:pPr>
+        <w:pStyle w:val="Prrafodelista"/>
+        <w:numPr>
+          <w:ilvl w:val="0"/>
+          <w:numId w:val="6"/>
+        </w:numPr>
+      </w:pPr>
+      <w:r>
+        <w:t xml:space="preserve">Juntar los valores 1 y 2 de la </w:t>
+      </w:r>
+      <w:proofErr w:type="spellStart"/>
+      <w:r>
+        <w:t>label</w:t>
+      </w:r>
+      <w:proofErr w:type="spellEnd"/>
+      <w:r>
+        <w:t>, correspondientes a las respuestas “Sí” y “Quizás” de la encuesta.</w:t>
+      </w:r>
+    </w:p>
+    <w:p/>
+    <w:p>
+      <w:pPr>
+        <w:pStyle w:val="Ttulo4"/>
+      </w:pPr>
+      <w:r>
+        <w:t>Modelos y evaluaciones</w:t>
+      </w:r>
+    </w:p>
+    <w:p/>
+    <w:p>
+      <w:pPr>
+        <w:pStyle w:val="Prrafodelista"/>
+        <w:numPr>
+          <w:ilvl w:val="0"/>
+          <w:numId w:val="8"/>
+        </w:numPr>
+      </w:pPr>
+      <w:r>
+        <w:t>Árbol de decisión</w:t>
+      </w:r>
+    </w:p>
+    <w:p>
+      <w:r>
+        <w:rPr>
+          <w:noProof/>
+          <w:lang w:eastAsia="es-ES"/>
+        </w:rPr>
+        <w:drawing>
+          <wp:inline distT="0" distB="0" distL="0" distR="0" wp14:anchorId="48D0EF84" wp14:editId="1B6373D8">
+            <wp:extent cx="5400040" cy="2361565"/>
+            <wp:effectExtent l="0" t="0" r="0" b="635"/>
+            <wp:docPr id="11" name="Imagen 11"/>
+            <wp:cNvGraphicFramePr>
+              <a:graphicFrameLocks xmlns:a="http://schemas.openxmlformats.org/drawingml/2006/main" noChangeAspect="1"/>
+            </wp:cNvGraphicFramePr>
+            <a:graphic xmlns:a="http://schemas.openxmlformats.org/drawingml/2006/main">
+              <a:graphicData uri="http://schemas.openxmlformats.org/drawingml/2006/picture">
+                <pic:pic xmlns:pic="http://schemas.openxmlformats.org/drawingml/2006/picture">
+                  <pic:nvPicPr>
+                    <pic:cNvPr id="1" name=""/>
+                    <pic:cNvPicPr/>
+                  </pic:nvPicPr>
+                  <pic:blipFill>
+                    <a:blip r:embed="rId12"/>
+                    <a:stretch>
+                      <a:fillRect/>
+                    </a:stretch>
+                  </pic:blipFill>
+                  <pic:spPr>
+                    <a:xfrm>
+                      <a:off x="0" y="0"/>
+                      <a:ext cx="5400040" cy="2361565"/>
+                    </a:xfrm>
+                    <a:prstGeom prst="rect">
+                      <a:avLst/>
+                    </a:prstGeom>
+                  </pic:spPr>
+                </pic:pic>
+              </a:graphicData>
+            </a:graphic>
+          </wp:inline>
+        </w:drawing>
+      </w:r>
+    </w:p>
+    <w:p>
+      <w:pPr>
+        <w:pStyle w:val="Prrafodelista"/>
+        <w:numPr>
+          <w:ilvl w:val="0"/>
+          <w:numId w:val="8"/>
+        </w:numPr>
+      </w:pPr>
+      <w:r>
+        <w:t>Algoritmo KNN</w:t>
+      </w:r>
+    </w:p>
+    <w:p>
+      <w:r>
+        <w:t>A continuación, se muestran la gráfica y la matriz de confusión del algoritmo KNN con dos clases:</w:t>
+      </w:r>
+    </w:p>
+    <w:p>
+      <w:r>
+        <w:rPr>
+          <w:noProof/>
+          <w:lang w:eastAsia="es-ES"/>
+        </w:rPr>
+        <w:lastRenderedPageBreak/>
+        <w:drawing>
+          <wp:anchor distT="0" distB="0" distL="114300" distR="114300" simplePos="0" relativeHeight="251660288" behindDoc="1" locked="0" layoutInCell="1" allowOverlap="1" wp14:anchorId="2154DD84" wp14:editId="7C3B37C0">
+            <wp:simplePos x="0" y="0"/>
+            <wp:positionH relativeFrom="column">
+              <wp:posOffset>-606317</wp:posOffset>
+            </wp:positionH>
+            <wp:positionV relativeFrom="paragraph">
+              <wp:posOffset>76391</wp:posOffset>
+            </wp:positionV>
+            <wp:extent cx="3667125" cy="2320290"/>
+            <wp:effectExtent l="0" t="0" r="9525" b="3810"/>
+            <wp:wrapTight wrapText="bothSides">
+              <wp:wrapPolygon edited="0">
+                <wp:start x="0" y="0"/>
+                <wp:lineTo x="0" y="21458"/>
+                <wp:lineTo x="21544" y="21458"/>
+                <wp:lineTo x="21544" y="0"/>
+                <wp:lineTo x="0" y="0"/>
+              </wp:wrapPolygon>
+            </wp:wrapTight>
+            <wp:docPr id="4" name="Imagen 4"/>
+            <wp:cNvGraphicFramePr>
+              <a:graphicFrameLocks xmlns:a="http://schemas.openxmlformats.org/drawingml/2006/main" noChangeAspect="1"/>
+            </wp:cNvGraphicFramePr>
+            <a:graphic xmlns:a="http://schemas.openxmlformats.org/drawingml/2006/main">
+              <a:graphicData uri="http://schemas.openxmlformats.org/drawingml/2006/picture">
+                <pic:pic xmlns:pic="http://schemas.openxmlformats.org/drawingml/2006/picture">
+                  <pic:nvPicPr>
+                    <pic:cNvPr id="1" name=""/>
+                    <pic:cNvPicPr/>
+                  </pic:nvPicPr>
+                  <pic:blipFill>
+                    <a:blip r:embed="rId13">
+                      <a:extLst>
+                        <a:ext uri="{28A0092B-C50C-407E-A947-70E740481C1C}">
+                          <a14:useLocalDpi xmlns:a14="http://schemas.microsoft.com/office/drawing/2010/main" val="0"/>
+                        </a:ext>
+                      </a:extLst>
+                    </a:blip>
+                    <a:stretch>
+                      <a:fillRect/>
+                    </a:stretch>
+                  </pic:blipFill>
+                  <pic:spPr>
+                    <a:xfrm>
+                      <a:off x="0" y="0"/>
+                      <a:ext cx="3667125" cy="2320290"/>
+                    </a:xfrm>
+                    <a:prstGeom prst="rect">
+                      <a:avLst/>
+                    </a:prstGeom>
+                  </pic:spPr>
+                </pic:pic>
+              </a:graphicData>
+            </a:graphic>
+            <wp14:sizeRelH relativeFrom="margin">
+              <wp14:pctWidth>0</wp14:pctWidth>
+            </wp14:sizeRelH>
+            <wp14:sizeRelV relativeFrom="margin">
+              <wp14:pctHeight>0</wp14:pctHeight>
+            </wp14:sizeRelV>
+          </wp:anchor>
+        </w:drawing>
+      </w:r>
+    </w:p>
+    <w:p>
+      <w:r>
+        <w:rPr>
+          <w:noProof/>
+          <w:lang w:eastAsia="es-ES"/>
+        </w:rPr>
+        <w:drawing>
+          <wp:anchor distT="0" distB="0" distL="114300" distR="114300" simplePos="0" relativeHeight="251661312" behindDoc="1" locked="0" layoutInCell="1" allowOverlap="1" wp14:anchorId="795929ED" wp14:editId="69CE328C">
+            <wp:simplePos x="0" y="0"/>
+            <wp:positionH relativeFrom="margin">
+              <wp:posOffset>3062977</wp:posOffset>
+            </wp:positionH>
+            <wp:positionV relativeFrom="paragraph">
+              <wp:posOffset>412786</wp:posOffset>
+            </wp:positionV>
+            <wp:extent cx="3122295" cy="655955"/>
+            <wp:effectExtent l="0" t="0" r="1905" b="0"/>
+            <wp:wrapTight wrapText="bothSides">
+              <wp:wrapPolygon edited="0">
+                <wp:start x="0" y="0"/>
+                <wp:lineTo x="0" y="20701"/>
+                <wp:lineTo x="21481" y="20701"/>
+                <wp:lineTo x="21481" y="0"/>
+                <wp:lineTo x="0" y="0"/>
+              </wp:wrapPolygon>
+            </wp:wrapTight>
+            <wp:docPr id="2" name="Imagen 2"/>
+            <wp:cNvGraphicFramePr>
+              <a:graphicFrameLocks xmlns:a="http://schemas.openxmlformats.org/drawingml/2006/main" noChangeAspect="1"/>
+            </wp:cNvGraphicFramePr>
+            <a:graphic xmlns:a="http://schemas.openxmlformats.org/drawingml/2006/main">
+              <a:graphicData uri="http://schemas.openxmlformats.org/drawingml/2006/picture">
+                <pic:pic xmlns:pic="http://schemas.openxmlformats.org/drawingml/2006/picture">
+                  <pic:nvPicPr>
+                    <pic:cNvPr id="1" name=""/>
+                    <pic:cNvPicPr/>
+                  </pic:nvPicPr>
+                  <pic:blipFill>
+                    <a:blip r:embed="rId14">
+                      <a:extLst>
+                        <a:ext uri="{28A0092B-C50C-407E-A947-70E740481C1C}">
+                          <a14:useLocalDpi xmlns:a14="http://schemas.microsoft.com/office/drawing/2010/main" val="0"/>
+                        </a:ext>
+                      </a:extLst>
+                    </a:blip>
+                    <a:stretch>
+                      <a:fillRect/>
+                    </a:stretch>
+                  </pic:blipFill>
+                  <pic:spPr>
+                    <a:xfrm>
+                      <a:off x="0" y="0"/>
+                      <a:ext cx="3122295" cy="655955"/>
+                    </a:xfrm>
+                    <a:prstGeom prst="rect">
+                      <a:avLst/>
+                    </a:prstGeom>
+                  </pic:spPr>
+                </pic:pic>
+              </a:graphicData>
+            </a:graphic>
+            <wp14:sizeRelH relativeFrom="margin">
+              <wp14:pctWidth>0</wp14:pctWidth>
+            </wp14:sizeRelH>
+            <wp14:sizeRelV relativeFrom="margin">
+              <wp14:pctHeight>0</wp14:pctHeight>
+            </wp14:sizeRelV>
+          </wp:anchor>
+        </w:drawing>
+      </w:r>
+    </w:p>
+    <w:p/>
+    <w:p/>
+    <w:p/>
+    <w:p/>
+    <w:p>
+      <w:r>
+        <w:t>Podemos observar que el algoritmo tiene problemas clasificando los valores “No”, puesto que ha clasificado 15 valores “No” como “Sí”.</w:t>
+      </w:r>
+    </w:p>
+    <w:p/>
+    <w:p>
+      <w:pPr>
+        <w:pStyle w:val="Prrafodelista"/>
+        <w:numPr>
+          <w:ilvl w:val="0"/>
+          <w:numId w:val="8"/>
+        </w:numPr>
+      </w:pPr>
+      <w:proofErr w:type="spellStart"/>
+      <w:r>
+        <w:t>Random</w:t>
+      </w:r>
+      <w:proofErr w:type="spellEnd"/>
+      <w:r>
+        <w:t xml:space="preserve"> </w:t>
+      </w:r>
+      <w:proofErr w:type="spellStart"/>
+      <w:r>
+        <w:t>forest</w:t>
+      </w:r>
+      <w:proofErr w:type="spellEnd"/>
+    </w:p>
+    <w:p>
+      <w:r>
+        <w:rPr>
+          <w:noProof/>
+          <w:lang w:eastAsia="es-ES"/>
+        </w:rPr>
+        <w:drawing>
+          <wp:inline distT="0" distB="0" distL="0" distR="0" wp14:anchorId="76520EC8" wp14:editId="2DC908F6">
+            <wp:extent cx="5400040" cy="2341880"/>
+            <wp:effectExtent l="0" t="0" r="0" b="1270"/>
+            <wp:docPr id="12" name="Imagen 12"/>
+            <wp:cNvGraphicFramePr>
+              <a:graphicFrameLocks xmlns:a="http://schemas.openxmlformats.org/drawingml/2006/main" noChangeAspect="1"/>
+            </wp:cNvGraphicFramePr>
+            <a:graphic xmlns:a="http://schemas.openxmlformats.org/drawingml/2006/main">
+              <a:graphicData uri="http://schemas.openxmlformats.org/drawingml/2006/picture">
+                <pic:pic xmlns:pic="http://schemas.openxmlformats.org/drawingml/2006/picture">
+                  <pic:nvPicPr>
+                    <pic:cNvPr id="1" name=""/>
+                    <pic:cNvPicPr/>
+                  </pic:nvPicPr>
+                  <pic:blipFill>
+                    <a:blip r:embed="rId15"/>
+                    <a:stretch>
+                      <a:fillRect/>
+                    </a:stretch>
+                  </pic:blipFill>
+                  <pic:spPr>
+                    <a:xfrm>
+                      <a:off x="0" y="0"/>
+                      <a:ext cx="5400040" cy="2341880"/>
+                    </a:xfrm>
+                    <a:prstGeom prst="rect">
+                      <a:avLst/>
+                    </a:prstGeom>
+                  </pic:spPr>
+                </pic:pic>
+              </a:graphicData>
+            </a:graphic>
+          </wp:inline>
+        </w:drawing>
+      </w:r>
+    </w:p>
+    <w:p/>
+    <w:p/>
+    <w:p/>
+    <w:p/>
+    <w:p/>
+    <w:p/>
+    <w:p>
+      <w:r>
         <w:t>Cambiar los grupos:</w:t>
       </w:r>
     </w:p>
@@ -2425,23 +4263,121 @@
         <w:tab/>
         <w:t>Ninguno</w:t>
       </w:r>
+    </w:p>
+    <w:p>
       <w:bookmarkStart w:id="0" w:name="_GoBack"/>
       <w:bookmarkEnd w:id="0"/>
-    </w:p>
-    <w:p>
-      <w:r>
-        <w:t xml:space="preserve">Hacer en big ml las 2 clases de 0 y 1 </w:t>
-      </w:r>
-    </w:p>
-    <w:p>
-      <w:r>
-        <w:t>Hacer en big ml la segunda ejecución</w:t>
-      </w:r>
-    </w:p>
-    <w:p>
-      <w:r>
-        <w:t>Hacer en knn la segunda ejecución</w:t>
-      </w:r>
+      <w:r>
+        <w:lastRenderedPageBreak/>
+        <w:t xml:space="preserve">Hacer en </w:t>
+      </w:r>
+      <w:proofErr w:type="spellStart"/>
+      <w:r>
+        <w:t>big</w:t>
+      </w:r>
+      <w:proofErr w:type="spellEnd"/>
+      <w:r>
+        <w:t xml:space="preserve"> ml la segunda ejecución</w:t>
+      </w:r>
+    </w:p>
+    <w:p>
+      <w:r>
+        <w:t xml:space="preserve">Hacer en </w:t>
+      </w:r>
+      <w:proofErr w:type="spellStart"/>
+      <w:r>
+        <w:t>knn</w:t>
+      </w:r>
+      <w:proofErr w:type="spellEnd"/>
+      <w:r>
+        <w:t xml:space="preserve"> la segunda ejecución</w:t>
+      </w:r>
+    </w:p>
+    <w:p/>
+    <w:p>
+      <w:pPr>
+        <w:pStyle w:val="Ttulo1"/>
+        <w:rPr>
+          <w:lang w:val="en-US"/>
+        </w:rPr>
+      </w:pPr>
+      <w:proofErr w:type="spellStart"/>
+      <w:r>
+        <w:rPr>
+          <w:lang w:val="en-US"/>
+        </w:rPr>
+        <w:t>Tercera</w:t>
+      </w:r>
+      <w:proofErr w:type="spellEnd"/>
+      <w:r>
+        <w:rPr>
+          <w:lang w:val="en-US"/>
+        </w:rPr>
+        <w:t xml:space="preserve"> </w:t>
+      </w:r>
+      <w:proofErr w:type="spellStart"/>
+      <w:r>
+        <w:rPr>
+          <w:lang w:val="en-US"/>
+        </w:rPr>
+        <w:t>iteración</w:t>
+      </w:r>
+      <w:proofErr w:type="spellEnd"/>
+    </w:p>
+    <w:p>
+      <w:r>
+        <w:t>El cambio propuesto para la tercera iteraci</w:t>
+      </w:r>
+      <w:r>
+        <w:t>ón es el siguiente:</w:t>
+      </w:r>
+    </w:p>
+    <w:p>
+      <w:pPr>
+        <w:pStyle w:val="Prrafodelista"/>
+        <w:numPr>
+          <w:ilvl w:val="0"/>
+          <w:numId w:val="6"/>
+        </w:numPr>
+        <w:rPr>
+          <w:lang w:val="en-US"/>
+        </w:rPr>
+      </w:pPr>
+      <w:proofErr w:type="spellStart"/>
+      <w:r>
+        <w:rPr>
+          <w:lang w:val="en-US"/>
+        </w:rPr>
+        <w:t>Cambiar</w:t>
+      </w:r>
+      <w:proofErr w:type="spellEnd"/>
+      <w:r>
+        <w:rPr>
+          <w:lang w:val="en-US"/>
+        </w:rPr>
+        <w:t xml:space="preserve"> la label a las </w:t>
+      </w:r>
+      <w:proofErr w:type="spellStart"/>
+      <w:r>
+        <w:rPr>
+          <w:lang w:val="en-US"/>
+        </w:rPr>
+        <w:t>preguntas</w:t>
+      </w:r>
+      <w:proofErr w:type="spellEnd"/>
+      <w:r>
+        <w:rPr>
+          <w:lang w:val="en-US"/>
+        </w:rPr>
+        <w:t xml:space="preserve"> “If yes, what condition(s) have you been diagnosed with?” y “If maybe, what condition(s) do you believe you have?”</w:t>
+      </w:r>
+    </w:p>
+    <w:p>
+      <w:pPr>
+        <w:rPr>
+          <w:lang w:val="en-US"/>
+        </w:rPr>
+      </w:pPr>
     </w:p>
     <w:sectPr>
       <w:pgSz w:w="11906" w:h="16838"/>
@@ -2454,7 +4390,7 @@
 </file>
 
 <file path=word/numbering.xml><?xml version="1.0" encoding="utf-8"?>
-<w:numbering xmlns:wpc="http://schemas.microsoft.com/office/word/2010/wordprocessingCanvas" xmlns:cx="http://schemas.microsoft.com/office/drawing/2014/chartex" xmlns:cx1="http://schemas.microsoft.com/office/drawing/2015/9/8/chartex" xmlns:cx2="http://schemas.microsoft.com/office/drawing/2015/10/21/chartex" xmlns:cx3="http://schemas.microsoft.com/office/drawing/2016/5/9/chartex" xmlns:cx4="http://schemas.microsoft.com/office/drawing/2016/5/10/chartex" xmlns:cx5="http://schemas.microsoft.com/office/drawing/2016/5/11/chartex" xmlns:cx6="http://schemas.microsoft.com/office/drawing/2016/5/12/chartex" xmlns:cx7="http://schemas.microsoft.com/office/drawing/2016/5/13/chartex" xmlns:cx8="http://schemas.microsoft.com/office/drawing/2016/5/14/chartex" xmlns:mc="http://schemas.openxmlformats.org/markup-compatibility/2006" xmlns:aink="http://schemas.microsoft.com/office/drawing/2016/ink" xmlns:am3d="http://schemas.microsoft.com/office/drawing/2017/model3d" xmlns:o="urn:schemas-microsoft-com:office:office" xmlns:r="http://schemas.openxmlformats.org/officeDocument/2006/relationships" xmlns:m="http://schemas.openxmlformats.org/officeDocument/2006/math" xmlns:v="urn:schemas-microsoft-com:vml" xmlns:wp14="http://schemas.microsoft.com/office/word/2010/wordprocessingDrawing" xmlns:wp="http://schemas.openxmlformats.org/drawingml/2006/wordprocessingDrawing" xmlns:w10="urn:schemas-microsoft-com:office:word" xmlns:w="http://schemas.openxmlformats.org/wordprocessingml/2006/main" xmlns:w14="http://schemas.microsoft.com/office/word/2010/wordml" xmlns:w15="http://schemas.microsoft.com/office/word/2012/wordml" xmlns:w16cid="http://schemas.microsoft.com/office/word/2016/wordml/cid" xmlns:w16se="http://schemas.microsoft.com/office/word/2015/wordml/symex" xmlns:wpg="http://schemas.microsoft.com/office/word/2010/wordprocessingGroup" xmlns:wpi="http://schemas.microsoft.com/office/word/2010/wordprocessingInk" xmlns:wne="http://schemas.microsoft.com/office/word/2006/wordml" xmlns:wps="http://schemas.microsoft.com/office/word/2010/wordprocessingShape" mc:Ignorable="w14 w15 w16se w16cid wp14">
+<w:numbering xmlns:wpc="http://schemas.microsoft.com/office/word/2010/wordprocessingCanvas" xmlns:cx="http://schemas.microsoft.com/office/drawing/2014/chartex" xmlns:cx1="http://schemas.microsoft.com/office/drawing/2015/9/8/chartex" xmlns:mc="http://schemas.openxmlformats.org/markup-compatibility/2006" xmlns:o="urn:schemas-microsoft-com:office:office" xmlns:r="http://schemas.openxmlformats.org/officeDocument/2006/relationships" xmlns:m="http://schemas.openxmlformats.org/officeDocument/2006/math" xmlns:v="urn:schemas-microsoft-com:vml" xmlns:wp14="http://schemas.microsoft.com/office/word/2010/wordprocessingDrawing" xmlns:wp="http://schemas.openxmlformats.org/drawingml/2006/wordprocessingDrawing" xmlns:w10="urn:schemas-microsoft-com:office:word" xmlns:w="http://schemas.openxmlformats.org/wordprocessingml/2006/main" xmlns:w14="http://schemas.microsoft.com/office/word/2010/wordml" xmlns:w15="http://schemas.microsoft.com/office/word/2012/wordml" xmlns:w16se="http://schemas.microsoft.com/office/word/2015/wordml/symex" xmlns:wpg="http://schemas.microsoft.com/office/word/2010/wordprocessingGroup" xmlns:wpi="http://schemas.microsoft.com/office/word/2010/wordprocessingInk" xmlns:wne="http://schemas.microsoft.com/office/word/2006/wordml" xmlns:wps="http://schemas.microsoft.com/office/word/2010/wordprocessingShape" mc:Ignorable="w14 w15 w16se wp14">
   <w:abstractNum w:abstractNumId="0" w15:restartNumberingAfterBreak="0">
     <w:nsid w:val="18B21FF1"/>
     <w:multiLevelType w:val="hybridMultilevel"/>
@@ -2545,6 +4481,95 @@
     </w:lvl>
   </w:abstractNum>
   <w:abstractNum w:abstractNumId="1" w15:restartNumberingAfterBreak="0">
+    <w:nsid w:val="2A263756"/>
+    <w:multiLevelType w:val="hybridMultilevel"/>
+    <w:tmpl w:val="6D6C3628"/>
+    <w:lvl w:ilvl="0" w:tplc="0C0A000F">
+      <w:start w:val="1"/>
+      <w:numFmt w:val="decimal"/>
+      <w:lvlText w:val="%1."/>
+      <w:lvlJc w:val="left"/>
+      <w:pPr>
+        <w:ind w:left="720" w:hanging="360"/>
+      </w:pPr>
+      <w:rPr>
+        <w:rFonts w:hint="default"/>
+      </w:rPr>
+    </w:lvl>
+    <w:lvl w:ilvl="1" w:tplc="0C0A0019" w:tentative="1">
+      <w:start w:val="1"/>
+      <w:numFmt w:val="lowerLetter"/>
+      <w:lvlText w:val="%2."/>
+      <w:lvlJc w:val="left"/>
+      <w:pPr>
+        <w:ind w:left="1440" w:hanging="360"/>
+      </w:pPr>
+    </w:lvl>
+    <w:lvl w:ilvl="2" w:tplc="0C0A001B" w:tentative="1">
+      <w:start w:val="1"/>
+      <w:numFmt w:val="lowerRoman"/>
+      <w:lvlText w:val="%3."/>
+      <w:lvlJc w:val="right"/>
+      <w:pPr>
+        <w:ind w:left="2160" w:hanging="180"/>
+      </w:pPr>
+    </w:lvl>
+    <w:lvl w:ilvl="3" w:tplc="0C0A000F" w:tentative="1">
+      <w:start w:val="1"/>
+      <w:numFmt w:val="decimal"/>
+      <w:lvlText w:val="%4."/>
+      <w:lvlJc w:val="left"/>
+      <w:pPr>
+        <w:ind w:left="2880" w:hanging="360"/>
+      </w:pPr>
+    </w:lvl>
+    <w:lvl w:ilvl="4" w:tplc="0C0A0019" w:tentative="1">
+      <w:start w:val="1"/>
+      <w:numFmt w:val="lowerLetter"/>
+      <w:lvlText w:val="%5."/>
+      <w:lvlJc w:val="left"/>
+      <w:pPr>
+        <w:ind w:left="3600" w:hanging="360"/>
+      </w:pPr>
+    </w:lvl>
+    <w:lvl w:ilvl="5" w:tplc="0C0A001B" w:tentative="1">
+      <w:start w:val="1"/>
+      <w:numFmt w:val="lowerRoman"/>
+      <w:lvlText w:val="%6."/>
+      <w:lvlJc w:val="right"/>
+      <w:pPr>
+        <w:ind w:left="4320" w:hanging="180"/>
+      </w:pPr>
+    </w:lvl>
+    <w:lvl w:ilvl="6" w:tplc="0C0A000F" w:tentative="1">
+      <w:start w:val="1"/>
+      <w:numFmt w:val="decimal"/>
+      <w:lvlText w:val="%7."/>
+      <w:lvlJc w:val="left"/>
+      <w:pPr>
+        <w:ind w:left="5040" w:hanging="360"/>
+      </w:pPr>
+    </w:lvl>
+    <w:lvl w:ilvl="7" w:tplc="0C0A0019" w:tentative="1">
+      <w:start w:val="1"/>
+      <w:numFmt w:val="lowerLetter"/>
+      <w:lvlText w:val="%8."/>
+      <w:lvlJc w:val="left"/>
+      <w:pPr>
+        <w:ind w:left="5760" w:hanging="360"/>
+      </w:pPr>
+    </w:lvl>
+    <w:lvl w:ilvl="8" w:tplc="0C0A001B" w:tentative="1">
+      <w:start w:val="1"/>
+      <w:numFmt w:val="lowerRoman"/>
+      <w:lvlText w:val="%9."/>
+      <w:lvlJc w:val="right"/>
+      <w:pPr>
+        <w:ind w:left="6480" w:hanging="180"/>
+      </w:pPr>
+    </w:lvl>
+  </w:abstractNum>
+  <w:abstractNum w:abstractNumId="2" w15:restartNumberingAfterBreak="0">
     <w:nsid w:val="30821610"/>
     <w:multiLevelType w:val="hybridMultilevel"/>
     <w:tmpl w:val="8BA26806"/>
@@ -2633,7 +4658,7 @@
       </w:pPr>
     </w:lvl>
   </w:abstractNum>
-  <w:abstractNum w:abstractNumId="2" w15:restartNumberingAfterBreak="0">
+  <w:abstractNum w:abstractNumId="3" w15:restartNumberingAfterBreak="0">
     <w:nsid w:val="426672BB"/>
     <w:multiLevelType w:val="hybridMultilevel"/>
     <w:tmpl w:val="85E2A122"/>
@@ -2722,7 +4747,7 @@
       </w:pPr>
     </w:lvl>
   </w:abstractNum>
-  <w:abstractNum w:abstractNumId="3" w15:restartNumberingAfterBreak="0">
+  <w:abstractNum w:abstractNumId="4" w15:restartNumberingAfterBreak="0">
     <w:nsid w:val="54365914"/>
     <w:multiLevelType w:val="hybridMultilevel"/>
     <w:tmpl w:val="55A27A78"/>
@@ -2837,7 +4862,96 @@
       </w:rPr>
     </w:lvl>
   </w:abstractNum>
-  <w:abstractNum w:abstractNumId="4" w15:restartNumberingAfterBreak="0">
+  <w:abstractNum w:abstractNumId="5" w15:restartNumberingAfterBreak="0">
+    <w:nsid w:val="5F7B3330"/>
+    <w:multiLevelType w:val="hybridMultilevel"/>
+    <w:tmpl w:val="90F0C89E"/>
+    <w:lvl w:ilvl="0" w:tplc="0C0A000F">
+      <w:start w:val="1"/>
+      <w:numFmt w:val="decimal"/>
+      <w:lvlText w:val="%1."/>
+      <w:lvlJc w:val="left"/>
+      <w:pPr>
+        <w:ind w:left="720" w:hanging="360"/>
+      </w:pPr>
+      <w:rPr>
+        <w:rFonts w:hint="default"/>
+      </w:rPr>
+    </w:lvl>
+    <w:lvl w:ilvl="1" w:tplc="0C0A0019" w:tentative="1">
+      <w:start w:val="1"/>
+      <w:numFmt w:val="lowerLetter"/>
+      <w:lvlText w:val="%2."/>
+      <w:lvlJc w:val="left"/>
+      <w:pPr>
+        <w:ind w:left="1440" w:hanging="360"/>
+      </w:pPr>
+    </w:lvl>
+    <w:lvl w:ilvl="2" w:tplc="0C0A001B" w:tentative="1">
+      <w:start w:val="1"/>
+      <w:numFmt w:val="lowerRoman"/>
+      <w:lvlText w:val="%3."/>
+      <w:lvlJc w:val="right"/>
+      <w:pPr>
+        <w:ind w:left="2160" w:hanging="180"/>
+      </w:pPr>
+    </w:lvl>
+    <w:lvl w:ilvl="3" w:tplc="0C0A000F" w:tentative="1">
+      <w:start w:val="1"/>
+      <w:numFmt w:val="decimal"/>
+      <w:lvlText w:val="%4."/>
+      <w:lvlJc w:val="left"/>
+      <w:pPr>
+        <w:ind w:left="2880" w:hanging="360"/>
+      </w:pPr>
+    </w:lvl>
+    <w:lvl w:ilvl="4" w:tplc="0C0A0019" w:tentative="1">
+      <w:start w:val="1"/>
+      <w:numFmt w:val="lowerLetter"/>
+      <w:lvlText w:val="%5."/>
+      <w:lvlJc w:val="left"/>
+      <w:pPr>
+        <w:ind w:left="3600" w:hanging="360"/>
+      </w:pPr>
+    </w:lvl>
+    <w:lvl w:ilvl="5" w:tplc="0C0A001B" w:tentative="1">
+      <w:start w:val="1"/>
+      <w:numFmt w:val="lowerRoman"/>
+      <w:lvlText w:val="%6."/>
+      <w:lvlJc w:val="right"/>
+      <w:pPr>
+        <w:ind w:left="4320" w:hanging="180"/>
+      </w:pPr>
+    </w:lvl>
+    <w:lvl w:ilvl="6" w:tplc="0C0A000F" w:tentative="1">
+      <w:start w:val="1"/>
+      <w:numFmt w:val="decimal"/>
+      <w:lvlText w:val="%7."/>
+      <w:lvlJc w:val="left"/>
+      <w:pPr>
+        <w:ind w:left="5040" w:hanging="360"/>
+      </w:pPr>
+    </w:lvl>
+    <w:lvl w:ilvl="7" w:tplc="0C0A0019" w:tentative="1">
+      <w:start w:val="1"/>
+      <w:numFmt w:val="lowerLetter"/>
+      <w:lvlText w:val="%8."/>
+      <w:lvlJc w:val="left"/>
+      <w:pPr>
+        <w:ind w:left="5760" w:hanging="360"/>
+      </w:pPr>
+    </w:lvl>
+    <w:lvl w:ilvl="8" w:tplc="0C0A001B" w:tentative="1">
+      <w:start w:val="1"/>
+      <w:numFmt w:val="lowerRoman"/>
+      <w:lvlText w:val="%9."/>
+      <w:lvlJc w:val="right"/>
+      <w:pPr>
+        <w:ind w:left="6480" w:hanging="180"/>
+      </w:pPr>
+    </w:lvl>
+  </w:abstractNum>
+  <w:abstractNum w:abstractNumId="6" w15:restartNumberingAfterBreak="0">
     <w:nsid w:val="64FB388E"/>
     <w:multiLevelType w:val="hybridMultilevel"/>
     <w:tmpl w:val="1B16781A"/>
@@ -2950,7 +5064,7 @@
       </w:rPr>
     </w:lvl>
   </w:abstractNum>
-  <w:abstractNum w:abstractNumId="5" w15:restartNumberingAfterBreak="0">
+  <w:abstractNum w:abstractNumId="7" w15:restartNumberingAfterBreak="0">
     <w:nsid w:val="6AF61E59"/>
     <w:multiLevelType w:val="hybridMultilevel"/>
     <w:tmpl w:val="2E364762"/>
@@ -3043,25 +5157,31 @@
     <w:abstractNumId w:val="0"/>
   </w:num>
   <w:num w:numId="2">
-    <w:abstractNumId w:val="1"/>
+    <w:abstractNumId w:val="2"/>
   </w:num>
   <w:num w:numId="3">
+    <w:abstractNumId w:val="7"/>
+  </w:num>
+  <w:num w:numId="4">
+    <w:abstractNumId w:val="3"/>
+  </w:num>
+  <w:num w:numId="5">
+    <w:abstractNumId w:val="6"/>
+  </w:num>
+  <w:num w:numId="6">
+    <w:abstractNumId w:val="4"/>
+  </w:num>
+  <w:num w:numId="7">
     <w:abstractNumId w:val="5"/>
   </w:num>
-  <w:num w:numId="4">
-    <w:abstractNumId w:val="2"/>
-  </w:num>
-  <w:num w:numId="5">
-    <w:abstractNumId w:val="4"/>
-  </w:num>
-  <w:num w:numId="6">
-    <w:abstractNumId w:val="3"/>
+  <w:num w:numId="8">
+    <w:abstractNumId w:val="1"/>
   </w:num>
 </w:numbering>
 </file>
 
 <file path=word/styles.xml><?xml version="1.0" encoding="utf-8"?>
-<w:styles xmlns:mc="http://schemas.openxmlformats.org/markup-compatibility/2006" xmlns:r="http://schemas.openxmlformats.org/officeDocument/2006/relationships" xmlns:w="http://schemas.openxmlformats.org/wordprocessingml/2006/main" xmlns:w14="http://schemas.microsoft.com/office/word/2010/wordml" xmlns:w15="http://schemas.microsoft.com/office/word/2012/wordml" xmlns:w16cid="http://schemas.microsoft.com/office/word/2016/wordml/cid" xmlns:w16se="http://schemas.microsoft.com/office/word/2015/wordml/symex" mc:Ignorable="w14 w15 w16se w16cid">
+<w:styles xmlns:mc="http://schemas.openxmlformats.org/markup-compatibility/2006" xmlns:r="http://schemas.openxmlformats.org/officeDocument/2006/relationships" xmlns:w="http://schemas.openxmlformats.org/wordprocessingml/2006/main" xmlns:w14="http://schemas.microsoft.com/office/word/2010/wordml" xmlns:w15="http://schemas.microsoft.com/office/word/2012/wordml" xmlns:w16se="http://schemas.microsoft.com/office/word/2015/wordml/symex" mc:Ignorable="w14 w15 w16se">
   <w:docDefaults>
     <w:rPrDefault>
       <w:rPr>
@@ -3077,7 +5197,7 @@
       </w:pPr>
     </w:pPrDefault>
   </w:docDefaults>
-  <w:latentStyles w:defLockedState="0" w:defUIPriority="99" w:defSemiHidden="0" w:defUnhideWhenUsed="0" w:defQFormat="0" w:count="376">
+  <w:latentStyles w:defLockedState="0" w:defUIPriority="99" w:defSemiHidden="0" w:defUnhideWhenUsed="0" w:defQFormat="0" w:count="371">
     <w:lsdException w:name="Normal" w:uiPriority="0" w:qFormat="1"/>
     <w:lsdException w:name="heading 1" w:uiPriority="9" w:qFormat="1"/>
     <w:lsdException w:name="heading 2" w:semiHidden="1" w:uiPriority="9" w:unhideWhenUsed="1" w:qFormat="1"/>
@@ -3449,11 +5569,6 @@
     <w:lsdException w:name="List Table 5 Dark Accent 6" w:uiPriority="50"/>
     <w:lsdException w:name="List Table 6 Colorful Accent 6" w:uiPriority="51"/>
     <w:lsdException w:name="List Table 7 Colorful Accent 6" w:uiPriority="52"/>
-    <w:lsdException w:name="Mention" w:semiHidden="1" w:unhideWhenUsed="1"/>
-    <w:lsdException w:name="Smart Hyperlink" w:semiHidden="1" w:unhideWhenUsed="1"/>
-    <w:lsdException w:name="Hashtag" w:semiHidden="1" w:unhideWhenUsed="1"/>
-    <w:lsdException w:name="Unresolved Mention" w:semiHidden="1" w:unhideWhenUsed="1"/>
-    <w:lsdException w:name="Smart Link" w:semiHidden="1" w:unhideWhenUsed="1"/>
   </w:latentStyles>
   <w:style w:type="paragraph" w:default="1" w:styleId="Normal">
     <w:name w:val="Normal"/>
@@ -3689,6 +5804,40 @@
       <w:i/>
       <w:iCs/>
       <w:color w:val="4472C4" w:themeColor="accent1"/>
+    </w:rPr>
+  </w:style>
+  <w:style w:type="paragraph" w:styleId="Ttulo">
+    <w:name w:val="Title"/>
+    <w:basedOn w:val="Normal"/>
+    <w:next w:val="Normal"/>
+    <w:link w:val="TtuloCar"/>
+    <w:uiPriority w:val="10"/>
+    <w:qFormat/>
+    <w:rsid w:val="00D965F5"/>
+    <w:pPr>
+      <w:spacing w:after="0" w:line="240" w:lineRule="auto"/>
+      <w:contextualSpacing/>
+    </w:pPr>
+    <w:rPr>
+      <w:rFonts w:asciiTheme="majorHAnsi" w:eastAsiaTheme="majorEastAsia" w:hAnsiTheme="majorHAnsi" w:cstheme="majorBidi"/>
+      <w:spacing w:val="-10"/>
+      <w:kern w:val="28"/>
+      <w:sz w:val="56"/>
+      <w:szCs w:val="56"/>
+    </w:rPr>
+  </w:style>
+  <w:style w:type="character" w:customStyle="1" w:styleId="TtuloCar">
+    <w:name w:val="Título Car"/>
+    <w:basedOn w:val="Fuentedeprrafopredeter"/>
+    <w:link w:val="Ttulo"/>
+    <w:uiPriority w:val="10"/>
+    <w:rsid w:val="00D965F5"/>
+    <w:rPr>
+      <w:rFonts w:asciiTheme="majorHAnsi" w:eastAsiaTheme="majorEastAsia" w:hAnsiTheme="majorHAnsi" w:cstheme="majorBidi"/>
+      <w:spacing w:val="-10"/>
+      <w:kern w:val="28"/>
+      <w:sz w:val="56"/>
+      <w:szCs w:val="56"/>
     </w:rPr>
   </w:style>
 </w:styles>

</xml_diff>

<commit_message>
#TODO updated on the doc
</commit_message>
<xml_diff>
--- a/Trabajo DataMining.docx
+++ b/Trabajo DataMining.docx
@@ -1,6 +1,6 @@
 
 <file path=word/document.xml><?xml version="1.0" encoding="utf-8"?>
-<w:document xmlns:wpc="http://schemas.microsoft.com/office/word/2010/wordprocessingCanvas" xmlns:cx="http://schemas.microsoft.com/office/drawing/2014/chartex" xmlns:cx1="http://schemas.microsoft.com/office/drawing/2015/9/8/chartex" xmlns:mc="http://schemas.openxmlformats.org/markup-compatibility/2006" xmlns:o="urn:schemas-microsoft-com:office:office" xmlns:r="http://schemas.openxmlformats.org/officeDocument/2006/relationships" xmlns:m="http://schemas.openxmlformats.org/officeDocument/2006/math" xmlns:v="urn:schemas-microsoft-com:vml" xmlns:wp14="http://schemas.microsoft.com/office/word/2010/wordprocessingDrawing" xmlns:wp="http://schemas.openxmlformats.org/drawingml/2006/wordprocessingDrawing" xmlns:w10="urn:schemas-microsoft-com:office:word" xmlns:w="http://schemas.openxmlformats.org/wordprocessingml/2006/main" xmlns:w14="http://schemas.microsoft.com/office/word/2010/wordml" xmlns:w15="http://schemas.microsoft.com/office/word/2012/wordml" xmlns:w16se="http://schemas.microsoft.com/office/word/2015/wordml/symex" xmlns:wpg="http://schemas.microsoft.com/office/word/2010/wordprocessingGroup" xmlns:wpi="http://schemas.microsoft.com/office/word/2010/wordprocessingInk" xmlns:wne="http://schemas.microsoft.com/office/word/2006/wordml" xmlns:wps="http://schemas.microsoft.com/office/word/2010/wordprocessingShape" mc:Ignorable="w14 w15 w16se wp14">
+<w:document xmlns:wpc="http://schemas.microsoft.com/office/word/2010/wordprocessingCanvas" xmlns:cx="http://schemas.microsoft.com/office/drawing/2014/chartex" xmlns:cx1="http://schemas.microsoft.com/office/drawing/2015/9/8/chartex" xmlns:cx2="http://schemas.microsoft.com/office/drawing/2015/10/21/chartex" xmlns:cx3="http://schemas.microsoft.com/office/drawing/2016/5/9/chartex" xmlns:cx4="http://schemas.microsoft.com/office/drawing/2016/5/10/chartex" xmlns:cx5="http://schemas.microsoft.com/office/drawing/2016/5/11/chartex" xmlns:cx6="http://schemas.microsoft.com/office/drawing/2016/5/12/chartex" xmlns:cx7="http://schemas.microsoft.com/office/drawing/2016/5/13/chartex" xmlns:cx8="http://schemas.microsoft.com/office/drawing/2016/5/14/chartex" xmlns:mc="http://schemas.openxmlformats.org/markup-compatibility/2006" xmlns:aink="http://schemas.microsoft.com/office/drawing/2016/ink" xmlns:am3d="http://schemas.microsoft.com/office/drawing/2017/model3d" xmlns:o="urn:schemas-microsoft-com:office:office" xmlns:r="http://schemas.openxmlformats.org/officeDocument/2006/relationships" xmlns:m="http://schemas.openxmlformats.org/officeDocument/2006/math" xmlns:v="urn:schemas-microsoft-com:vml" xmlns:wp14="http://schemas.microsoft.com/office/word/2010/wordprocessingDrawing" xmlns:wp="http://schemas.openxmlformats.org/drawingml/2006/wordprocessingDrawing" xmlns:w10="urn:schemas-microsoft-com:office:word" xmlns:w="http://schemas.openxmlformats.org/wordprocessingml/2006/main" xmlns:w14="http://schemas.microsoft.com/office/word/2010/wordml" xmlns:w15="http://schemas.microsoft.com/office/word/2012/wordml" xmlns:w16cid="http://schemas.microsoft.com/office/word/2016/wordml/cid" xmlns:w16se="http://schemas.microsoft.com/office/word/2015/wordml/symex" xmlns:wpg="http://schemas.microsoft.com/office/word/2010/wordprocessingGroup" xmlns:wpi="http://schemas.microsoft.com/office/word/2010/wordprocessingInk" xmlns:wne="http://schemas.microsoft.com/office/word/2006/wordml" xmlns:wps="http://schemas.microsoft.com/office/word/2010/wordprocessingShape" mc:Ignorable="w14 w15 w16se w16cid wp14">
   <w:body>
     <w:p>
       <w:pPr>
@@ -35,6 +35,7 @@
         <w:t xml:space="preserve">Hoy en día, las enfermedades mentales siguen siendo tema tabú en la sociedad, sobre todo en el entorno laboral. Mediante este proyecto quiero investigar si fuera posible saber si una persona tiene una enfermedad mental dependiendo de las respuestas que da a ciertas preguntas sobre cómo es el ambiente en el trabajo respecto a la salud mental. </w:t>
       </w:r>
     </w:p>
+    <w:p/>
     <w:p>
       <w:pPr>
         <w:pStyle w:val="Ttulo4"/>
@@ -50,47 +51,15 @@
     </w:p>
     <w:p>
       <w:r>
-        <w:t xml:space="preserve">También he modificado un programa con el algoritmo KNN para adaptarlo a mi </w:t>
-      </w:r>
-      <w:proofErr w:type="spellStart"/>
-      <w:r>
-        <w:t>dataset</w:t>
-      </w:r>
-      <w:proofErr w:type="spellEnd"/>
-      <w:r>
-        <w:t>, igualmente en Python.</w:t>
-      </w:r>
-    </w:p>
-    <w:p>
-      <w:r>
-        <w:t xml:space="preserve">Una vez pasada la fase de transformación, decidí usar una página web, </w:t>
-      </w:r>
-      <w:proofErr w:type="spellStart"/>
-      <w:r>
-        <w:t>BigML</w:t>
-      </w:r>
-      <w:proofErr w:type="spellEnd"/>
-      <w:r>
-        <w:t xml:space="preserve">, para realizar todo el proceso de Data </w:t>
-      </w:r>
-      <w:proofErr w:type="spellStart"/>
-      <w:r>
-        <w:t>Mining</w:t>
-      </w:r>
-      <w:proofErr w:type="spellEnd"/>
-      <w:r>
-        <w:t>. Esta página me ha permitido lanzar varios modelos y evaluarlos rápidamente</w:t>
-      </w:r>
-      <w:r>
-        <w:t xml:space="preserve">, para ver cuál de ellos es el que mejor se adapta a mi </w:t>
-      </w:r>
-      <w:proofErr w:type="spellStart"/>
-      <w:r>
-        <w:t>dataset</w:t>
-      </w:r>
-      <w:proofErr w:type="spellEnd"/>
-      <w:r>
-        <w:t>.</w:t>
+        <w:t>También he modificado un programa con el algoritmo KNN para adaptarlo a mi dataset, igualmente en Python.</w:t>
+      </w:r>
+    </w:p>
+    <w:p>
+      <w:r>
+        <w:t>Una vez pasada la fase de transformación, decidí usar una página web, BigML, para realizar todo el proceso de Data Mining. Esta página me ha permitido lanzar varios modelos y evaluarlos rápidamente</w:t>
+      </w:r>
+      <w:r>
+        <w:t>, para ver cuál de ellos es el que mejor se adapta a mi dataset.</w:t>
       </w:r>
     </w:p>
     <w:p>
@@ -106,9 +75,24 @@
     </w:p>
     <w:p>
       <w:pPr>
+        <w:rPr>
+          <w:rFonts w:asciiTheme="majorHAnsi" w:eastAsiaTheme="majorEastAsia" w:hAnsiTheme="majorHAnsi" w:cstheme="majorBidi"/>
+          <w:spacing w:val="-10"/>
+          <w:kern w:val="28"/>
+          <w:sz w:val="56"/>
+          <w:szCs w:val="56"/>
+        </w:rPr>
+      </w:pPr>
+      <w:r>
+        <w:br w:type="page"/>
+      </w:r>
+    </w:p>
+    <w:p>
+      <w:pPr>
         <w:pStyle w:val="Ttulo"/>
       </w:pPr>
       <w:r>
+        <w:lastRenderedPageBreak/>
         <w:t>Proceso KDD</w:t>
       </w:r>
     </w:p>
@@ -145,7 +129,6 @@
       <w:r>
         <w:t xml:space="preserve">Al ser una base de datos de </w:t>
       </w:r>
-      <w:proofErr w:type="spellStart"/>
       <w:r>
         <w:rPr>
           <w:i/>
@@ -153,7 +136,6 @@
         </w:rPr>
         <w:t>Kaggle</w:t>
       </w:r>
-      <w:proofErr w:type="spellEnd"/>
       <w:r>
         <w:t>, no es necesario convertir su formato ni realizar una tarjeta de datos, por lo que podemos comenzar a trabajar en la segunda fase inmediatamente.</w:t>
       </w:r>
@@ -231,7 +213,6 @@
               <w:rPr>
                 <w:color w:val="FF0000"/>
               </w:rPr>
-              <w:lastRenderedPageBreak/>
               <w:t>Columna borrada</w:t>
             </w:r>
             <w:r>
@@ -268,21 +249,7 @@
               <w:rPr>
                 <w:color w:val="000000" w:themeColor="text1"/>
               </w:rPr>
-              <w:t xml:space="preserve">Columna que contiene el </w:t>
-            </w:r>
-            <w:proofErr w:type="spellStart"/>
-            <w:r>
-              <w:rPr>
-                <w:color w:val="000000" w:themeColor="text1"/>
-              </w:rPr>
-              <w:t>dataset</w:t>
-            </w:r>
-            <w:proofErr w:type="spellEnd"/>
-            <w:r>
-              <w:rPr>
-                <w:color w:val="000000" w:themeColor="text1"/>
-              </w:rPr>
-              <w:t xml:space="preserve"> final</w:t>
+              <w:t>Columna que contiene el dataset final</w:t>
             </w:r>
           </w:p>
         </w:tc>
@@ -359,21 +326,12 @@
           <w:lang w:val="en-US"/>
         </w:rPr>
       </w:pPr>
-      <w:proofErr w:type="gramStart"/>
-      <w:r>
-        <w:rPr>
-          <w:color w:val="FF0000"/>
-          <w:lang w:val="en-US"/>
-        </w:rPr>
-        <w:t>Is your primary role within your company related</w:t>
-      </w:r>
-      <w:proofErr w:type="gramEnd"/>
-      <w:r>
-        <w:rPr>
-          <w:color w:val="FF0000"/>
-          <w:lang w:val="en-US"/>
-        </w:rPr>
-        <w:t xml:space="preserve"> to tech/IT?</w:t>
+      <w:r>
+        <w:rPr>
+          <w:color w:val="FF0000"/>
+          <w:lang w:val="en-US"/>
+        </w:rPr>
+        <w:t>Is your primary role within your company related to tech/IT?</w:t>
       </w:r>
     </w:p>
     <w:p>
@@ -459,19 +417,11 @@
           <w:lang w:val="en-US"/>
         </w:rPr>
       </w:pPr>
-      <w:proofErr w:type="gramStart"/>
-      <w:r>
-        <w:rPr>
-          <w:lang w:val="en-US"/>
-        </w:rPr>
-        <w:t>Is your anonymity protected</w:t>
-      </w:r>
-      <w:proofErr w:type="gramEnd"/>
-      <w:r>
-        <w:rPr>
-          <w:lang w:val="en-US"/>
-        </w:rPr>
-        <w:t xml:space="preserve"> if you choose to take advantage of mental health or substance abuse treatment resources provided by your employer?</w:t>
+      <w:r>
+        <w:rPr>
+          <w:lang w:val="en-US"/>
+        </w:rPr>
+        <w:t>Is your anonymity protected if you choose to take advantage of mental health or substance abuse treatment resources provided by your employer?</w:t>
       </w:r>
     </w:p>
     <w:p>
@@ -543,6 +493,7 @@
         <w:rPr>
           <w:lang w:val="en-US"/>
         </w:rPr>
+        <w:lastRenderedPageBreak/>
         <w:t>Would you feel comfortable discussing a mental health disorder with your coworkers?</w:t>
       </w:r>
     </w:p>
@@ -671,189 +622,107 @@
           <w:color w:val="FF0000"/>
           <w:lang w:val="en-US"/>
         </w:rPr>
-        <w:t xml:space="preserve">If you have been diagnosed or treated for a mental health disorder, do you ever reveal this to clients or business </w:t>
-      </w:r>
-      <w:proofErr w:type="gramStart"/>
-      <w:r>
-        <w:rPr>
-          <w:color w:val="FF0000"/>
-          <w:lang w:val="en-US"/>
-        </w:rPr>
-        <w:t>contacts?</w:t>
-      </w:r>
-      <w:proofErr w:type="gramEnd"/>
-    </w:p>
-    <w:p>
-      <w:pPr>
-        <w:pStyle w:val="Prrafodelista"/>
-        <w:numPr>
-          <w:ilvl w:val="0"/>
-          <w:numId w:val="3"/>
-        </w:numPr>
-        <w:rPr>
-          <w:color w:val="FF0000"/>
-          <w:lang w:val="en-US"/>
-        </w:rPr>
-      </w:pPr>
-      <w:r>
-        <w:rPr>
-          <w:color w:val="FF0000"/>
-          <w:lang w:val="en-US"/>
-        </w:rPr>
-        <w:t xml:space="preserve">If you have revealed a mental health issue to a client or business contact, do you believe this has </w:t>
-      </w:r>
-      <w:proofErr w:type="gramStart"/>
-      <w:r>
-        <w:rPr>
-          <w:color w:val="FF0000"/>
-          <w:lang w:val="en-US"/>
-        </w:rPr>
-        <w:t>impacted</w:t>
-      </w:r>
-      <w:proofErr w:type="gramEnd"/>
-      <w:r>
-        <w:rPr>
-          <w:color w:val="FF0000"/>
-          <w:lang w:val="en-US"/>
-        </w:rPr>
-        <w:t xml:space="preserve"> you negatively?</w:t>
-      </w:r>
-    </w:p>
-    <w:p>
-      <w:pPr>
-        <w:pStyle w:val="Prrafodelista"/>
-        <w:numPr>
-          <w:ilvl w:val="0"/>
-          <w:numId w:val="3"/>
-        </w:numPr>
-        <w:rPr>
-          <w:color w:val="FF0000"/>
-          <w:lang w:val="en-US"/>
-        </w:rPr>
-      </w:pPr>
-      <w:r>
-        <w:rPr>
-          <w:color w:val="FF0000"/>
-          <w:lang w:val="en-US"/>
-        </w:rPr>
-        <w:t xml:space="preserve">If you have been diagnosed or treated for a mental health disorder, do you ever reveal this to coworkers or </w:t>
-      </w:r>
-      <w:proofErr w:type="gramStart"/>
-      <w:r>
-        <w:rPr>
-          <w:color w:val="FF0000"/>
-          <w:lang w:val="en-US"/>
-        </w:rPr>
-        <w:t>employees?</w:t>
-      </w:r>
-      <w:proofErr w:type="gramEnd"/>
-    </w:p>
-    <w:p>
-      <w:pPr>
-        <w:pStyle w:val="Prrafodelista"/>
-        <w:numPr>
-          <w:ilvl w:val="0"/>
-          <w:numId w:val="3"/>
-        </w:numPr>
-        <w:rPr>
-          <w:color w:val="FF0000"/>
-          <w:lang w:val="en-US"/>
-        </w:rPr>
-      </w:pPr>
-      <w:r>
-        <w:rPr>
-          <w:color w:val="FF0000"/>
-          <w:lang w:val="en-US"/>
-        </w:rPr>
-        <w:t xml:space="preserve">If you have revealed a mental health issue to a coworker or employee, do you believe this has </w:t>
-      </w:r>
-      <w:proofErr w:type="gramStart"/>
-      <w:r>
-        <w:rPr>
-          <w:color w:val="FF0000"/>
-          <w:lang w:val="en-US"/>
-        </w:rPr>
-        <w:t>impacted</w:t>
-      </w:r>
-      <w:proofErr w:type="gramEnd"/>
-      <w:r>
-        <w:rPr>
-          <w:color w:val="FF0000"/>
-          <w:lang w:val="en-US"/>
-        </w:rPr>
-        <w:t xml:space="preserve"> you negatively?</w:t>
-      </w:r>
-    </w:p>
-    <w:p>
-      <w:pPr>
-        <w:pStyle w:val="Prrafodelista"/>
-        <w:numPr>
-          <w:ilvl w:val="0"/>
-          <w:numId w:val="3"/>
-        </w:numPr>
-        <w:rPr>
-          <w:color w:val="FF0000"/>
-          <w:lang w:val="en-US"/>
-        </w:rPr>
-      </w:pPr>
-      <w:r>
-        <w:rPr>
-          <w:color w:val="FF0000"/>
-          <w:lang w:val="en-US"/>
-        </w:rPr>
-        <w:t xml:space="preserve">Do you believe your productivity </w:t>
-      </w:r>
-      <w:proofErr w:type="gramStart"/>
-      <w:r>
-        <w:rPr>
-          <w:color w:val="FF0000"/>
-          <w:lang w:val="en-US"/>
-        </w:rPr>
-        <w:t>is ever affected</w:t>
-      </w:r>
-      <w:proofErr w:type="gramEnd"/>
-      <w:r>
-        <w:rPr>
-          <w:color w:val="FF0000"/>
-          <w:lang w:val="en-US"/>
-        </w:rPr>
-        <w:t xml:space="preserve"> by a mental health issue?</w:t>
-      </w:r>
-    </w:p>
-    <w:p>
-      <w:pPr>
-        <w:pStyle w:val="Prrafodelista"/>
-        <w:numPr>
-          <w:ilvl w:val="0"/>
-          <w:numId w:val="3"/>
-        </w:numPr>
-        <w:rPr>
-          <w:color w:val="FF0000"/>
-          <w:lang w:val="en-US"/>
-        </w:rPr>
-      </w:pPr>
-      <w:r>
-        <w:rPr>
-          <w:color w:val="FF0000"/>
-          <w:lang w:val="en-US"/>
-        </w:rPr>
-        <w:t xml:space="preserve">If yes, what percentage of your work time (time performing primary or secondary job functions) </w:t>
-      </w:r>
-      <w:proofErr w:type="gramStart"/>
-      <w:r>
-        <w:rPr>
-          <w:color w:val="FF0000"/>
-          <w:lang w:val="en-US"/>
-        </w:rPr>
-        <w:t>is affected</w:t>
-      </w:r>
-      <w:proofErr w:type="gramEnd"/>
-      <w:r>
-        <w:rPr>
-          <w:color w:val="FF0000"/>
-          <w:lang w:val="en-US"/>
-        </w:rPr>
-        <w:t xml:space="preserve"> by a mental health issue?</w:t>
+        <w:t>If you have been diagnosed or treated for a mental health disorder, do you ever reveal this to clients or business contacts?</w:t>
+      </w:r>
+    </w:p>
+    <w:p>
+      <w:pPr>
+        <w:pStyle w:val="Prrafodelista"/>
+        <w:numPr>
+          <w:ilvl w:val="0"/>
+          <w:numId w:val="3"/>
+        </w:numPr>
+        <w:rPr>
+          <w:color w:val="FF0000"/>
+          <w:lang w:val="en-US"/>
+        </w:rPr>
+      </w:pPr>
+      <w:r>
+        <w:rPr>
+          <w:color w:val="FF0000"/>
+          <w:lang w:val="en-US"/>
+        </w:rPr>
+        <w:t>If you have revealed a mental health issue to a client or business contact, do you believe this has impacted you negatively?</w:t>
+      </w:r>
+    </w:p>
+    <w:p>
+      <w:pPr>
+        <w:pStyle w:val="Prrafodelista"/>
+        <w:numPr>
+          <w:ilvl w:val="0"/>
+          <w:numId w:val="3"/>
+        </w:numPr>
+        <w:rPr>
+          <w:color w:val="FF0000"/>
+          <w:lang w:val="en-US"/>
+        </w:rPr>
+      </w:pPr>
+      <w:r>
+        <w:rPr>
+          <w:color w:val="FF0000"/>
+          <w:lang w:val="en-US"/>
+        </w:rPr>
+        <w:t>If you have been diagnosed or treated for a mental health disorder, do you ever reveal this to coworkers or employees?</w:t>
+      </w:r>
+    </w:p>
+    <w:p>
+      <w:pPr>
+        <w:pStyle w:val="Prrafodelista"/>
+        <w:numPr>
+          <w:ilvl w:val="0"/>
+          <w:numId w:val="3"/>
+        </w:numPr>
+        <w:rPr>
+          <w:color w:val="FF0000"/>
+          <w:lang w:val="en-US"/>
+        </w:rPr>
+      </w:pPr>
+      <w:r>
+        <w:rPr>
+          <w:color w:val="FF0000"/>
+          <w:lang w:val="en-US"/>
+        </w:rPr>
+        <w:t>If you have revealed a mental health issue to a coworker or employee, do you believe this has impacted you negatively?</w:t>
+      </w:r>
+    </w:p>
+    <w:p>
+      <w:pPr>
+        <w:pStyle w:val="Prrafodelista"/>
+        <w:numPr>
+          <w:ilvl w:val="0"/>
+          <w:numId w:val="3"/>
+        </w:numPr>
+        <w:rPr>
+          <w:color w:val="FF0000"/>
+          <w:lang w:val="en-US"/>
+        </w:rPr>
+      </w:pPr>
+      <w:r>
+        <w:rPr>
+          <w:color w:val="FF0000"/>
+          <w:lang w:val="en-US"/>
+        </w:rPr>
+        <w:t>Do you believe your productivity is ever affected by a mental health issue?</w:t>
+      </w:r>
+    </w:p>
+    <w:p>
+      <w:pPr>
+        <w:pStyle w:val="Prrafodelista"/>
+        <w:numPr>
+          <w:ilvl w:val="0"/>
+          <w:numId w:val="3"/>
+        </w:numPr>
+        <w:rPr>
+          <w:color w:val="FF0000"/>
+          <w:lang w:val="en-US"/>
+        </w:rPr>
+      </w:pPr>
+      <w:r>
+        <w:rPr>
+          <w:color w:val="FF0000"/>
+          <w:lang w:val="en-US"/>
+        </w:rPr>
+        <w:t>If yes, what percentage of your work time (time performing primary or secondary job functions) is affected by a mental health issue?</w:t>
       </w:r>
     </w:p>
     <w:p>
@@ -933,301 +802,262 @@
           <w:color w:val="FF0000"/>
           <w:lang w:val="en-US"/>
         </w:rPr>
+        <w:t>Did your previous employers ever formally discuss mental health (as part of a wellness campaign or other official communication)?</w:t>
+      </w:r>
+    </w:p>
+    <w:p>
+      <w:pPr>
+        <w:pStyle w:val="Prrafodelista"/>
+        <w:numPr>
+          <w:ilvl w:val="0"/>
+          <w:numId w:val="3"/>
+        </w:numPr>
+        <w:rPr>
+          <w:color w:val="FF0000"/>
+          <w:lang w:val="en-US"/>
+        </w:rPr>
+      </w:pPr>
+      <w:r>
+        <w:rPr>
+          <w:color w:val="FF0000"/>
+          <w:lang w:val="en-US"/>
+        </w:rPr>
+        <w:t>Did your previous employers provide resources to learn more about mental health issues and how to seek help?</w:t>
+      </w:r>
+    </w:p>
+    <w:p>
+      <w:pPr>
+        <w:pStyle w:val="Prrafodelista"/>
+        <w:numPr>
+          <w:ilvl w:val="0"/>
+          <w:numId w:val="3"/>
+        </w:numPr>
+        <w:rPr>
+          <w:color w:val="FF0000"/>
+          <w:lang w:val="en-US"/>
+        </w:rPr>
+      </w:pPr>
+      <w:r>
+        <w:rPr>
+          <w:color w:val="FF0000"/>
+          <w:lang w:val="en-US"/>
+        </w:rPr>
+        <w:t>Was your anonymity protected if you chose to take advantage of mental health or substance abuse treatment resources with previous employers?</w:t>
+      </w:r>
+    </w:p>
+    <w:p>
+      <w:pPr>
+        <w:pStyle w:val="Prrafodelista"/>
+        <w:numPr>
+          <w:ilvl w:val="0"/>
+          <w:numId w:val="3"/>
+        </w:numPr>
+        <w:rPr>
+          <w:color w:val="FF0000"/>
+          <w:lang w:val="en-US"/>
+        </w:rPr>
+      </w:pPr>
+      <w:r>
+        <w:rPr>
+          <w:color w:val="FF0000"/>
+          <w:lang w:val="en-US"/>
+        </w:rPr>
+        <w:t>Do you think that discussing a mental health disorder with previous employers would have negative consequences?</w:t>
+      </w:r>
+    </w:p>
+    <w:p>
+      <w:pPr>
+        <w:pStyle w:val="Prrafodelista"/>
+        <w:numPr>
+          <w:ilvl w:val="0"/>
+          <w:numId w:val="3"/>
+        </w:numPr>
+        <w:rPr>
+          <w:color w:val="FF0000"/>
+          <w:lang w:val="en-US"/>
+        </w:rPr>
+      </w:pPr>
+      <w:r>
+        <w:rPr>
+          <w:color w:val="FF0000"/>
+          <w:lang w:val="en-US"/>
+        </w:rPr>
+        <w:t>Do you think that discussing a physical health issue with previous employers would have negative consequences?</w:t>
+      </w:r>
+    </w:p>
+    <w:p>
+      <w:pPr>
+        <w:pStyle w:val="Prrafodelista"/>
+        <w:numPr>
+          <w:ilvl w:val="0"/>
+          <w:numId w:val="3"/>
+        </w:numPr>
+        <w:rPr>
+          <w:color w:val="FF0000"/>
+          <w:lang w:val="en-US"/>
+        </w:rPr>
+      </w:pPr>
+      <w:r>
+        <w:rPr>
+          <w:color w:val="FF0000"/>
+          <w:lang w:val="en-US"/>
+        </w:rPr>
+        <w:t>Would you have been willing to discuss a mental health issue with your previous co-workers?</w:t>
+      </w:r>
+    </w:p>
+    <w:p>
+      <w:pPr>
+        <w:pStyle w:val="Prrafodelista"/>
+        <w:numPr>
+          <w:ilvl w:val="0"/>
+          <w:numId w:val="3"/>
+        </w:numPr>
+        <w:rPr>
+          <w:color w:val="FF0000"/>
+          <w:lang w:val="en-US"/>
+        </w:rPr>
+      </w:pPr>
+      <w:r>
+        <w:rPr>
+          <w:color w:val="FF0000"/>
+          <w:lang w:val="en-US"/>
+        </w:rPr>
+        <w:t>Would you have been willing to discuss a mental health issue with your direct supervisor(s)?</w:t>
+      </w:r>
+    </w:p>
+    <w:p>
+      <w:pPr>
+        <w:pStyle w:val="Prrafodelista"/>
+        <w:numPr>
+          <w:ilvl w:val="0"/>
+          <w:numId w:val="3"/>
+        </w:numPr>
+        <w:rPr>
+          <w:color w:val="FF0000"/>
+          <w:lang w:val="en-US"/>
+        </w:rPr>
+      </w:pPr>
+      <w:r>
+        <w:rPr>
+          <w:color w:val="FF0000"/>
+          <w:lang w:val="en-US"/>
+        </w:rPr>
+        <w:t>Did you feel that your previous employers took mental health as seriously as physical health?</w:t>
+      </w:r>
+    </w:p>
+    <w:p>
+      <w:pPr>
+        <w:pStyle w:val="Prrafodelista"/>
+        <w:numPr>
+          <w:ilvl w:val="0"/>
+          <w:numId w:val="3"/>
+        </w:numPr>
+        <w:rPr>
+          <w:color w:val="FF0000"/>
+          <w:lang w:val="en-US"/>
+        </w:rPr>
+      </w:pPr>
+      <w:r>
+        <w:rPr>
+          <w:color w:val="FF0000"/>
+          <w:lang w:val="en-US"/>
+        </w:rPr>
+        <w:t>Did you hear of or observe negative consequences for co-workers with mental health issues in your previous workplaces?</w:t>
+      </w:r>
+    </w:p>
+    <w:p>
+      <w:pPr>
+        <w:pStyle w:val="Prrafodelista"/>
+        <w:numPr>
+          <w:ilvl w:val="0"/>
+          <w:numId w:val="3"/>
+        </w:numPr>
+        <w:rPr>
+          <w:lang w:val="en-US"/>
+        </w:rPr>
+      </w:pPr>
+      <w:r>
+        <w:rPr>
+          <w:lang w:val="en-US"/>
+        </w:rPr>
+        <w:t>Would you be willing to bring up a physical health issue with a potential employer in an interview?</w:t>
+      </w:r>
+    </w:p>
+    <w:p>
+      <w:pPr>
+        <w:pStyle w:val="Prrafodelista"/>
+        <w:numPr>
+          <w:ilvl w:val="0"/>
+          <w:numId w:val="3"/>
+        </w:numPr>
+        <w:rPr>
+          <w:color w:val="FF0000"/>
+          <w:lang w:val="en-US"/>
+        </w:rPr>
+      </w:pPr>
+      <w:r>
+        <w:rPr>
+          <w:color w:val="FF0000"/>
+          <w:lang w:val="en-US"/>
+        </w:rPr>
+        <w:t>Why or why not?</w:t>
+      </w:r>
+    </w:p>
+    <w:p>
+      <w:pPr>
+        <w:pStyle w:val="Prrafodelista"/>
+        <w:numPr>
+          <w:ilvl w:val="0"/>
+          <w:numId w:val="3"/>
+        </w:numPr>
+        <w:rPr>
+          <w:lang w:val="en-US"/>
+        </w:rPr>
+      </w:pPr>
+      <w:r>
+        <w:rPr>
+          <w:lang w:val="en-US"/>
+        </w:rPr>
+        <w:t>Would you bring up a mental health issue with a potential employer in an interview?</w:t>
+      </w:r>
+    </w:p>
+    <w:p>
+      <w:pPr>
+        <w:pStyle w:val="Prrafodelista"/>
+        <w:numPr>
+          <w:ilvl w:val="0"/>
+          <w:numId w:val="3"/>
+        </w:numPr>
+        <w:rPr>
+          <w:color w:val="FF0000"/>
+          <w:lang w:val="en-US"/>
+        </w:rPr>
+      </w:pPr>
+      <w:r>
+        <w:rPr>
+          <w:color w:val="FF0000"/>
+          <w:lang w:val="en-US"/>
+        </w:rPr>
+        <w:t>Why or why not?</w:t>
+      </w:r>
+    </w:p>
+    <w:p>
+      <w:pPr>
+        <w:pStyle w:val="Prrafodelista"/>
+        <w:numPr>
+          <w:ilvl w:val="0"/>
+          <w:numId w:val="3"/>
+        </w:numPr>
+        <w:rPr>
+          <w:lang w:val="en-US"/>
+        </w:rPr>
+      </w:pPr>
+      <w:r>
+        <w:rPr>
+          <w:lang w:val="en-US"/>
+        </w:rPr>
         <w:lastRenderedPageBreak/>
-        <w:t>Did your previous employers ever formally discuss mental health (as part of a wellness campaign or other official communication)?</w:t>
-      </w:r>
-    </w:p>
-    <w:p>
-      <w:pPr>
-        <w:pStyle w:val="Prrafodelista"/>
-        <w:numPr>
-          <w:ilvl w:val="0"/>
-          <w:numId w:val="3"/>
-        </w:numPr>
-        <w:rPr>
-          <w:color w:val="FF0000"/>
-          <w:lang w:val="en-US"/>
-        </w:rPr>
-      </w:pPr>
-      <w:r>
-        <w:rPr>
-          <w:color w:val="FF0000"/>
-          <w:lang w:val="en-US"/>
-        </w:rPr>
-        <w:t xml:space="preserve">Did your previous employers provide resources to learn more about </w:t>
-      </w:r>
-      <w:proofErr w:type="gramStart"/>
-      <w:r>
-        <w:rPr>
-          <w:color w:val="FF0000"/>
-          <w:lang w:val="en-US"/>
-        </w:rPr>
-        <w:t>mental health issues and how to seek help</w:t>
-      </w:r>
-      <w:proofErr w:type="gramEnd"/>
-      <w:r>
-        <w:rPr>
-          <w:color w:val="FF0000"/>
-          <w:lang w:val="en-US"/>
-        </w:rPr>
-        <w:t>?</w:t>
-      </w:r>
-    </w:p>
-    <w:p>
-      <w:pPr>
-        <w:pStyle w:val="Prrafodelista"/>
-        <w:numPr>
-          <w:ilvl w:val="0"/>
-          <w:numId w:val="3"/>
-        </w:numPr>
-        <w:rPr>
-          <w:color w:val="FF0000"/>
-          <w:lang w:val="en-US"/>
-        </w:rPr>
-      </w:pPr>
-      <w:proofErr w:type="gramStart"/>
-      <w:r>
-        <w:rPr>
-          <w:color w:val="FF0000"/>
-          <w:lang w:val="en-US"/>
-        </w:rPr>
-        <w:t>Was your anonymity protected</w:t>
-      </w:r>
-      <w:proofErr w:type="gramEnd"/>
-      <w:r>
-        <w:rPr>
-          <w:color w:val="FF0000"/>
-          <w:lang w:val="en-US"/>
-        </w:rPr>
-        <w:t xml:space="preserve"> if you chose to take advantage of mental health or substance abuse treatment resources with previous employers?</w:t>
-      </w:r>
-    </w:p>
-    <w:p>
-      <w:pPr>
-        <w:pStyle w:val="Prrafodelista"/>
-        <w:numPr>
-          <w:ilvl w:val="0"/>
-          <w:numId w:val="3"/>
-        </w:numPr>
-        <w:rPr>
-          <w:color w:val="FF0000"/>
-          <w:lang w:val="en-US"/>
-        </w:rPr>
-      </w:pPr>
-      <w:r>
-        <w:rPr>
-          <w:color w:val="FF0000"/>
-          <w:lang w:val="en-US"/>
-        </w:rPr>
-        <w:t>Do you think that discussing a mental health disorder with previous employers would have negative consequences?</w:t>
-      </w:r>
-    </w:p>
-    <w:p>
-      <w:pPr>
-        <w:pStyle w:val="Prrafodelista"/>
-        <w:numPr>
-          <w:ilvl w:val="0"/>
-          <w:numId w:val="3"/>
-        </w:numPr>
-        <w:rPr>
-          <w:color w:val="FF0000"/>
-          <w:lang w:val="en-US"/>
-        </w:rPr>
-      </w:pPr>
-      <w:r>
-        <w:rPr>
-          <w:color w:val="FF0000"/>
-          <w:lang w:val="en-US"/>
-        </w:rPr>
-        <w:t>Do you think that discussing a physical health issue with previous employers would have negative consequences?</w:t>
-      </w:r>
-    </w:p>
-    <w:p>
-      <w:pPr>
-        <w:pStyle w:val="Prrafodelista"/>
-        <w:numPr>
-          <w:ilvl w:val="0"/>
-          <w:numId w:val="3"/>
-        </w:numPr>
-        <w:rPr>
-          <w:color w:val="FF0000"/>
-          <w:lang w:val="en-US"/>
-        </w:rPr>
-      </w:pPr>
-      <w:r>
-        <w:rPr>
-          <w:color w:val="FF0000"/>
-          <w:lang w:val="en-US"/>
-        </w:rPr>
-        <w:t>Would you have been willing to discuss a mental health issue with your previous co-workers?</w:t>
-      </w:r>
-    </w:p>
-    <w:p>
-      <w:pPr>
-        <w:pStyle w:val="Prrafodelista"/>
-        <w:numPr>
-          <w:ilvl w:val="0"/>
-          <w:numId w:val="3"/>
-        </w:numPr>
-        <w:rPr>
-          <w:color w:val="FF0000"/>
-          <w:lang w:val="en-US"/>
-        </w:rPr>
-      </w:pPr>
-      <w:r>
-        <w:rPr>
-          <w:color w:val="FF0000"/>
-          <w:lang w:val="en-US"/>
-        </w:rPr>
-        <w:t>Would you have been willing to discuss a mental health issue with your direct supervisor(s)?</w:t>
-      </w:r>
-    </w:p>
-    <w:p>
-      <w:pPr>
-        <w:pStyle w:val="Prrafodelista"/>
-        <w:numPr>
-          <w:ilvl w:val="0"/>
-          <w:numId w:val="3"/>
-        </w:numPr>
-        <w:rPr>
-          <w:color w:val="FF0000"/>
-          <w:lang w:val="en-US"/>
-        </w:rPr>
-      </w:pPr>
-      <w:r>
-        <w:rPr>
-          <w:color w:val="FF0000"/>
-          <w:lang w:val="en-US"/>
-        </w:rPr>
-        <w:t>Did you feel that your previous employers took mental health as seriously as physical health?</w:t>
-      </w:r>
-    </w:p>
-    <w:p>
-      <w:pPr>
-        <w:pStyle w:val="Prrafodelista"/>
-        <w:numPr>
-          <w:ilvl w:val="0"/>
-          <w:numId w:val="3"/>
-        </w:numPr>
-        <w:rPr>
-          <w:color w:val="FF0000"/>
-          <w:lang w:val="en-US"/>
-        </w:rPr>
-      </w:pPr>
-      <w:r>
-        <w:rPr>
-          <w:color w:val="FF0000"/>
-          <w:lang w:val="en-US"/>
-        </w:rPr>
-        <w:t>Did you hear of or observe negative consequences for co-workers with mental health issues in your previous workplaces?</w:t>
-      </w:r>
-    </w:p>
-    <w:p>
-      <w:pPr>
-        <w:pStyle w:val="Prrafodelista"/>
-        <w:numPr>
-          <w:ilvl w:val="0"/>
-          <w:numId w:val="3"/>
-        </w:numPr>
-        <w:rPr>
-          <w:lang w:val="en-US"/>
-        </w:rPr>
-      </w:pPr>
-      <w:r>
-        <w:rPr>
-          <w:lang w:val="en-US"/>
-        </w:rPr>
-        <w:t>Would you be willing to bring up a physical health issue with a potential employer in an interview?</w:t>
-      </w:r>
-    </w:p>
-    <w:p>
-      <w:pPr>
-        <w:pStyle w:val="Prrafodelista"/>
-        <w:numPr>
-          <w:ilvl w:val="0"/>
-          <w:numId w:val="3"/>
-        </w:numPr>
-        <w:rPr>
-          <w:color w:val="FF0000"/>
-          <w:lang w:val="en-US"/>
-        </w:rPr>
-      </w:pPr>
-      <w:r>
-        <w:rPr>
-          <w:color w:val="FF0000"/>
-          <w:lang w:val="en-US"/>
-        </w:rPr>
-        <w:t>Why or why not?</w:t>
-      </w:r>
-    </w:p>
-    <w:p>
-      <w:pPr>
-        <w:pStyle w:val="Prrafodelista"/>
-        <w:numPr>
-          <w:ilvl w:val="0"/>
-          <w:numId w:val="3"/>
-        </w:numPr>
-        <w:rPr>
-          <w:lang w:val="en-US"/>
-        </w:rPr>
-      </w:pPr>
-      <w:r>
-        <w:rPr>
-          <w:lang w:val="en-US"/>
-        </w:rPr>
-        <w:t>Would you bring up a mental health issue with a potential employer in an interview?</w:t>
-      </w:r>
-    </w:p>
-    <w:p>
-      <w:pPr>
-        <w:pStyle w:val="Prrafodelista"/>
-        <w:numPr>
-          <w:ilvl w:val="0"/>
-          <w:numId w:val="3"/>
-        </w:numPr>
-        <w:rPr>
-          <w:color w:val="FF0000"/>
-          <w:lang w:val="en-US"/>
-        </w:rPr>
-      </w:pPr>
-      <w:r>
-        <w:rPr>
-          <w:color w:val="FF0000"/>
-          <w:lang w:val="en-US"/>
-        </w:rPr>
-        <w:t>Why or why not?</w:t>
-      </w:r>
-    </w:p>
-    <w:p>
-      <w:pPr>
-        <w:pStyle w:val="Prrafodelista"/>
-        <w:numPr>
-          <w:ilvl w:val="0"/>
-          <w:numId w:val="3"/>
-        </w:numPr>
-        <w:rPr>
-          <w:lang w:val="en-US"/>
-        </w:rPr>
-      </w:pPr>
-      <w:r>
-        <w:rPr>
-          <w:lang w:val="en-US"/>
-        </w:rPr>
-        <w:t xml:space="preserve">Do you feel that being </w:t>
-      </w:r>
-      <w:proofErr w:type="gramStart"/>
-      <w:r>
-        <w:rPr>
-          <w:lang w:val="en-US"/>
-        </w:rPr>
-        <w:t>identified</w:t>
-      </w:r>
-      <w:proofErr w:type="gramEnd"/>
-      <w:r>
-        <w:rPr>
-          <w:lang w:val="en-US"/>
-        </w:rPr>
-        <w:t xml:space="preserve"> as a person with a mental health issue would hurt your career?</w:t>
+        <w:t>Do you feel that being identified as a person with a mental health issue would hurt your career?</w:t>
       </w:r>
     </w:p>
     <w:p>
@@ -1381,23 +1211,7 @@
           <w:color w:val="00B0F0"/>
           <w:lang w:val="en-US"/>
         </w:rPr>
-        <w:t xml:space="preserve">If yes, what condition(s) </w:t>
-      </w:r>
-      <w:proofErr w:type="gramStart"/>
-      <w:r>
-        <w:rPr>
-          <w:color w:val="00B0F0"/>
-          <w:lang w:val="en-US"/>
-        </w:rPr>
-        <w:t>have you been diagnosed</w:t>
-      </w:r>
-      <w:proofErr w:type="gramEnd"/>
-      <w:r>
-        <w:rPr>
-          <w:color w:val="00B0F0"/>
-          <w:lang w:val="en-US"/>
-        </w:rPr>
-        <w:t xml:space="preserve"> with?</w:t>
+        <w:t>If yes, what condition(s) have you been diagnosed with?</w:t>
       </w:r>
     </w:p>
     <w:p>
@@ -1432,51 +1246,33 @@
           <w:lang w:val="en-US"/>
         </w:rPr>
       </w:pPr>
-      <w:proofErr w:type="gramStart"/>
-      <w:r>
-        <w:rPr>
-          <w:color w:val="FF0000"/>
-          <w:lang w:val="en-US"/>
-        </w:rPr>
-        <w:t>Have you been diagnosed with a mental health condition by a medical professional</w:t>
-      </w:r>
-      <w:proofErr w:type="gramEnd"/>
-      <w:r>
-        <w:rPr>
-          <w:color w:val="FF0000"/>
-          <w:lang w:val="en-US"/>
-        </w:rPr>
-        <w:t>?</w:t>
-      </w:r>
-    </w:p>
-    <w:p>
-      <w:pPr>
-        <w:pStyle w:val="Prrafodelista"/>
-        <w:numPr>
-          <w:ilvl w:val="0"/>
-          <w:numId w:val="3"/>
-        </w:numPr>
-        <w:rPr>
-          <w:color w:val="FF0000"/>
-          <w:lang w:val="en-US"/>
-        </w:rPr>
-      </w:pPr>
-      <w:r>
-        <w:rPr>
-          <w:color w:val="FF0000"/>
-          <w:lang w:val="en-US"/>
-        </w:rPr>
-        <w:t xml:space="preserve">If so, what condition(s) were you diagnosed </w:t>
-      </w:r>
-      <w:proofErr w:type="gramStart"/>
-      <w:r>
-        <w:rPr>
-          <w:color w:val="FF0000"/>
-          <w:lang w:val="en-US"/>
-        </w:rPr>
-        <w:t>with?</w:t>
-      </w:r>
-      <w:proofErr w:type="gramEnd"/>
+      <w:r>
+        <w:rPr>
+          <w:color w:val="FF0000"/>
+          <w:lang w:val="en-US"/>
+        </w:rPr>
+        <w:t>Have you been diagnosed with a mental health condition by a medical professional?</w:t>
+      </w:r>
+    </w:p>
+    <w:p>
+      <w:pPr>
+        <w:pStyle w:val="Prrafodelista"/>
+        <w:numPr>
+          <w:ilvl w:val="0"/>
+          <w:numId w:val="3"/>
+        </w:numPr>
+        <w:rPr>
+          <w:color w:val="FF0000"/>
+          <w:lang w:val="en-US"/>
+        </w:rPr>
+      </w:pPr>
+      <w:r>
+        <w:rPr>
+          <w:color w:val="FF0000"/>
+          <w:lang w:val="en-US"/>
+        </w:rPr>
+        <w:t>If so, what condition(s) were you diagnosed with?</w:t>
+      </w:r>
     </w:p>
     <w:p>
       <w:pPr>
@@ -1567,7 +1363,6 @@
         <w:rPr>
           <w:lang w:val="en-US"/>
         </w:rPr>
-        <w:lastRenderedPageBreak/>
         <w:t>What is your gender?</w:t>
       </w:r>
     </w:p>
@@ -1679,35 +1474,9 @@
           <w:numId w:val="3"/>
         </w:numPr>
       </w:pPr>
-      <w:proofErr w:type="gramStart"/>
-      <w:r>
-        <w:t xml:space="preserve">Do </w:t>
-      </w:r>
-      <w:proofErr w:type="spellStart"/>
-      <w:r>
-        <w:t>you</w:t>
-      </w:r>
-      <w:proofErr w:type="spellEnd"/>
-      <w:r>
-        <w:t xml:space="preserve"> </w:t>
-      </w:r>
-      <w:proofErr w:type="spellStart"/>
-      <w:r>
-        <w:t>work</w:t>
-      </w:r>
-      <w:proofErr w:type="spellEnd"/>
-      <w:r>
-        <w:t xml:space="preserve"> </w:t>
-      </w:r>
-      <w:proofErr w:type="spellStart"/>
-      <w:r>
-        <w:t>remotely</w:t>
-      </w:r>
-      <w:proofErr w:type="spellEnd"/>
-      <w:r>
-        <w:t>?</w:t>
-      </w:r>
-      <w:proofErr w:type="gramEnd"/>
+      <w:r>
+        <w:t>Do you work remotely?</w:t>
+      </w:r>
     </w:p>
     <w:p>
       <w:r>
@@ -1754,145 +1523,65 @@
         </w:rPr>
         <w:t>(“</w:t>
       </w:r>
-      <w:proofErr w:type="spellStart"/>
       <w:r>
         <w:rPr>
           <w:rFonts w:cstheme="minorHAnsi"/>
           <w:i/>
           <w:shd w:val="clear" w:color="auto" w:fill="FFFFFF"/>
         </w:rPr>
-        <w:t>Is</w:t>
-      </w:r>
-      <w:proofErr w:type="spellEnd"/>
+        <w:t>Is your employer primarily a tech company/organization?”</w:t>
+      </w:r>
+      <w:r>
+        <w:rPr>
+          <w:rFonts w:cstheme="minorHAnsi"/>
+          <w:shd w:val="clear" w:color="auto" w:fill="FFFFFF"/>
+        </w:rPr>
+        <w:t>, por ejem</w:t>
+      </w:r>
+      <w:r>
+        <w:rPr>
+          <w:rFonts w:cstheme="minorHAnsi"/>
+          <w:shd w:val="clear" w:color="auto" w:fill="FFFFFF"/>
+        </w:rPr>
+        <w:t>plo, o las relacionadas con la familia)</w:t>
+      </w:r>
+    </w:p>
+    <w:p>
+      <w:pPr>
+        <w:pStyle w:val="Prrafodelista"/>
+        <w:numPr>
+          <w:ilvl w:val="0"/>
+          <w:numId w:val="6"/>
+        </w:numPr>
+        <w:rPr>
+          <w:rFonts w:ascii="Arial" w:hAnsi="Arial" w:cs="Arial"/>
+          <w:color w:val="FF0000"/>
+          <w:sz w:val="21"/>
+          <w:szCs w:val="21"/>
+          <w:shd w:val="clear" w:color="auto" w:fill="FFFFFF"/>
+        </w:rPr>
+      </w:pPr>
+      <w:r>
+        <w:rPr>
+          <w:rFonts w:cstheme="minorHAnsi"/>
+          <w:shd w:val="clear" w:color="auto" w:fill="FFFFFF"/>
+        </w:rPr>
+        <w:t xml:space="preserve">Las preguntas de </w:t>
+      </w:r>
       <w:r>
         <w:rPr>
           <w:rFonts w:cstheme="minorHAnsi"/>
           <w:i/>
           <w:shd w:val="clear" w:color="auto" w:fill="FFFFFF"/>
         </w:rPr>
-        <w:t xml:space="preserve"> </w:t>
-      </w:r>
-      <w:proofErr w:type="spellStart"/>
-      <w:r>
-        <w:rPr>
-          <w:rFonts w:cstheme="minorHAnsi"/>
-          <w:i/>
-          <w:shd w:val="clear" w:color="auto" w:fill="FFFFFF"/>
-        </w:rPr>
-        <w:t>your</w:t>
-      </w:r>
-      <w:proofErr w:type="spellEnd"/>
-      <w:r>
-        <w:rPr>
-          <w:rFonts w:cstheme="minorHAnsi"/>
-          <w:i/>
-          <w:shd w:val="clear" w:color="auto" w:fill="FFFFFF"/>
-        </w:rPr>
-        <w:t xml:space="preserve"> </w:t>
-      </w:r>
-      <w:proofErr w:type="spellStart"/>
-      <w:r>
-        <w:rPr>
-          <w:rFonts w:cstheme="minorHAnsi"/>
-          <w:i/>
-          <w:shd w:val="clear" w:color="auto" w:fill="FFFFFF"/>
-        </w:rPr>
-        <w:t>employer</w:t>
-      </w:r>
-      <w:proofErr w:type="spellEnd"/>
-      <w:r>
-        <w:rPr>
-          <w:rFonts w:cstheme="minorHAnsi"/>
-          <w:i/>
-          <w:shd w:val="clear" w:color="auto" w:fill="FFFFFF"/>
-        </w:rPr>
-        <w:t xml:space="preserve"> </w:t>
-      </w:r>
-      <w:proofErr w:type="spellStart"/>
-      <w:r>
-        <w:rPr>
-          <w:rFonts w:cstheme="minorHAnsi"/>
-          <w:i/>
-          <w:shd w:val="clear" w:color="auto" w:fill="FFFFFF"/>
-        </w:rPr>
-        <w:t>primarily</w:t>
-      </w:r>
-      <w:proofErr w:type="spellEnd"/>
-      <w:r>
-        <w:rPr>
-          <w:rFonts w:cstheme="minorHAnsi"/>
-          <w:i/>
-          <w:shd w:val="clear" w:color="auto" w:fill="FFFFFF"/>
-        </w:rPr>
-        <w:t xml:space="preserve"> a </w:t>
-      </w:r>
-      <w:proofErr w:type="spellStart"/>
-      <w:r>
-        <w:rPr>
-          <w:rFonts w:cstheme="minorHAnsi"/>
-          <w:i/>
-          <w:shd w:val="clear" w:color="auto" w:fill="FFFFFF"/>
-        </w:rPr>
-        <w:t>tech</w:t>
-      </w:r>
-      <w:proofErr w:type="spellEnd"/>
-      <w:r>
-        <w:rPr>
-          <w:rFonts w:cstheme="minorHAnsi"/>
-          <w:i/>
-          <w:shd w:val="clear" w:color="auto" w:fill="FFFFFF"/>
-        </w:rPr>
-        <w:t xml:space="preserve"> </w:t>
-      </w:r>
-      <w:proofErr w:type="spellStart"/>
-      <w:r>
-        <w:rPr>
-          <w:rFonts w:cstheme="minorHAnsi"/>
-          <w:i/>
-          <w:shd w:val="clear" w:color="auto" w:fill="FFFFFF"/>
-        </w:rPr>
-        <w:t>company</w:t>
-      </w:r>
-      <w:proofErr w:type="spellEnd"/>
-      <w:r>
-        <w:rPr>
-          <w:rFonts w:cstheme="minorHAnsi"/>
-          <w:i/>
-          <w:shd w:val="clear" w:color="auto" w:fill="FFFFFF"/>
-        </w:rPr>
-        <w:t>/</w:t>
-      </w:r>
-      <w:proofErr w:type="spellStart"/>
-      <w:r>
-        <w:rPr>
-          <w:rFonts w:cstheme="minorHAnsi"/>
-          <w:i/>
-          <w:shd w:val="clear" w:color="auto" w:fill="FFFFFF"/>
-        </w:rPr>
-        <w:t>organization</w:t>
-      </w:r>
-      <w:proofErr w:type="spellEnd"/>
-      <w:r>
-        <w:rPr>
-          <w:rFonts w:cstheme="minorHAnsi"/>
-          <w:i/>
-          <w:shd w:val="clear" w:color="auto" w:fill="FFFFFF"/>
-        </w:rPr>
-        <w:t>?”</w:t>
+        <w:t xml:space="preserve">“¿Por qué no?” </w:t>
       </w:r>
       <w:r>
         <w:rPr>
           <w:rFonts w:cstheme="minorHAnsi"/>
           <w:shd w:val="clear" w:color="auto" w:fill="FFFFFF"/>
         </w:rPr>
-        <w:t>, por ejem</w:t>
-      </w:r>
-      <w:r>
-        <w:rPr>
-          <w:rFonts w:cstheme="minorHAnsi"/>
-          <w:shd w:val="clear" w:color="auto" w:fill="FFFFFF"/>
-        </w:rPr>
-        <w:t>plo, o las relacionadas con la familia)</w:t>
+        <w:t>son de texto libre, y aparte de la imposibilidad de interpretarlas para Data Mining, no interesan para este ejercicio.</w:t>
       </w:r>
     </w:p>
     <w:p>
@@ -1915,38 +1604,7 @@
           <w:rFonts w:cstheme="minorHAnsi"/>
           <w:shd w:val="clear" w:color="auto" w:fill="FFFFFF"/>
         </w:rPr>
-        <w:t xml:space="preserve">Las preguntas de </w:t>
-      </w:r>
-      <w:r>
-        <w:rPr>
-          <w:rFonts w:cstheme="minorHAnsi"/>
-          <w:i/>
-          <w:shd w:val="clear" w:color="auto" w:fill="FFFFFF"/>
-        </w:rPr>
-        <w:t xml:space="preserve">“¿Por qué no?” </w:t>
-      </w:r>
-      <w:r>
-        <w:rPr>
-          <w:rFonts w:cstheme="minorHAnsi"/>
-          <w:shd w:val="clear" w:color="auto" w:fill="FFFFFF"/>
-        </w:rPr>
-        <w:t xml:space="preserve">son de texto libre, y aparte de la imposibilidad de interpretarlas para Data </w:t>
-      </w:r>
-      <w:proofErr w:type="spellStart"/>
-      <w:r>
-        <w:rPr>
-          <w:rFonts w:cstheme="minorHAnsi"/>
-          <w:shd w:val="clear" w:color="auto" w:fill="FFFFFF"/>
-        </w:rPr>
-        <w:t>Mining</w:t>
-      </w:r>
-      <w:proofErr w:type="spellEnd"/>
-      <w:r>
-        <w:rPr>
-          <w:rFonts w:cstheme="minorHAnsi"/>
-          <w:shd w:val="clear" w:color="auto" w:fill="FFFFFF"/>
-        </w:rPr>
-        <w:t>, no interesan para este ejercicio.</w:t>
+        <w:t>Están relacionadas con una empresa anterior (hay aproximadamente 20 preguntas referidas a experiencias con empresas anteriores), y eso no interesa para el tema del ejercicio, que se tiene que centrar solo en la empresa actual.</w:t>
       </w:r>
     </w:p>
     <w:p>
@@ -1969,7 +1627,12 @@
           <w:rFonts w:cstheme="minorHAnsi"/>
           <w:shd w:val="clear" w:color="auto" w:fill="FFFFFF"/>
         </w:rPr>
-        <w:t>Están relacionadas con una empresa anterior (hay aproximadamente 20 preguntas referidas a experiencias con empresas anteriores), y eso no interesa para el tema del ejercicio, que se tiene que centrar solo en la empresa actual.</w:t>
+        <w:t>La geolocalización de los encuestados no tiene tampoco cabida para el tema principal del ejercicio, así como su puesto de trabajo.</w:t>
+      </w:r>
+    </w:p>
+    <w:p>
+      <w:r>
+        <w:t>Hay algunas columnas que, a pesar de parecer a primera vista que no tienen relación con el tema principal, puede ser interesante tenerlas en cuenta. Estas columnas son:</w:t>
       </w:r>
     </w:p>
     <w:p>
@@ -1979,226 +1642,174 @@
           <w:ilvl w:val="0"/>
           <w:numId w:val="6"/>
         </w:numPr>
-        <w:rPr>
-          <w:rFonts w:ascii="Arial" w:hAnsi="Arial" w:cs="Arial"/>
-          <w:color w:val="FF0000"/>
-          <w:sz w:val="21"/>
-          <w:szCs w:val="21"/>
+      </w:pPr>
+      <w:r>
+        <w:rPr>
+          <w:rStyle w:val="nfasisintenso"/>
+        </w:rPr>
+        <w:lastRenderedPageBreak/>
+        <w:t>Teletrabajo</w:t>
+      </w:r>
+      <w:r>
+        <w:t xml:space="preserve">. </w:t>
+      </w:r>
+      <w:r>
+        <w:t>Pienso que el hecho de trabajar remotamente puede tener impacto en el ambiente de trabajo (en este caso, si trabajaría esa persona sola o en la oficina), y</w:t>
+      </w:r>
+      <w:r>
+        <w:t xml:space="preserve"> me gustaría ver si tiene consecuencias en el hecho de pensar que tiene una enfermedad mental.</w:t>
+      </w:r>
+    </w:p>
+    <w:p>
+      <w:pPr>
+        <w:pStyle w:val="Prrafodelista"/>
+        <w:numPr>
+          <w:ilvl w:val="0"/>
+          <w:numId w:val="6"/>
+        </w:numPr>
+      </w:pPr>
+      <w:r>
+        <w:rPr>
+          <w:rStyle w:val="nfasisintenso"/>
+        </w:rPr>
+        <w:t>Edad y género</w:t>
+      </w:r>
+      <w:r>
+        <w:t>. Por mera estadística, creo que estas dos columnas pueden ser útiles al final, sobre todo la de edad.</w:t>
+      </w:r>
+      <w:r>
+        <w:t xml:space="preserve"> </w:t>
+      </w:r>
+    </w:p>
+    <w:p>
+      <w:pPr>
+        <w:pStyle w:val="Prrafodelista"/>
+        <w:numPr>
+          <w:ilvl w:val="0"/>
+          <w:numId w:val="6"/>
+        </w:numPr>
+      </w:pPr>
+      <w:r>
+        <w:rPr>
+          <w:rStyle w:val="nfasisintenso"/>
+        </w:rPr>
+        <w:t>Número de empleados de la compañía</w:t>
+      </w:r>
+      <w:r>
+        <w:t>.</w:t>
+      </w:r>
+      <w:r>
+        <w:t xml:space="preserve"> creo que es interesante saber lo que piensa la persona del ambiente en la compañía dependiendo de los empleados que tenga.</w:t>
+      </w:r>
+    </w:p>
+    <w:p>
+      <w:r>
+        <w:t xml:space="preserve"> </w:t>
+      </w:r>
+      <w:r>
+        <w:t>Obtengo la tarjeta de datos en esta fase.</w:t>
+      </w:r>
+    </w:p>
+    <w:p>
+      <w:pPr>
+        <w:pStyle w:val="Ttulo2"/>
+      </w:pPr>
+      <w:r>
+        <w:t>Pre-procesamiento</w:t>
+      </w:r>
+    </w:p>
+    <w:p>
+      <w:pPr>
+        <w:pStyle w:val="Ttulo4"/>
+      </w:pPr>
+      <w:r>
+        <w:t xml:space="preserve">Tratamiento de datos nulos, blancos y </w:t>
+      </w:r>
+      <w:r>
+        <w:rPr>
+          <w:i w:val="0"/>
+        </w:rPr>
+        <w:t>outliers</w:t>
+      </w:r>
+    </w:p>
+    <w:p>
+      <w:r>
+        <w:t xml:space="preserve">Aquí se </w:t>
+      </w:r>
+      <w:r>
+        <w:t>limpia, ordena y se prepara la base de datos para su posterior utilización por el algoritmo. Hay tres puntos básicos que voy a tratar:</w:t>
+      </w:r>
+    </w:p>
+    <w:p>
+      <w:pPr>
+        <w:pStyle w:val="Prrafodelista"/>
+        <w:numPr>
+          <w:ilvl w:val="0"/>
+          <w:numId w:val="2"/>
+        </w:numPr>
+      </w:pPr>
+      <w:r>
+        <w:t>Conversión del formato de la base de datos</w:t>
+      </w:r>
+    </w:p>
+    <w:p>
+      <w:r>
+        <w:t xml:space="preserve">Dado que Kaggle me ha permitido descargar la base de datos en formato </w:t>
+      </w:r>
+      <w:r>
+        <w:rPr>
+          <w:rFonts w:ascii="Courier New" w:hAnsi="Courier New" w:cs="Courier New"/>
+        </w:rPr>
+        <w:t>csv</w:t>
+      </w:r>
+      <w:r>
+        <w:t xml:space="preserve">, no he tenido que </w:t>
+      </w:r>
+      <w:r>
+        <w:t>convertir la base de datos.</w:t>
+      </w:r>
+    </w:p>
+    <w:p>
+      <w:pPr>
+        <w:pStyle w:val="Prrafodelista"/>
+        <w:numPr>
+          <w:ilvl w:val="0"/>
+          <w:numId w:val="2"/>
+        </w:numPr>
+      </w:pPr>
+      <w:r>
+        <w:t>Datos en blanco</w:t>
+      </w:r>
+    </w:p>
+    <w:p>
+      <w:r>
+        <w:t>Los datos en blanco del dataset se han convertido en datos nulos</w:t>
+      </w:r>
+      <w:r>
+        <w:t xml:space="preserve"> al pasarlo a Python</w:t>
+      </w:r>
+      <w:r>
+        <w:t xml:space="preserve">. Estos datos son respuestas de la encuesta que se han dejado en blanco. En la mayoría de los casos, las he decidido interpretar dependiendo del contexto de la pregunta, asignándoles el valor “quizá”, puesto que he considerado que si se deja una pregunta de sí/no en blanco en una encuesta es porque la respuesta sería “quizá”. Sin embargo, en algunos casos he decidido borrar directamente las entradas con datos en blanco, si no eran muchos. </w:t>
+      </w:r>
+    </w:p>
+    <w:p>
+      <w:pPr>
+        <w:pStyle w:val="Prrafodelista"/>
+        <w:numPr>
+          <w:ilvl w:val="0"/>
+          <w:numId w:val="2"/>
+        </w:numPr>
+      </w:pPr>
+      <w:r>
+        <w:t>Datos nulos, o que se salen de los parámetros</w:t>
+      </w:r>
+    </w:p>
+    <w:p>
+      <w:pPr>
+        <w:rPr>
           <w:shd w:val="clear" w:color="auto" w:fill="FFFFFF"/>
         </w:rPr>
       </w:pPr>
-      <w:r>
-        <w:rPr>
-          <w:rFonts w:cstheme="minorHAnsi"/>
-          <w:shd w:val="clear" w:color="auto" w:fill="FFFFFF"/>
-        </w:rPr>
-        <w:t>La geolocalización de los encuestados no tiene tampoco cabida para el tema principal del ejercicio, así como su puesto de trabajo.</w:t>
-      </w:r>
-    </w:p>
-    <w:p>
-      <w:r>
-        <w:t>Hay algunas columnas que, a pesar de parecer a primera vista que no tienen relación con el tema principal, puede ser interesante tenerlas en cuenta. Estas columnas son:</w:t>
-      </w:r>
-    </w:p>
-    <w:p>
-      <w:pPr>
-        <w:pStyle w:val="Prrafodelista"/>
-        <w:numPr>
-          <w:ilvl w:val="0"/>
-          <w:numId w:val="6"/>
-        </w:numPr>
-      </w:pPr>
-      <w:r>
-        <w:rPr>
-          <w:rStyle w:val="nfasisintenso"/>
-        </w:rPr>
-        <w:t>Teletrabajo</w:t>
-      </w:r>
-      <w:r>
-        <w:t xml:space="preserve">. </w:t>
-      </w:r>
-      <w:r>
-        <w:t>Pienso que el hecho de trabajar remotamente puede tener impacto en el ambiente de trabajo (en este caso, si trabajaría esa persona sola o en la oficina), y</w:t>
-      </w:r>
-      <w:r>
-        <w:t xml:space="preserve"> me gustaría ver si tiene consecuencias en el hecho de pensar que tiene una enfermedad mental.</w:t>
-      </w:r>
-    </w:p>
-    <w:p>
-      <w:pPr>
-        <w:pStyle w:val="Prrafodelista"/>
-        <w:numPr>
-          <w:ilvl w:val="0"/>
-          <w:numId w:val="6"/>
-        </w:numPr>
-      </w:pPr>
-      <w:r>
-        <w:rPr>
-          <w:rStyle w:val="nfasisintenso"/>
-        </w:rPr>
-        <w:t>Edad y género</w:t>
-      </w:r>
-      <w:r>
-        <w:t>. Por mera estadística, creo que estas dos columnas pueden ser útiles al final, sobre todo la de edad.</w:t>
-      </w:r>
-      <w:r>
-        <w:t xml:space="preserve"> </w:t>
-      </w:r>
-    </w:p>
-    <w:p>
-      <w:pPr>
-        <w:pStyle w:val="Prrafodelista"/>
-        <w:numPr>
-          <w:ilvl w:val="0"/>
-          <w:numId w:val="6"/>
-        </w:numPr>
-      </w:pPr>
-      <w:r>
-        <w:rPr>
-          <w:rStyle w:val="nfasisintenso"/>
-        </w:rPr>
-        <w:t>Número de empleados de la compañía</w:t>
-      </w:r>
-      <w:r>
-        <w:t>.</w:t>
-      </w:r>
-      <w:r>
-        <w:t xml:space="preserve"> creo que es interesante saber lo que piensa la persona del ambiente en la compañía dependiendo de los empleados que tenga.</w:t>
-      </w:r>
-    </w:p>
-    <w:p>
-      <w:r>
-        <w:t xml:space="preserve"> </w:t>
-      </w:r>
-      <w:r>
-        <w:t>Obtengo la tarjeta de datos en esta fase.</w:t>
-      </w:r>
-    </w:p>
-    <w:p>
-      <w:pPr>
-        <w:pStyle w:val="Ttulo2"/>
-      </w:pPr>
-      <w:r>
-        <w:t>Pre-procesamiento</w:t>
-      </w:r>
-    </w:p>
-    <w:p>
-      <w:pPr>
-        <w:pStyle w:val="Ttulo4"/>
-      </w:pPr>
-      <w:r>
-        <w:t xml:space="preserve">Tratamiento de datos nulos, blancos y </w:t>
-      </w:r>
-      <w:proofErr w:type="spellStart"/>
-      <w:r>
-        <w:rPr>
-          <w:i w:val="0"/>
-        </w:rPr>
-        <w:t>outliers</w:t>
-      </w:r>
-      <w:proofErr w:type="spellEnd"/>
-    </w:p>
-    <w:p>
-      <w:r>
-        <w:t xml:space="preserve">Aquí se </w:t>
-      </w:r>
-      <w:r>
-        <w:t>limpia, ordena y se prepara la base de datos para su posterior utilización por el algoritmo. Hay tres puntos básicos que voy a tratar:</w:t>
-      </w:r>
-    </w:p>
-    <w:p>
-      <w:pPr>
-        <w:pStyle w:val="Prrafodelista"/>
-        <w:numPr>
-          <w:ilvl w:val="0"/>
-          <w:numId w:val="2"/>
-        </w:numPr>
-      </w:pPr>
-      <w:r>
-        <w:t>Conversión del formato de la base de datos</w:t>
-      </w:r>
-    </w:p>
-    <w:p>
-      <w:r>
-        <w:t xml:space="preserve">Dado que </w:t>
-      </w:r>
-      <w:proofErr w:type="spellStart"/>
-      <w:r>
-        <w:t>Kaggle</w:t>
-      </w:r>
-      <w:proofErr w:type="spellEnd"/>
-      <w:r>
-        <w:t xml:space="preserve"> me ha permitido descargar la base de datos en formato </w:t>
-      </w:r>
-      <w:proofErr w:type="spellStart"/>
-      <w:r>
-        <w:rPr>
-          <w:rFonts w:ascii="Courier New" w:hAnsi="Courier New" w:cs="Courier New"/>
-        </w:rPr>
-        <w:t>csv</w:t>
-      </w:r>
-      <w:proofErr w:type="spellEnd"/>
-      <w:r>
-        <w:t xml:space="preserve">, no he tenido que </w:t>
-      </w:r>
-      <w:r>
-        <w:t>convertir la base de datos.</w:t>
-      </w:r>
-    </w:p>
-    <w:p>
-      <w:pPr>
-        <w:pStyle w:val="Prrafodelista"/>
-        <w:numPr>
-          <w:ilvl w:val="0"/>
-          <w:numId w:val="2"/>
-        </w:numPr>
-      </w:pPr>
-      <w:r>
-        <w:t>Datos en blanco</w:t>
-      </w:r>
-    </w:p>
-    <w:p>
-      <w:r>
-        <w:t xml:space="preserve">Los datos en blanco del </w:t>
-      </w:r>
-      <w:proofErr w:type="spellStart"/>
-      <w:r>
-        <w:t>dataset</w:t>
-      </w:r>
-      <w:proofErr w:type="spellEnd"/>
-      <w:r>
-        <w:t xml:space="preserve"> se han convertido en datos nulos</w:t>
-      </w:r>
-      <w:r>
-        <w:t xml:space="preserve"> al pasarlo a Python</w:t>
-      </w:r>
-      <w:r>
-        <w:t xml:space="preserve">. Estos datos son respuestas de la encuesta que se han dejado en blanco. En la mayoría de los casos, las he decidido interpretar dependiendo del contexto de la pregunta, asignándoles el valor “quizá”, puesto que he considerado que si se deja una pregunta de sí/no en blanco en una </w:t>
-      </w:r>
-      <w:r>
-        <w:lastRenderedPageBreak/>
-        <w:t xml:space="preserve">encuesta es porque la respuesta sería “quizá”. Sin embargo, en algunos casos he decidido borrar directamente las entradas con datos en blanco, si no eran muchos. </w:t>
-      </w:r>
-    </w:p>
-    <w:p>
-      <w:pPr>
-        <w:pStyle w:val="Prrafodelista"/>
-        <w:numPr>
-          <w:ilvl w:val="0"/>
-          <w:numId w:val="2"/>
-        </w:numPr>
-      </w:pPr>
-      <w:r>
-        <w:t>Datos nulos, o que se salen de los parámetros</w:t>
-      </w:r>
-    </w:p>
-    <w:p>
-      <w:pPr>
-        <w:rPr>
-          <w:shd w:val="clear" w:color="auto" w:fill="FFFFFF"/>
-        </w:rPr>
-      </w:pPr>
-      <w:proofErr w:type="gramStart"/>
       <w:r>
         <w:rPr>
           <w:shd w:val="clear" w:color="auto" w:fill="FFFFFF"/>
@@ -2210,879 +1821,262 @@
           <w:i/>
           <w:shd w:val="clear" w:color="auto" w:fill="FFFFFF"/>
         </w:rPr>
-        <w:t xml:space="preserve">“Are </w:t>
-      </w:r>
-      <w:proofErr w:type="spellStart"/>
+        <w:t>“Are you self-employed?”,</w:t>
+      </w:r>
+      <w:r>
+        <w:rPr>
+          <w:shd w:val="clear" w:color="auto" w:fill="FFFFFF"/>
+        </w:rPr>
+        <w:t xml:space="preserve"> porque si el empleado no pertenece a una empresa, su encuesta es inútil para el ejercicio.</w:t>
+      </w:r>
+    </w:p>
+    <w:p>
+      <w:r>
+        <w:t>Dado que es una encuesta y la mayoría de respuestas son binarias o están dentro de ciertos grupos cerrados, solo he encontrado un par de “outliers”. Estos son, por ejemplo, los valores “3”, “323” y “99”</w:t>
+      </w:r>
+      <w:r>
+        <w:t xml:space="preserve"> en el campo de edad. He decidido borrar las entradas enteras de la base de datos, porque es imposible saber la edad real de esas personas.</w:t>
+      </w:r>
+    </w:p>
+    <w:p>
+      <w:r>
+        <w:t xml:space="preserve">En el caso de la pregunta </w:t>
+      </w:r>
       <w:r>
         <w:rPr>
           <w:i/>
-          <w:shd w:val="clear" w:color="auto" w:fill="FFFFFF"/>
-        </w:rPr>
-        <w:t>you</w:t>
-      </w:r>
-      <w:proofErr w:type="spellEnd"/>
+        </w:rPr>
+        <w:t xml:space="preserve">“Have your observations of how another individual who discussed a mental health disorder made you less likely to reveal a mental health issue yourself in your current workplace?”, </w:t>
+      </w:r>
+      <w:r>
+        <w:t xml:space="preserve">los datos nulos los he tratado como “no aplica”, porque si no han contestado es probable que sea porque no han </w:t>
+      </w:r>
+      <w:r>
+        <w:t>observado nada aplicable a esa pregunta.</w:t>
+      </w:r>
+    </w:p>
+    <w:p>
+      <w:pPr>
+        <w:pStyle w:val="Prrafodelista"/>
+        <w:numPr>
+          <w:ilvl w:val="0"/>
+          <w:numId w:val="2"/>
+        </w:numPr>
+      </w:pPr>
+      <w:r>
+        <w:t>Datos mal escritos</w:t>
+      </w:r>
+    </w:p>
+    <w:p>
+      <w:r>
+        <w:t>En esta sección explicaré cómo he tenido que modificar la tabla para poder pasarla por los scripts de Python.</w:t>
+      </w:r>
+    </w:p>
+    <w:p>
+      <w:r>
+        <w:t>He tenido varios problemas:</w:t>
+      </w:r>
+    </w:p>
+    <w:p>
+      <w:pPr>
+        <w:pStyle w:val="Prrafodelista"/>
+        <w:numPr>
+          <w:ilvl w:val="0"/>
+          <w:numId w:val="6"/>
+        </w:numPr>
+      </w:pPr>
+      <w:r>
+        <w:t>Los nombres de las columnas estaban entre comillas… Pero no todos. He solucionado este problema quitando las comillas dobles a toda la tabla.</w:t>
+      </w:r>
+    </w:p>
+    <w:p>
+      <w:pPr>
+        <w:pStyle w:val="Prrafodelista"/>
+        <w:numPr>
+          <w:ilvl w:val="0"/>
+          <w:numId w:val="6"/>
+        </w:numPr>
+      </w:pPr>
+      <w:r>
+        <w:lastRenderedPageBreak/>
+        <w:t xml:space="preserve">En los nombres de algunas columnas había comas. </w:t>
+      </w:r>
+      <w:r>
+        <w:t xml:space="preserve">Por ejemplo, en la pregunta </w:t>
+      </w:r>
       <w:r>
         <w:rPr>
           <w:i/>
-          <w:shd w:val="clear" w:color="auto" w:fill="FFFFFF"/>
-        </w:rPr>
-        <w:t xml:space="preserve"> </w:t>
-      </w:r>
-      <w:proofErr w:type="spellStart"/>
+        </w:rPr>
+        <w:t xml:space="preserve">“If you have a mental health issue, do you feel that it interferes with your work when being treated effectively?” </w:t>
+      </w:r>
+      <w:r>
+        <w:t xml:space="preserve">hay una coma, lo que genera una nueva columna al </w:t>
+      </w:r>
+      <w:r>
+        <w:t xml:space="preserve">ser el </w:t>
+      </w:r>
+      <w:r>
+        <w:rPr>
+          <w:rFonts w:ascii="Courier New" w:hAnsi="Courier New" w:cs="Courier New"/>
+        </w:rPr>
+        <w:t>csv</w:t>
+      </w:r>
+      <w:r>
+        <w:t xml:space="preserve"> un archivo delimitado por comas. Para ello he decidido reemplazar en uno de los scripts los nombres de esas columnas por el mismo nombre, pero sin coma.</w:t>
+      </w:r>
+    </w:p>
+    <w:p>
+      <w:pPr>
+        <w:pStyle w:val="Ttulo4"/>
+      </w:pPr>
+    </w:p>
+    <w:p>
+      <w:pPr>
+        <w:pStyle w:val="Ttulo4"/>
+      </w:pPr>
+      <w:r>
+        <w:t>Scripts en Python</w:t>
+      </w:r>
+    </w:p>
+    <w:p>
+      <w:r>
+        <w:t>Para poder realizar t</w:t>
+      </w:r>
+      <w:r>
+        <w:t>odo lo anteriormente mencionado, he escrito unos scripts en Python que hay que ejecutar para adecuar la base de datos para el siguiente paso. Estos son los archivos:</w:t>
+      </w:r>
+    </w:p>
+    <w:p>
+      <w:pPr>
+        <w:pStyle w:val="Prrafodelista"/>
+        <w:numPr>
+          <w:ilvl w:val="0"/>
+          <w:numId w:val="6"/>
+        </w:numPr>
+      </w:pPr>
+      <w:r>
+        <w:t xml:space="preserve">Archivo </w:t>
+      </w:r>
+      <w:r>
+        <w:rPr>
+          <w:rFonts w:ascii="Courier New" w:hAnsi="Courier New" w:cs="Courier New"/>
+        </w:rPr>
+        <w:t>quitarColumnas</w:t>
+      </w:r>
+    </w:p>
+    <w:p>
+      <w:r>
+        <w:t>Este archivo contiene las columnas que se van a quitar de la base de datos. Es el primero que debe ejecutarse.</w:t>
+      </w:r>
+    </w:p>
+    <w:p>
+      <w:r>
+        <w:t>Aquí soluciono también el problema del carácter extraño ‘Â’, que no fue muy complicado ya que la columna que lo contenía, igualmente, había que borrarla en el proceso de selección. Para esto, simplemente he copiado y pegado el nombre de la columna en el archivo que las borra.</w:t>
+      </w:r>
+    </w:p>
+    <w:p>
+      <w:pPr>
+        <w:pStyle w:val="Prrafodelista"/>
+        <w:numPr>
+          <w:ilvl w:val="0"/>
+          <w:numId w:val="6"/>
+        </w:numPr>
+      </w:pPr>
+      <w:r>
+        <w:t xml:space="preserve">Archivo </w:t>
+      </w:r>
+      <w:r>
+        <w:rPr>
+          <w:rFonts w:ascii="Courier New" w:hAnsi="Courier New" w:cs="Courier New"/>
+        </w:rPr>
+        <w:t>quitarComillas</w:t>
+      </w:r>
+    </w:p>
+    <w:p>
+      <w:r>
+        <w:t xml:space="preserve">El archivo </w:t>
+      </w:r>
+      <w:r>
+        <w:rPr>
+          <w:rFonts w:ascii="Courier New" w:hAnsi="Courier New" w:cs="Courier New"/>
+        </w:rPr>
+        <w:t>csv</w:t>
+      </w:r>
+      <w:r>
+        <w:t xml:space="preserve"> tenía dentro varios errores de escritura en los identificadores de las columnas: un carácter extraño (‘Â’) y dos comillas dobles ‘ “ ‘ al final de una de las cadenas. Para solucionar esto, he escrito un script en Python para quitar todas las comillas de los identificadores de las columnas.</w:t>
+      </w:r>
+    </w:p>
+    <w:p>
+      <w:r>
+        <w:t xml:space="preserve">En este script también se suprimen las comas dentro de los nombres de las columnas que generaban más columnas de la cuenta. </w:t>
+      </w:r>
+    </w:p>
+    <w:p>
+      <w:pPr>
+        <w:pStyle w:val="Prrafodelista"/>
+        <w:numPr>
+          <w:ilvl w:val="0"/>
+          <w:numId w:val="6"/>
+        </w:numPr>
+      </w:pPr>
+      <w:r>
+        <w:t xml:space="preserve">Archivo </w:t>
+      </w:r>
+      <w:r>
+        <w:rPr>
+          <w:rFonts w:ascii="Courier New" w:hAnsi="Courier New" w:cs="Courier New"/>
+        </w:rPr>
+        <w:t>limpiarFilas</w:t>
+      </w:r>
+    </w:p>
+    <w:p>
+      <w:r>
+        <w:t>Este archivo quita de la base de datos las filas con los outliers y los datos nulos que no se han podido rellenar.</w:t>
+      </w:r>
+    </w:p>
+    <w:p>
+      <w:pPr>
+        <w:pStyle w:val="Prrafodelista"/>
+        <w:numPr>
+          <w:ilvl w:val="0"/>
+          <w:numId w:val="6"/>
+        </w:numPr>
+      </w:pPr>
+      <w:r>
+        <w:t xml:space="preserve">Archivo </w:t>
+      </w:r>
+      <w:r>
+        <w:rPr>
+          <w:rFonts w:ascii="Courier New" w:hAnsi="Courier New" w:cs="Courier New"/>
+        </w:rPr>
+        <w:t>reemplazarColumnas</w:t>
+      </w:r>
+    </w:p>
+    <w:p>
+      <w:r>
+        <w:t xml:space="preserve">Este archivo es muy importante: es el que contiene todo el proceso de adecuación de la base de datos. En él, se pasan a números y </w:t>
+      </w:r>
+      <w:r>
+        <w:t xml:space="preserve">grupos los datos de la encuesta, para posterior interpretación por el algoritmo de </w:t>
+      </w:r>
+      <w:r>
+        <w:t>Data Mining</w:t>
+      </w:r>
+      <w:r>
+        <w:t>.</w:t>
+      </w:r>
+    </w:p>
+    <w:p>
+      <w:r>
+        <w:t xml:space="preserve">Tras el pre-procesado, la columna </w:t>
+      </w:r>
       <w:r>
         <w:rPr>
           <w:i/>
-          <w:shd w:val="clear" w:color="auto" w:fill="FFFFFF"/>
-        </w:rPr>
-        <w:t>self-employed</w:t>
-      </w:r>
-      <w:proofErr w:type="spellEnd"/>
-      <w:r>
-        <w:rPr>
-          <w:i/>
-          <w:shd w:val="clear" w:color="auto" w:fill="FFFFFF"/>
-        </w:rPr>
-        <w:t>?</w:t>
-      </w:r>
-      <w:proofErr w:type="gramEnd"/>
-      <w:r>
-        <w:rPr>
-          <w:i/>
-          <w:shd w:val="clear" w:color="auto" w:fill="FFFFFF"/>
-        </w:rPr>
-        <w:t>”,</w:t>
-      </w:r>
-      <w:r>
-        <w:rPr>
-          <w:shd w:val="clear" w:color="auto" w:fill="FFFFFF"/>
-        </w:rPr>
-        <w:t xml:space="preserve"> porque si el empleado no pertenece a una empresa, su encuesta es inútil para el ejercicio.</w:t>
-      </w:r>
-    </w:p>
-    <w:p>
-      <w:r>
-        <w:t>Dado que es una encuesta y la mayoría de respuestas son binarias o están dentro de ciertos grupos cerrados, solo he encontrado un par de “</w:t>
-      </w:r>
-      <w:proofErr w:type="spellStart"/>
-      <w:r>
-        <w:t>outliers</w:t>
-      </w:r>
-      <w:proofErr w:type="spellEnd"/>
-      <w:r>
-        <w:t>”. Estos son, por ejemplo, los valores “3”, “323” y “99”</w:t>
-      </w:r>
-      <w:r>
-        <w:t xml:space="preserve"> en el campo de edad. He decidido borrar las entradas enteras de la base de datos, porque es imposible saber la edad real de esas personas.</w:t>
-      </w:r>
-    </w:p>
-    <w:p>
-      <w:proofErr w:type="gramStart"/>
-      <w:r>
-        <w:t xml:space="preserve">En el caso de la pregunta </w:t>
-      </w:r>
-      <w:r>
-        <w:rPr>
-          <w:i/>
-        </w:rPr>
-        <w:t>“</w:t>
-      </w:r>
-      <w:proofErr w:type="spellStart"/>
-      <w:r>
-        <w:rPr>
-          <w:i/>
-        </w:rPr>
-        <w:t>Have</w:t>
-      </w:r>
-      <w:proofErr w:type="spellEnd"/>
-      <w:r>
-        <w:rPr>
-          <w:i/>
-        </w:rPr>
-        <w:t xml:space="preserve"> </w:t>
-      </w:r>
-      <w:proofErr w:type="spellStart"/>
-      <w:r>
-        <w:rPr>
-          <w:i/>
-        </w:rPr>
-        <w:t>your</w:t>
-      </w:r>
-      <w:proofErr w:type="spellEnd"/>
-      <w:r>
-        <w:rPr>
-          <w:i/>
-        </w:rPr>
-        <w:t xml:space="preserve"> </w:t>
-      </w:r>
-      <w:proofErr w:type="spellStart"/>
-      <w:r>
-        <w:rPr>
-          <w:i/>
-        </w:rPr>
-        <w:t>observations</w:t>
-      </w:r>
-      <w:proofErr w:type="spellEnd"/>
-      <w:r>
-        <w:rPr>
-          <w:i/>
-        </w:rPr>
-        <w:t xml:space="preserve"> of </w:t>
-      </w:r>
-      <w:proofErr w:type="spellStart"/>
-      <w:r>
-        <w:rPr>
-          <w:i/>
-        </w:rPr>
-        <w:t>how</w:t>
-      </w:r>
-      <w:proofErr w:type="spellEnd"/>
-      <w:r>
-        <w:rPr>
-          <w:i/>
-        </w:rPr>
-        <w:t xml:space="preserve"> </w:t>
-      </w:r>
-      <w:proofErr w:type="spellStart"/>
-      <w:r>
-        <w:rPr>
-          <w:i/>
-        </w:rPr>
-        <w:t>another</w:t>
-      </w:r>
-      <w:proofErr w:type="spellEnd"/>
-      <w:r>
-        <w:rPr>
-          <w:i/>
-        </w:rPr>
-        <w:t xml:space="preserve"> individual </w:t>
-      </w:r>
-      <w:proofErr w:type="spellStart"/>
-      <w:r>
-        <w:rPr>
-          <w:i/>
-        </w:rPr>
-        <w:t>who</w:t>
-      </w:r>
-      <w:proofErr w:type="spellEnd"/>
-      <w:r>
-        <w:rPr>
-          <w:i/>
-        </w:rPr>
-        <w:t xml:space="preserve"> </w:t>
-      </w:r>
-      <w:proofErr w:type="spellStart"/>
-      <w:r>
-        <w:rPr>
-          <w:i/>
-        </w:rPr>
-        <w:t>discussed</w:t>
-      </w:r>
-      <w:proofErr w:type="spellEnd"/>
-      <w:r>
-        <w:rPr>
-          <w:i/>
-        </w:rPr>
-        <w:t xml:space="preserve"> a mental </w:t>
-      </w:r>
-      <w:proofErr w:type="spellStart"/>
-      <w:r>
-        <w:rPr>
-          <w:i/>
-        </w:rPr>
-        <w:t>health</w:t>
-      </w:r>
-      <w:proofErr w:type="spellEnd"/>
-      <w:r>
-        <w:rPr>
-          <w:i/>
-        </w:rPr>
-        <w:t xml:space="preserve"> </w:t>
-      </w:r>
-      <w:proofErr w:type="spellStart"/>
-      <w:r>
-        <w:rPr>
-          <w:i/>
-        </w:rPr>
-        <w:t>disorder</w:t>
-      </w:r>
-      <w:proofErr w:type="spellEnd"/>
-      <w:r>
-        <w:rPr>
-          <w:i/>
-        </w:rPr>
-        <w:t xml:space="preserve"> </w:t>
-      </w:r>
-      <w:proofErr w:type="spellStart"/>
-      <w:r>
-        <w:rPr>
-          <w:i/>
-        </w:rPr>
-        <w:t>made</w:t>
-      </w:r>
-      <w:proofErr w:type="spellEnd"/>
-      <w:r>
-        <w:rPr>
-          <w:i/>
-        </w:rPr>
-        <w:t xml:space="preserve"> </w:t>
-      </w:r>
-      <w:proofErr w:type="spellStart"/>
-      <w:r>
-        <w:rPr>
-          <w:i/>
-        </w:rPr>
-        <w:t>you</w:t>
-      </w:r>
-      <w:proofErr w:type="spellEnd"/>
-      <w:r>
-        <w:rPr>
-          <w:i/>
-        </w:rPr>
-        <w:t xml:space="preserve"> </w:t>
-      </w:r>
-      <w:proofErr w:type="spellStart"/>
-      <w:r>
-        <w:rPr>
-          <w:i/>
-        </w:rPr>
-        <w:t>less</w:t>
-      </w:r>
-      <w:proofErr w:type="spellEnd"/>
-      <w:r>
-        <w:rPr>
-          <w:i/>
-        </w:rPr>
-        <w:t xml:space="preserve"> </w:t>
-      </w:r>
-      <w:proofErr w:type="spellStart"/>
-      <w:r>
-        <w:rPr>
-          <w:i/>
-        </w:rPr>
-        <w:t>likely</w:t>
-      </w:r>
-      <w:proofErr w:type="spellEnd"/>
-      <w:r>
-        <w:rPr>
-          <w:i/>
-        </w:rPr>
-        <w:t xml:space="preserve"> to </w:t>
-      </w:r>
-      <w:proofErr w:type="spellStart"/>
-      <w:r>
-        <w:rPr>
-          <w:i/>
-        </w:rPr>
-        <w:t>reveal</w:t>
-      </w:r>
-      <w:proofErr w:type="spellEnd"/>
-      <w:r>
-        <w:rPr>
-          <w:i/>
-        </w:rPr>
-        <w:t xml:space="preserve"> a mental </w:t>
-      </w:r>
-      <w:proofErr w:type="spellStart"/>
-      <w:r>
-        <w:rPr>
-          <w:i/>
-        </w:rPr>
-        <w:t>health</w:t>
-      </w:r>
-      <w:proofErr w:type="spellEnd"/>
-      <w:r>
-        <w:rPr>
-          <w:i/>
-        </w:rPr>
-        <w:t xml:space="preserve"> </w:t>
-      </w:r>
-      <w:proofErr w:type="spellStart"/>
-      <w:r>
-        <w:rPr>
-          <w:i/>
-        </w:rPr>
-        <w:t>issue</w:t>
-      </w:r>
-      <w:proofErr w:type="spellEnd"/>
-      <w:r>
-        <w:rPr>
-          <w:i/>
-        </w:rPr>
-        <w:t xml:space="preserve"> </w:t>
-      </w:r>
-      <w:proofErr w:type="spellStart"/>
-      <w:r>
-        <w:rPr>
-          <w:i/>
-        </w:rPr>
-        <w:t>yourself</w:t>
-      </w:r>
-      <w:proofErr w:type="spellEnd"/>
-      <w:r>
-        <w:rPr>
-          <w:i/>
-        </w:rPr>
-        <w:t xml:space="preserve"> in </w:t>
-      </w:r>
-      <w:proofErr w:type="spellStart"/>
-      <w:r>
-        <w:rPr>
-          <w:i/>
-        </w:rPr>
-        <w:t>your</w:t>
-      </w:r>
-      <w:proofErr w:type="spellEnd"/>
-      <w:r>
-        <w:rPr>
-          <w:i/>
-        </w:rPr>
-        <w:t xml:space="preserve"> </w:t>
-      </w:r>
-      <w:proofErr w:type="spellStart"/>
-      <w:r>
-        <w:rPr>
-          <w:i/>
-        </w:rPr>
-        <w:t>current</w:t>
-      </w:r>
-      <w:proofErr w:type="spellEnd"/>
-      <w:r>
-        <w:rPr>
-          <w:i/>
-        </w:rPr>
-        <w:t xml:space="preserve"> </w:t>
-      </w:r>
-      <w:proofErr w:type="spellStart"/>
-      <w:r>
-        <w:rPr>
-          <w:i/>
-        </w:rPr>
-        <w:t>workplace</w:t>
-      </w:r>
-      <w:proofErr w:type="spellEnd"/>
-      <w:r>
-        <w:rPr>
-          <w:i/>
-        </w:rPr>
-        <w:t>?</w:t>
-      </w:r>
-      <w:proofErr w:type="gramEnd"/>
-      <w:r>
-        <w:rPr>
-          <w:i/>
-        </w:rPr>
-        <w:t xml:space="preserve">”, </w:t>
-      </w:r>
-      <w:r>
-        <w:t xml:space="preserve">los datos nulos los he tratado como “no aplica”, porque si no han contestado es probable que sea porque no han </w:t>
-      </w:r>
-      <w:r>
-        <w:t>observado nada aplicable a esa pregunta.</w:t>
-      </w:r>
-    </w:p>
-    <w:p>
-      <w:pPr>
-        <w:pStyle w:val="Prrafodelista"/>
-        <w:numPr>
-          <w:ilvl w:val="0"/>
-          <w:numId w:val="2"/>
-        </w:numPr>
-      </w:pPr>
-      <w:r>
-        <w:t>Datos mal escritos</w:t>
-      </w:r>
-    </w:p>
-    <w:p>
-      <w:r>
-        <w:t>En esta sección explicaré cómo he tenido que modificar la tabla para poder pasarla por los scripts de Python.</w:t>
-      </w:r>
-    </w:p>
-    <w:p>
-      <w:r>
-        <w:t>He tenido varios problemas:</w:t>
-      </w:r>
-    </w:p>
-    <w:p>
-      <w:pPr>
-        <w:pStyle w:val="Prrafodelista"/>
-        <w:numPr>
-          <w:ilvl w:val="0"/>
-          <w:numId w:val="6"/>
-        </w:numPr>
-      </w:pPr>
-      <w:r>
-        <w:t>Los nombres de las columnas estaban entre comillas… Pero no todos. He solucionado este problema quitando las comillas dobles a toda la tabla.</w:t>
-      </w:r>
-    </w:p>
-    <w:p>
-      <w:pPr>
-        <w:pStyle w:val="Prrafodelista"/>
-        <w:numPr>
-          <w:ilvl w:val="0"/>
-          <w:numId w:val="6"/>
-        </w:numPr>
-      </w:pPr>
-      <w:r>
-        <w:t xml:space="preserve">En los nombres de algunas columnas había comas. </w:t>
-      </w:r>
-      <w:proofErr w:type="gramStart"/>
-      <w:r>
-        <w:t xml:space="preserve">Por ejemplo, en la pregunta </w:t>
-      </w:r>
-      <w:r>
-        <w:rPr>
-          <w:i/>
-        </w:rPr>
-        <w:t>“</w:t>
-      </w:r>
-      <w:proofErr w:type="spellStart"/>
-      <w:r>
-        <w:rPr>
-          <w:i/>
-        </w:rPr>
-        <w:t>If</w:t>
-      </w:r>
-      <w:proofErr w:type="spellEnd"/>
-      <w:r>
-        <w:rPr>
-          <w:i/>
-        </w:rPr>
-        <w:t xml:space="preserve"> </w:t>
-      </w:r>
-      <w:proofErr w:type="spellStart"/>
-      <w:r>
-        <w:rPr>
-          <w:i/>
-        </w:rPr>
-        <w:t>you</w:t>
-      </w:r>
-      <w:proofErr w:type="spellEnd"/>
-      <w:r>
-        <w:rPr>
-          <w:i/>
-        </w:rPr>
-        <w:t xml:space="preserve"> </w:t>
-      </w:r>
-      <w:proofErr w:type="spellStart"/>
-      <w:r>
-        <w:rPr>
-          <w:i/>
-        </w:rPr>
-        <w:t>have</w:t>
-      </w:r>
-      <w:proofErr w:type="spellEnd"/>
-      <w:r>
-        <w:rPr>
-          <w:i/>
-        </w:rPr>
-        <w:t xml:space="preserve"> a mental </w:t>
-      </w:r>
-      <w:proofErr w:type="spellStart"/>
-      <w:r>
-        <w:rPr>
-          <w:i/>
-        </w:rPr>
-        <w:t>health</w:t>
-      </w:r>
-      <w:proofErr w:type="spellEnd"/>
-      <w:r>
-        <w:rPr>
-          <w:i/>
-        </w:rPr>
-        <w:t xml:space="preserve"> </w:t>
-      </w:r>
-      <w:proofErr w:type="spellStart"/>
-      <w:r>
-        <w:rPr>
-          <w:i/>
-        </w:rPr>
-        <w:t>issue</w:t>
-      </w:r>
-      <w:proofErr w:type="spellEnd"/>
-      <w:r>
-        <w:rPr>
-          <w:i/>
-        </w:rPr>
-        <w:t xml:space="preserve">, do </w:t>
-      </w:r>
-      <w:proofErr w:type="spellStart"/>
-      <w:r>
-        <w:rPr>
-          <w:i/>
-        </w:rPr>
-        <w:t>you</w:t>
-      </w:r>
-      <w:proofErr w:type="spellEnd"/>
-      <w:r>
-        <w:rPr>
-          <w:i/>
-        </w:rPr>
-        <w:t xml:space="preserve"> </w:t>
-      </w:r>
-      <w:proofErr w:type="spellStart"/>
-      <w:r>
-        <w:rPr>
-          <w:i/>
-        </w:rPr>
-        <w:t>feel</w:t>
-      </w:r>
-      <w:proofErr w:type="spellEnd"/>
-      <w:r>
-        <w:rPr>
-          <w:i/>
-        </w:rPr>
-        <w:t xml:space="preserve"> </w:t>
-      </w:r>
-      <w:proofErr w:type="spellStart"/>
-      <w:r>
-        <w:rPr>
-          <w:i/>
-        </w:rPr>
-        <w:t>that</w:t>
-      </w:r>
-      <w:proofErr w:type="spellEnd"/>
-      <w:r>
-        <w:rPr>
-          <w:i/>
-        </w:rPr>
-        <w:t xml:space="preserve"> </w:t>
-      </w:r>
-      <w:proofErr w:type="spellStart"/>
-      <w:r>
-        <w:rPr>
-          <w:i/>
-        </w:rPr>
-        <w:t>it</w:t>
-      </w:r>
-      <w:proofErr w:type="spellEnd"/>
-      <w:r>
-        <w:rPr>
-          <w:i/>
-        </w:rPr>
-        <w:t xml:space="preserve"> </w:t>
-      </w:r>
-      <w:proofErr w:type="spellStart"/>
-      <w:r>
-        <w:rPr>
-          <w:i/>
-        </w:rPr>
-        <w:t>interferes</w:t>
-      </w:r>
-      <w:proofErr w:type="spellEnd"/>
-      <w:r>
-        <w:rPr>
-          <w:i/>
-        </w:rPr>
-        <w:t xml:space="preserve"> </w:t>
-      </w:r>
-      <w:proofErr w:type="spellStart"/>
-      <w:r>
-        <w:rPr>
-          <w:i/>
-        </w:rPr>
-        <w:t>with</w:t>
-      </w:r>
-      <w:proofErr w:type="spellEnd"/>
-      <w:r>
-        <w:rPr>
-          <w:i/>
-        </w:rPr>
-        <w:t xml:space="preserve"> </w:t>
-      </w:r>
-      <w:proofErr w:type="spellStart"/>
-      <w:r>
-        <w:rPr>
-          <w:i/>
-        </w:rPr>
-        <w:t>your</w:t>
-      </w:r>
-      <w:proofErr w:type="spellEnd"/>
-      <w:r>
-        <w:rPr>
-          <w:i/>
-        </w:rPr>
-        <w:t xml:space="preserve"> </w:t>
-      </w:r>
-      <w:proofErr w:type="spellStart"/>
-      <w:r>
-        <w:rPr>
-          <w:i/>
-        </w:rPr>
-        <w:t>work</w:t>
-      </w:r>
-      <w:proofErr w:type="spellEnd"/>
-      <w:r>
-        <w:rPr>
-          <w:i/>
-        </w:rPr>
-        <w:t xml:space="preserve"> </w:t>
-      </w:r>
-      <w:proofErr w:type="spellStart"/>
-      <w:r>
-        <w:rPr>
-          <w:i/>
-        </w:rPr>
-        <w:t>when</w:t>
-      </w:r>
-      <w:proofErr w:type="spellEnd"/>
-      <w:r>
-        <w:rPr>
-          <w:i/>
-        </w:rPr>
-        <w:t xml:space="preserve"> </w:t>
-      </w:r>
-      <w:proofErr w:type="spellStart"/>
-      <w:r>
-        <w:rPr>
-          <w:i/>
-        </w:rPr>
-        <w:t>being</w:t>
-      </w:r>
-      <w:proofErr w:type="spellEnd"/>
-      <w:r>
-        <w:rPr>
-          <w:i/>
-        </w:rPr>
-        <w:t xml:space="preserve"> </w:t>
-      </w:r>
-      <w:proofErr w:type="spellStart"/>
-      <w:r>
-        <w:rPr>
-          <w:i/>
-        </w:rPr>
-        <w:t>treated</w:t>
-      </w:r>
-      <w:proofErr w:type="spellEnd"/>
-      <w:r>
-        <w:rPr>
-          <w:i/>
-        </w:rPr>
-        <w:t xml:space="preserve"> </w:t>
-      </w:r>
-      <w:proofErr w:type="spellStart"/>
-      <w:r>
-        <w:rPr>
-          <w:i/>
-        </w:rPr>
-        <w:t>effectively</w:t>
-      </w:r>
-      <w:proofErr w:type="spellEnd"/>
-      <w:r>
-        <w:rPr>
-          <w:i/>
-        </w:rPr>
-        <w:t>?</w:t>
-      </w:r>
-      <w:proofErr w:type="gramEnd"/>
-      <w:r>
-        <w:rPr>
-          <w:i/>
-        </w:rPr>
-        <w:t xml:space="preserve">” </w:t>
-      </w:r>
-      <w:r>
-        <w:t xml:space="preserve">hay una coma, lo que genera una nueva columna al </w:t>
-      </w:r>
-      <w:r>
-        <w:t xml:space="preserve">ser el </w:t>
-      </w:r>
-      <w:proofErr w:type="spellStart"/>
-      <w:r>
-        <w:rPr>
-          <w:rFonts w:ascii="Courier New" w:hAnsi="Courier New" w:cs="Courier New"/>
-        </w:rPr>
-        <w:t>csv</w:t>
-      </w:r>
-      <w:proofErr w:type="spellEnd"/>
-      <w:r>
-        <w:t xml:space="preserve"> un archivo delimitado por comas. Para ello he decidido reemplazar en uno de los scripts los nombres de esas columnas por el mismo nombre, pero sin coma.</w:t>
-      </w:r>
-    </w:p>
-    <w:p>
-      <w:pPr>
-        <w:pStyle w:val="Ttulo4"/>
-      </w:pPr>
-    </w:p>
-    <w:p>
-      <w:pPr>
-        <w:pStyle w:val="Ttulo4"/>
-      </w:pPr>
-      <w:r>
-        <w:t>Scripts en Python</w:t>
-      </w:r>
-    </w:p>
-    <w:p>
-      <w:r>
-        <w:t>Para poder realizar t</w:t>
-      </w:r>
-      <w:r>
-        <w:t>odo lo anteriormente mencionado, he escrito unos scripts en Python que hay que ejecutar para adecuar la base de datos para el siguiente paso. Estos son los archivos:</w:t>
-      </w:r>
-    </w:p>
-    <w:p>
-      <w:pPr>
-        <w:pStyle w:val="Prrafodelista"/>
-        <w:numPr>
-          <w:ilvl w:val="0"/>
-          <w:numId w:val="6"/>
-        </w:numPr>
-      </w:pPr>
-      <w:r>
-        <w:t xml:space="preserve">Archivo </w:t>
-      </w:r>
-      <w:proofErr w:type="spellStart"/>
-      <w:r>
-        <w:rPr>
-          <w:rFonts w:ascii="Courier New" w:hAnsi="Courier New" w:cs="Courier New"/>
-        </w:rPr>
-        <w:t>quitarColumnas</w:t>
-      </w:r>
-      <w:proofErr w:type="spellEnd"/>
-    </w:p>
-    <w:p>
-      <w:r>
-        <w:t>Este archivo contiene las columnas que se van a quitar de la base de datos. Es el primero que debe ejecutarse.</w:t>
-      </w:r>
-    </w:p>
-    <w:p>
-      <w:r>
-        <w:t>Aquí soluciono también el problema del carácter extraño ‘Â’, que no fue muy complicado ya que la columna que lo contenía, igualmente, había que borrarla en el proceso de selección. Para esto, simplemente he copiado y pegado el nombre de la columna en el archivo que las borra.</w:t>
-      </w:r>
-    </w:p>
-    <w:p>
-      <w:pPr>
-        <w:pStyle w:val="Prrafodelista"/>
-        <w:numPr>
-          <w:ilvl w:val="0"/>
-          <w:numId w:val="6"/>
-        </w:numPr>
-      </w:pPr>
-      <w:r>
-        <w:t xml:space="preserve">Archivo </w:t>
-      </w:r>
-      <w:proofErr w:type="spellStart"/>
-      <w:r>
-        <w:rPr>
-          <w:rFonts w:ascii="Courier New" w:hAnsi="Courier New" w:cs="Courier New"/>
-        </w:rPr>
-        <w:t>quitarComillas</w:t>
-      </w:r>
-      <w:proofErr w:type="spellEnd"/>
-    </w:p>
-    <w:p>
-      <w:r>
-        <w:t xml:space="preserve">El archivo </w:t>
-      </w:r>
-      <w:proofErr w:type="spellStart"/>
-      <w:r>
-        <w:rPr>
-          <w:rFonts w:ascii="Courier New" w:hAnsi="Courier New" w:cs="Courier New"/>
-        </w:rPr>
-        <w:t>csv</w:t>
-      </w:r>
-      <w:proofErr w:type="spellEnd"/>
-      <w:r>
-        <w:t xml:space="preserve"> tenía dentro varios errores de escritura en los identificadores de las columnas: un carácter extraño (‘Â’) y dos comillas dobles </w:t>
-      </w:r>
-      <w:proofErr w:type="gramStart"/>
-      <w:r>
-        <w:t>‘ “</w:t>
-      </w:r>
-      <w:proofErr w:type="gramEnd"/>
-      <w:r>
-        <w:t xml:space="preserve"> ‘ al final de una de las cadenas. Para solucionar esto, he escrito un script en Python para quitar todas las comillas de los identificadores de las columnas.</w:t>
-      </w:r>
-    </w:p>
-    <w:p>
-      <w:r>
-        <w:lastRenderedPageBreak/>
-        <w:t xml:space="preserve">En este script también se suprimen las comas dentro de los nombres de las columnas que generaban más columnas de la cuenta. </w:t>
-      </w:r>
-    </w:p>
-    <w:p>
-      <w:pPr>
-        <w:pStyle w:val="Prrafodelista"/>
-        <w:numPr>
-          <w:ilvl w:val="0"/>
-          <w:numId w:val="6"/>
-        </w:numPr>
-      </w:pPr>
-      <w:r>
-        <w:t xml:space="preserve">Archivo </w:t>
-      </w:r>
-      <w:proofErr w:type="spellStart"/>
-      <w:r>
-        <w:rPr>
-          <w:rFonts w:ascii="Courier New" w:hAnsi="Courier New" w:cs="Courier New"/>
-        </w:rPr>
-        <w:t>limpiarFilas</w:t>
-      </w:r>
-      <w:proofErr w:type="spellEnd"/>
-    </w:p>
-    <w:p>
-      <w:r>
-        <w:t xml:space="preserve">Este archivo quita de la base de datos las filas con los </w:t>
-      </w:r>
-      <w:proofErr w:type="spellStart"/>
-      <w:r>
-        <w:t>outliers</w:t>
-      </w:r>
-      <w:proofErr w:type="spellEnd"/>
-      <w:r>
-        <w:t xml:space="preserve"> y los datos nulos que no se han podido rellenar.</w:t>
-      </w:r>
-    </w:p>
-    <w:p>
-      <w:pPr>
-        <w:pStyle w:val="Prrafodelista"/>
-        <w:numPr>
-          <w:ilvl w:val="0"/>
-          <w:numId w:val="6"/>
-        </w:numPr>
-      </w:pPr>
-      <w:r>
-        <w:t xml:space="preserve">Archivo </w:t>
-      </w:r>
-      <w:proofErr w:type="spellStart"/>
-      <w:r>
-        <w:rPr>
-          <w:rFonts w:ascii="Courier New" w:hAnsi="Courier New" w:cs="Courier New"/>
-        </w:rPr>
-        <w:t>reemplazarColumnas</w:t>
-      </w:r>
-      <w:proofErr w:type="spellEnd"/>
-    </w:p>
-    <w:p>
-      <w:r>
-        <w:t xml:space="preserve">Este archivo es muy importante: es el que contiene todo el proceso de adecuación de la base de datos. En él, se pasan a números y </w:t>
-      </w:r>
-      <w:r>
-        <w:t xml:space="preserve">grupos los datos de la encuesta, para posterior interpretación por el algoritmo de </w:t>
-      </w:r>
-      <w:r>
-        <w:t xml:space="preserve">Data </w:t>
-      </w:r>
-      <w:proofErr w:type="spellStart"/>
-      <w:r>
-        <w:t>Mining</w:t>
-      </w:r>
-      <w:proofErr w:type="spellEnd"/>
-      <w:r>
-        <w:t>.</w:t>
-      </w:r>
-    </w:p>
-    <w:p>
-      <w:r>
-        <w:t xml:space="preserve">Tras el pre-procesado, la columna </w:t>
-      </w:r>
-      <w:proofErr w:type="spellStart"/>
-      <w:r>
-        <w:rPr>
-          <w:i/>
         </w:rPr>
         <w:t>label</w:t>
       </w:r>
-      <w:proofErr w:type="spellEnd"/>
       <w:r>
         <w:t xml:space="preserve"> se ha quedado así:</w:t>
       </w:r>
@@ -3093,6 +2087,7 @@
           <w:noProof/>
           <w:lang w:eastAsia="es-ES"/>
         </w:rPr>
+        <w:lastRenderedPageBreak/>
         <w:drawing>
           <wp:inline distT="0" distB="0" distL="0" distR="0" wp14:anchorId="7A551CA9" wp14:editId="319820AE">
             <wp:extent cx="5397500" cy="3592830"/>
@@ -3143,57 +2138,27 @@
         </w:drawing>
       </w:r>
     </w:p>
-    <w:p/>
     <w:p>
       <w:pPr>
         <w:pStyle w:val="Ttulo2"/>
       </w:pPr>
       <w:r>
-        <w:t xml:space="preserve">Data </w:t>
-      </w:r>
-      <w:proofErr w:type="spellStart"/>
-      <w:r>
-        <w:t>Mining</w:t>
-      </w:r>
-      <w:proofErr w:type="spellEnd"/>
-    </w:p>
-    <w:p>
-      <w:r>
-        <w:t xml:space="preserve">Para realizar esta fase he decidido hacer uso de la página </w:t>
-      </w:r>
-      <w:proofErr w:type="spellStart"/>
-      <w:r>
-        <w:t>BigML</w:t>
-      </w:r>
-      <w:proofErr w:type="spellEnd"/>
-      <w:r>
-        <w:t xml:space="preserve">. Esta herramienta me permite subir mi base de datos limpia y transformada, y evaluar diferentes modelos en ella. </w:t>
-      </w:r>
-    </w:p>
-    <w:p>
-      <w:pPr>
-        <w:rPr>
-          <w:color w:val="FF0000"/>
-        </w:rPr>
-      </w:pPr>
-      <w:r>
-        <w:t xml:space="preserve">Lo primero que hice fue cargar el </w:t>
-      </w:r>
-      <w:proofErr w:type="spellStart"/>
-      <w:r>
-        <w:t>dataset</w:t>
-      </w:r>
-      <w:proofErr w:type="spellEnd"/>
-      <w:r>
-        <w:t xml:space="preserve"> y apartar los datos para entrenamiento y </w:t>
-      </w:r>
-      <w:proofErr w:type="spellStart"/>
-      <w:r>
-        <w:t>testing</w:t>
-      </w:r>
-      <w:proofErr w:type="spellEnd"/>
-      <w:r>
-        <w:t xml:space="preserve">, en proporción de 90% / 10%. Ahora, para los datos de entrenamiento, elegí un modelo supervisado </w:t>
+        <w:t>Data Mining</w:t>
+      </w:r>
+    </w:p>
+    <w:p>
+      <w:r>
+        <w:t xml:space="preserve">Para realizar esta fase he decidido hacer uso de la página BigML. Esta herramienta me permite subir mi base de datos limpia y transformada, y evaluar diferentes modelos en ella. </w:t>
+      </w:r>
+    </w:p>
+    <w:p>
+      <w:pPr>
+        <w:rPr>
+          <w:color w:val="FF0000"/>
+        </w:rPr>
+      </w:pPr>
+      <w:r>
+        <w:t xml:space="preserve">Lo primero que hice fue cargar el dataset y apartar los datos para entrenamiento y testing, en proporción de 90% / 10%. Ahora, para los datos de entrenamiento, elegí un modelo supervisado </w:t>
       </w:r>
       <w:r>
         <w:rPr>
@@ -3232,142 +2197,26 @@
         <w:rPr>
           <w:lang w:val="en-US"/>
         </w:rPr>
-        <w:lastRenderedPageBreak/>
-        <w:t xml:space="preserve">El </w:t>
-      </w:r>
-      <w:proofErr w:type="spellStart"/>
-      <w:r>
-        <w:rPr>
-          <w:lang w:val="en-US"/>
-        </w:rPr>
-        <w:t>árbol</w:t>
-      </w:r>
-      <w:proofErr w:type="spellEnd"/>
-      <w:r>
-        <w:rPr>
-          <w:lang w:val="en-US"/>
-        </w:rPr>
-        <w:t xml:space="preserve"> </w:t>
-      </w:r>
-      <w:proofErr w:type="spellStart"/>
-      <w:r>
-        <w:rPr>
-          <w:lang w:val="en-US"/>
-        </w:rPr>
-        <w:t>mostró</w:t>
-      </w:r>
-      <w:proofErr w:type="spellEnd"/>
-      <w:r>
-        <w:rPr>
-          <w:lang w:val="en-US"/>
-        </w:rPr>
-        <w:t xml:space="preserve"> la </w:t>
-      </w:r>
-      <w:proofErr w:type="spellStart"/>
-      <w:r>
-        <w:rPr>
-          <w:lang w:val="en-US"/>
-        </w:rPr>
-        <w:t>pregunta</w:t>
-      </w:r>
-      <w:proofErr w:type="spellEnd"/>
-      <w:r>
-        <w:rPr>
-          <w:lang w:val="en-US"/>
-        </w:rPr>
-        <w:t xml:space="preserve"> </w:t>
-      </w:r>
-      <w:proofErr w:type="spellStart"/>
-      <w:r>
-        <w:rPr>
-          <w:lang w:val="en-US"/>
-        </w:rPr>
-        <w:t>más</w:t>
-      </w:r>
-      <w:proofErr w:type="spellEnd"/>
-      <w:r>
-        <w:rPr>
-          <w:lang w:val="en-US"/>
-        </w:rPr>
-        <w:t xml:space="preserve"> </w:t>
-      </w:r>
-      <w:proofErr w:type="spellStart"/>
-      <w:r>
-        <w:rPr>
-          <w:lang w:val="en-US"/>
-        </w:rPr>
-        <w:t>decisiva</w:t>
-      </w:r>
-      <w:proofErr w:type="spellEnd"/>
-      <w:r>
-        <w:rPr>
-          <w:lang w:val="en-US"/>
-        </w:rPr>
-        <w:t xml:space="preserve"> para la </w:t>
-      </w:r>
-      <w:proofErr w:type="spellStart"/>
-      <w:r>
-        <w:rPr>
-          <w:lang w:val="en-US"/>
-        </w:rPr>
-        <w:t>clasificación</w:t>
-      </w:r>
-      <w:proofErr w:type="spellEnd"/>
-      <w:r>
-        <w:rPr>
-          <w:lang w:val="en-US"/>
-        </w:rPr>
-        <w:t xml:space="preserve">: </w:t>
+        <w:t xml:space="preserve">El árbol </w:t>
+      </w:r>
+      <w:r>
+        <w:rPr>
+          <w:lang w:val="en-US"/>
+        </w:rPr>
+        <w:t xml:space="preserve">mostró la pregunta más decisiva para la clasificación: </w:t>
       </w:r>
       <w:r>
         <w:rPr>
           <w:i/>
           <w:lang w:val="en-US"/>
         </w:rPr>
-        <w:t>“If you have a mental health issue do you feel that it interferes with your work when NOT being treated effectively?</w:t>
-      </w:r>
-      <w:proofErr w:type="gramStart"/>
-      <w:r>
-        <w:rPr>
-          <w:i/>
-          <w:lang w:val="en-US"/>
-        </w:rPr>
-        <w:t>”,</w:t>
-      </w:r>
-      <w:proofErr w:type="gramEnd"/>
-      <w:r>
-        <w:rPr>
-          <w:lang w:val="en-US"/>
-        </w:rPr>
-        <w:t xml:space="preserve"> </w:t>
-      </w:r>
-      <w:proofErr w:type="spellStart"/>
-      <w:r>
-        <w:rPr>
-          <w:lang w:val="en-US"/>
-        </w:rPr>
-        <w:t>seguida</w:t>
-      </w:r>
-      <w:proofErr w:type="spellEnd"/>
-      <w:r>
-        <w:rPr>
-          <w:lang w:val="en-US"/>
-        </w:rPr>
-        <w:t xml:space="preserve"> </w:t>
-      </w:r>
-      <w:proofErr w:type="spellStart"/>
-      <w:r>
-        <w:rPr>
-          <w:lang w:val="en-US"/>
-        </w:rPr>
-        <w:t>por</w:t>
-      </w:r>
-      <w:proofErr w:type="spellEnd"/>
-      <w:r>
-        <w:rPr>
-          <w:lang w:val="en-US"/>
-        </w:rPr>
-        <w:t xml:space="preserve"> </w:t>
+        <w:t>“If you have a mental health issue do you feel that it interferes with your work when NOT being treated effectively?”,</w:t>
+      </w:r>
+      <w:r>
+        <w:rPr>
+          <w:lang w:val="en-US"/>
+        </w:rPr>
+        <w:t xml:space="preserve"> seguida por </w:t>
       </w:r>
       <w:r>
         <w:rPr>
@@ -3403,6 +2252,7 @@
           <w:noProof/>
           <w:lang w:eastAsia="es-ES"/>
         </w:rPr>
+        <w:lastRenderedPageBreak/>
         <w:drawing>
           <wp:inline distT="0" distB="0" distL="0" distR="0" wp14:anchorId="4C7C35F5" wp14:editId="6A1E19A5">
             <wp:extent cx="5400040" cy="2592705"/>
@@ -3451,6 +2301,8 @@
         <w:t>% de precisión del modelo escogido.</w:t>
       </w:r>
     </w:p>
+    <w:p/>
+    <w:p/>
     <w:p>
       <w:pPr>
         <w:pStyle w:val="Prrafodelista"/>
@@ -3692,15 +2544,6 @@
     </w:p>
     <w:p>
       <w:pPr>
-        <w:rPr>
-          <w:noProof/>
-          <w:color w:val="FF0000"/>
-          <w:lang w:eastAsia="es-ES"/>
-        </w:rPr>
-      </w:pPr>
-    </w:p>
-    <w:p>
-      <w:pPr>
         <w:pStyle w:val="Prrafodelista"/>
         <w:numPr>
           <w:ilvl w:val="0"/>
@@ -3716,7 +2559,6 @@
           <w:noProof/>
           <w:lang w:eastAsia="es-ES"/>
         </w:rPr>
-        <w:lastRenderedPageBreak/>
         <w:t>Random forest</w:t>
       </w:r>
     </w:p>
@@ -3747,6 +2589,7 @@
           <w:noProof/>
           <w:lang w:eastAsia="es-ES"/>
         </w:rPr>
+        <w:lastRenderedPageBreak/>
         <w:drawing>
           <wp:inline distT="0" distB="0" distL="0" distR="0" wp14:anchorId="683E16AB" wp14:editId="485241DB">
             <wp:extent cx="5400040" cy="2595880"/>
@@ -3813,32 +2656,11 @@
       </w:r>
     </w:p>
     <w:p>
-      <w:proofErr w:type="spellStart"/>
-      <w:r>
-        <w:t>BigML</w:t>
-      </w:r>
-      <w:proofErr w:type="spellEnd"/>
-      <w:r>
-        <w:t xml:space="preserve"> tiene la opción de evaluar </w:t>
-      </w:r>
-      <w:r>
-        <w:t xml:space="preserve">el </w:t>
-      </w:r>
-      <w:proofErr w:type="spellStart"/>
-      <w:r>
-        <w:t>dataset</w:t>
-      </w:r>
-      <w:proofErr w:type="spellEnd"/>
-      <w:r>
-        <w:t xml:space="preserve"> con todos los algoritmos que ofrece, y mostrar el que ha tenido mejores resultados. El mejor modelo para mi </w:t>
-      </w:r>
-      <w:proofErr w:type="spellStart"/>
-      <w:r>
-        <w:t>dataset</w:t>
-      </w:r>
-      <w:proofErr w:type="spellEnd"/>
-      <w:r>
-        <w:t xml:space="preserve"> fue el de regresión logística:</w:t>
+      <w:r>
+        <w:t xml:space="preserve">BigML tiene la opción de evaluar </w:t>
+      </w:r>
+      <w:r>
+        <w:t>el dataset con todos los algoritmos que ofrece, y mostrar el que ha tenido mejores resultados. El mejor modelo para mi dataset fue el de regresión logística:</w:t>
       </w:r>
     </w:p>
     <w:p>
@@ -3889,8 +2711,11 @@
     <w:p/>
     <w:p>
       <w:r>
+        <w:t xml:space="preserve">Al ver estos resultados me di cuenta de lo siguiente: el modelo ha fallado demasiado prediciendo como “quizás” las personas respondieron que “Sí” creen que tienen una enfermedad mental (clase 2 predicha como clase 1). Esto me hizo reflexionar sobre la propia </w:t>
+      </w:r>
+      <w:r>
         <w:lastRenderedPageBreak/>
-        <w:t>Al ver estos resultados me di cuenta de lo siguiente: el modelo ha fallado demasiado prediciendo como “quizás” las personas respondieron que “Sí” creen que tienen una enfermedad mental (clase 2 predicha como clase 1). Esto me hizo reflexionar sobre la propia pregunta de la encuesta: si a una persona se le pregunta “¿Crees que tienes una enfermedad mental?” y responde “quizás”, es que siente que la tiene, pero no está completamente segura. Considero entonces que el algoritmo, al predecir los “sí” como “quizás”, no se ha equivocado del todo, porque una persona completamente sana siempre responderá rotundamente “no”, pero si ve que tiene algunos síntomas y no está segura de ello dirá que “quizás”.</w:t>
+        <w:t>pregunta de la encuesta: si a una persona se le pregunta “¿Crees que tienes una enfermedad mental?” y responde “quizás”, es que siente que la tiene, pero no está completamente segura. Considero entonces que el algoritmo, al predecir los “sí” como “quizás”, no se ha equivocado del todo, porque una persona completamente sana siempre responderá rotundamente “no”, pero si ve que tiene algunos síntomas y no está segura de ello dirá que “quizás”.</w:t>
       </w:r>
     </w:p>
     <w:p>
@@ -3898,12 +2723,41 @@
         <w:t>Decidí entonces hacer otra iteración del KDD, juntando los valores de “Sí” y “Quizás” en un solo valor: el 1, que ahora representaría a las personas que, mentalmente, no se encuentran sanas.</w:t>
       </w:r>
     </w:p>
-    <w:p/>
+    <w:p>
+      <w:pPr>
+        <w:pStyle w:val="Ttulo4"/>
+      </w:pPr>
+      <w:r>
+        <w:t>Scripts en Python</w:t>
+      </w:r>
+    </w:p>
+    <w:p>
+      <w:pPr>
+        <w:rPr>
+          <w:rFonts w:ascii="Courier New" w:hAnsi="Courier New" w:cs="Courier New"/>
+        </w:rPr>
+      </w:pPr>
+      <w:r>
+        <w:t xml:space="preserve">Para esta primera iteración he modificado un script en Python con el algoritmo KNN para adaptarlo a mi dataset. Este script se llama </w:t>
+      </w:r>
+      <w:r>
+        <w:rPr>
+          <w:rFonts w:ascii="Courier New" w:hAnsi="Courier New" w:cs="Courier New"/>
+        </w:rPr>
+        <w:t>knn.</w:t>
+      </w:r>
+    </w:p>
+    <w:p>
+      <w:r>
+        <w:br w:type="page"/>
+      </w:r>
+    </w:p>
     <w:p>
       <w:pPr>
         <w:pStyle w:val="Ttulo1"/>
       </w:pPr>
       <w:r>
+        <w:lastRenderedPageBreak/>
         <w:t>Segunda iteración</w:t>
       </w:r>
     </w:p>
@@ -3924,15 +2778,7 @@
         </w:numPr>
       </w:pPr>
       <w:r>
-        <w:t xml:space="preserve">Juntar los valores 1 y 2 de la </w:t>
-      </w:r>
-      <w:proofErr w:type="spellStart"/>
-      <w:r>
-        <w:t>label</w:t>
-      </w:r>
-      <w:proofErr w:type="spellEnd"/>
-      <w:r>
-        <w:t>, correspondientes a las respuestas “Sí” y “Quizás” de la encuesta.</w:t>
+        <w:t>Juntar los valores 1 y 2 de la label, correspondientes a las respuestas “Sí” y “Quizás” de la encuesta.</w:t>
       </w:r>
     </w:p>
     <w:p/>
@@ -4023,7 +2869,6 @@
           <w:noProof/>
           <w:lang w:eastAsia="es-ES"/>
         </w:rPr>
-        <w:lastRenderedPageBreak/>
         <w:drawing>
           <wp:anchor distT="0" distB="0" distL="114300" distR="114300" simplePos="0" relativeHeight="251660288" behindDoc="1" locked="0" layoutInCell="1" allowOverlap="1" wp14:anchorId="2154DD84" wp14:editId="7C3B37C0">
             <wp:simplePos x="0" y="0"/>
@@ -4178,19 +3023,9 @@
           <w:numId w:val="8"/>
         </w:numPr>
       </w:pPr>
-      <w:proofErr w:type="spellStart"/>
-      <w:r>
-        <w:t>Random</w:t>
-      </w:r>
-      <w:proofErr w:type="spellEnd"/>
-      <w:r>
-        <w:t xml:space="preserve"> </w:t>
-      </w:r>
-      <w:proofErr w:type="spellStart"/>
-      <w:r>
-        <w:t>forest</w:t>
-      </w:r>
-      <w:proofErr w:type="spellEnd"/>
+      <w:r>
+        <w:t>Random forest</w:t>
+      </w:r>
     </w:p>
     <w:p>
       <w:r>
@@ -4198,6 +3033,7 @@
           <w:noProof/>
           <w:lang w:eastAsia="es-ES"/>
         </w:rPr>
+        <w:lastRenderedPageBreak/>
         <w:drawing>
           <wp:inline distT="0" distB="0" distL="0" distR="0" wp14:anchorId="76520EC8" wp14:editId="2DC908F6">
             <wp:extent cx="5400040" cy="2341880"/>
@@ -4265,64 +3101,33 @@
       </w:r>
     </w:p>
     <w:p>
+      <w:r>
+        <w:t>Quitar la columna do you currently have a mental disorder para la segunda ejecución (si no es label, se quita)</w:t>
+      </w:r>
       <w:bookmarkStart w:id="0" w:name="_GoBack"/>
       <w:bookmarkEnd w:id="0"/>
       <w:r>
-        <w:lastRenderedPageBreak/>
-        <w:t xml:space="preserve">Hacer en </w:t>
-      </w:r>
-      <w:proofErr w:type="spellStart"/>
-      <w:r>
-        <w:t>big</w:t>
-      </w:r>
-      <w:proofErr w:type="spellEnd"/>
-      <w:r>
-        <w:t xml:space="preserve"> ml la segunda ejecución</w:t>
-      </w:r>
-    </w:p>
-    <w:p>
-      <w:r>
-        <w:t xml:space="preserve">Hacer en </w:t>
-      </w:r>
-      <w:proofErr w:type="spellStart"/>
-      <w:r>
-        <w:t>knn</w:t>
-      </w:r>
-      <w:proofErr w:type="spellEnd"/>
-      <w:r>
-        <w:t xml:space="preserve"> la segunda ejecución</w:t>
+        <w:t xml:space="preserve"> </w:t>
+      </w:r>
+    </w:p>
+    <w:p>
+      <w:r>
+        <w:t>Hacer en big ml la segunda ejecución</w:t>
+      </w:r>
+    </w:p>
+    <w:p>
+      <w:r>
+        <w:t>Hacer en knn la segunda ejecución</w:t>
       </w:r>
     </w:p>
     <w:p/>
     <w:p>
       <w:pPr>
         <w:pStyle w:val="Ttulo1"/>
-        <w:rPr>
-          <w:lang w:val="en-US"/>
-        </w:rPr>
-      </w:pPr>
-      <w:proofErr w:type="spellStart"/>
-      <w:r>
-        <w:rPr>
-          <w:lang w:val="en-US"/>
-        </w:rPr>
-        <w:t>Tercera</w:t>
-      </w:r>
-      <w:proofErr w:type="spellEnd"/>
-      <w:r>
-        <w:rPr>
-          <w:lang w:val="en-US"/>
-        </w:rPr>
-        <w:t xml:space="preserve"> </w:t>
-      </w:r>
-      <w:proofErr w:type="spellStart"/>
-      <w:r>
-        <w:rPr>
-          <w:lang w:val="en-US"/>
-        </w:rPr>
-        <w:t>iteración</w:t>
-      </w:r>
-      <w:proofErr w:type="spellEnd"/>
+      </w:pPr>
+      <w:r>
+        <w:t>Tercera iteración</w:t>
+      </w:r>
     </w:p>
     <w:p>
       <w:r>
@@ -4343,33 +3148,11 @@
           <w:lang w:val="en-US"/>
         </w:rPr>
       </w:pPr>
-      <w:proofErr w:type="spellStart"/>
-      <w:r>
-        <w:rPr>
-          <w:lang w:val="en-US"/>
-        </w:rPr>
-        <w:t>Cambiar</w:t>
-      </w:r>
-      <w:proofErr w:type="spellEnd"/>
-      <w:r>
-        <w:rPr>
-          <w:lang w:val="en-US"/>
-        </w:rPr>
-        <w:t xml:space="preserve"> la label a las </w:t>
-      </w:r>
-      <w:proofErr w:type="spellStart"/>
-      <w:r>
-        <w:rPr>
-          <w:lang w:val="en-US"/>
-        </w:rPr>
-        <w:t>preguntas</w:t>
-      </w:r>
-      <w:proofErr w:type="spellEnd"/>
-      <w:r>
-        <w:rPr>
-          <w:lang w:val="en-US"/>
-        </w:rPr>
-        <w:t xml:space="preserve"> “If yes, what condition(s) have you been diagnosed with?” y “If maybe, what condition(s) do you believe you have?”</w:t>
+      <w:r>
+        <w:rPr>
+          <w:lang w:val="en-US"/>
+        </w:rPr>
+        <w:t>Cambiar la label a las preguntas “If yes, what condition(s) have you been diagnosed with?” y “If maybe, what condition(s) do you believe you have?”</w:t>
       </w:r>
     </w:p>
     <w:p>
@@ -4390,7 +3173,7 @@
 </file>
 
 <file path=word/numbering.xml><?xml version="1.0" encoding="utf-8"?>
-<w:numbering xmlns:wpc="http://schemas.microsoft.com/office/word/2010/wordprocessingCanvas" xmlns:cx="http://schemas.microsoft.com/office/drawing/2014/chartex" xmlns:cx1="http://schemas.microsoft.com/office/drawing/2015/9/8/chartex" xmlns:mc="http://schemas.openxmlformats.org/markup-compatibility/2006" xmlns:o="urn:schemas-microsoft-com:office:office" xmlns:r="http://schemas.openxmlformats.org/officeDocument/2006/relationships" xmlns:m="http://schemas.openxmlformats.org/officeDocument/2006/math" xmlns:v="urn:schemas-microsoft-com:vml" xmlns:wp14="http://schemas.microsoft.com/office/word/2010/wordprocessingDrawing" xmlns:wp="http://schemas.openxmlformats.org/drawingml/2006/wordprocessingDrawing" xmlns:w10="urn:schemas-microsoft-com:office:word" xmlns:w="http://schemas.openxmlformats.org/wordprocessingml/2006/main" xmlns:w14="http://schemas.microsoft.com/office/word/2010/wordml" xmlns:w15="http://schemas.microsoft.com/office/word/2012/wordml" xmlns:w16se="http://schemas.microsoft.com/office/word/2015/wordml/symex" xmlns:wpg="http://schemas.microsoft.com/office/word/2010/wordprocessingGroup" xmlns:wpi="http://schemas.microsoft.com/office/word/2010/wordprocessingInk" xmlns:wne="http://schemas.microsoft.com/office/word/2006/wordml" xmlns:wps="http://schemas.microsoft.com/office/word/2010/wordprocessingShape" mc:Ignorable="w14 w15 w16se wp14">
+<w:numbering xmlns:wpc="http://schemas.microsoft.com/office/word/2010/wordprocessingCanvas" xmlns:cx="http://schemas.microsoft.com/office/drawing/2014/chartex" xmlns:cx1="http://schemas.microsoft.com/office/drawing/2015/9/8/chartex" xmlns:cx2="http://schemas.microsoft.com/office/drawing/2015/10/21/chartex" xmlns:cx3="http://schemas.microsoft.com/office/drawing/2016/5/9/chartex" xmlns:cx4="http://schemas.microsoft.com/office/drawing/2016/5/10/chartex" xmlns:cx5="http://schemas.microsoft.com/office/drawing/2016/5/11/chartex" xmlns:cx6="http://schemas.microsoft.com/office/drawing/2016/5/12/chartex" xmlns:cx7="http://schemas.microsoft.com/office/drawing/2016/5/13/chartex" xmlns:cx8="http://schemas.microsoft.com/office/drawing/2016/5/14/chartex" xmlns:mc="http://schemas.openxmlformats.org/markup-compatibility/2006" xmlns:aink="http://schemas.microsoft.com/office/drawing/2016/ink" xmlns:am3d="http://schemas.microsoft.com/office/drawing/2017/model3d" xmlns:o="urn:schemas-microsoft-com:office:office" xmlns:r="http://schemas.openxmlformats.org/officeDocument/2006/relationships" xmlns:m="http://schemas.openxmlformats.org/officeDocument/2006/math" xmlns:v="urn:schemas-microsoft-com:vml" xmlns:wp14="http://schemas.microsoft.com/office/word/2010/wordprocessingDrawing" xmlns:wp="http://schemas.openxmlformats.org/drawingml/2006/wordprocessingDrawing" xmlns:w10="urn:schemas-microsoft-com:office:word" xmlns:w="http://schemas.openxmlformats.org/wordprocessingml/2006/main" xmlns:w14="http://schemas.microsoft.com/office/word/2010/wordml" xmlns:w15="http://schemas.microsoft.com/office/word/2012/wordml" xmlns:w16cid="http://schemas.microsoft.com/office/word/2016/wordml/cid" xmlns:w16se="http://schemas.microsoft.com/office/word/2015/wordml/symex" xmlns:wpg="http://schemas.microsoft.com/office/word/2010/wordprocessingGroup" xmlns:wpi="http://schemas.microsoft.com/office/word/2010/wordprocessingInk" xmlns:wne="http://schemas.microsoft.com/office/word/2006/wordml" xmlns:wps="http://schemas.microsoft.com/office/word/2010/wordprocessingShape" mc:Ignorable="w14 w15 w16se w16cid wp14">
   <w:abstractNum w:abstractNumId="0" w15:restartNumberingAfterBreak="0">
     <w:nsid w:val="18B21FF1"/>
     <w:multiLevelType w:val="hybridMultilevel"/>
@@ -5181,7 +3964,7 @@
 </file>
 
 <file path=word/styles.xml><?xml version="1.0" encoding="utf-8"?>
-<w:styles xmlns:mc="http://schemas.openxmlformats.org/markup-compatibility/2006" xmlns:r="http://schemas.openxmlformats.org/officeDocument/2006/relationships" xmlns:w="http://schemas.openxmlformats.org/wordprocessingml/2006/main" xmlns:w14="http://schemas.microsoft.com/office/word/2010/wordml" xmlns:w15="http://schemas.microsoft.com/office/word/2012/wordml" xmlns:w16se="http://schemas.microsoft.com/office/word/2015/wordml/symex" mc:Ignorable="w14 w15 w16se">
+<w:styles xmlns:mc="http://schemas.openxmlformats.org/markup-compatibility/2006" xmlns:r="http://schemas.openxmlformats.org/officeDocument/2006/relationships" xmlns:w="http://schemas.openxmlformats.org/wordprocessingml/2006/main" xmlns:w14="http://schemas.microsoft.com/office/word/2010/wordml" xmlns:w15="http://schemas.microsoft.com/office/word/2012/wordml" xmlns:w16cid="http://schemas.microsoft.com/office/word/2016/wordml/cid" xmlns:w16se="http://schemas.microsoft.com/office/word/2015/wordml/symex" mc:Ignorable="w14 w15 w16se w16cid">
   <w:docDefaults>
     <w:rPrDefault>
       <w:rPr>
@@ -5197,7 +3980,7 @@
       </w:pPr>
     </w:pPrDefault>
   </w:docDefaults>
-  <w:latentStyles w:defLockedState="0" w:defUIPriority="99" w:defSemiHidden="0" w:defUnhideWhenUsed="0" w:defQFormat="0" w:count="371">
+  <w:latentStyles w:defLockedState="0" w:defUIPriority="99" w:defSemiHidden="0" w:defUnhideWhenUsed="0" w:defQFormat="0" w:count="376">
     <w:lsdException w:name="Normal" w:uiPriority="0" w:qFormat="1"/>
     <w:lsdException w:name="heading 1" w:uiPriority="9" w:qFormat="1"/>
     <w:lsdException w:name="heading 2" w:semiHidden="1" w:uiPriority="9" w:unhideWhenUsed="1" w:qFormat="1"/>
@@ -5569,6 +4352,11 @@
     <w:lsdException w:name="List Table 5 Dark Accent 6" w:uiPriority="50"/>
     <w:lsdException w:name="List Table 6 Colorful Accent 6" w:uiPriority="51"/>
     <w:lsdException w:name="List Table 7 Colorful Accent 6" w:uiPriority="52"/>
+    <w:lsdException w:name="Mention" w:semiHidden="1" w:unhideWhenUsed="1"/>
+    <w:lsdException w:name="Smart Hyperlink" w:semiHidden="1" w:unhideWhenUsed="1"/>
+    <w:lsdException w:name="Hashtag" w:semiHidden="1" w:unhideWhenUsed="1"/>
+    <w:lsdException w:name="Unresolved Mention" w:semiHidden="1" w:unhideWhenUsed="1"/>
+    <w:lsdException w:name="Smart Link" w:semiHidden="1" w:unhideWhenUsed="1"/>
   </w:latentStyles>
   <w:style w:type="paragraph" w:default="1" w:styleId="Normal">
     <w:name w:val="Normal"/>

</xml_diff>